<commit_message>
Converted git to markdown, GitHub Windows client sucks. Also added to summaries.
</commit_message>
<xml_diff>
--- a/SFWR_ENG_3DX4_Summary.docx
+++ b/SFWR_ENG_3DX4_Summary.docx
@@ -18,13 +18,8 @@
         <w:t>Instructor: Dr.</w:t>
       </w:r>
       <w:r>
-        <w:t xml:space="preserve"> </w:t>
-      </w:r>
-      <w:proofErr w:type="spellStart"/>
-      <w:r>
-        <w:t>Lawford</w:t>
-      </w:r>
-      <w:proofErr w:type="spellEnd"/>
+        <w:t xml:space="preserve"> Lawford</w:t>
+      </w:r>
     </w:p>
     <w:p>
       <w:pPr>
@@ -60,7 +55,6 @@
         <w:t xml:space="preserve">ade using </w:t>
       </w:r>
       <w:hyperlink r:id="rId9" w:history="1">
-        <w:proofErr w:type="spellStart"/>
         <w:r>
           <w:rPr>
             <w:rStyle w:val="Hyperlink"/>
@@ -68,7 +62,6 @@
           </w:rPr>
           <w:t>MathType</w:t>
         </w:r>
-        <w:proofErr w:type="spellEnd"/>
       </w:hyperlink>
       <w:r>
         <w:rPr>
@@ -77,7 +70,6 @@
         <w:t xml:space="preserve">; graphs made using </w:t>
       </w:r>
       <w:hyperlink r:id="rId10" w:history="1">
-        <w:proofErr w:type="spellStart"/>
         <w:r>
           <w:rPr>
             <w:rStyle w:val="Hyperlink"/>
@@ -85,7 +77,6 @@
           </w:rPr>
           <w:t>Winplot</w:t>
         </w:r>
-        <w:proofErr w:type="spellEnd"/>
       </w:hyperlink>
       <w:r>
         <w:rPr>
@@ -122,12 +113,7 @@
             <w:pStyle w:val="TOCHeading"/>
           </w:pPr>
           <w:r>
-            <w:t>Tabl</w:t>
-          </w:r>
-          <w:bookmarkStart w:id="0" w:name="_GoBack"/>
-          <w:bookmarkEnd w:id="0"/>
-          <w:r>
-            <w:t>e of Contents</w:t>
+            <w:t>Table of Contents</w:t>
           </w:r>
         </w:p>
         <w:p>
@@ -316,11 +302,11 @@
       <w:pPr>
         <w:pStyle w:val="Heading1"/>
       </w:pPr>
-      <w:bookmarkStart w:id="1" w:name="_Toc408423022"/>
+      <w:bookmarkStart w:id="0" w:name="_Toc408423022"/>
       <w:r>
         <w:t>Introduction to Systems</w:t>
       </w:r>
-      <w:bookmarkEnd w:id="1"/>
+      <w:bookmarkEnd w:id="0"/>
     </w:p>
     <w:p>
       <w:pPr>
@@ -354,21 +340,19 @@
       <w:pPr>
         <w:pStyle w:val="Heading1"/>
       </w:pPr>
-      <w:bookmarkStart w:id="2" w:name="_Toc408423023"/>
+      <w:bookmarkStart w:id="1" w:name="_Toc408423023"/>
       <w:r>
         <w:t>Laplace</w:t>
       </w:r>
-      <w:bookmarkEnd w:id="2"/>
-    </w:p>
-    <w:p>
-      <w:pPr>
-        <w:pStyle w:val="NoSpacing"/>
-      </w:pPr>
-      <w:proofErr w:type="gramStart"/>
+      <w:bookmarkEnd w:id="1"/>
+    </w:p>
+    <w:p>
+      <w:pPr>
+        <w:pStyle w:val="NoSpacing"/>
+      </w:pPr>
       <w:r>
         <w:t>Useful for…</w:t>
       </w:r>
-      <w:proofErr w:type="gramEnd"/>
     </w:p>
     <w:p>
       <w:pPr>
@@ -414,7 +398,7 @@
           <v:shape id="_x0000_i1025" type="#_x0000_t75" style="width:102pt;height:36pt" o:ole="">
             <v:imagedata r:id="rId12" o:title=""/>
           </v:shape>
-          <o:OLEObject Type="Embed" ProgID="Equation.DSMT4" ShapeID="_x0000_i1025" DrawAspect="Content" ObjectID="_1482164873" r:id="rId13"/>
+          <o:OLEObject Type="Embed" ProgID="Equation.DSMT4" ShapeID="_x0000_i1025" DrawAspect="Content" ObjectID="_1482246306" r:id="rId13"/>
         </w:object>
       </w:r>
     </w:p>
@@ -588,16 +572,124 @@
         <w:pStyle w:val="NoSpacing"/>
       </w:pPr>
       <w:r>
-        <w:t xml:space="preserve">When doing the inverse Laplace, it’s useful to break your fractions up so that you can </w:t>
-      </w:r>
+        <w:t>When doing the inverse Laplace, it’s useful to break yo</w:t>
+      </w:r>
+      <w:r>
+        <w:t>ur fractions up so that you can</w:t>
+      </w:r>
+    </w:p>
+    <w:p>
+      <w:pPr>
+        <w:pStyle w:val="NoSpacing"/>
+      </w:pPr>
+    </w:p>
+    <w:p>
+      <w:pPr>
+        <w:pStyle w:val="NoSpacing"/>
+      </w:pPr>
+      <w:r>
+        <w:rPr>
+          <w:b/>
+        </w:rPr>
+        <w:t>Strictly Stable</w:t>
+      </w:r>
+      <w:r>
+        <w:t>: it will eventually get back to the initial position</w:t>
+      </w:r>
+    </w:p>
+    <w:p>
+      <w:pPr>
+        <w:pStyle w:val="NoSpacing"/>
+      </w:pPr>
+      <w:r>
+        <w:rPr>
+          <w:b/>
+        </w:rPr>
+        <w:t>Marginally Stable</w:t>
+      </w:r>
+      <w:r>
+        <w:t xml:space="preserve">: </w:t>
+      </w:r>
+    </w:p>
+    <w:p>
+      <w:pPr>
+        <w:pStyle w:val="NoSpacing"/>
+      </w:pPr>
+      <w:r>
+        <w:rPr>
+          <w:b/>
+        </w:rPr>
+        <w:t>Unstable</w:t>
+      </w:r>
+      <w:r>
+        <w:t>: it will progressively get worse</w:t>
+      </w:r>
+    </w:p>
+    <w:p>
+      <w:pPr>
+        <w:pStyle w:val="NoSpacing"/>
+      </w:pPr>
+      <w:r>
+        <w:rPr>
+          <w:noProof/>
+          <w:lang w:eastAsia="en-CA"/>
+        </w:rPr>
+        <w:drawing>
+          <wp:inline distT="0" distB="0" distL="0" distR="0" wp14:anchorId="287EC858" wp14:editId="69C35691">
+            <wp:extent cx="3629052" cy="2471756"/>
+            <wp:effectExtent l="0" t="0" r="0" b="5080"/>
+            <wp:docPr id="1" name="Picture 1"/>
+            <wp:cNvGraphicFramePr>
+              <a:graphicFrameLocks xmlns:a="http://schemas.openxmlformats.org/drawingml/2006/main" noChangeAspect="1"/>
+            </wp:cNvGraphicFramePr>
+            <a:graphic xmlns:a="http://schemas.openxmlformats.org/drawingml/2006/main">
+              <a:graphicData uri="http://schemas.openxmlformats.org/drawingml/2006/picture">
+                <pic:pic xmlns:pic="http://schemas.openxmlformats.org/drawingml/2006/picture">
+                  <pic:nvPicPr>
+                    <pic:cNvPr id="0" name=""/>
+                    <pic:cNvPicPr/>
+                  </pic:nvPicPr>
+                  <pic:blipFill>
+                    <a:blip r:embed="rId14"/>
+                    <a:stretch>
+                      <a:fillRect/>
+                    </a:stretch>
+                  </pic:blipFill>
+                  <pic:spPr>
+                    <a:xfrm>
+                      <a:off x="0" y="0"/>
+                      <a:ext cx="3629052" cy="2471756"/>
+                    </a:xfrm>
+                    <a:prstGeom prst="rect">
+                      <a:avLst/>
+                    </a:prstGeom>
+                  </pic:spPr>
+                </pic:pic>
+              </a:graphicData>
+            </a:graphic>
+          </wp:inline>
+        </w:drawing>
+      </w:r>
+    </w:p>
+    <w:p>
+      <w:pPr>
+        <w:pStyle w:val="NoSpacing"/>
+      </w:pPr>
+    </w:p>
+    <w:p>
+      <w:pPr>
+        <w:pStyle w:val="NoSpacing"/>
+      </w:pPr>
+      <w:bookmarkStart w:id="2" w:name="_GoBack"/>
+      <w:bookmarkEnd w:id="2"/>
     </w:p>
     <w:sectPr>
-      <w:headerReference w:type="even" r:id="rId14"/>
-      <w:headerReference w:type="default" r:id="rId15"/>
-      <w:footerReference w:type="even" r:id="rId16"/>
-      <w:footerReference w:type="default" r:id="rId17"/>
-      <w:headerReference w:type="first" r:id="rId18"/>
-      <w:footerReference w:type="first" r:id="rId19"/>
+      <w:headerReference w:type="even" r:id="rId15"/>
+      <w:headerReference w:type="default" r:id="rId16"/>
+      <w:footerReference w:type="even" r:id="rId17"/>
+      <w:footerReference w:type="default" r:id="rId18"/>
+      <w:headerReference w:type="first" r:id="rId19"/>
+      <w:footerReference w:type="first" r:id="rId20"/>
       <w:pgSz w:w="12240" w:h="15840"/>
       <w:pgMar w:top="1440" w:right="1440" w:bottom="1440" w:left="1440" w:header="708" w:footer="708" w:gutter="0"/>
       <w:cols w:space="708"/>
@@ -652,6 +744,7 @@
         <w:docPartUnique/>
       </w:docPartObj>
     </w:sdtPr>
+    <w:sdtEndPr/>
     <w:sdtContent>
       <w:sdt>
         <w:sdtPr>
@@ -661,6 +754,7 @@
             <w:docPartUnique/>
           </w:docPartObj>
         </w:sdtPr>
+        <w:sdtEndPr/>
         <w:sdtContent>
           <w:p>
             <w:pPr>
@@ -699,7 +793,7 @@
                 <w:bCs/>
                 <w:noProof/>
               </w:rPr>
-              <w:t>1</w:t>
+              <w:t>2</w:t>
             </w:r>
             <w:r>
               <w:rPr>
@@ -741,7 +835,7 @@
                 <w:bCs/>
                 <w:noProof/>
               </w:rPr>
-              <w:t>1</w:t>
+              <w:t>2</w:t>
             </w:r>
             <w:r>
               <w:rPr>
@@ -1978,511 +2072,6 @@
     </w:pPr>
   </w:style>
 </w:styles>
-</file>
-
-<file path=word/glossary/document.xml><?xml version="1.0" encoding="utf-8"?>
-<w:glossaryDocument xmlns:wpc="http://schemas.microsoft.com/office/word/2010/wordprocessingCanvas" xmlns:mc="http://schemas.openxmlformats.org/markup-compatibility/2006" xmlns:o="urn:schemas-microsoft-com:office:office" xmlns:r="http://schemas.openxmlformats.org/officeDocument/2006/relationships" xmlns:m="http://schemas.openxmlformats.org/officeDocument/2006/math" xmlns:v="urn:schemas-microsoft-com:vml" xmlns:wp14="http://schemas.microsoft.com/office/word/2010/wordprocessingDrawing" xmlns:wp="http://schemas.openxmlformats.org/drawingml/2006/wordprocessingDrawing" xmlns:w10="urn:schemas-microsoft-com:office:word" xmlns:w="http://schemas.openxmlformats.org/wordprocessingml/2006/main" xmlns:w14="http://schemas.microsoft.com/office/word/2010/wordml" xmlns:wpg="http://schemas.microsoft.com/office/word/2010/wordprocessingGroup" xmlns:wpi="http://schemas.microsoft.com/office/word/2010/wordprocessingInk" xmlns:wne="http://schemas.microsoft.com/office/word/2006/wordml" xmlns:wps="http://schemas.microsoft.com/office/word/2010/wordprocessingShape" mc:Ignorable="w14 wp14"/>
-</file>
-
-<file path=word/glossary/fontTable.xml><?xml version="1.0" encoding="utf-8"?>
-<w:fonts xmlns:mc="http://schemas.openxmlformats.org/markup-compatibility/2006" xmlns:r="http://schemas.openxmlformats.org/officeDocument/2006/relationships" xmlns:w="http://schemas.openxmlformats.org/wordprocessingml/2006/main" xmlns:w14="http://schemas.microsoft.com/office/word/2010/wordml" mc:Ignorable="w14">
-  <w:font w:name="Symbol">
-    <w:panose1 w:val="05050102010706020507"/>
-    <w:charset w:val="02"/>
-    <w:family w:val="roman"/>
-    <w:pitch w:val="variable"/>
-    <w:sig w:usb0="00000000" w:usb1="10000000" w:usb2="00000000" w:usb3="00000000" w:csb0="80000000" w:csb1="00000000"/>
-  </w:font>
-  <w:font w:name="Times New Roman">
-    <w:panose1 w:val="02020603050405020304"/>
-    <w:charset w:val="00"/>
-    <w:family w:val="roman"/>
-    <w:pitch w:val="variable"/>
-    <w:sig w:usb0="E0002AFF" w:usb1="C0007841" w:usb2="00000009" w:usb3="00000000" w:csb0="000001FF" w:csb1="00000000"/>
-  </w:font>
-  <w:font w:name="Courier New">
-    <w:panose1 w:val="02070309020205020404"/>
-    <w:charset w:val="00"/>
-    <w:family w:val="modern"/>
-    <w:pitch w:val="fixed"/>
-    <w:sig w:usb0="E0002AFF" w:usb1="C0007843" w:usb2="00000009" w:usb3="00000000" w:csb0="000001FF" w:csb1="00000000"/>
-  </w:font>
-  <w:font w:name="Wingdings">
-    <w:panose1 w:val="05000000000000000000"/>
-    <w:charset w:val="02"/>
-    <w:family w:val="auto"/>
-    <w:pitch w:val="variable"/>
-    <w:sig w:usb0="00000000" w:usb1="10000000" w:usb2="00000000" w:usb3="00000000" w:csb0="80000000" w:csb1="00000000"/>
-  </w:font>
-  <w:font w:name="Calibri">
-    <w:panose1 w:val="020F0502020204030204"/>
-    <w:charset w:val="00"/>
-    <w:family w:val="swiss"/>
-    <w:pitch w:val="variable"/>
-    <w:sig w:usb0="E00002FF" w:usb1="4000ACFF" w:usb2="00000001" w:usb3="00000000" w:csb0="0000019F" w:csb1="00000000"/>
-  </w:font>
-  <w:font w:name="Cambria">
-    <w:panose1 w:val="02040503050406030204"/>
-    <w:charset w:val="00"/>
-    <w:family w:val="roman"/>
-    <w:pitch w:val="variable"/>
-    <w:sig w:usb0="E00002FF" w:usb1="400004FF" w:usb2="00000000" w:usb3="00000000" w:csb0="0000019F" w:csb1="00000000"/>
-  </w:font>
-  <w:font w:name="Tahoma">
-    <w:panose1 w:val="020B0604030504040204"/>
-    <w:charset w:val="00"/>
-    <w:family w:val="swiss"/>
-    <w:pitch w:val="variable"/>
-    <w:sig w:usb0="E1002EFF" w:usb1="C000605B" w:usb2="00000029" w:usb3="00000000" w:csb0="000101FF" w:csb1="00000000"/>
-  </w:font>
-</w:fonts>
-</file>
-
-<file path=word/glossary/settings.xml><?xml version="1.0" encoding="utf-8"?>
-<w:settings xmlns:mc="http://schemas.openxmlformats.org/markup-compatibility/2006" xmlns:o="urn:schemas-microsoft-com:office:office" xmlns:r="http://schemas.openxmlformats.org/officeDocument/2006/relationships" xmlns:m="http://schemas.openxmlformats.org/officeDocument/2006/math" xmlns:v="urn:schemas-microsoft-com:vml" xmlns:w10="urn:schemas-microsoft-com:office:word" xmlns:w="http://schemas.openxmlformats.org/wordprocessingml/2006/main" xmlns:w14="http://schemas.microsoft.com/office/word/2010/wordml" xmlns:sl="http://schemas.openxmlformats.org/schemaLibrary/2006/main" mc:Ignorable="w14">
-  <w:view w:val="normal"/>
-  <w:defaultTabStop w:val="720"/>
-  <w:characterSpacingControl w:val="doNotCompress"/>
-  <w:compat>
-    <w:useFELayout/>
-    <w:compatSetting w:name="compatibilityMode" w:uri="http://schemas.microsoft.com/office/word" w:val="14"/>
-    <w:compatSetting w:name="overrideTableStyleFontSizeAndJustification" w:uri="http://schemas.microsoft.com/office/word" w:val="1"/>
-    <w:compatSetting w:name="enableOpenTypeFeatures" w:uri="http://schemas.microsoft.com/office/word" w:val="1"/>
-    <w:compatSetting w:name="doNotFlipMirrorIndents" w:uri="http://schemas.microsoft.com/office/word" w:val="1"/>
-  </w:compat>
-  <w:rsids>
-    <w:rsidRoot w:val="00102467"/>
-    <w:rsid w:val="00102467"/>
-  </w:rsids>
-  <m:mathPr>
-    <m:mathFont m:val="Cambria Math"/>
-    <m:brkBin m:val="before"/>
-    <m:brkBinSub m:val="--"/>
-    <m:smallFrac m:val="0"/>
-    <m:dispDef/>
-    <m:lMargin m:val="0"/>
-    <m:rMargin m:val="0"/>
-    <m:defJc m:val="centerGroup"/>
-    <m:wrapIndent m:val="1440"/>
-    <m:intLim m:val="subSup"/>
-    <m:naryLim m:val="undOvr"/>
-  </m:mathPr>
-  <w:themeFontLang w:val="en-CA"/>
-  <w:clrSchemeMapping w:bg1="light1" w:t1="dark1" w:bg2="light2" w:t2="dark2" w:accent1="accent1" w:accent2="accent2" w:accent3="accent3" w:accent4="accent4" w:accent5="accent5" w:accent6="accent6" w:hyperlink="hyperlink" w:followedHyperlink="followedHyperlink"/>
-  <w:decimalSymbol w:val="."/>
-  <w:listSeparator w:val=","/>
-</w:settings>
-</file>
-
-<file path=word/glossary/styles.xml><?xml version="1.0" encoding="utf-8"?>
-<w:styles xmlns:mc="http://schemas.openxmlformats.org/markup-compatibility/2006" xmlns:r="http://schemas.openxmlformats.org/officeDocument/2006/relationships" xmlns:w="http://schemas.openxmlformats.org/wordprocessingml/2006/main" xmlns:w14="http://schemas.microsoft.com/office/word/2010/wordml" mc:Ignorable="w14">
-  <w:docDefaults>
-    <w:rPrDefault>
-      <w:rPr>
-        <w:rFonts w:asciiTheme="minorHAnsi" w:eastAsiaTheme="minorEastAsia" w:hAnsiTheme="minorHAnsi" w:cstheme="minorBidi"/>
-        <w:sz w:val="22"/>
-        <w:szCs w:val="22"/>
-        <w:lang w:val="en-CA" w:eastAsia="en-CA" w:bidi="ar-SA"/>
-      </w:rPr>
-    </w:rPrDefault>
-    <w:pPrDefault>
-      <w:pPr>
-        <w:spacing w:after="200" w:line="276" w:lineRule="auto"/>
-      </w:pPr>
-    </w:pPrDefault>
-  </w:docDefaults>
-  <w:latentStyles w:defLockedState="0" w:defUIPriority="99" w:defSemiHidden="1" w:defUnhideWhenUsed="1" w:defQFormat="0" w:count="267">
-    <w:lsdException w:name="Normal" w:semiHidden="0" w:uiPriority="0" w:unhideWhenUsed="0" w:qFormat="1"/>
-    <w:lsdException w:name="heading 1" w:semiHidden="0" w:uiPriority="9" w:unhideWhenUsed="0" w:qFormat="1"/>
-    <w:lsdException w:name="heading 2" w:uiPriority="9" w:qFormat="1"/>
-    <w:lsdException w:name="heading 3" w:uiPriority="9" w:qFormat="1"/>
-    <w:lsdException w:name="heading 4" w:uiPriority="9" w:qFormat="1"/>
-    <w:lsdException w:name="heading 5" w:uiPriority="9" w:qFormat="1"/>
-    <w:lsdException w:name="heading 6" w:uiPriority="9" w:qFormat="1"/>
-    <w:lsdException w:name="heading 7" w:uiPriority="9" w:qFormat="1"/>
-    <w:lsdException w:name="heading 8" w:uiPriority="9" w:qFormat="1"/>
-    <w:lsdException w:name="heading 9" w:uiPriority="9" w:qFormat="1"/>
-    <w:lsdException w:name="toc 1" w:uiPriority="39"/>
-    <w:lsdException w:name="toc 2" w:uiPriority="39"/>
-    <w:lsdException w:name="toc 3" w:uiPriority="39"/>
-    <w:lsdException w:name="toc 4" w:uiPriority="39"/>
-    <w:lsdException w:name="toc 5" w:uiPriority="39"/>
-    <w:lsdException w:name="toc 6" w:uiPriority="39"/>
-    <w:lsdException w:name="toc 7" w:uiPriority="39"/>
-    <w:lsdException w:name="toc 8" w:uiPriority="39"/>
-    <w:lsdException w:name="toc 9" w:uiPriority="39"/>
-    <w:lsdException w:name="caption" w:uiPriority="35" w:qFormat="1"/>
-    <w:lsdException w:name="Title" w:semiHidden="0" w:uiPriority="10" w:unhideWhenUsed="0" w:qFormat="1"/>
-    <w:lsdException w:name="Default Paragraph Font" w:uiPriority="1"/>
-    <w:lsdException w:name="Subtitle" w:semiHidden="0" w:uiPriority="11" w:unhideWhenUsed="0" w:qFormat="1"/>
-    <w:lsdException w:name="Strong" w:semiHidden="0" w:uiPriority="22" w:unhideWhenUsed="0" w:qFormat="1"/>
-    <w:lsdException w:name="Emphasis" w:semiHidden="0" w:uiPriority="20" w:unhideWhenUsed="0" w:qFormat="1"/>
-    <w:lsdException w:name="Table Grid" w:semiHidden="0" w:uiPriority="59" w:unhideWhenUsed="0"/>
-    <w:lsdException w:name="Placeholder Text" w:unhideWhenUsed="0"/>
-    <w:lsdException w:name="No Spacing" w:semiHidden="0" w:uiPriority="1" w:unhideWhenUsed="0" w:qFormat="1"/>
-    <w:lsdException w:name="Light Shading" w:semiHidden="0" w:uiPriority="60" w:unhideWhenUsed="0"/>
-    <w:lsdException w:name="Light List" w:semiHidden="0" w:uiPriority="61" w:unhideWhenUsed="0"/>
-    <w:lsdException w:name="Light Grid" w:semiHidden="0" w:uiPriority="62" w:unhideWhenUsed="0"/>
-    <w:lsdException w:name="Medium Shading 1" w:semiHidden="0" w:uiPriority="63" w:unhideWhenUsed="0"/>
-    <w:lsdException w:name="Medium Shading 2" w:semiHidden="0" w:uiPriority="64" w:unhideWhenUsed="0"/>
-    <w:lsdException w:name="Medium List 1" w:semiHidden="0" w:uiPriority="65" w:unhideWhenUsed="0"/>
-    <w:lsdException w:name="Medium List 2" w:semiHidden="0" w:uiPriority="66" w:unhideWhenUsed="0"/>
-    <w:lsdException w:name="Medium Grid 1" w:semiHidden="0" w:uiPriority="67" w:unhideWhenUsed="0"/>
-    <w:lsdException w:name="Medium Grid 2" w:semiHidden="0" w:uiPriority="68" w:unhideWhenUsed="0"/>
-    <w:lsdException w:name="Medium Grid 3" w:semiHidden="0" w:uiPriority="69" w:unhideWhenUsed="0"/>
-    <w:lsdException w:name="Dark List" w:semiHidden="0" w:uiPriority="70" w:unhideWhenUsed="0"/>
-    <w:lsdException w:name="Colorful Shading" w:semiHidden="0" w:uiPriority="71" w:unhideWhenUsed="0"/>
-    <w:lsdException w:name="Colorful List" w:semiHidden="0" w:uiPriority="72" w:unhideWhenUsed="0"/>
-    <w:lsdException w:name="Colorful Grid" w:semiHidden="0" w:uiPriority="73" w:unhideWhenUsed="0"/>
-    <w:lsdException w:name="Light Shading Accent 1" w:semiHidden="0" w:uiPriority="60" w:unhideWhenUsed="0"/>
-    <w:lsdException w:name="Light List Accent 1" w:semiHidden="0" w:uiPriority="61" w:unhideWhenUsed="0"/>
-    <w:lsdException w:name="Light Grid Accent 1" w:semiHidden="0" w:uiPriority="62" w:unhideWhenUsed="0"/>
-    <w:lsdException w:name="Medium Shading 1 Accent 1" w:semiHidden="0" w:uiPriority="63" w:unhideWhenUsed="0"/>
-    <w:lsdException w:name="Medium Shading 2 Accent 1" w:semiHidden="0" w:uiPriority="64" w:unhideWhenUsed="0"/>
-    <w:lsdException w:name="Medium List 1 Accent 1" w:semiHidden="0" w:uiPriority="65" w:unhideWhenUsed="0"/>
-    <w:lsdException w:name="Revision" w:unhideWhenUsed="0"/>
-    <w:lsdException w:name="List Paragraph" w:semiHidden="0" w:uiPriority="34" w:unhideWhenUsed="0" w:qFormat="1"/>
-    <w:lsdException w:name="Quote" w:semiHidden="0" w:uiPriority="29" w:unhideWhenUsed="0" w:qFormat="1"/>
-    <w:lsdException w:name="Intense Quote" w:semiHidden="0" w:uiPriority="30" w:unhideWhenUsed="0" w:qFormat="1"/>
-    <w:lsdException w:name="Medium List 2 Accent 1" w:semiHidden="0" w:uiPriority="66" w:unhideWhenUsed="0"/>
-    <w:lsdException w:name="Medium Grid 1 Accent 1" w:semiHidden="0" w:uiPriority="67" w:unhideWhenUsed="0"/>
-    <w:lsdException w:name="Medium Grid 2 Accent 1" w:semiHidden="0" w:uiPriority="68" w:unhideWhenUsed="0"/>
-    <w:lsdException w:name="Medium Grid 3 Accent 1" w:semiHidden="0" w:uiPriority="69" w:unhideWhenUsed="0"/>
-    <w:lsdException w:name="Dark List Accent 1" w:semiHidden="0" w:uiPriority="70" w:unhideWhenUsed="0"/>
-    <w:lsdException w:name="Colorful Shading Accent 1" w:semiHidden="0" w:uiPriority="71" w:unhideWhenUsed="0"/>
-    <w:lsdException w:name="Colorful List Accent 1" w:semiHidden="0" w:uiPriority="72" w:unhideWhenUsed="0"/>
-    <w:lsdException w:name="Colorful Grid Accent 1" w:semiHidden="0" w:uiPriority="73" w:unhideWhenUsed="0"/>
-    <w:lsdException w:name="Light Shading Accent 2" w:semiHidden="0" w:uiPriority="60" w:unhideWhenUsed="0"/>
-    <w:lsdException w:name="Light List Accent 2" w:semiHidden="0" w:uiPriority="61" w:unhideWhenUsed="0"/>
-    <w:lsdException w:name="Light Grid Accent 2" w:semiHidden="0" w:uiPriority="62" w:unhideWhenUsed="0"/>
-    <w:lsdException w:name="Medium Shading 1 Accent 2" w:semiHidden="0" w:uiPriority="63" w:unhideWhenUsed="0"/>
-    <w:lsdException w:name="Medium Shading 2 Accent 2" w:semiHidden="0" w:uiPriority="64" w:unhideWhenUsed="0"/>
-    <w:lsdException w:name="Medium List 1 Accent 2" w:semiHidden="0" w:uiPriority="65" w:unhideWhenUsed="0"/>
-    <w:lsdException w:name="Medium List 2 Accent 2" w:semiHidden="0" w:uiPriority="66" w:unhideWhenUsed="0"/>
-    <w:lsdException w:name="Medium Grid 1 Accent 2" w:semiHidden="0" w:uiPriority="67" w:unhideWhenUsed="0"/>
-    <w:lsdException w:name="Medium Grid 2 Accent 2" w:semiHidden="0" w:uiPriority="68" w:unhideWhenUsed="0"/>
-    <w:lsdException w:name="Medium Grid 3 Accent 2" w:semiHidden="0" w:uiPriority="69" w:unhideWhenUsed="0"/>
-    <w:lsdException w:name="Dark List Accent 2" w:semiHidden="0" w:uiPriority="70" w:unhideWhenUsed="0"/>
-    <w:lsdException w:name="Colorful Shading Accent 2" w:semiHidden="0" w:uiPriority="71" w:unhideWhenUsed="0"/>
-    <w:lsdException w:name="Colorful List Accent 2" w:semiHidden="0" w:uiPriority="72" w:unhideWhenUsed="0"/>
-    <w:lsdException w:name="Colorful Grid Accent 2" w:semiHidden="0" w:uiPriority="73" w:unhideWhenUsed="0"/>
-    <w:lsdException w:name="Light Shading Accent 3" w:semiHidden="0" w:uiPriority="60" w:unhideWhenUsed="0"/>
-    <w:lsdException w:name="Light List Accent 3" w:semiHidden="0" w:uiPriority="61" w:unhideWhenUsed="0"/>
-    <w:lsdException w:name="Light Grid Accent 3" w:semiHidden="0" w:uiPriority="62" w:unhideWhenUsed="0"/>
-    <w:lsdException w:name="Medium Shading 1 Accent 3" w:semiHidden="0" w:uiPriority="63" w:unhideWhenUsed="0"/>
-    <w:lsdException w:name="Medium Shading 2 Accent 3" w:semiHidden="0" w:uiPriority="64" w:unhideWhenUsed="0"/>
-    <w:lsdException w:name="Medium List 1 Accent 3" w:semiHidden="0" w:uiPriority="65" w:unhideWhenUsed="0"/>
-    <w:lsdException w:name="Medium List 2 Accent 3" w:semiHidden="0" w:uiPriority="66" w:unhideWhenUsed="0"/>
-    <w:lsdException w:name="Medium Grid 1 Accent 3" w:semiHidden="0" w:uiPriority="67" w:unhideWhenUsed="0"/>
-    <w:lsdException w:name="Medium Grid 2 Accent 3" w:semiHidden="0" w:uiPriority="68" w:unhideWhenUsed="0"/>
-    <w:lsdException w:name="Medium Grid 3 Accent 3" w:semiHidden="0" w:uiPriority="69" w:unhideWhenUsed="0"/>
-    <w:lsdException w:name="Dark List Accent 3" w:semiHidden="0" w:uiPriority="70" w:unhideWhenUsed="0"/>
-    <w:lsdException w:name="Colorful Shading Accent 3" w:semiHidden="0" w:uiPriority="71" w:unhideWhenUsed="0"/>
-    <w:lsdException w:name="Colorful List Accent 3" w:semiHidden="0" w:uiPriority="72" w:unhideWhenUsed="0"/>
-    <w:lsdException w:name="Colorful Grid Accent 3" w:semiHidden="0" w:uiPriority="73" w:unhideWhenUsed="0"/>
-    <w:lsdException w:name="Light Shading Accent 4" w:semiHidden="0" w:uiPriority="60" w:unhideWhenUsed="0"/>
-    <w:lsdException w:name="Light List Accent 4" w:semiHidden="0" w:uiPriority="61" w:unhideWhenUsed="0"/>
-    <w:lsdException w:name="Light Grid Accent 4" w:semiHidden="0" w:uiPriority="62" w:unhideWhenUsed="0"/>
-    <w:lsdException w:name="Medium Shading 1 Accent 4" w:semiHidden="0" w:uiPriority="63" w:unhideWhenUsed="0"/>
-    <w:lsdException w:name="Medium Shading 2 Accent 4" w:semiHidden="0" w:uiPriority="64" w:unhideWhenUsed="0"/>
-    <w:lsdException w:name="Medium List 1 Accent 4" w:semiHidden="0" w:uiPriority="65" w:unhideWhenUsed="0"/>
-    <w:lsdException w:name="Medium List 2 Accent 4" w:semiHidden="0" w:uiPriority="66" w:unhideWhenUsed="0"/>
-    <w:lsdException w:name="Medium Grid 1 Accent 4" w:semiHidden="0" w:uiPriority="67" w:unhideWhenUsed="0"/>
-    <w:lsdException w:name="Medium Grid 2 Accent 4" w:semiHidden="0" w:uiPriority="68" w:unhideWhenUsed="0"/>
-    <w:lsdException w:name="Medium Grid 3 Accent 4" w:semiHidden="0" w:uiPriority="69" w:unhideWhenUsed="0"/>
-    <w:lsdException w:name="Dark List Accent 4" w:semiHidden="0" w:uiPriority="70" w:unhideWhenUsed="0"/>
-    <w:lsdException w:name="Colorful Shading Accent 4" w:semiHidden="0" w:uiPriority="71" w:unhideWhenUsed="0"/>
-    <w:lsdException w:name="Colorful List Accent 4" w:semiHidden="0" w:uiPriority="72" w:unhideWhenUsed="0"/>
-    <w:lsdException w:name="Colorful Grid Accent 4" w:semiHidden="0" w:uiPriority="73" w:unhideWhenUsed="0"/>
-    <w:lsdException w:name="Light Shading Accent 5" w:semiHidden="0" w:uiPriority="60" w:unhideWhenUsed="0"/>
-    <w:lsdException w:name="Light List Accent 5" w:semiHidden="0" w:uiPriority="61" w:unhideWhenUsed="0"/>
-    <w:lsdException w:name="Light Grid Accent 5" w:semiHidden="0" w:uiPriority="62" w:unhideWhenUsed="0"/>
-    <w:lsdException w:name="Medium Shading 1 Accent 5" w:semiHidden="0" w:uiPriority="63" w:unhideWhenUsed="0"/>
-    <w:lsdException w:name="Medium Shading 2 Accent 5" w:semiHidden="0" w:uiPriority="64" w:unhideWhenUsed="0"/>
-    <w:lsdException w:name="Medium List 1 Accent 5" w:semiHidden="0" w:uiPriority="65" w:unhideWhenUsed="0"/>
-    <w:lsdException w:name="Medium List 2 Accent 5" w:semiHidden="0" w:uiPriority="66" w:unhideWhenUsed="0"/>
-    <w:lsdException w:name="Medium Grid 1 Accent 5" w:semiHidden="0" w:uiPriority="67" w:unhideWhenUsed="0"/>
-    <w:lsdException w:name="Medium Grid 2 Accent 5" w:semiHidden="0" w:uiPriority="68" w:unhideWhenUsed="0"/>
-    <w:lsdException w:name="Medium Grid 3 Accent 5" w:semiHidden="0" w:uiPriority="69" w:unhideWhenUsed="0"/>
-    <w:lsdException w:name="Dark List Accent 5" w:semiHidden="0" w:uiPriority="70" w:unhideWhenUsed="0"/>
-    <w:lsdException w:name="Colorful Shading Accent 5" w:semiHidden="0" w:uiPriority="71" w:unhideWhenUsed="0"/>
-    <w:lsdException w:name="Colorful List Accent 5" w:semiHidden="0" w:uiPriority="72" w:unhideWhenUsed="0"/>
-    <w:lsdException w:name="Colorful Grid Accent 5" w:semiHidden="0" w:uiPriority="73" w:unhideWhenUsed="0"/>
-    <w:lsdException w:name="Light Shading Accent 6" w:semiHidden="0" w:uiPriority="60" w:unhideWhenUsed="0"/>
-    <w:lsdException w:name="Light List Accent 6" w:semiHidden="0" w:uiPriority="61" w:unhideWhenUsed="0"/>
-    <w:lsdException w:name="Light Grid Accent 6" w:semiHidden="0" w:uiPriority="62" w:unhideWhenUsed="0"/>
-    <w:lsdException w:name="Medium Shading 1 Accent 6" w:semiHidden="0" w:uiPriority="63" w:unhideWhenUsed="0"/>
-    <w:lsdException w:name="Medium Shading 2 Accent 6" w:semiHidden="0" w:uiPriority="64" w:unhideWhenUsed="0"/>
-    <w:lsdException w:name="Medium List 1 Accent 6" w:semiHidden="0" w:uiPriority="65" w:unhideWhenUsed="0"/>
-    <w:lsdException w:name="Medium List 2 Accent 6" w:semiHidden="0" w:uiPriority="66" w:unhideWhenUsed="0"/>
-    <w:lsdException w:name="Medium Grid 1 Accent 6" w:semiHidden="0" w:uiPriority="67" w:unhideWhenUsed="0"/>
-    <w:lsdException w:name="Medium Grid 2 Accent 6" w:semiHidden="0" w:uiPriority="68" w:unhideWhenUsed="0"/>
-    <w:lsdException w:name="Medium Grid 3 Accent 6" w:semiHidden="0" w:uiPriority="69" w:unhideWhenUsed="0"/>
-    <w:lsdException w:name="Dark List Accent 6" w:semiHidden="0" w:uiPriority="70" w:unhideWhenUsed="0"/>
-    <w:lsdException w:name="Colorful Shading Accent 6" w:semiHidden="0" w:uiPriority="71" w:unhideWhenUsed="0"/>
-    <w:lsdException w:name="Colorful List Accent 6" w:semiHidden="0" w:uiPriority="72" w:unhideWhenUsed="0"/>
-    <w:lsdException w:name="Colorful Grid Accent 6" w:semiHidden="0" w:uiPriority="73" w:unhideWhenUsed="0"/>
-    <w:lsdException w:name="Subtle Emphasis" w:semiHidden="0" w:uiPriority="19" w:unhideWhenUsed="0" w:qFormat="1"/>
-    <w:lsdException w:name="Intense Emphasis" w:semiHidden="0" w:uiPriority="21" w:unhideWhenUsed="0" w:qFormat="1"/>
-    <w:lsdException w:name="Subtle Reference" w:semiHidden="0" w:uiPriority="31" w:unhideWhenUsed="0" w:qFormat="1"/>
-    <w:lsdException w:name="Intense Reference" w:semiHidden="0" w:uiPriority="32" w:unhideWhenUsed="0" w:qFormat="1"/>
-    <w:lsdException w:name="Book Title" w:semiHidden="0" w:uiPriority="33" w:unhideWhenUsed="0" w:qFormat="1"/>
-    <w:lsdException w:name="Bibliography" w:uiPriority="37"/>
-    <w:lsdException w:name="TOC Heading" w:uiPriority="39" w:qFormat="1"/>
-  </w:latentStyles>
-  <w:style w:type="paragraph" w:default="1" w:styleId="Normal">
-    <w:name w:val="Normal"/>
-    <w:qFormat/>
-  </w:style>
-  <w:style w:type="character" w:default="1" w:styleId="DefaultParagraphFont">
-    <w:name w:val="Default Paragraph Font"/>
-    <w:uiPriority w:val="1"/>
-    <w:semiHidden/>
-    <w:unhideWhenUsed/>
-  </w:style>
-  <w:style w:type="table" w:default="1" w:styleId="TableNormal">
-    <w:name w:val="Normal Table"/>
-    <w:uiPriority w:val="99"/>
-    <w:semiHidden/>
-    <w:unhideWhenUsed/>
-    <w:tblPr>
-      <w:tblInd w:w="0" w:type="dxa"/>
-      <w:tblCellMar>
-        <w:top w:w="0" w:type="dxa"/>
-        <w:left w:w="108" w:type="dxa"/>
-        <w:bottom w:w="0" w:type="dxa"/>
-        <w:right w:w="108" w:type="dxa"/>
-      </w:tblCellMar>
-    </w:tblPr>
-  </w:style>
-  <w:style w:type="numbering" w:default="1" w:styleId="NoList">
-    <w:name w:val="No List"/>
-    <w:uiPriority w:val="99"/>
-    <w:semiHidden/>
-    <w:unhideWhenUsed/>
-  </w:style>
-  <w:style w:type="character" w:styleId="PlaceholderText">
-    <w:name w:val="Placeholder Text"/>
-    <w:basedOn w:val="DefaultParagraphFont"/>
-    <w:uiPriority w:val="99"/>
-    <w:semiHidden/>
-    <w:rPr>
-      <w:color w:val="808080"/>
-    </w:rPr>
-  </w:style>
-  <w:style w:type="paragraph" w:customStyle="1" w:styleId="153D30C82A35419CAD0291326DBFF2AD">
-    <w:name w:val="153D30C82A35419CAD0291326DBFF2AD"/>
-  </w:style>
-</w:styles>
-</file>
-
-<file path=word/glossary/stylesWithEffects.xml><?xml version="1.0" encoding="utf-8"?>
-<w:styles xmlns:wpc="http://schemas.microsoft.com/office/word/2010/wordprocessingCanvas" xmlns:mc="http://schemas.openxmlformats.org/markup-compatibility/2006" xmlns:o="urn:schemas-microsoft-com:office:office" xmlns:r="http://schemas.openxmlformats.org/officeDocument/2006/relationships" xmlns:m="http://schemas.openxmlformats.org/officeDocument/2006/math" xmlns:v="urn:schemas-microsoft-com:vml" xmlns:wp14="http://schemas.microsoft.com/office/word/2010/wordprocessingDrawing" xmlns:wp="http://schemas.openxmlformats.org/drawingml/2006/wordprocessingDrawing" xmlns:w10="urn:schemas-microsoft-com:office:word" xmlns:w="http://schemas.openxmlformats.org/wordprocessingml/2006/main" xmlns:w14="http://schemas.microsoft.com/office/word/2010/wordml" xmlns:wpg="http://schemas.microsoft.com/office/word/2010/wordprocessingGroup" xmlns:wpi="http://schemas.microsoft.com/office/word/2010/wordprocessingInk" xmlns:wne="http://schemas.microsoft.com/office/word/2006/wordml" xmlns:wps="http://schemas.microsoft.com/office/word/2010/wordprocessingShape" mc:Ignorable="w14 wp14">
-  <w:docDefaults>
-    <w:rPrDefault>
-      <w:rPr>
-        <w:rFonts w:asciiTheme="minorHAnsi" w:eastAsiaTheme="minorEastAsia" w:hAnsiTheme="minorHAnsi" w:cstheme="minorBidi"/>
-        <w:sz w:val="22"/>
-        <w:szCs w:val="22"/>
-        <w:lang w:val="en-CA" w:eastAsia="en-CA" w:bidi="ar-SA"/>
-      </w:rPr>
-    </w:rPrDefault>
-    <w:pPrDefault>
-      <w:pPr>
-        <w:spacing w:after="200" w:line="276" w:lineRule="auto"/>
-      </w:pPr>
-    </w:pPrDefault>
-  </w:docDefaults>
-  <w:latentStyles w:defLockedState="0" w:defUIPriority="99" w:defSemiHidden="1" w:defUnhideWhenUsed="1" w:defQFormat="0" w:count="267">
-    <w:lsdException w:name="Normal" w:semiHidden="0" w:uiPriority="0" w:unhideWhenUsed="0" w:qFormat="1"/>
-    <w:lsdException w:name="heading 1" w:semiHidden="0" w:uiPriority="9" w:unhideWhenUsed="0" w:qFormat="1"/>
-    <w:lsdException w:name="heading 2" w:uiPriority="9" w:qFormat="1"/>
-    <w:lsdException w:name="heading 3" w:uiPriority="9" w:qFormat="1"/>
-    <w:lsdException w:name="heading 4" w:uiPriority="9" w:qFormat="1"/>
-    <w:lsdException w:name="heading 5" w:uiPriority="9" w:qFormat="1"/>
-    <w:lsdException w:name="heading 6" w:uiPriority="9" w:qFormat="1"/>
-    <w:lsdException w:name="heading 7" w:uiPriority="9" w:qFormat="1"/>
-    <w:lsdException w:name="heading 8" w:uiPriority="9" w:qFormat="1"/>
-    <w:lsdException w:name="heading 9" w:uiPriority="9" w:qFormat="1"/>
-    <w:lsdException w:name="toc 1" w:uiPriority="39"/>
-    <w:lsdException w:name="toc 2" w:uiPriority="39"/>
-    <w:lsdException w:name="toc 3" w:uiPriority="39"/>
-    <w:lsdException w:name="toc 4" w:uiPriority="39"/>
-    <w:lsdException w:name="toc 5" w:uiPriority="39"/>
-    <w:lsdException w:name="toc 6" w:uiPriority="39"/>
-    <w:lsdException w:name="toc 7" w:uiPriority="39"/>
-    <w:lsdException w:name="toc 8" w:uiPriority="39"/>
-    <w:lsdException w:name="toc 9" w:uiPriority="39"/>
-    <w:lsdException w:name="caption" w:uiPriority="35" w:qFormat="1"/>
-    <w:lsdException w:name="Title" w:semiHidden="0" w:uiPriority="10" w:unhideWhenUsed="0" w:qFormat="1"/>
-    <w:lsdException w:name="Default Paragraph Font" w:uiPriority="1"/>
-    <w:lsdException w:name="Subtitle" w:semiHidden="0" w:uiPriority="11" w:unhideWhenUsed="0" w:qFormat="1"/>
-    <w:lsdException w:name="Strong" w:semiHidden="0" w:uiPriority="22" w:unhideWhenUsed="0" w:qFormat="1"/>
-    <w:lsdException w:name="Emphasis" w:semiHidden="0" w:uiPriority="20" w:unhideWhenUsed="0" w:qFormat="1"/>
-    <w:lsdException w:name="Table Grid" w:semiHidden="0" w:uiPriority="59" w:unhideWhenUsed="0"/>
-    <w:lsdException w:name="Placeholder Text" w:unhideWhenUsed="0"/>
-    <w:lsdException w:name="No Spacing" w:semiHidden="0" w:uiPriority="1" w:unhideWhenUsed="0" w:qFormat="1"/>
-    <w:lsdException w:name="Light Shading" w:semiHidden="0" w:uiPriority="60" w:unhideWhenUsed="0"/>
-    <w:lsdException w:name="Light List" w:semiHidden="0" w:uiPriority="61" w:unhideWhenUsed="0"/>
-    <w:lsdException w:name="Light Grid" w:semiHidden="0" w:uiPriority="62" w:unhideWhenUsed="0"/>
-    <w:lsdException w:name="Medium Shading 1" w:semiHidden="0" w:uiPriority="63" w:unhideWhenUsed="0"/>
-    <w:lsdException w:name="Medium Shading 2" w:semiHidden="0" w:uiPriority="64" w:unhideWhenUsed="0"/>
-    <w:lsdException w:name="Medium List 1" w:semiHidden="0" w:uiPriority="65" w:unhideWhenUsed="0"/>
-    <w:lsdException w:name="Medium List 2" w:semiHidden="0" w:uiPriority="66" w:unhideWhenUsed="0"/>
-    <w:lsdException w:name="Medium Grid 1" w:semiHidden="0" w:uiPriority="67" w:unhideWhenUsed="0"/>
-    <w:lsdException w:name="Medium Grid 2" w:semiHidden="0" w:uiPriority="68" w:unhideWhenUsed="0"/>
-    <w:lsdException w:name="Medium Grid 3" w:semiHidden="0" w:uiPriority="69" w:unhideWhenUsed="0"/>
-    <w:lsdException w:name="Dark List" w:semiHidden="0" w:uiPriority="70" w:unhideWhenUsed="0"/>
-    <w:lsdException w:name="Colorful Shading" w:semiHidden="0" w:uiPriority="71" w:unhideWhenUsed="0"/>
-    <w:lsdException w:name="Colorful List" w:semiHidden="0" w:uiPriority="72" w:unhideWhenUsed="0"/>
-    <w:lsdException w:name="Colorful Grid" w:semiHidden="0" w:uiPriority="73" w:unhideWhenUsed="0"/>
-    <w:lsdException w:name="Light Shading Accent 1" w:semiHidden="0" w:uiPriority="60" w:unhideWhenUsed="0"/>
-    <w:lsdException w:name="Light List Accent 1" w:semiHidden="0" w:uiPriority="61" w:unhideWhenUsed="0"/>
-    <w:lsdException w:name="Light Grid Accent 1" w:semiHidden="0" w:uiPriority="62" w:unhideWhenUsed="0"/>
-    <w:lsdException w:name="Medium Shading 1 Accent 1" w:semiHidden="0" w:uiPriority="63" w:unhideWhenUsed="0"/>
-    <w:lsdException w:name="Medium Shading 2 Accent 1" w:semiHidden="0" w:uiPriority="64" w:unhideWhenUsed="0"/>
-    <w:lsdException w:name="Medium List 1 Accent 1" w:semiHidden="0" w:uiPriority="65" w:unhideWhenUsed="0"/>
-    <w:lsdException w:name="Revision" w:unhideWhenUsed="0"/>
-    <w:lsdException w:name="List Paragraph" w:semiHidden="0" w:uiPriority="34" w:unhideWhenUsed="0" w:qFormat="1"/>
-    <w:lsdException w:name="Quote" w:semiHidden="0" w:uiPriority="29" w:unhideWhenUsed="0" w:qFormat="1"/>
-    <w:lsdException w:name="Intense Quote" w:semiHidden="0" w:uiPriority="30" w:unhideWhenUsed="0" w:qFormat="1"/>
-    <w:lsdException w:name="Medium List 2 Accent 1" w:semiHidden="0" w:uiPriority="66" w:unhideWhenUsed="0"/>
-    <w:lsdException w:name="Medium Grid 1 Accent 1" w:semiHidden="0" w:uiPriority="67" w:unhideWhenUsed="0"/>
-    <w:lsdException w:name="Medium Grid 2 Accent 1" w:semiHidden="0" w:uiPriority="68" w:unhideWhenUsed="0"/>
-    <w:lsdException w:name="Medium Grid 3 Accent 1" w:semiHidden="0" w:uiPriority="69" w:unhideWhenUsed="0"/>
-    <w:lsdException w:name="Dark List Accent 1" w:semiHidden="0" w:uiPriority="70" w:unhideWhenUsed="0"/>
-    <w:lsdException w:name="Colorful Shading Accent 1" w:semiHidden="0" w:uiPriority="71" w:unhideWhenUsed="0"/>
-    <w:lsdException w:name="Colorful List Accent 1" w:semiHidden="0" w:uiPriority="72" w:unhideWhenUsed="0"/>
-    <w:lsdException w:name="Colorful Grid Accent 1" w:semiHidden="0" w:uiPriority="73" w:unhideWhenUsed="0"/>
-    <w:lsdException w:name="Light Shading Accent 2" w:semiHidden="0" w:uiPriority="60" w:unhideWhenUsed="0"/>
-    <w:lsdException w:name="Light List Accent 2" w:semiHidden="0" w:uiPriority="61" w:unhideWhenUsed="0"/>
-    <w:lsdException w:name="Light Grid Accent 2" w:semiHidden="0" w:uiPriority="62" w:unhideWhenUsed="0"/>
-    <w:lsdException w:name="Medium Shading 1 Accent 2" w:semiHidden="0" w:uiPriority="63" w:unhideWhenUsed="0"/>
-    <w:lsdException w:name="Medium Shading 2 Accent 2" w:semiHidden="0" w:uiPriority="64" w:unhideWhenUsed="0"/>
-    <w:lsdException w:name="Medium List 1 Accent 2" w:semiHidden="0" w:uiPriority="65" w:unhideWhenUsed="0"/>
-    <w:lsdException w:name="Medium List 2 Accent 2" w:semiHidden="0" w:uiPriority="66" w:unhideWhenUsed="0"/>
-    <w:lsdException w:name="Medium Grid 1 Accent 2" w:semiHidden="0" w:uiPriority="67" w:unhideWhenUsed="0"/>
-    <w:lsdException w:name="Medium Grid 2 Accent 2" w:semiHidden="0" w:uiPriority="68" w:unhideWhenUsed="0"/>
-    <w:lsdException w:name="Medium Grid 3 Accent 2" w:semiHidden="0" w:uiPriority="69" w:unhideWhenUsed="0"/>
-    <w:lsdException w:name="Dark List Accent 2" w:semiHidden="0" w:uiPriority="70" w:unhideWhenUsed="0"/>
-    <w:lsdException w:name="Colorful Shading Accent 2" w:semiHidden="0" w:uiPriority="71" w:unhideWhenUsed="0"/>
-    <w:lsdException w:name="Colorful List Accent 2" w:semiHidden="0" w:uiPriority="72" w:unhideWhenUsed="0"/>
-    <w:lsdException w:name="Colorful Grid Accent 2" w:semiHidden="0" w:uiPriority="73" w:unhideWhenUsed="0"/>
-    <w:lsdException w:name="Light Shading Accent 3" w:semiHidden="0" w:uiPriority="60" w:unhideWhenUsed="0"/>
-    <w:lsdException w:name="Light List Accent 3" w:semiHidden="0" w:uiPriority="61" w:unhideWhenUsed="0"/>
-    <w:lsdException w:name="Light Grid Accent 3" w:semiHidden="0" w:uiPriority="62" w:unhideWhenUsed="0"/>
-    <w:lsdException w:name="Medium Shading 1 Accent 3" w:semiHidden="0" w:uiPriority="63" w:unhideWhenUsed="0"/>
-    <w:lsdException w:name="Medium Shading 2 Accent 3" w:semiHidden="0" w:uiPriority="64" w:unhideWhenUsed="0"/>
-    <w:lsdException w:name="Medium List 1 Accent 3" w:semiHidden="0" w:uiPriority="65" w:unhideWhenUsed="0"/>
-    <w:lsdException w:name="Medium List 2 Accent 3" w:semiHidden="0" w:uiPriority="66" w:unhideWhenUsed="0"/>
-    <w:lsdException w:name="Medium Grid 1 Accent 3" w:semiHidden="0" w:uiPriority="67" w:unhideWhenUsed="0"/>
-    <w:lsdException w:name="Medium Grid 2 Accent 3" w:semiHidden="0" w:uiPriority="68" w:unhideWhenUsed="0"/>
-    <w:lsdException w:name="Medium Grid 3 Accent 3" w:semiHidden="0" w:uiPriority="69" w:unhideWhenUsed="0"/>
-    <w:lsdException w:name="Dark List Accent 3" w:semiHidden="0" w:uiPriority="70" w:unhideWhenUsed="0"/>
-    <w:lsdException w:name="Colorful Shading Accent 3" w:semiHidden="0" w:uiPriority="71" w:unhideWhenUsed="0"/>
-    <w:lsdException w:name="Colorful List Accent 3" w:semiHidden="0" w:uiPriority="72" w:unhideWhenUsed="0"/>
-    <w:lsdException w:name="Colorful Grid Accent 3" w:semiHidden="0" w:uiPriority="73" w:unhideWhenUsed="0"/>
-    <w:lsdException w:name="Light Shading Accent 4" w:semiHidden="0" w:uiPriority="60" w:unhideWhenUsed="0"/>
-    <w:lsdException w:name="Light List Accent 4" w:semiHidden="0" w:uiPriority="61" w:unhideWhenUsed="0"/>
-    <w:lsdException w:name="Light Grid Accent 4" w:semiHidden="0" w:uiPriority="62" w:unhideWhenUsed="0"/>
-    <w:lsdException w:name="Medium Shading 1 Accent 4" w:semiHidden="0" w:uiPriority="63" w:unhideWhenUsed="0"/>
-    <w:lsdException w:name="Medium Shading 2 Accent 4" w:semiHidden="0" w:uiPriority="64" w:unhideWhenUsed="0"/>
-    <w:lsdException w:name="Medium List 1 Accent 4" w:semiHidden="0" w:uiPriority="65" w:unhideWhenUsed="0"/>
-    <w:lsdException w:name="Medium List 2 Accent 4" w:semiHidden="0" w:uiPriority="66" w:unhideWhenUsed="0"/>
-    <w:lsdException w:name="Medium Grid 1 Accent 4" w:semiHidden="0" w:uiPriority="67" w:unhideWhenUsed="0"/>
-    <w:lsdException w:name="Medium Grid 2 Accent 4" w:semiHidden="0" w:uiPriority="68" w:unhideWhenUsed="0"/>
-    <w:lsdException w:name="Medium Grid 3 Accent 4" w:semiHidden="0" w:uiPriority="69" w:unhideWhenUsed="0"/>
-    <w:lsdException w:name="Dark List Accent 4" w:semiHidden="0" w:uiPriority="70" w:unhideWhenUsed="0"/>
-    <w:lsdException w:name="Colorful Shading Accent 4" w:semiHidden="0" w:uiPriority="71" w:unhideWhenUsed="0"/>
-    <w:lsdException w:name="Colorful List Accent 4" w:semiHidden="0" w:uiPriority="72" w:unhideWhenUsed="0"/>
-    <w:lsdException w:name="Colorful Grid Accent 4" w:semiHidden="0" w:uiPriority="73" w:unhideWhenUsed="0"/>
-    <w:lsdException w:name="Light Shading Accent 5" w:semiHidden="0" w:uiPriority="60" w:unhideWhenUsed="0"/>
-    <w:lsdException w:name="Light List Accent 5" w:semiHidden="0" w:uiPriority="61" w:unhideWhenUsed="0"/>
-    <w:lsdException w:name="Light Grid Accent 5" w:semiHidden="0" w:uiPriority="62" w:unhideWhenUsed="0"/>
-    <w:lsdException w:name="Medium Shading 1 Accent 5" w:semiHidden="0" w:uiPriority="63" w:unhideWhenUsed="0"/>
-    <w:lsdException w:name="Medium Shading 2 Accent 5" w:semiHidden="0" w:uiPriority="64" w:unhideWhenUsed="0"/>
-    <w:lsdException w:name="Medium List 1 Accent 5" w:semiHidden="0" w:uiPriority="65" w:unhideWhenUsed="0"/>
-    <w:lsdException w:name="Medium List 2 Accent 5" w:semiHidden="0" w:uiPriority="66" w:unhideWhenUsed="0"/>
-    <w:lsdException w:name="Medium Grid 1 Accent 5" w:semiHidden="0" w:uiPriority="67" w:unhideWhenUsed="0"/>
-    <w:lsdException w:name="Medium Grid 2 Accent 5" w:semiHidden="0" w:uiPriority="68" w:unhideWhenUsed="0"/>
-    <w:lsdException w:name="Medium Grid 3 Accent 5" w:semiHidden="0" w:uiPriority="69" w:unhideWhenUsed="0"/>
-    <w:lsdException w:name="Dark List Accent 5" w:semiHidden="0" w:uiPriority="70" w:unhideWhenUsed="0"/>
-    <w:lsdException w:name="Colorful Shading Accent 5" w:semiHidden="0" w:uiPriority="71" w:unhideWhenUsed="0"/>
-    <w:lsdException w:name="Colorful List Accent 5" w:semiHidden="0" w:uiPriority="72" w:unhideWhenUsed="0"/>
-    <w:lsdException w:name="Colorful Grid Accent 5" w:semiHidden="0" w:uiPriority="73" w:unhideWhenUsed="0"/>
-    <w:lsdException w:name="Light Shading Accent 6" w:semiHidden="0" w:uiPriority="60" w:unhideWhenUsed="0"/>
-    <w:lsdException w:name="Light List Accent 6" w:semiHidden="0" w:uiPriority="61" w:unhideWhenUsed="0"/>
-    <w:lsdException w:name="Light Grid Accent 6" w:semiHidden="0" w:uiPriority="62" w:unhideWhenUsed="0"/>
-    <w:lsdException w:name="Medium Shading 1 Accent 6" w:semiHidden="0" w:uiPriority="63" w:unhideWhenUsed="0"/>
-    <w:lsdException w:name="Medium Shading 2 Accent 6" w:semiHidden="0" w:uiPriority="64" w:unhideWhenUsed="0"/>
-    <w:lsdException w:name="Medium List 1 Accent 6" w:semiHidden="0" w:uiPriority="65" w:unhideWhenUsed="0"/>
-    <w:lsdException w:name="Medium List 2 Accent 6" w:semiHidden="0" w:uiPriority="66" w:unhideWhenUsed="0"/>
-    <w:lsdException w:name="Medium Grid 1 Accent 6" w:semiHidden="0" w:uiPriority="67" w:unhideWhenUsed="0"/>
-    <w:lsdException w:name="Medium Grid 2 Accent 6" w:semiHidden="0" w:uiPriority="68" w:unhideWhenUsed="0"/>
-    <w:lsdException w:name="Medium Grid 3 Accent 6" w:semiHidden="0" w:uiPriority="69" w:unhideWhenUsed="0"/>
-    <w:lsdException w:name="Dark List Accent 6" w:semiHidden="0" w:uiPriority="70" w:unhideWhenUsed="0"/>
-    <w:lsdException w:name="Colorful Shading Accent 6" w:semiHidden="0" w:uiPriority="71" w:unhideWhenUsed="0"/>
-    <w:lsdException w:name="Colorful List Accent 6" w:semiHidden="0" w:uiPriority="72" w:unhideWhenUsed="0"/>
-    <w:lsdException w:name="Colorful Grid Accent 6" w:semiHidden="0" w:uiPriority="73" w:unhideWhenUsed="0"/>
-    <w:lsdException w:name="Subtle Emphasis" w:semiHidden="0" w:uiPriority="19" w:unhideWhenUsed="0" w:qFormat="1"/>
-    <w:lsdException w:name="Intense Emphasis" w:semiHidden="0" w:uiPriority="21" w:unhideWhenUsed="0" w:qFormat="1"/>
-    <w:lsdException w:name="Subtle Reference" w:semiHidden="0" w:uiPriority="31" w:unhideWhenUsed="0" w:qFormat="1"/>
-    <w:lsdException w:name="Intense Reference" w:semiHidden="0" w:uiPriority="32" w:unhideWhenUsed="0" w:qFormat="1"/>
-    <w:lsdException w:name="Book Title" w:semiHidden="0" w:uiPriority="33" w:unhideWhenUsed="0" w:qFormat="1"/>
-    <w:lsdException w:name="Bibliography" w:uiPriority="37"/>
-    <w:lsdException w:name="TOC Heading" w:uiPriority="39" w:qFormat="1"/>
-  </w:latentStyles>
-  <w:style w:type="paragraph" w:default="1" w:styleId="Normal">
-    <w:name w:val="Normal"/>
-    <w:qFormat/>
-  </w:style>
-  <w:style w:type="character" w:default="1" w:styleId="DefaultParagraphFont">
-    <w:name w:val="Default Paragraph Font"/>
-    <w:uiPriority w:val="1"/>
-    <w:semiHidden/>
-    <w:unhideWhenUsed/>
-  </w:style>
-  <w:style w:type="table" w:default="1" w:styleId="TableNormal">
-    <w:name w:val="Normal Table"/>
-    <w:uiPriority w:val="99"/>
-    <w:semiHidden/>
-    <w:unhideWhenUsed/>
-    <w:tblPr>
-      <w:tblInd w:w="0" w:type="dxa"/>
-      <w:tblCellMar>
-        <w:top w:w="0" w:type="dxa"/>
-        <w:left w:w="108" w:type="dxa"/>
-        <w:bottom w:w="0" w:type="dxa"/>
-        <w:right w:w="108" w:type="dxa"/>
-      </w:tblCellMar>
-    </w:tblPr>
-  </w:style>
-  <w:style w:type="numbering" w:default="1" w:styleId="NoList">
-    <w:name w:val="No List"/>
-    <w:uiPriority w:val="99"/>
-    <w:semiHidden/>
-    <w:unhideWhenUsed/>
-  </w:style>
-  <w:style w:type="character" w:styleId="PlaceholderText">
-    <w:name w:val="Placeholder Text"/>
-    <w:basedOn w:val="DefaultParagraphFont"/>
-    <w:uiPriority w:val="99"/>
-    <w:semiHidden/>
-    <w:rPr>
-      <w:color w:val="808080"/>
-    </w:rPr>
-  </w:style>
-  <w:style w:type="paragraph" w:customStyle="1" w:styleId="153D30C82A35419CAD0291326DBFF2AD">
-    <w:name w:val="153D30C82A35419CAD0291326DBFF2AD"/>
-  </w:style>
-</w:styles>
-</file>
-
-<file path=word/glossary/webSettings.xml><?xml version="1.0" encoding="utf-8"?>
-<w:webSettings xmlns:mc="http://schemas.openxmlformats.org/markup-compatibility/2006" xmlns:r="http://schemas.openxmlformats.org/officeDocument/2006/relationships" xmlns:w="http://schemas.openxmlformats.org/wordprocessingml/2006/main" xmlns:w14="http://schemas.microsoft.com/office/word/2010/wordml" mc:Ignorable="w14">
-  <w:optimizeForBrowser/>
-  <w:allowPNG/>
-</w:webSettings>
 </file>
 
 <file path=word/theme/theme1.xml><?xml version="1.0" encoding="utf-8"?>
@@ -2775,7 +2364,7 @@
 </file>
 
 <file path=customXml/itemProps1.xml><?xml version="1.0" encoding="utf-8"?>
-<ds:datastoreItem xmlns:ds="http://schemas.openxmlformats.org/officeDocument/2006/customXml" ds:itemID="{98237CF4-773E-4508-A191-05225D5895A9}">
+<ds:datastoreItem xmlns:ds="http://schemas.openxmlformats.org/officeDocument/2006/customXml" ds:itemID="{034B078C-4083-48EA-8953-CDB7EFE629AE}">
   <ds:schemaRefs>
     <ds:schemaRef ds:uri="http://schemas.openxmlformats.org/officeDocument/2006/bibliography"/>
   </ds:schemaRefs>

</xml_diff>

<commit_message>
Yeah just regular updates
</commit_message>
<xml_diff>
--- a/SFWR_ENG_3DX4_Summary.docx
+++ b/SFWR_ENG_3DX4_Summary.docx
@@ -147,131 +147,13 @@
           <w:r>
             <w:fldChar w:fldCharType="separate"/>
           </w:r>
-          <w:bookmarkStart w:id="0" w:name="_GoBack"/>
-          <w:bookmarkEnd w:id="0"/>
-          <w:r>
-            <w:rPr>
-              <w:rStyle w:val="Hyperlink"/>
-              <w:noProof/>
-            </w:rPr>
-            <w:fldChar w:fldCharType="begin"/>
-          </w:r>
-          <w:r>
-            <w:rPr>
-              <w:rStyle w:val="Hyperlink"/>
-              <w:noProof/>
-            </w:rPr>
-            <w:instrText xml:space="preserve"> </w:instrText>
-          </w:r>
-          <w:r>
-            <w:rPr>
-              <w:noProof/>
-            </w:rPr>
-            <w:instrText>HYPERLINK \l "_Toc409627801"</w:instrText>
-          </w:r>
-          <w:r>
-            <w:rPr>
-              <w:rStyle w:val="Hyperlink"/>
-              <w:noProof/>
-            </w:rPr>
-            <w:instrText xml:space="preserve"> </w:instrText>
-          </w:r>
-          <w:r>
-            <w:rPr>
-              <w:rStyle w:val="Hyperlink"/>
-              <w:noProof/>
-            </w:rPr>
-          </w:r>
-          <w:r>
-            <w:rPr>
-              <w:rStyle w:val="Hyperlink"/>
-              <w:noProof/>
-            </w:rPr>
-            <w:fldChar w:fldCharType="separate"/>
-          </w:r>
-          <w:r>
-            <w:rPr>
-              <w:rStyle w:val="Hyperlink"/>
-              <w:noProof/>
-            </w:rPr>
-            <w:t>Introduction to Systems</w:t>
-          </w:r>
-          <w:r>
-            <w:rPr>
-              <w:noProof/>
-              <w:webHidden/>
-            </w:rPr>
-            <w:tab/>
-          </w:r>
-          <w:r>
-            <w:rPr>
-              <w:noProof/>
-              <w:webHidden/>
-            </w:rPr>
-            <w:fldChar w:fldCharType="begin"/>
-          </w:r>
-          <w:r>
-            <w:rPr>
-              <w:noProof/>
-              <w:webHidden/>
-            </w:rPr>
-            <w:instrText xml:space="preserve"> PAGEREF _Toc409627801 \h </w:instrText>
-          </w:r>
-          <w:r>
-            <w:rPr>
-              <w:noProof/>
-              <w:webHidden/>
-            </w:rPr>
-          </w:r>
-          <w:r>
-            <w:rPr>
-              <w:noProof/>
-              <w:webHidden/>
-            </w:rPr>
-            <w:fldChar w:fldCharType="separate"/>
-          </w:r>
-          <w:r>
-            <w:rPr>
-              <w:noProof/>
-              <w:webHidden/>
-            </w:rPr>
-            <w:t>1</w:t>
-          </w:r>
-          <w:r>
-            <w:rPr>
-              <w:noProof/>
-              <w:webHidden/>
-            </w:rPr>
-            <w:fldChar w:fldCharType="end"/>
-          </w:r>
-          <w:r>
-            <w:rPr>
-              <w:rStyle w:val="Hyperlink"/>
-              <w:noProof/>
-            </w:rPr>
-            <w:fldChar w:fldCharType="end"/>
-          </w:r>
-        </w:p>
-        <w:p>
-          <w:pPr>
-            <w:pStyle w:val="TOC1"/>
-            <w:tabs>
-              <w:tab w:val="right" w:leader="dot" w:pos="9350"/>
-            </w:tabs>
-            <w:rPr>
-              <w:rFonts w:asciiTheme="minorHAnsi" w:eastAsiaTheme="minorEastAsia" w:hAnsiTheme="minorHAnsi"/>
-              <w:noProof/>
-              <w:sz w:val="22"/>
-              <w:lang w:eastAsia="en-CA"/>
-            </w:rPr>
-          </w:pPr>
-          <w:hyperlink w:anchor="_Toc409627802" w:history="1">
+          <w:hyperlink w:anchor="_Toc409714142" w:history="1">
             <w:r>
               <w:rPr>
                 <w:rStyle w:val="Hyperlink"/>
                 <w:noProof/>
               </w:rPr>
-              <w:t>Laplace</w:t>
+              <w:t>Introduction to Systems</w:t>
             </w:r>
             <w:r>
               <w:rPr>
@@ -292,7 +174,7 @@
                 <w:noProof/>
                 <w:webHidden/>
               </w:rPr>
-              <w:instrText xml:space="preserve"> PAGEREF _Toc409627802 \h </w:instrText>
+              <w:instrText xml:space="preserve"> PAGEREF _Toc409714142 \h </w:instrText>
             </w:r>
             <w:r>
               <w:rPr>
@@ -336,12 +218,83 @@
               <w:lang w:eastAsia="en-CA"/>
             </w:rPr>
           </w:pPr>
-          <w:hyperlink w:anchor="_Toc409627803" w:history="1">
+          <w:hyperlink w:anchor="_Toc409714143" w:history="1">
             <w:r>
               <w:rPr>
                 <w:rStyle w:val="Hyperlink"/>
                 <w:noProof/>
               </w:rPr>
+              <w:t>Laplace</w:t>
+            </w:r>
+            <w:r>
+              <w:rPr>
+                <w:noProof/>
+                <w:webHidden/>
+              </w:rPr>
+              <w:tab/>
+            </w:r>
+            <w:r>
+              <w:rPr>
+                <w:noProof/>
+                <w:webHidden/>
+              </w:rPr>
+              <w:fldChar w:fldCharType="begin"/>
+            </w:r>
+            <w:r>
+              <w:rPr>
+                <w:noProof/>
+                <w:webHidden/>
+              </w:rPr>
+              <w:instrText xml:space="preserve"> PAGEREF _Toc409714143 \h </w:instrText>
+            </w:r>
+            <w:r>
+              <w:rPr>
+                <w:noProof/>
+                <w:webHidden/>
+              </w:rPr>
+            </w:r>
+            <w:r>
+              <w:rPr>
+                <w:noProof/>
+                <w:webHidden/>
+              </w:rPr>
+              <w:fldChar w:fldCharType="separate"/>
+            </w:r>
+            <w:r>
+              <w:rPr>
+                <w:noProof/>
+                <w:webHidden/>
+              </w:rPr>
+              <w:t>1</w:t>
+            </w:r>
+            <w:r>
+              <w:rPr>
+                <w:noProof/>
+                <w:webHidden/>
+              </w:rPr>
+              <w:fldChar w:fldCharType="end"/>
+            </w:r>
+          </w:hyperlink>
+        </w:p>
+        <w:p>
+          <w:pPr>
+            <w:pStyle w:val="TOC1"/>
+            <w:tabs>
+              <w:tab w:val="right" w:leader="dot" w:pos="9350"/>
+            </w:tabs>
+            <w:rPr>
+              <w:rFonts w:asciiTheme="minorHAnsi" w:eastAsiaTheme="minorEastAsia" w:hAnsiTheme="minorHAnsi"/>
+              <w:noProof/>
+              <w:sz w:val="22"/>
+              <w:lang w:eastAsia="en-CA"/>
+            </w:rPr>
+          </w:pPr>
+          <w:hyperlink w:anchor="_Toc409714144" w:history="1">
+            <w:r>
+              <w:rPr>
+                <w:rStyle w:val="Hyperlink"/>
+                <w:noProof/>
+              </w:rPr>
               <w:t>Transfer Functions</w:t>
             </w:r>
             <w:r>
@@ -363,7 +316,7 @@
                 <w:noProof/>
                 <w:webHidden/>
               </w:rPr>
-              <w:instrText xml:space="preserve"> PAGEREF _Toc409627803 \h </w:instrText>
+              <w:instrText xml:space="preserve"> PAGEREF _Toc409714144 \h </w:instrText>
             </w:r>
             <w:r>
               <w:rPr>
@@ -407,7 +360,7 @@
               <w:lang w:eastAsia="en-CA"/>
             </w:rPr>
           </w:pPr>
-          <w:hyperlink w:anchor="_Toc409627804" w:history="1">
+          <w:hyperlink w:anchor="_Toc409714145" w:history="1">
             <w:r>
               <w:rPr>
                 <w:rStyle w:val="Hyperlink"/>
@@ -434,7 +387,7 @@
                 <w:noProof/>
                 <w:webHidden/>
               </w:rPr>
-              <w:instrText xml:space="preserve"> PAGEREF _Toc409627804 \h </w:instrText>
+              <w:instrText xml:space="preserve"> PAGEREF _Toc409714145 \h </w:instrText>
             </w:r>
             <w:r>
               <w:rPr>
@@ -478,7 +431,7 @@
               <w:lang w:eastAsia="en-CA"/>
             </w:rPr>
           </w:pPr>
-          <w:hyperlink w:anchor="_Toc409627805" w:history="1">
+          <w:hyperlink w:anchor="_Toc409714146" w:history="1">
             <w:r>
               <w:rPr>
                 <w:rStyle w:val="Hyperlink"/>
@@ -505,7 +458,7 @@
                 <w:noProof/>
                 <w:webHidden/>
               </w:rPr>
-              <w:instrText xml:space="preserve"> PAGEREF _Toc409627805 \h </w:instrText>
+              <w:instrText xml:space="preserve"> PAGEREF _Toc409714146 \h </w:instrText>
             </w:r>
             <w:r>
               <w:rPr>
@@ -549,7 +502,7 @@
               <w:lang w:eastAsia="en-CA"/>
             </w:rPr>
           </w:pPr>
-          <w:hyperlink w:anchor="_Toc409627806" w:history="1">
+          <w:hyperlink w:anchor="_Toc409714147" w:history="1">
             <w:r>
               <w:rPr>
                 <w:rStyle w:val="Hyperlink"/>
@@ -576,7 +529,7 @@
                 <w:noProof/>
                 <w:webHidden/>
               </w:rPr>
-              <w:instrText xml:space="preserve"> PAGEREF _Toc409627806 \h </w:instrText>
+              <w:instrText xml:space="preserve"> PAGEREF _Toc409714147 \h </w:instrText>
             </w:r>
             <w:r>
               <w:rPr>
@@ -620,7 +573,7 @@
               <w:lang w:eastAsia="en-CA"/>
             </w:rPr>
           </w:pPr>
-          <w:hyperlink w:anchor="_Toc409627807" w:history="1">
+          <w:hyperlink w:anchor="_Toc409714148" w:history="1">
             <w:r>
               <w:rPr>
                 <w:rStyle w:val="Hyperlink"/>
@@ -647,7 +600,7 @@
                 <w:noProof/>
                 <w:webHidden/>
               </w:rPr>
-              <w:instrText xml:space="preserve"> PAGEREF _Toc409627807 \h </w:instrText>
+              <w:instrText xml:space="preserve"> PAGEREF _Toc409714148 \h </w:instrText>
             </w:r>
             <w:r>
               <w:rPr>
@@ -691,7 +644,7 @@
               <w:lang w:eastAsia="en-CA"/>
             </w:rPr>
           </w:pPr>
-          <w:hyperlink w:anchor="_Toc409627808" w:history="1">
+          <w:hyperlink w:anchor="_Toc409714149" w:history="1">
             <w:r>
               <w:rPr>
                 <w:rStyle w:val="Hyperlink"/>
@@ -718,7 +671,7 @@
                 <w:noProof/>
                 <w:webHidden/>
               </w:rPr>
-              <w:instrText xml:space="preserve"> PAGEREF _Toc409627808 \h </w:instrText>
+              <w:instrText xml:space="preserve"> PAGEREF _Toc409714149 \h </w:instrText>
             </w:r>
             <w:r>
               <w:rPr>
@@ -762,7 +715,7 @@
               <w:lang w:eastAsia="en-CA"/>
             </w:rPr>
           </w:pPr>
-          <w:hyperlink w:anchor="_Toc409627809" w:history="1">
+          <w:hyperlink w:anchor="_Toc409714150" w:history="1">
             <w:r>
               <w:rPr>
                 <w:rStyle w:val="Hyperlink"/>
@@ -789,7 +742,7 @@
                 <w:noProof/>
                 <w:webHidden/>
               </w:rPr>
-              <w:instrText xml:space="preserve"> PAGEREF _Toc409627809 \h </w:instrText>
+              <w:instrText xml:space="preserve"> PAGEREF _Toc409714150 \h </w:instrText>
             </w:r>
             <w:r>
               <w:rPr>
@@ -833,7 +786,7 @@
               <w:lang w:eastAsia="en-CA"/>
             </w:rPr>
           </w:pPr>
-          <w:hyperlink w:anchor="_Toc409627810" w:history="1">
+          <w:hyperlink w:anchor="_Toc409714151" w:history="1">
             <w:r>
               <w:rPr>
                 <w:rStyle w:val="Hyperlink"/>
@@ -860,7 +813,7 @@
                 <w:noProof/>
                 <w:webHidden/>
               </w:rPr>
-              <w:instrText xml:space="preserve"> PAGEREF _Toc409627810 \h </w:instrText>
+              <w:instrText xml:space="preserve"> PAGEREF _Toc409714151 \h </w:instrText>
             </w:r>
             <w:r>
               <w:rPr>
@@ -904,7 +857,7 @@
               <w:lang w:eastAsia="en-CA"/>
             </w:rPr>
           </w:pPr>
-          <w:hyperlink w:anchor="_Toc409627811" w:history="1">
+          <w:hyperlink w:anchor="_Toc409714152" w:history="1">
             <w:r>
               <w:rPr>
                 <w:rStyle w:val="Hyperlink"/>
@@ -931,7 +884,7 @@
                 <w:noProof/>
                 <w:webHidden/>
               </w:rPr>
-              <w:instrText xml:space="preserve"> PAGEREF _Toc409627811 \h </w:instrText>
+              <w:instrText xml:space="preserve"> PAGEREF _Toc409714152 \h </w:instrText>
             </w:r>
             <w:r>
               <w:rPr>
@@ -952,6 +905,77 @@
                 <w:webHidden/>
               </w:rPr>
               <w:t>4</w:t>
+            </w:r>
+            <w:r>
+              <w:rPr>
+                <w:noProof/>
+                <w:webHidden/>
+              </w:rPr>
+              <w:fldChar w:fldCharType="end"/>
+            </w:r>
+          </w:hyperlink>
+        </w:p>
+        <w:p>
+          <w:pPr>
+            <w:pStyle w:val="TOC1"/>
+            <w:tabs>
+              <w:tab w:val="right" w:leader="dot" w:pos="9350"/>
+            </w:tabs>
+            <w:rPr>
+              <w:rFonts w:asciiTheme="minorHAnsi" w:eastAsiaTheme="minorEastAsia" w:hAnsiTheme="minorHAnsi"/>
+              <w:noProof/>
+              <w:sz w:val="22"/>
+              <w:lang w:eastAsia="en-CA"/>
+            </w:rPr>
+          </w:pPr>
+          <w:hyperlink w:anchor="_Toc409714153" w:history="1">
+            <w:r>
+              <w:rPr>
+                <w:rStyle w:val="Hyperlink"/>
+                <w:noProof/>
+              </w:rPr>
+              <w:t>State Space Equations</w:t>
+            </w:r>
+            <w:r>
+              <w:rPr>
+                <w:noProof/>
+                <w:webHidden/>
+              </w:rPr>
+              <w:tab/>
+            </w:r>
+            <w:r>
+              <w:rPr>
+                <w:noProof/>
+                <w:webHidden/>
+              </w:rPr>
+              <w:fldChar w:fldCharType="begin"/>
+            </w:r>
+            <w:r>
+              <w:rPr>
+                <w:noProof/>
+                <w:webHidden/>
+              </w:rPr>
+              <w:instrText xml:space="preserve"> PAGEREF _Toc409714153 \h </w:instrText>
+            </w:r>
+            <w:r>
+              <w:rPr>
+                <w:noProof/>
+                <w:webHidden/>
+              </w:rPr>
+            </w:r>
+            <w:r>
+              <w:rPr>
+                <w:noProof/>
+                <w:webHidden/>
+              </w:rPr>
+              <w:fldChar w:fldCharType="separate"/>
+            </w:r>
+            <w:r>
+              <w:rPr>
+                <w:noProof/>
+                <w:webHidden/>
+              </w:rPr>
+              <w:t>5</w:t>
             </w:r>
             <w:r>
               <w:rPr>
@@ -1048,49 +1072,49 @@
       <w:pPr>
         <w:pStyle w:val="Heading1"/>
       </w:pPr>
-      <w:bookmarkStart w:id="1" w:name="_Toc409627801"/>
+      <w:bookmarkStart w:id="0" w:name="_Toc409714142"/>
       <w:r>
         <w:t>Introduction to Systems</w:t>
       </w:r>
+      <w:bookmarkEnd w:id="0"/>
+    </w:p>
+    <w:p>
+      <w:pPr>
+        <w:pStyle w:val="NoSpacing"/>
+      </w:pPr>
+      <w:r>
+        <w:t>Systems can be r</w:t>
+      </w:r>
+      <w:r>
+        <w:t xml:space="preserve">epresented by </w:t>
+      </w:r>
+      <w:r>
+        <w:rPr>
+          <w:b/>
+        </w:rPr>
+        <w:t>block diagrams</w:t>
+      </w:r>
+      <w:r>
+        <w:t xml:space="preserve"> to make it easier to marginalize the different parts of the systems</w:t>
+      </w:r>
+      <w:r>
+        <w:t>.</w:t>
+      </w:r>
+    </w:p>
+    <w:p>
+      <w:pPr>
+        <w:pStyle w:val="NoSpacing"/>
+      </w:pPr>
+    </w:p>
+    <w:p>
+      <w:pPr>
+        <w:pStyle w:val="Heading1"/>
+      </w:pPr>
+      <w:bookmarkStart w:id="1" w:name="_Toc409714143"/>
+      <w:r>
+        <w:t>Laplace</w:t>
+      </w:r>
       <w:bookmarkEnd w:id="1"/>
-    </w:p>
-    <w:p>
-      <w:pPr>
-        <w:pStyle w:val="NoSpacing"/>
-      </w:pPr>
-      <w:r>
-        <w:t>Systems can be r</w:t>
-      </w:r>
-      <w:r>
-        <w:t xml:space="preserve">epresented by </w:t>
-      </w:r>
-      <w:r>
-        <w:rPr>
-          <w:b/>
-        </w:rPr>
-        <w:t>block diagrams</w:t>
-      </w:r>
-      <w:r>
-        <w:t xml:space="preserve"> to make it easier to marginalize the different parts of the systems</w:t>
-      </w:r>
-      <w:r>
-        <w:t>.</w:t>
-      </w:r>
-    </w:p>
-    <w:p>
-      <w:pPr>
-        <w:pStyle w:val="NoSpacing"/>
-      </w:pPr>
-    </w:p>
-    <w:p>
-      <w:pPr>
-        <w:pStyle w:val="Heading1"/>
-      </w:pPr>
-      <w:bookmarkStart w:id="2" w:name="_Toc409627802"/>
-      <w:r>
-        <w:t>Laplace</w:t>
-      </w:r>
-      <w:bookmarkEnd w:id="2"/>
     </w:p>
     <w:p>
       <w:pPr>
@@ -1146,7 +1170,7 @@
           <v:shape id="_x0000_i1025" type="#_x0000_t75" style="width:102pt;height:36pt" o:ole="">
             <v:imagedata r:id="rId14" o:title=""/>
           </v:shape>
-          <o:OLEObject Type="Embed" ProgID="Equation.DSMT4" ShapeID="_x0000_i1025" DrawAspect="Content" ObjectID="_1483369894" r:id="rId15"/>
+          <o:OLEObject Type="Embed" ProgID="Equation.DSMT4" ShapeID="_x0000_i1025" DrawAspect="Content" ObjectID="_1483456054" r:id="rId15"/>
         </w:object>
       </w:r>
     </w:p>
@@ -1436,21 +1460,21 @@
       <w:pPr>
         <w:pStyle w:val="Heading1"/>
       </w:pPr>
-      <w:bookmarkStart w:id="3" w:name="_Toc409627803"/>
+      <w:bookmarkStart w:id="2" w:name="_Toc409714144"/>
       <w:r>
         <w:t>Transfer Functions</w:t>
       </w:r>
+      <w:bookmarkEnd w:id="2"/>
+    </w:p>
+    <w:p>
+      <w:pPr>
+        <w:pStyle w:val="Heading2"/>
+      </w:pPr>
+      <w:bookmarkStart w:id="3" w:name="_Toc409714145"/>
+      <w:r>
+        <w:t>Electrical</w:t>
+      </w:r>
       <w:bookmarkEnd w:id="3"/>
-    </w:p>
-    <w:p>
-      <w:pPr>
-        <w:pStyle w:val="Heading2"/>
-      </w:pPr>
-      <w:bookmarkStart w:id="4" w:name="_Toc409627804"/>
-      <w:r>
-        <w:t>Electrical</w:t>
-      </w:r>
-      <w:bookmarkEnd w:id="4"/>
     </w:p>
     <w:p>
       <w:pPr>
@@ -1480,7 +1504,7 @@
           <v:shape id="_x0000_i1026" type="#_x0000_t75" style="width:107pt;height:37pt" o:ole="">
             <v:imagedata r:id="rId17" o:title=""/>
           </v:shape>
-          <o:OLEObject Type="Embed" ProgID="Equation.DSMT4" ShapeID="_x0000_i1026" DrawAspect="Content" ObjectID="_1483369895" r:id="rId18"/>
+          <o:OLEObject Type="Embed" ProgID="Equation.DSMT4" ShapeID="_x0000_i1026" DrawAspect="Content" ObjectID="_1483456055" r:id="rId18"/>
         </w:object>
       </w:r>
     </w:p>
@@ -1496,7 +1520,7 @@
           <v:shape id="_x0000_i1027" type="#_x0000_t75" style="width:89pt;height:68pt" o:ole="">
             <v:imagedata r:id="rId19" o:title=""/>
           </v:shape>
-          <o:OLEObject Type="Embed" ProgID="Equation.DSMT4" ShapeID="_x0000_i1027" DrawAspect="Content" ObjectID="_1483369896" r:id="rId20"/>
+          <o:OLEObject Type="Embed" ProgID="Equation.DSMT4" ShapeID="_x0000_i1027" DrawAspect="Content" ObjectID="_1483456056" r:id="rId20"/>
         </w:object>
       </w:r>
     </w:p>
@@ -1550,11 +1574,11 @@
       <w:pPr>
         <w:pStyle w:val="Heading3"/>
       </w:pPr>
-      <w:bookmarkStart w:id="5" w:name="_Toc409627805"/>
+      <w:bookmarkStart w:id="4" w:name="_Toc409714146"/>
       <w:r>
         <w:t>Cramer’s Rule</w:t>
       </w:r>
-      <w:bookmarkEnd w:id="5"/>
+      <w:bookmarkEnd w:id="4"/>
     </w:p>
     <w:p>
       <w:pPr>
@@ -1568,7 +1592,7 @@
           <v:shape id="_x0000_i1028" type="#_x0000_t75" style="width:212pt;height:37pt" o:ole="">
             <v:imagedata r:id="rId22" o:title=""/>
           </v:shape>
-          <o:OLEObject Type="Embed" ProgID="Equation.DSMT4" ShapeID="_x0000_i1028" DrawAspect="Content" ObjectID="_1483369897" r:id="rId23"/>
+          <o:OLEObject Type="Embed" ProgID="Equation.DSMT4" ShapeID="_x0000_i1028" DrawAspect="Content" ObjectID="_1483456057" r:id="rId23"/>
         </w:object>
       </w:r>
     </w:p>
@@ -1589,7 +1613,7 @@
           <v:shape id="_x0000_i1029" type="#_x0000_t75" style="width:86pt;height:44pt" o:ole="">
             <v:imagedata r:id="rId24" o:title=""/>
           </v:shape>
-          <o:OLEObject Type="Embed" ProgID="Equation.DSMT4" ShapeID="_x0000_i1029" DrawAspect="Content" ObjectID="_1483369898" r:id="rId25"/>
+          <o:OLEObject Type="Embed" ProgID="Equation.DSMT4" ShapeID="_x0000_i1029" DrawAspect="Content" ObjectID="_1483456058" r:id="rId25"/>
         </w:object>
       </w:r>
     </w:p>
@@ -1597,21 +1621,21 @@
       <w:pPr>
         <w:pStyle w:val="Heading3"/>
       </w:pPr>
-      <w:bookmarkStart w:id="6" w:name="_Toc409627806"/>
+      <w:bookmarkStart w:id="5" w:name="_Toc409714147"/>
       <w:r>
         <w:t>OP-Amps</w:t>
       </w:r>
+      <w:bookmarkEnd w:id="5"/>
+    </w:p>
+    <w:p>
+      <w:pPr>
+        <w:pStyle w:val="Heading2"/>
+      </w:pPr>
+      <w:bookmarkStart w:id="6" w:name="_Toc409714148"/>
+      <w:r>
+        <w:t>Mechanical</w:t>
+      </w:r>
       <w:bookmarkEnd w:id="6"/>
-    </w:p>
-    <w:p>
-      <w:pPr>
-        <w:pStyle w:val="Heading2"/>
-      </w:pPr>
-      <w:bookmarkStart w:id="7" w:name="_Toc409627807"/>
-      <w:r>
-        <w:t>Mechanical</w:t>
-      </w:r>
-      <w:bookmarkEnd w:id="7"/>
     </w:p>
     <w:p>
       <w:pPr>
@@ -1689,7 +1713,7 @@
           <v:shape id="_x0000_i1030" type="#_x0000_t75" style="width:74pt;height:37pt" o:ole="">
             <v:imagedata r:id="rId26" o:title=""/>
           </v:shape>
-          <o:OLEObject Type="Embed" ProgID="Equation.DSMT4" ShapeID="_x0000_i1030" DrawAspect="Content" ObjectID="_1483369899" r:id="rId27"/>
+          <o:OLEObject Type="Embed" ProgID="Equation.DSMT4" ShapeID="_x0000_i1030" DrawAspect="Content" ObjectID="_1483456059" r:id="rId27"/>
         </w:object>
       </w:r>
     </w:p>
@@ -1705,7 +1729,7 @@
           <v:shape id="_x0000_i1031" type="#_x0000_t75" style="width:70pt;height:52pt" o:ole="">
             <v:imagedata r:id="rId28" o:title=""/>
           </v:shape>
-          <o:OLEObject Type="Embed" ProgID="Equation.DSMT4" ShapeID="_x0000_i1031" DrawAspect="Content" ObjectID="_1483369900" r:id="rId29"/>
+          <o:OLEObject Type="Embed" ProgID="Equation.DSMT4" ShapeID="_x0000_i1031" DrawAspect="Content" ObjectID="_1483456060" r:id="rId29"/>
         </w:object>
       </w:r>
     </w:p>
@@ -1713,11 +1737,11 @@
       <w:pPr>
         <w:pStyle w:val="Heading3"/>
       </w:pPr>
-      <w:bookmarkStart w:id="8" w:name="_Toc409627808"/>
+      <w:bookmarkStart w:id="7" w:name="_Toc409714149"/>
       <w:r>
         <w:t>Translational Systems</w:t>
       </w:r>
-      <w:bookmarkEnd w:id="8"/>
+      <w:bookmarkEnd w:id="7"/>
     </w:p>
     <w:p>
       <w:pPr>
@@ -1761,7 +1785,7 @@
           <v:shape id="_x0000_i1032" type="#_x0000_t75" style="width:67pt;height:20pt" o:ole="">
             <v:imagedata r:id="rId30" o:title=""/>
           </v:shape>
-          <o:OLEObject Type="Embed" ProgID="Equation.DSMT4" ShapeID="_x0000_i1032" DrawAspect="Content" ObjectID="_1483369901" r:id="rId31"/>
+          <o:OLEObject Type="Embed" ProgID="Equation.DSMT4" ShapeID="_x0000_i1032" DrawAspect="Content" ObjectID="_1483456061" r:id="rId31"/>
         </w:object>
       </w:r>
     </w:p>
@@ -1824,7 +1848,7 @@
           <v:shape id="_x0000_i1033" type="#_x0000_t75" style="width:78pt;height:33pt" o:ole="">
             <v:imagedata r:id="rId32" o:title=""/>
           </v:shape>
-          <o:OLEObject Type="Embed" ProgID="Equation.DSMT4" ShapeID="_x0000_i1033" DrawAspect="Content" ObjectID="_1483369902" r:id="rId33"/>
+          <o:OLEObject Type="Embed" ProgID="Equation.DSMT4" ShapeID="_x0000_i1033" DrawAspect="Content" ObjectID="_1483456062" r:id="rId33"/>
         </w:object>
       </w:r>
     </w:p>
@@ -1865,7 +1889,7 @@
           <v:shape id="_x0000_i1034" type="#_x0000_t75" style="width:85pt;height:34pt" o:ole="">
             <v:imagedata r:id="rId34" o:title=""/>
           </v:shape>
-          <o:OLEObject Type="Embed" ProgID="Equation.DSMT4" ShapeID="_x0000_i1034" DrawAspect="Content" ObjectID="_1483369903" r:id="rId35"/>
+          <o:OLEObject Type="Embed" ProgID="Equation.DSMT4" ShapeID="_x0000_i1034" DrawAspect="Content" ObjectID="_1483456063" r:id="rId35"/>
         </w:object>
       </w:r>
     </w:p>
@@ -1873,11 +1897,11 @@
       <w:pPr>
         <w:pStyle w:val="Heading3"/>
       </w:pPr>
-      <w:bookmarkStart w:id="9" w:name="_Toc409627809"/>
+      <w:bookmarkStart w:id="8" w:name="_Toc409714150"/>
       <w:r>
         <w:t>Rotational Systems</w:t>
       </w:r>
-      <w:bookmarkEnd w:id="9"/>
+      <w:bookmarkEnd w:id="8"/>
     </w:p>
     <w:p>
       <w:pPr>
@@ -1994,7 +2018,7 @@
           <v:shape id="_x0000_i1035" type="#_x0000_t75" style="width:63pt;height:23pt" o:ole="">
             <v:imagedata r:id="rId36" o:title=""/>
           </v:shape>
-          <o:OLEObject Type="Embed" ProgID="Equation.DSMT4" ShapeID="_x0000_i1035" DrawAspect="Content" ObjectID="_1483369904" r:id="rId37"/>
+          <o:OLEObject Type="Embed" ProgID="Equation.DSMT4" ShapeID="_x0000_i1035" DrawAspect="Content" ObjectID="_1483456064" r:id="rId37"/>
         </w:object>
       </w:r>
     </w:p>
@@ -2046,11 +2070,11 @@
       <w:pPr>
         <w:pStyle w:val="Heading1"/>
       </w:pPr>
-      <w:bookmarkStart w:id="10" w:name="_Toc409627810"/>
+      <w:bookmarkStart w:id="9" w:name="_Toc409714151"/>
       <w:r>
         <w:t>Non-/Linear Systems</w:t>
       </w:r>
-      <w:bookmarkEnd w:id="10"/>
+      <w:bookmarkEnd w:id="9"/>
     </w:p>
     <w:p>
       <w:pPr>
@@ -2128,10 +2152,129 @@
       <w:pPr>
         <w:pStyle w:val="Heading1"/>
       </w:pPr>
-      <w:bookmarkStart w:id="11" w:name="_Toc409627811"/>
+      <w:bookmarkStart w:id="10" w:name="_Toc409714152"/>
       <w:r>
         <w:t>Block Diagrams</w:t>
       </w:r>
+      <w:bookmarkEnd w:id="10"/>
+    </w:p>
+    <w:p>
+      <w:pPr>
+        <w:pStyle w:val="NoSpacing"/>
+      </w:pPr>
+      <w:r>
+        <w:t>A way of representing a system</w:t>
+      </w:r>
+    </w:p>
+    <w:p>
+      <w:pPr>
+        <w:pStyle w:val="NoSpacing"/>
+      </w:pPr>
+    </w:p>
+    <w:p>
+      <w:pPr>
+        <w:pStyle w:val="NoSpacing"/>
+      </w:pPr>
+      <w:r>
+        <w:rPr>
+          <w:b/>
+        </w:rPr>
+        <w:t>Summing junction</w:t>
+      </w:r>
+      <w:r>
+        <w:t>: could be an X or +, but usually an X in this course</w:t>
+      </w:r>
+    </w:p>
+    <w:p>
+      <w:pPr>
+        <w:pStyle w:val="NoSpacing"/>
+      </w:pPr>
+    </w:p>
+    <w:p>
+      <w:pPr>
+        <w:pStyle w:val="NoSpacing"/>
+      </w:pPr>
+      <w:r>
+        <w:rPr>
+          <w:b/>
+        </w:rPr>
+        <w:t>Cascade</w:t>
+      </w:r>
+      <w:r>
+        <w:t xml:space="preserve">: </w:t>
+      </w:r>
+      <w:r>
+        <w:t>subsystems in series</w:t>
+      </w:r>
+      <w:r>
+        <w:t xml:space="preserve"> are multiplied</w:t>
+      </w:r>
+    </w:p>
+    <w:p>
+      <w:pPr>
+        <w:pStyle w:val="NoSpacing"/>
+      </w:pPr>
+      <w:r>
+        <w:rPr>
+          <w:b/>
+        </w:rPr>
+        <w:t>Parallel</w:t>
+      </w:r>
+      <w:r>
+        <w:t xml:space="preserve">: parallel subsystems have a </w:t>
+      </w:r>
+      <w:r>
+        <w:rPr>
+          <w:i/>
+        </w:rPr>
+        <w:t>summing junction</w:t>
+      </w:r>
+      <w:r>
+        <w:t xml:space="preserve"> at the end, so you just add everything together</w:t>
+      </w:r>
+    </w:p>
+    <w:p>
+      <w:pPr>
+        <w:pStyle w:val="NoSpacing"/>
+      </w:pPr>
+    </w:p>
+    <w:p>
+      <w:pPr>
+        <w:pStyle w:val="NoSpacing"/>
+      </w:pPr>
+      <w:r>
+        <w:rPr>
+          <w:b/>
+        </w:rPr>
+        <w:t>Feedback</w:t>
+      </w:r>
+      <w:r>
+        <w:t>: positive feedback is bad</w:t>
+      </w:r>
+    </w:p>
+    <w:p>
+      <w:pPr>
+        <w:pStyle w:val="NoSpacing"/>
+      </w:pPr>
+    </w:p>
+    <w:p>
+      <w:pPr>
+        <w:pStyle w:val="NoSpacing"/>
+      </w:pPr>
+      <w:r>
+        <w:t>Simplification:</w:t>
+      </w:r>
+    </w:p>
+    <w:p>
+      <w:pPr>
+        <w:pStyle w:val="Heading1"/>
+      </w:pPr>
+      <w:bookmarkStart w:id="11" w:name="_Toc409714153"/>
+      <w:bookmarkStart w:id="12" w:name="_GoBack"/>
+      <w:bookmarkEnd w:id="12"/>
+      <w:r>
+        <w:t>State Space Equations</w:t>
+      </w:r>
       <w:bookmarkEnd w:id="11"/>
     </w:p>
     <w:p>
@@ -2139,93 +2282,79 @@
         <w:pStyle w:val="NoSpacing"/>
       </w:pPr>
       <w:r>
-        <w:t>A way of representing a system</w:t>
-      </w:r>
-    </w:p>
-    <w:p>
-      <w:pPr>
-        <w:pStyle w:val="NoSpacing"/>
-      </w:pPr>
-    </w:p>
-    <w:p>
-      <w:pPr>
-        <w:pStyle w:val="NoSpacing"/>
+        <w:t>Yeah, you think you know them from 2MX3, but you don’t really know them. Apparently the ABCD variables actually have names.</w:t>
+      </w:r>
+    </w:p>
+    <w:p>
+      <w:pPr>
+        <w:pStyle w:val="NoSpacing"/>
+        <w:numPr>
+          <w:ilvl w:val="0"/>
+          <w:numId w:val="5"/>
+        </w:numPr>
       </w:pPr>
       <w:r>
         <w:rPr>
           <w:b/>
         </w:rPr>
-        <w:t>Summing junction</w:t>
-      </w:r>
-      <w:r>
-        <w:t>: could be an X or +, but usually an X in this course</w:t>
-      </w:r>
-    </w:p>
-    <w:p>
-      <w:pPr>
-        <w:pStyle w:val="NoSpacing"/>
-      </w:pPr>
-    </w:p>
-    <w:p>
-      <w:pPr>
-        <w:pStyle w:val="NoSpacing"/>
+        <w:t>System Matrix [A]</w:t>
+      </w:r>
+      <w:r>
+        <w:t>:</w:t>
+      </w:r>
+    </w:p>
+    <w:p>
+      <w:pPr>
+        <w:pStyle w:val="NoSpacing"/>
+        <w:numPr>
+          <w:ilvl w:val="0"/>
+          <w:numId w:val="5"/>
+        </w:numPr>
       </w:pPr>
       <w:r>
         <w:rPr>
           <w:b/>
         </w:rPr>
-        <w:t>Cascade</w:t>
-      </w:r>
-      <w:r>
-        <w:t xml:space="preserve">: </w:t>
-      </w:r>
-      <w:r>
-        <w:t>subsystems in series</w:t>
-      </w:r>
-      <w:r>
-        <w:t xml:space="preserve"> are multiplied</w:t>
-      </w:r>
-    </w:p>
-    <w:p>
-      <w:pPr>
-        <w:pStyle w:val="NoSpacing"/>
+        <w:t>Input Matrix [B]</w:t>
+      </w:r>
+      <w:r>
+        <w:t>:</w:t>
+      </w:r>
+    </w:p>
+    <w:p>
+      <w:pPr>
+        <w:pStyle w:val="NoSpacing"/>
+        <w:numPr>
+          <w:ilvl w:val="0"/>
+          <w:numId w:val="5"/>
+        </w:numPr>
       </w:pPr>
       <w:r>
         <w:rPr>
           <w:b/>
         </w:rPr>
-        <w:t>Parallel</w:t>
-      </w:r>
-      <w:r>
-        <w:t xml:space="preserve">: parallel subsystems have a </w:t>
-      </w:r>
-      <w:r>
-        <w:rPr>
-          <w:i/>
-        </w:rPr>
-        <w:t>summing junction</w:t>
-      </w:r>
-      <w:r>
-        <w:t xml:space="preserve"> at the end, so you just add everything together</w:t>
-      </w:r>
-    </w:p>
-    <w:p>
-      <w:pPr>
-        <w:pStyle w:val="NoSpacing"/>
-      </w:pPr>
-    </w:p>
-    <w:p>
-      <w:pPr>
-        <w:pStyle w:val="NoSpacing"/>
+        <w:t>Output Matrix [C]</w:t>
+      </w:r>
+      <w:r>
+        <w:t>:</w:t>
+      </w:r>
+    </w:p>
+    <w:p>
+      <w:pPr>
+        <w:pStyle w:val="NoSpacing"/>
+        <w:numPr>
+          <w:ilvl w:val="0"/>
+          <w:numId w:val="5"/>
+        </w:numPr>
       </w:pPr>
       <w:r>
         <w:rPr>
           <w:b/>
         </w:rPr>
-        <w:t>Feedback</w:t>
-      </w:r>
-      <w:r>
-        <w:t>: positive feedback is bad</w:t>
+        <w:t>Feedforward Matrix [D]</w:t>
+      </w:r>
+      <w:r>
+        <w:t>:</w:t>
       </w:r>
     </w:p>
     <w:sectPr>
@@ -2922,6 +3051,119 @@
       </w:rPr>
     </w:lvl>
   </w:abstractNum>
+  <w:abstractNum w:abstractNumId="4">
+    <w:nsid w:val="71D3021C"/>
+    <w:multiLevelType w:val="hybridMultilevel"/>
+    <w:tmpl w:val="449EE0F8"/>
+    <w:lvl w:ilvl="0" w:tplc="10090001">
+      <w:start w:val="1"/>
+      <w:numFmt w:val="bullet"/>
+      <w:lvlText w:val=""/>
+      <w:lvlJc w:val="left"/>
+      <w:pPr>
+        <w:ind w:left="720" w:hanging="360"/>
+      </w:pPr>
+      <w:rPr>
+        <w:rFonts w:ascii="Symbol" w:hAnsi="Symbol" w:hint="default"/>
+      </w:rPr>
+    </w:lvl>
+    <w:lvl w:ilvl="1" w:tplc="10090003" w:tentative="1">
+      <w:start w:val="1"/>
+      <w:numFmt w:val="bullet"/>
+      <w:lvlText w:val="o"/>
+      <w:lvlJc w:val="left"/>
+      <w:pPr>
+        <w:ind w:left="1440" w:hanging="360"/>
+      </w:pPr>
+      <w:rPr>
+        <w:rFonts w:ascii="Courier New" w:hAnsi="Courier New" w:cs="Courier New" w:hint="default"/>
+      </w:rPr>
+    </w:lvl>
+    <w:lvl w:ilvl="2" w:tplc="10090005" w:tentative="1">
+      <w:start w:val="1"/>
+      <w:numFmt w:val="bullet"/>
+      <w:lvlText w:val=""/>
+      <w:lvlJc w:val="left"/>
+      <w:pPr>
+        <w:ind w:left="2160" w:hanging="360"/>
+      </w:pPr>
+      <w:rPr>
+        <w:rFonts w:ascii="Wingdings" w:hAnsi="Wingdings" w:hint="default"/>
+      </w:rPr>
+    </w:lvl>
+    <w:lvl w:ilvl="3" w:tplc="10090001" w:tentative="1">
+      <w:start w:val="1"/>
+      <w:numFmt w:val="bullet"/>
+      <w:lvlText w:val=""/>
+      <w:lvlJc w:val="left"/>
+      <w:pPr>
+        <w:ind w:left="2880" w:hanging="360"/>
+      </w:pPr>
+      <w:rPr>
+        <w:rFonts w:ascii="Symbol" w:hAnsi="Symbol" w:hint="default"/>
+      </w:rPr>
+    </w:lvl>
+    <w:lvl w:ilvl="4" w:tplc="10090003" w:tentative="1">
+      <w:start w:val="1"/>
+      <w:numFmt w:val="bullet"/>
+      <w:lvlText w:val="o"/>
+      <w:lvlJc w:val="left"/>
+      <w:pPr>
+        <w:ind w:left="3600" w:hanging="360"/>
+      </w:pPr>
+      <w:rPr>
+        <w:rFonts w:ascii="Courier New" w:hAnsi="Courier New" w:cs="Courier New" w:hint="default"/>
+      </w:rPr>
+    </w:lvl>
+    <w:lvl w:ilvl="5" w:tplc="10090005" w:tentative="1">
+      <w:start w:val="1"/>
+      <w:numFmt w:val="bullet"/>
+      <w:lvlText w:val=""/>
+      <w:lvlJc w:val="left"/>
+      <w:pPr>
+        <w:ind w:left="4320" w:hanging="360"/>
+      </w:pPr>
+      <w:rPr>
+        <w:rFonts w:ascii="Wingdings" w:hAnsi="Wingdings" w:hint="default"/>
+      </w:rPr>
+    </w:lvl>
+    <w:lvl w:ilvl="6" w:tplc="10090001" w:tentative="1">
+      <w:start w:val="1"/>
+      <w:numFmt w:val="bullet"/>
+      <w:lvlText w:val=""/>
+      <w:lvlJc w:val="left"/>
+      <w:pPr>
+        <w:ind w:left="5040" w:hanging="360"/>
+      </w:pPr>
+      <w:rPr>
+        <w:rFonts w:ascii="Symbol" w:hAnsi="Symbol" w:hint="default"/>
+      </w:rPr>
+    </w:lvl>
+    <w:lvl w:ilvl="7" w:tplc="10090003" w:tentative="1">
+      <w:start w:val="1"/>
+      <w:numFmt w:val="bullet"/>
+      <w:lvlText w:val="o"/>
+      <w:lvlJc w:val="left"/>
+      <w:pPr>
+        <w:ind w:left="5760" w:hanging="360"/>
+      </w:pPr>
+      <w:rPr>
+        <w:rFonts w:ascii="Courier New" w:hAnsi="Courier New" w:cs="Courier New" w:hint="default"/>
+      </w:rPr>
+    </w:lvl>
+    <w:lvl w:ilvl="8" w:tplc="10090005" w:tentative="1">
+      <w:start w:val="1"/>
+      <w:numFmt w:val="bullet"/>
+      <w:lvlText w:val=""/>
+      <w:lvlJc w:val="left"/>
+      <w:pPr>
+        <w:ind w:left="6480" w:hanging="360"/>
+      </w:pPr>
+      <w:rPr>
+        <w:rFonts w:ascii="Wingdings" w:hAnsi="Wingdings" w:hint="default"/>
+      </w:rPr>
+    </w:lvl>
+  </w:abstractNum>
   <w:num w:numId="1">
     <w:abstractNumId w:val="2"/>
   </w:num>
@@ -2933,6 +3175,9 @@
   </w:num>
   <w:num w:numId="4">
     <w:abstractNumId w:val="1"/>
+  </w:num>
+  <w:num w:numId="5">
+    <w:abstractNumId w:val="4"/>
   </w:num>
 </w:numbering>
 </file>
@@ -4303,7 +4548,7 @@
 </file>
 
 <file path=customXml/itemProps1.xml><?xml version="1.0" encoding="utf-8"?>
-<ds:datastoreItem xmlns:ds="http://schemas.openxmlformats.org/officeDocument/2006/customXml" ds:itemID="{1DECDF0C-AA22-48EB-9335-081DE7295A16}">
+<ds:datastoreItem xmlns:ds="http://schemas.openxmlformats.org/officeDocument/2006/customXml" ds:itemID="{02E7C455-1863-4BEA-BD63-6B409C3D2DF9}">
   <ds:schemaRefs>
     <ds:schemaRef ds:uri="http://schemas.openxmlformats.org/officeDocument/2006/bibliography"/>
   </ds:schemaRefs>

</xml_diff>

<commit_message>
Lots of changes, gonna focus on TRON_3TB4.md
</commit_message>
<xml_diff>
--- a/SFWR_ENG_3DX4_Summary.docx
+++ b/SFWR_ENG_3DX4_Summary.docx
@@ -147,13 +147,131 @@
           <w:r>
             <w:fldChar w:fldCharType="separate"/>
           </w:r>
-          <w:hyperlink w:anchor="_Toc409714142" w:history="1">
+          <w:bookmarkStart w:id="0" w:name="_GoBack"/>
+          <w:bookmarkEnd w:id="0"/>
+          <w:r>
+            <w:rPr>
+              <w:rStyle w:val="Hyperlink"/>
+              <w:noProof/>
+            </w:rPr>
+            <w:fldChar w:fldCharType="begin"/>
+          </w:r>
+          <w:r>
+            <w:rPr>
+              <w:rStyle w:val="Hyperlink"/>
+              <w:noProof/>
+            </w:rPr>
+            <w:instrText xml:space="preserve"> </w:instrText>
+          </w:r>
+          <w:r>
+            <w:rPr>
+              <w:noProof/>
+            </w:rPr>
+            <w:instrText>HYPERLINK \l "_Toc410230851"</w:instrText>
+          </w:r>
+          <w:r>
+            <w:rPr>
+              <w:rStyle w:val="Hyperlink"/>
+              <w:noProof/>
+            </w:rPr>
+            <w:instrText xml:space="preserve"> </w:instrText>
+          </w:r>
+          <w:r>
+            <w:rPr>
+              <w:rStyle w:val="Hyperlink"/>
+              <w:noProof/>
+            </w:rPr>
+          </w:r>
+          <w:r>
+            <w:rPr>
+              <w:rStyle w:val="Hyperlink"/>
+              <w:noProof/>
+            </w:rPr>
+            <w:fldChar w:fldCharType="separate"/>
+          </w:r>
+          <w:r>
+            <w:rPr>
+              <w:rStyle w:val="Hyperlink"/>
+              <w:noProof/>
+            </w:rPr>
+            <w:t>Introduction to Systems</w:t>
+          </w:r>
+          <w:r>
+            <w:rPr>
+              <w:noProof/>
+              <w:webHidden/>
+            </w:rPr>
+            <w:tab/>
+          </w:r>
+          <w:r>
+            <w:rPr>
+              <w:noProof/>
+              <w:webHidden/>
+            </w:rPr>
+            <w:fldChar w:fldCharType="begin"/>
+          </w:r>
+          <w:r>
+            <w:rPr>
+              <w:noProof/>
+              <w:webHidden/>
+            </w:rPr>
+            <w:instrText xml:space="preserve"> PAGEREF _Toc410230851 \h </w:instrText>
+          </w:r>
+          <w:r>
+            <w:rPr>
+              <w:noProof/>
+              <w:webHidden/>
+            </w:rPr>
+          </w:r>
+          <w:r>
+            <w:rPr>
+              <w:noProof/>
+              <w:webHidden/>
+            </w:rPr>
+            <w:fldChar w:fldCharType="separate"/>
+          </w:r>
+          <w:r>
+            <w:rPr>
+              <w:noProof/>
+              <w:webHidden/>
+            </w:rPr>
+            <w:t>1</w:t>
+          </w:r>
+          <w:r>
+            <w:rPr>
+              <w:noProof/>
+              <w:webHidden/>
+            </w:rPr>
+            <w:fldChar w:fldCharType="end"/>
+          </w:r>
+          <w:r>
+            <w:rPr>
+              <w:rStyle w:val="Hyperlink"/>
+              <w:noProof/>
+            </w:rPr>
+            <w:fldChar w:fldCharType="end"/>
+          </w:r>
+        </w:p>
+        <w:p>
+          <w:pPr>
+            <w:pStyle w:val="TOC1"/>
+            <w:tabs>
+              <w:tab w:val="right" w:leader="dot" w:pos="9350"/>
+            </w:tabs>
+            <w:rPr>
+              <w:rFonts w:asciiTheme="minorHAnsi" w:eastAsiaTheme="minorEastAsia" w:hAnsiTheme="minorHAnsi"/>
+              <w:noProof/>
+              <w:sz w:val="22"/>
+              <w:lang w:eastAsia="en-CA"/>
+            </w:rPr>
+          </w:pPr>
+          <w:hyperlink w:anchor="_Toc410230852" w:history="1">
             <w:r>
               <w:rPr>
                 <w:rStyle w:val="Hyperlink"/>
                 <w:noProof/>
               </w:rPr>
-              <w:t>Introduction to Systems</w:t>
+              <w:t>Laplace</w:t>
             </w:r>
             <w:r>
               <w:rPr>
@@ -174,7 +292,7 @@
                 <w:noProof/>
                 <w:webHidden/>
               </w:rPr>
-              <w:instrText xml:space="preserve"> PAGEREF _Toc409714142 \h </w:instrText>
+              <w:instrText xml:space="preserve"> PAGEREF _Toc410230852 \h </w:instrText>
             </w:r>
             <w:r>
               <w:rPr>
@@ -194,7 +312,7 @@
                 <w:noProof/>
                 <w:webHidden/>
               </w:rPr>
-              <w:t>1</w:t>
+              <w:t>2</w:t>
             </w:r>
             <w:r>
               <w:rPr>
@@ -218,13 +336,13 @@
               <w:lang w:eastAsia="en-CA"/>
             </w:rPr>
           </w:pPr>
-          <w:hyperlink w:anchor="_Toc409714143" w:history="1">
+          <w:hyperlink w:anchor="_Toc410230853" w:history="1">
             <w:r>
               <w:rPr>
                 <w:rStyle w:val="Hyperlink"/>
                 <w:noProof/>
               </w:rPr>
-              <w:t>Laplace</w:t>
+              <w:t>Transfer Functions</w:t>
             </w:r>
             <w:r>
               <w:rPr>
@@ -245,7 +363,7 @@
                 <w:noProof/>
                 <w:webHidden/>
               </w:rPr>
-              <w:instrText xml:space="preserve"> PAGEREF _Toc409714143 \h </w:instrText>
+              <w:instrText xml:space="preserve"> PAGEREF _Toc410230853 \h </w:instrText>
             </w:r>
             <w:r>
               <w:rPr>
@@ -265,7 +383,433 @@
                 <w:noProof/>
                 <w:webHidden/>
               </w:rPr>
-              <w:t>1</w:t>
+              <w:t>2</w:t>
+            </w:r>
+            <w:r>
+              <w:rPr>
+                <w:noProof/>
+                <w:webHidden/>
+              </w:rPr>
+              <w:fldChar w:fldCharType="end"/>
+            </w:r>
+          </w:hyperlink>
+        </w:p>
+        <w:p>
+          <w:pPr>
+            <w:pStyle w:val="TOC2"/>
+            <w:tabs>
+              <w:tab w:val="right" w:leader="dot" w:pos="9350"/>
+            </w:tabs>
+            <w:rPr>
+              <w:rFonts w:asciiTheme="minorHAnsi" w:eastAsiaTheme="minorEastAsia" w:hAnsiTheme="minorHAnsi"/>
+              <w:noProof/>
+              <w:sz w:val="22"/>
+              <w:lang w:eastAsia="en-CA"/>
+            </w:rPr>
+          </w:pPr>
+          <w:hyperlink w:anchor="_Toc410230854" w:history="1">
+            <w:r>
+              <w:rPr>
+                <w:rStyle w:val="Hyperlink"/>
+                <w:noProof/>
+              </w:rPr>
+              <w:t>Electrical</w:t>
+            </w:r>
+            <w:r>
+              <w:rPr>
+                <w:noProof/>
+                <w:webHidden/>
+              </w:rPr>
+              <w:tab/>
+            </w:r>
+            <w:r>
+              <w:rPr>
+                <w:noProof/>
+                <w:webHidden/>
+              </w:rPr>
+              <w:fldChar w:fldCharType="begin"/>
+            </w:r>
+            <w:r>
+              <w:rPr>
+                <w:noProof/>
+                <w:webHidden/>
+              </w:rPr>
+              <w:instrText xml:space="preserve"> PAGEREF _Toc410230854 \h </w:instrText>
+            </w:r>
+            <w:r>
+              <w:rPr>
+                <w:noProof/>
+                <w:webHidden/>
+              </w:rPr>
+            </w:r>
+            <w:r>
+              <w:rPr>
+                <w:noProof/>
+                <w:webHidden/>
+              </w:rPr>
+              <w:fldChar w:fldCharType="separate"/>
+            </w:r>
+            <w:r>
+              <w:rPr>
+                <w:noProof/>
+                <w:webHidden/>
+              </w:rPr>
+              <w:t>2</w:t>
+            </w:r>
+            <w:r>
+              <w:rPr>
+                <w:noProof/>
+                <w:webHidden/>
+              </w:rPr>
+              <w:fldChar w:fldCharType="end"/>
+            </w:r>
+          </w:hyperlink>
+        </w:p>
+        <w:p>
+          <w:pPr>
+            <w:pStyle w:val="TOC3"/>
+            <w:tabs>
+              <w:tab w:val="right" w:leader="dot" w:pos="9350"/>
+            </w:tabs>
+            <w:rPr>
+              <w:rFonts w:asciiTheme="minorHAnsi" w:eastAsiaTheme="minorEastAsia" w:hAnsiTheme="minorHAnsi"/>
+              <w:noProof/>
+              <w:sz w:val="22"/>
+              <w:lang w:eastAsia="en-CA"/>
+            </w:rPr>
+          </w:pPr>
+          <w:hyperlink w:anchor="_Toc410230855" w:history="1">
+            <w:r>
+              <w:rPr>
+                <w:rStyle w:val="Hyperlink"/>
+                <w:noProof/>
+              </w:rPr>
+              <w:t>Cramer’s Rule</w:t>
+            </w:r>
+            <w:r>
+              <w:rPr>
+                <w:noProof/>
+                <w:webHidden/>
+              </w:rPr>
+              <w:tab/>
+            </w:r>
+            <w:r>
+              <w:rPr>
+                <w:noProof/>
+                <w:webHidden/>
+              </w:rPr>
+              <w:fldChar w:fldCharType="begin"/>
+            </w:r>
+            <w:r>
+              <w:rPr>
+                <w:noProof/>
+                <w:webHidden/>
+              </w:rPr>
+              <w:instrText xml:space="preserve"> PAGEREF _Toc410230855 \h </w:instrText>
+            </w:r>
+            <w:r>
+              <w:rPr>
+                <w:noProof/>
+                <w:webHidden/>
+              </w:rPr>
+            </w:r>
+            <w:r>
+              <w:rPr>
+                <w:noProof/>
+                <w:webHidden/>
+              </w:rPr>
+              <w:fldChar w:fldCharType="separate"/>
+            </w:r>
+            <w:r>
+              <w:rPr>
+                <w:noProof/>
+                <w:webHidden/>
+              </w:rPr>
+              <w:t>3</w:t>
+            </w:r>
+            <w:r>
+              <w:rPr>
+                <w:noProof/>
+                <w:webHidden/>
+              </w:rPr>
+              <w:fldChar w:fldCharType="end"/>
+            </w:r>
+          </w:hyperlink>
+        </w:p>
+        <w:p>
+          <w:pPr>
+            <w:pStyle w:val="TOC3"/>
+            <w:tabs>
+              <w:tab w:val="right" w:leader="dot" w:pos="9350"/>
+            </w:tabs>
+            <w:rPr>
+              <w:rFonts w:asciiTheme="minorHAnsi" w:eastAsiaTheme="minorEastAsia" w:hAnsiTheme="minorHAnsi"/>
+              <w:noProof/>
+              <w:sz w:val="22"/>
+              <w:lang w:eastAsia="en-CA"/>
+            </w:rPr>
+          </w:pPr>
+          <w:hyperlink w:anchor="_Toc410230856" w:history="1">
+            <w:r>
+              <w:rPr>
+                <w:rStyle w:val="Hyperlink"/>
+                <w:noProof/>
+              </w:rPr>
+              <w:t>OP-Amps</w:t>
+            </w:r>
+            <w:r>
+              <w:rPr>
+                <w:noProof/>
+                <w:webHidden/>
+              </w:rPr>
+              <w:tab/>
+            </w:r>
+            <w:r>
+              <w:rPr>
+                <w:noProof/>
+                <w:webHidden/>
+              </w:rPr>
+              <w:fldChar w:fldCharType="begin"/>
+            </w:r>
+            <w:r>
+              <w:rPr>
+                <w:noProof/>
+                <w:webHidden/>
+              </w:rPr>
+              <w:instrText xml:space="preserve"> PAGEREF _Toc410230856 \h </w:instrText>
+            </w:r>
+            <w:r>
+              <w:rPr>
+                <w:noProof/>
+                <w:webHidden/>
+              </w:rPr>
+            </w:r>
+            <w:r>
+              <w:rPr>
+                <w:noProof/>
+                <w:webHidden/>
+              </w:rPr>
+              <w:fldChar w:fldCharType="separate"/>
+            </w:r>
+            <w:r>
+              <w:rPr>
+                <w:noProof/>
+                <w:webHidden/>
+              </w:rPr>
+              <w:t>3</w:t>
+            </w:r>
+            <w:r>
+              <w:rPr>
+                <w:noProof/>
+                <w:webHidden/>
+              </w:rPr>
+              <w:fldChar w:fldCharType="end"/>
+            </w:r>
+          </w:hyperlink>
+        </w:p>
+        <w:p>
+          <w:pPr>
+            <w:pStyle w:val="TOC2"/>
+            <w:tabs>
+              <w:tab w:val="right" w:leader="dot" w:pos="9350"/>
+            </w:tabs>
+            <w:rPr>
+              <w:rFonts w:asciiTheme="minorHAnsi" w:eastAsiaTheme="minorEastAsia" w:hAnsiTheme="minorHAnsi"/>
+              <w:noProof/>
+              <w:sz w:val="22"/>
+              <w:lang w:eastAsia="en-CA"/>
+            </w:rPr>
+          </w:pPr>
+          <w:hyperlink w:anchor="_Toc410230857" w:history="1">
+            <w:r>
+              <w:rPr>
+                <w:rStyle w:val="Hyperlink"/>
+                <w:noProof/>
+              </w:rPr>
+              <w:t>Mechanical</w:t>
+            </w:r>
+            <w:r>
+              <w:rPr>
+                <w:noProof/>
+                <w:webHidden/>
+              </w:rPr>
+              <w:tab/>
+            </w:r>
+            <w:r>
+              <w:rPr>
+                <w:noProof/>
+                <w:webHidden/>
+              </w:rPr>
+              <w:fldChar w:fldCharType="begin"/>
+            </w:r>
+            <w:r>
+              <w:rPr>
+                <w:noProof/>
+                <w:webHidden/>
+              </w:rPr>
+              <w:instrText xml:space="preserve"> PAGEREF _Toc410230857 \h </w:instrText>
+            </w:r>
+            <w:r>
+              <w:rPr>
+                <w:noProof/>
+                <w:webHidden/>
+              </w:rPr>
+            </w:r>
+            <w:r>
+              <w:rPr>
+                <w:noProof/>
+                <w:webHidden/>
+              </w:rPr>
+              <w:fldChar w:fldCharType="separate"/>
+            </w:r>
+            <w:r>
+              <w:rPr>
+                <w:noProof/>
+                <w:webHidden/>
+              </w:rPr>
+              <w:t>3</w:t>
+            </w:r>
+            <w:r>
+              <w:rPr>
+                <w:noProof/>
+                <w:webHidden/>
+              </w:rPr>
+              <w:fldChar w:fldCharType="end"/>
+            </w:r>
+          </w:hyperlink>
+        </w:p>
+        <w:p>
+          <w:pPr>
+            <w:pStyle w:val="TOC3"/>
+            <w:tabs>
+              <w:tab w:val="right" w:leader="dot" w:pos="9350"/>
+            </w:tabs>
+            <w:rPr>
+              <w:rFonts w:asciiTheme="minorHAnsi" w:eastAsiaTheme="minorEastAsia" w:hAnsiTheme="minorHAnsi"/>
+              <w:noProof/>
+              <w:sz w:val="22"/>
+              <w:lang w:eastAsia="en-CA"/>
+            </w:rPr>
+          </w:pPr>
+          <w:hyperlink w:anchor="_Toc410230858" w:history="1">
+            <w:r>
+              <w:rPr>
+                <w:rStyle w:val="Hyperlink"/>
+                <w:noProof/>
+              </w:rPr>
+              <w:t>Translational Systems</w:t>
+            </w:r>
+            <w:r>
+              <w:rPr>
+                <w:noProof/>
+                <w:webHidden/>
+              </w:rPr>
+              <w:tab/>
+            </w:r>
+            <w:r>
+              <w:rPr>
+                <w:noProof/>
+                <w:webHidden/>
+              </w:rPr>
+              <w:fldChar w:fldCharType="begin"/>
+            </w:r>
+            <w:r>
+              <w:rPr>
+                <w:noProof/>
+                <w:webHidden/>
+              </w:rPr>
+              <w:instrText xml:space="preserve"> PAGEREF _Toc410230858 \h </w:instrText>
+            </w:r>
+            <w:r>
+              <w:rPr>
+                <w:noProof/>
+                <w:webHidden/>
+              </w:rPr>
+            </w:r>
+            <w:r>
+              <w:rPr>
+                <w:noProof/>
+                <w:webHidden/>
+              </w:rPr>
+              <w:fldChar w:fldCharType="separate"/>
+            </w:r>
+            <w:r>
+              <w:rPr>
+                <w:noProof/>
+                <w:webHidden/>
+              </w:rPr>
+              <w:t>3</w:t>
+            </w:r>
+            <w:r>
+              <w:rPr>
+                <w:noProof/>
+                <w:webHidden/>
+              </w:rPr>
+              <w:fldChar w:fldCharType="end"/>
+            </w:r>
+          </w:hyperlink>
+        </w:p>
+        <w:p>
+          <w:pPr>
+            <w:pStyle w:val="TOC3"/>
+            <w:tabs>
+              <w:tab w:val="right" w:leader="dot" w:pos="9350"/>
+            </w:tabs>
+            <w:rPr>
+              <w:rFonts w:asciiTheme="minorHAnsi" w:eastAsiaTheme="minorEastAsia" w:hAnsiTheme="minorHAnsi"/>
+              <w:noProof/>
+              <w:sz w:val="22"/>
+              <w:lang w:eastAsia="en-CA"/>
+            </w:rPr>
+          </w:pPr>
+          <w:hyperlink w:anchor="_Toc410230859" w:history="1">
+            <w:r>
+              <w:rPr>
+                <w:rStyle w:val="Hyperlink"/>
+                <w:noProof/>
+              </w:rPr>
+              <w:t>Rotational Systems</w:t>
+            </w:r>
+            <w:r>
+              <w:rPr>
+                <w:noProof/>
+                <w:webHidden/>
+              </w:rPr>
+              <w:tab/>
+            </w:r>
+            <w:r>
+              <w:rPr>
+                <w:noProof/>
+                <w:webHidden/>
+              </w:rPr>
+              <w:fldChar w:fldCharType="begin"/>
+            </w:r>
+            <w:r>
+              <w:rPr>
+                <w:noProof/>
+                <w:webHidden/>
+              </w:rPr>
+              <w:instrText xml:space="preserve"> PAGEREF _Toc410230859 \h </w:instrText>
+            </w:r>
+            <w:r>
+              <w:rPr>
+                <w:noProof/>
+                <w:webHidden/>
+              </w:rPr>
+            </w:r>
+            <w:r>
+              <w:rPr>
+                <w:noProof/>
+                <w:webHidden/>
+              </w:rPr>
+              <w:fldChar w:fldCharType="separate"/>
+            </w:r>
+            <w:r>
+              <w:rPr>
+                <w:noProof/>
+                <w:webHidden/>
+              </w:rPr>
+              <w:t>4</w:t>
             </w:r>
             <w:r>
               <w:rPr>
@@ -289,13 +833,13 @@
               <w:lang w:eastAsia="en-CA"/>
             </w:rPr>
           </w:pPr>
-          <w:hyperlink w:anchor="_Toc409714144" w:history="1">
+          <w:hyperlink w:anchor="_Toc410230860" w:history="1">
             <w:r>
               <w:rPr>
                 <w:rStyle w:val="Hyperlink"/>
                 <w:noProof/>
               </w:rPr>
-              <w:t>Transfer Functions</w:t>
+              <w:t>Non-/Linear Systems</w:t>
             </w:r>
             <w:r>
               <w:rPr>
@@ -316,433 +860,7 @@
                 <w:noProof/>
                 <w:webHidden/>
               </w:rPr>
-              <w:instrText xml:space="preserve"> PAGEREF _Toc409714144 \h </w:instrText>
-            </w:r>
-            <w:r>
-              <w:rPr>
-                <w:noProof/>
-                <w:webHidden/>
-              </w:rPr>
-            </w:r>
-            <w:r>
-              <w:rPr>
-                <w:noProof/>
-                <w:webHidden/>
-              </w:rPr>
-              <w:fldChar w:fldCharType="separate"/>
-            </w:r>
-            <w:r>
-              <w:rPr>
-                <w:noProof/>
-                <w:webHidden/>
-              </w:rPr>
-              <w:t>2</w:t>
-            </w:r>
-            <w:r>
-              <w:rPr>
-                <w:noProof/>
-                <w:webHidden/>
-              </w:rPr>
-              <w:fldChar w:fldCharType="end"/>
-            </w:r>
-          </w:hyperlink>
-        </w:p>
-        <w:p>
-          <w:pPr>
-            <w:pStyle w:val="TOC2"/>
-            <w:tabs>
-              <w:tab w:val="right" w:leader="dot" w:pos="9350"/>
-            </w:tabs>
-            <w:rPr>
-              <w:rFonts w:asciiTheme="minorHAnsi" w:eastAsiaTheme="minorEastAsia" w:hAnsiTheme="minorHAnsi"/>
-              <w:noProof/>
-              <w:sz w:val="22"/>
-              <w:lang w:eastAsia="en-CA"/>
-            </w:rPr>
-          </w:pPr>
-          <w:hyperlink w:anchor="_Toc409714145" w:history="1">
-            <w:r>
-              <w:rPr>
-                <w:rStyle w:val="Hyperlink"/>
-                <w:noProof/>
-              </w:rPr>
-              <w:t>Electrical</w:t>
-            </w:r>
-            <w:r>
-              <w:rPr>
-                <w:noProof/>
-                <w:webHidden/>
-              </w:rPr>
-              <w:tab/>
-            </w:r>
-            <w:r>
-              <w:rPr>
-                <w:noProof/>
-                <w:webHidden/>
-              </w:rPr>
-              <w:fldChar w:fldCharType="begin"/>
-            </w:r>
-            <w:r>
-              <w:rPr>
-                <w:noProof/>
-                <w:webHidden/>
-              </w:rPr>
-              <w:instrText xml:space="preserve"> PAGEREF _Toc409714145 \h </w:instrText>
-            </w:r>
-            <w:r>
-              <w:rPr>
-                <w:noProof/>
-                <w:webHidden/>
-              </w:rPr>
-            </w:r>
-            <w:r>
-              <w:rPr>
-                <w:noProof/>
-                <w:webHidden/>
-              </w:rPr>
-              <w:fldChar w:fldCharType="separate"/>
-            </w:r>
-            <w:r>
-              <w:rPr>
-                <w:noProof/>
-                <w:webHidden/>
-              </w:rPr>
-              <w:t>2</w:t>
-            </w:r>
-            <w:r>
-              <w:rPr>
-                <w:noProof/>
-                <w:webHidden/>
-              </w:rPr>
-              <w:fldChar w:fldCharType="end"/>
-            </w:r>
-          </w:hyperlink>
-        </w:p>
-        <w:p>
-          <w:pPr>
-            <w:pStyle w:val="TOC3"/>
-            <w:tabs>
-              <w:tab w:val="right" w:leader="dot" w:pos="9350"/>
-            </w:tabs>
-            <w:rPr>
-              <w:rFonts w:asciiTheme="minorHAnsi" w:eastAsiaTheme="minorEastAsia" w:hAnsiTheme="minorHAnsi"/>
-              <w:noProof/>
-              <w:sz w:val="22"/>
-              <w:lang w:eastAsia="en-CA"/>
-            </w:rPr>
-          </w:pPr>
-          <w:hyperlink w:anchor="_Toc409714146" w:history="1">
-            <w:r>
-              <w:rPr>
-                <w:rStyle w:val="Hyperlink"/>
-                <w:noProof/>
-              </w:rPr>
-              <w:t>Cramer’s Rule</w:t>
-            </w:r>
-            <w:r>
-              <w:rPr>
-                <w:noProof/>
-                <w:webHidden/>
-              </w:rPr>
-              <w:tab/>
-            </w:r>
-            <w:r>
-              <w:rPr>
-                <w:noProof/>
-                <w:webHidden/>
-              </w:rPr>
-              <w:fldChar w:fldCharType="begin"/>
-            </w:r>
-            <w:r>
-              <w:rPr>
-                <w:noProof/>
-                <w:webHidden/>
-              </w:rPr>
-              <w:instrText xml:space="preserve"> PAGEREF _Toc409714146 \h </w:instrText>
-            </w:r>
-            <w:r>
-              <w:rPr>
-                <w:noProof/>
-                <w:webHidden/>
-              </w:rPr>
-            </w:r>
-            <w:r>
-              <w:rPr>
-                <w:noProof/>
-                <w:webHidden/>
-              </w:rPr>
-              <w:fldChar w:fldCharType="separate"/>
-            </w:r>
-            <w:r>
-              <w:rPr>
-                <w:noProof/>
-                <w:webHidden/>
-              </w:rPr>
-              <w:t>3</w:t>
-            </w:r>
-            <w:r>
-              <w:rPr>
-                <w:noProof/>
-                <w:webHidden/>
-              </w:rPr>
-              <w:fldChar w:fldCharType="end"/>
-            </w:r>
-          </w:hyperlink>
-        </w:p>
-        <w:p>
-          <w:pPr>
-            <w:pStyle w:val="TOC3"/>
-            <w:tabs>
-              <w:tab w:val="right" w:leader="dot" w:pos="9350"/>
-            </w:tabs>
-            <w:rPr>
-              <w:rFonts w:asciiTheme="minorHAnsi" w:eastAsiaTheme="minorEastAsia" w:hAnsiTheme="minorHAnsi"/>
-              <w:noProof/>
-              <w:sz w:val="22"/>
-              <w:lang w:eastAsia="en-CA"/>
-            </w:rPr>
-          </w:pPr>
-          <w:hyperlink w:anchor="_Toc409714147" w:history="1">
-            <w:r>
-              <w:rPr>
-                <w:rStyle w:val="Hyperlink"/>
-                <w:noProof/>
-              </w:rPr>
-              <w:t>OP-Amps</w:t>
-            </w:r>
-            <w:r>
-              <w:rPr>
-                <w:noProof/>
-                <w:webHidden/>
-              </w:rPr>
-              <w:tab/>
-            </w:r>
-            <w:r>
-              <w:rPr>
-                <w:noProof/>
-                <w:webHidden/>
-              </w:rPr>
-              <w:fldChar w:fldCharType="begin"/>
-            </w:r>
-            <w:r>
-              <w:rPr>
-                <w:noProof/>
-                <w:webHidden/>
-              </w:rPr>
-              <w:instrText xml:space="preserve"> PAGEREF _Toc409714147 \h </w:instrText>
-            </w:r>
-            <w:r>
-              <w:rPr>
-                <w:noProof/>
-                <w:webHidden/>
-              </w:rPr>
-            </w:r>
-            <w:r>
-              <w:rPr>
-                <w:noProof/>
-                <w:webHidden/>
-              </w:rPr>
-              <w:fldChar w:fldCharType="separate"/>
-            </w:r>
-            <w:r>
-              <w:rPr>
-                <w:noProof/>
-                <w:webHidden/>
-              </w:rPr>
-              <w:t>3</w:t>
-            </w:r>
-            <w:r>
-              <w:rPr>
-                <w:noProof/>
-                <w:webHidden/>
-              </w:rPr>
-              <w:fldChar w:fldCharType="end"/>
-            </w:r>
-          </w:hyperlink>
-        </w:p>
-        <w:p>
-          <w:pPr>
-            <w:pStyle w:val="TOC2"/>
-            <w:tabs>
-              <w:tab w:val="right" w:leader="dot" w:pos="9350"/>
-            </w:tabs>
-            <w:rPr>
-              <w:rFonts w:asciiTheme="minorHAnsi" w:eastAsiaTheme="minorEastAsia" w:hAnsiTheme="minorHAnsi"/>
-              <w:noProof/>
-              <w:sz w:val="22"/>
-              <w:lang w:eastAsia="en-CA"/>
-            </w:rPr>
-          </w:pPr>
-          <w:hyperlink w:anchor="_Toc409714148" w:history="1">
-            <w:r>
-              <w:rPr>
-                <w:rStyle w:val="Hyperlink"/>
-                <w:noProof/>
-              </w:rPr>
-              <w:t>Mechanical</w:t>
-            </w:r>
-            <w:r>
-              <w:rPr>
-                <w:noProof/>
-                <w:webHidden/>
-              </w:rPr>
-              <w:tab/>
-            </w:r>
-            <w:r>
-              <w:rPr>
-                <w:noProof/>
-                <w:webHidden/>
-              </w:rPr>
-              <w:fldChar w:fldCharType="begin"/>
-            </w:r>
-            <w:r>
-              <w:rPr>
-                <w:noProof/>
-                <w:webHidden/>
-              </w:rPr>
-              <w:instrText xml:space="preserve"> PAGEREF _Toc409714148 \h </w:instrText>
-            </w:r>
-            <w:r>
-              <w:rPr>
-                <w:noProof/>
-                <w:webHidden/>
-              </w:rPr>
-            </w:r>
-            <w:r>
-              <w:rPr>
-                <w:noProof/>
-                <w:webHidden/>
-              </w:rPr>
-              <w:fldChar w:fldCharType="separate"/>
-            </w:r>
-            <w:r>
-              <w:rPr>
-                <w:noProof/>
-                <w:webHidden/>
-              </w:rPr>
-              <w:t>3</w:t>
-            </w:r>
-            <w:r>
-              <w:rPr>
-                <w:noProof/>
-                <w:webHidden/>
-              </w:rPr>
-              <w:fldChar w:fldCharType="end"/>
-            </w:r>
-          </w:hyperlink>
-        </w:p>
-        <w:p>
-          <w:pPr>
-            <w:pStyle w:val="TOC3"/>
-            <w:tabs>
-              <w:tab w:val="right" w:leader="dot" w:pos="9350"/>
-            </w:tabs>
-            <w:rPr>
-              <w:rFonts w:asciiTheme="minorHAnsi" w:eastAsiaTheme="minorEastAsia" w:hAnsiTheme="minorHAnsi"/>
-              <w:noProof/>
-              <w:sz w:val="22"/>
-              <w:lang w:eastAsia="en-CA"/>
-            </w:rPr>
-          </w:pPr>
-          <w:hyperlink w:anchor="_Toc409714149" w:history="1">
-            <w:r>
-              <w:rPr>
-                <w:rStyle w:val="Hyperlink"/>
-                <w:noProof/>
-              </w:rPr>
-              <w:t>Translational Systems</w:t>
-            </w:r>
-            <w:r>
-              <w:rPr>
-                <w:noProof/>
-                <w:webHidden/>
-              </w:rPr>
-              <w:tab/>
-            </w:r>
-            <w:r>
-              <w:rPr>
-                <w:noProof/>
-                <w:webHidden/>
-              </w:rPr>
-              <w:fldChar w:fldCharType="begin"/>
-            </w:r>
-            <w:r>
-              <w:rPr>
-                <w:noProof/>
-                <w:webHidden/>
-              </w:rPr>
-              <w:instrText xml:space="preserve"> PAGEREF _Toc409714149 \h </w:instrText>
-            </w:r>
-            <w:r>
-              <w:rPr>
-                <w:noProof/>
-                <w:webHidden/>
-              </w:rPr>
-            </w:r>
-            <w:r>
-              <w:rPr>
-                <w:noProof/>
-                <w:webHidden/>
-              </w:rPr>
-              <w:fldChar w:fldCharType="separate"/>
-            </w:r>
-            <w:r>
-              <w:rPr>
-                <w:noProof/>
-                <w:webHidden/>
-              </w:rPr>
-              <w:t>3</w:t>
-            </w:r>
-            <w:r>
-              <w:rPr>
-                <w:noProof/>
-                <w:webHidden/>
-              </w:rPr>
-              <w:fldChar w:fldCharType="end"/>
-            </w:r>
-          </w:hyperlink>
-        </w:p>
-        <w:p>
-          <w:pPr>
-            <w:pStyle w:val="TOC3"/>
-            <w:tabs>
-              <w:tab w:val="right" w:leader="dot" w:pos="9350"/>
-            </w:tabs>
-            <w:rPr>
-              <w:rFonts w:asciiTheme="minorHAnsi" w:eastAsiaTheme="minorEastAsia" w:hAnsiTheme="minorHAnsi"/>
-              <w:noProof/>
-              <w:sz w:val="22"/>
-              <w:lang w:eastAsia="en-CA"/>
-            </w:rPr>
-          </w:pPr>
-          <w:hyperlink w:anchor="_Toc409714150" w:history="1">
-            <w:r>
-              <w:rPr>
-                <w:rStyle w:val="Hyperlink"/>
-                <w:noProof/>
-              </w:rPr>
-              <w:t>Rotational Systems</w:t>
-            </w:r>
-            <w:r>
-              <w:rPr>
-                <w:noProof/>
-                <w:webHidden/>
-              </w:rPr>
-              <w:tab/>
-            </w:r>
-            <w:r>
-              <w:rPr>
-                <w:noProof/>
-                <w:webHidden/>
-              </w:rPr>
-              <w:fldChar w:fldCharType="begin"/>
-            </w:r>
-            <w:r>
-              <w:rPr>
-                <w:noProof/>
-                <w:webHidden/>
-              </w:rPr>
-              <w:instrText xml:space="preserve"> PAGEREF _Toc409714150 \h </w:instrText>
+              <w:instrText xml:space="preserve"> PAGEREF _Toc410230860 \h </w:instrText>
             </w:r>
             <w:r>
               <w:rPr>
@@ -786,13 +904,13 @@
               <w:lang w:eastAsia="en-CA"/>
             </w:rPr>
           </w:pPr>
-          <w:hyperlink w:anchor="_Toc409714151" w:history="1">
+          <w:hyperlink w:anchor="_Toc410230861" w:history="1">
             <w:r>
               <w:rPr>
                 <w:rStyle w:val="Hyperlink"/>
                 <w:noProof/>
               </w:rPr>
-              <w:t>Non-/Linear Systems</w:t>
+              <w:t>Block Diagrams</w:t>
             </w:r>
             <w:r>
               <w:rPr>
@@ -813,7 +931,7 @@
                 <w:noProof/>
                 <w:webHidden/>
               </w:rPr>
-              <w:instrText xml:space="preserve"> PAGEREF _Toc409714151 \h </w:instrText>
+              <w:instrText xml:space="preserve"> PAGEREF _Toc410230861 \h </w:instrText>
             </w:r>
             <w:r>
               <w:rPr>
@@ -857,13 +975,13 @@
               <w:lang w:eastAsia="en-CA"/>
             </w:rPr>
           </w:pPr>
-          <w:hyperlink w:anchor="_Toc409714152" w:history="1">
+          <w:hyperlink w:anchor="_Toc410230862" w:history="1">
             <w:r>
               <w:rPr>
                 <w:rStyle w:val="Hyperlink"/>
                 <w:noProof/>
               </w:rPr>
-              <w:t>Block Diagrams</w:t>
+              <w:t>State Space Equations</w:t>
             </w:r>
             <w:r>
               <w:rPr>
@@ -884,7 +1002,7 @@
                 <w:noProof/>
                 <w:webHidden/>
               </w:rPr>
-              <w:instrText xml:space="preserve"> PAGEREF _Toc409714152 \h </w:instrText>
+              <w:instrText xml:space="preserve"> PAGEREF _Toc410230862 \h </w:instrText>
             </w:r>
             <w:r>
               <w:rPr>
@@ -904,7 +1022,7 @@
                 <w:noProof/>
                 <w:webHidden/>
               </w:rPr>
-              <w:t>4</w:t>
+              <w:t>5</w:t>
             </w:r>
             <w:r>
               <w:rPr>
@@ -928,13 +1046,13 @@
               <w:lang w:eastAsia="en-CA"/>
             </w:rPr>
           </w:pPr>
-          <w:hyperlink w:anchor="_Toc409714153" w:history="1">
+          <w:hyperlink w:anchor="_Toc410230863" w:history="1">
             <w:r>
               <w:rPr>
                 <w:rStyle w:val="Hyperlink"/>
                 <w:noProof/>
               </w:rPr>
-              <w:t>State Space Equations</w:t>
+              <w:t>Transfer Function -&gt; State Space</w:t>
             </w:r>
             <w:r>
               <w:rPr>
@@ -955,7 +1073,7 @@
                 <w:noProof/>
                 <w:webHidden/>
               </w:rPr>
-              <w:instrText xml:space="preserve"> PAGEREF _Toc409714153 \h </w:instrText>
+              <w:instrText xml:space="preserve"> PAGEREF _Toc410230863 \h </w:instrText>
             </w:r>
             <w:r>
               <w:rPr>
@@ -1072,11 +1190,11 @@
       <w:pPr>
         <w:pStyle w:val="Heading1"/>
       </w:pPr>
-      <w:bookmarkStart w:id="0" w:name="_Toc409714142"/>
+      <w:bookmarkStart w:id="1" w:name="_Toc410230851"/>
       <w:r>
         <w:t>Introduction to Systems</w:t>
       </w:r>
-      <w:bookmarkEnd w:id="0"/>
+      <w:bookmarkEnd w:id="1"/>
     </w:p>
     <w:p>
       <w:pPr>
@@ -1110,11 +1228,11 @@
       <w:pPr>
         <w:pStyle w:val="Heading1"/>
       </w:pPr>
-      <w:bookmarkStart w:id="1" w:name="_Toc409714143"/>
+      <w:bookmarkStart w:id="2" w:name="_Toc410230852"/>
       <w:r>
         <w:t>Laplace</w:t>
       </w:r>
-      <w:bookmarkEnd w:id="1"/>
+      <w:bookmarkEnd w:id="2"/>
     </w:p>
     <w:p>
       <w:pPr>
@@ -1170,7 +1288,7 @@
           <v:shape id="_x0000_i1025" type="#_x0000_t75" style="width:102pt;height:36pt" o:ole="">
             <v:imagedata r:id="rId14" o:title=""/>
           </v:shape>
-          <o:OLEObject Type="Embed" ProgID="Equation.DSMT4" ShapeID="_x0000_i1025" DrawAspect="Content" ObjectID="_1483456054" r:id="rId15"/>
+          <o:OLEObject Type="Embed" ProgID="Equation.DSMT4" ShapeID="_x0000_i1025" DrawAspect="Content" ObjectID="_1483972705" r:id="rId15"/>
         </w:object>
       </w:r>
     </w:p>
@@ -1460,21 +1578,21 @@
       <w:pPr>
         <w:pStyle w:val="Heading1"/>
       </w:pPr>
-      <w:bookmarkStart w:id="2" w:name="_Toc409714144"/>
+      <w:bookmarkStart w:id="3" w:name="_Toc410230853"/>
       <w:r>
         <w:t>Transfer Functions</w:t>
       </w:r>
-      <w:bookmarkEnd w:id="2"/>
+      <w:bookmarkEnd w:id="3"/>
     </w:p>
     <w:p>
       <w:pPr>
         <w:pStyle w:val="Heading2"/>
       </w:pPr>
-      <w:bookmarkStart w:id="3" w:name="_Toc409714145"/>
+      <w:bookmarkStart w:id="4" w:name="_Toc410230854"/>
       <w:r>
         <w:t>Electrical</w:t>
       </w:r>
-      <w:bookmarkEnd w:id="3"/>
+      <w:bookmarkEnd w:id="4"/>
     </w:p>
     <w:p>
       <w:pPr>
@@ -1504,7 +1622,7 @@
           <v:shape id="_x0000_i1026" type="#_x0000_t75" style="width:107pt;height:37pt" o:ole="">
             <v:imagedata r:id="rId17" o:title=""/>
           </v:shape>
-          <o:OLEObject Type="Embed" ProgID="Equation.DSMT4" ShapeID="_x0000_i1026" DrawAspect="Content" ObjectID="_1483456055" r:id="rId18"/>
+          <o:OLEObject Type="Embed" ProgID="Equation.DSMT4" ShapeID="_x0000_i1026" DrawAspect="Content" ObjectID="_1483972706" r:id="rId18"/>
         </w:object>
       </w:r>
     </w:p>
@@ -1520,7 +1638,7 @@
           <v:shape id="_x0000_i1027" type="#_x0000_t75" style="width:89pt;height:68pt" o:ole="">
             <v:imagedata r:id="rId19" o:title=""/>
           </v:shape>
-          <o:OLEObject Type="Embed" ProgID="Equation.DSMT4" ShapeID="_x0000_i1027" DrawAspect="Content" ObjectID="_1483456056" r:id="rId20"/>
+          <o:OLEObject Type="Embed" ProgID="Equation.DSMT4" ShapeID="_x0000_i1027" DrawAspect="Content" ObjectID="_1483972707" r:id="rId20"/>
         </w:object>
       </w:r>
     </w:p>
@@ -1574,11 +1692,11 @@
       <w:pPr>
         <w:pStyle w:val="Heading3"/>
       </w:pPr>
-      <w:bookmarkStart w:id="4" w:name="_Toc409714146"/>
+      <w:bookmarkStart w:id="5" w:name="_Toc410230855"/>
       <w:r>
         <w:t>Cramer’s Rule</w:t>
       </w:r>
-      <w:bookmarkEnd w:id="4"/>
+      <w:bookmarkEnd w:id="5"/>
     </w:p>
     <w:p>
       <w:pPr>
@@ -1592,7 +1710,7 @@
           <v:shape id="_x0000_i1028" type="#_x0000_t75" style="width:212pt;height:37pt" o:ole="">
             <v:imagedata r:id="rId22" o:title=""/>
           </v:shape>
-          <o:OLEObject Type="Embed" ProgID="Equation.DSMT4" ShapeID="_x0000_i1028" DrawAspect="Content" ObjectID="_1483456057" r:id="rId23"/>
+          <o:OLEObject Type="Embed" ProgID="Equation.DSMT4" ShapeID="_x0000_i1028" DrawAspect="Content" ObjectID="_1483972708" r:id="rId23"/>
         </w:object>
       </w:r>
     </w:p>
@@ -1613,7 +1731,7 @@
           <v:shape id="_x0000_i1029" type="#_x0000_t75" style="width:86pt;height:44pt" o:ole="">
             <v:imagedata r:id="rId24" o:title=""/>
           </v:shape>
-          <o:OLEObject Type="Embed" ProgID="Equation.DSMT4" ShapeID="_x0000_i1029" DrawAspect="Content" ObjectID="_1483456058" r:id="rId25"/>
+          <o:OLEObject Type="Embed" ProgID="Equation.DSMT4" ShapeID="_x0000_i1029" DrawAspect="Content" ObjectID="_1483972709" r:id="rId25"/>
         </w:object>
       </w:r>
     </w:p>
@@ -1621,21 +1739,21 @@
       <w:pPr>
         <w:pStyle w:val="Heading3"/>
       </w:pPr>
-      <w:bookmarkStart w:id="5" w:name="_Toc409714147"/>
+      <w:bookmarkStart w:id="6" w:name="_Toc410230856"/>
       <w:r>
         <w:t>OP-Amps</w:t>
       </w:r>
-      <w:bookmarkEnd w:id="5"/>
+      <w:bookmarkEnd w:id="6"/>
     </w:p>
     <w:p>
       <w:pPr>
         <w:pStyle w:val="Heading2"/>
       </w:pPr>
-      <w:bookmarkStart w:id="6" w:name="_Toc409714148"/>
+      <w:bookmarkStart w:id="7" w:name="_Toc410230857"/>
       <w:r>
         <w:t>Mechanical</w:t>
       </w:r>
-      <w:bookmarkEnd w:id="6"/>
+      <w:bookmarkEnd w:id="7"/>
     </w:p>
     <w:p>
       <w:pPr>
@@ -1713,7 +1831,7 @@
           <v:shape id="_x0000_i1030" type="#_x0000_t75" style="width:74pt;height:37pt" o:ole="">
             <v:imagedata r:id="rId26" o:title=""/>
           </v:shape>
-          <o:OLEObject Type="Embed" ProgID="Equation.DSMT4" ShapeID="_x0000_i1030" DrawAspect="Content" ObjectID="_1483456059" r:id="rId27"/>
+          <o:OLEObject Type="Embed" ProgID="Equation.DSMT4" ShapeID="_x0000_i1030" DrawAspect="Content" ObjectID="_1483972710" r:id="rId27"/>
         </w:object>
       </w:r>
     </w:p>
@@ -1729,7 +1847,7 @@
           <v:shape id="_x0000_i1031" type="#_x0000_t75" style="width:70pt;height:52pt" o:ole="">
             <v:imagedata r:id="rId28" o:title=""/>
           </v:shape>
-          <o:OLEObject Type="Embed" ProgID="Equation.DSMT4" ShapeID="_x0000_i1031" DrawAspect="Content" ObjectID="_1483456060" r:id="rId29"/>
+          <o:OLEObject Type="Embed" ProgID="Equation.DSMT4" ShapeID="_x0000_i1031" DrawAspect="Content" ObjectID="_1483972711" r:id="rId29"/>
         </w:object>
       </w:r>
     </w:p>
@@ -1737,11 +1855,11 @@
       <w:pPr>
         <w:pStyle w:val="Heading3"/>
       </w:pPr>
-      <w:bookmarkStart w:id="7" w:name="_Toc409714149"/>
+      <w:bookmarkStart w:id="8" w:name="_Toc410230858"/>
       <w:r>
         <w:t>Translational Systems</w:t>
       </w:r>
-      <w:bookmarkEnd w:id="7"/>
+      <w:bookmarkEnd w:id="8"/>
     </w:p>
     <w:p>
       <w:pPr>
@@ -1785,7 +1903,7 @@
           <v:shape id="_x0000_i1032" type="#_x0000_t75" style="width:67pt;height:20pt" o:ole="">
             <v:imagedata r:id="rId30" o:title=""/>
           </v:shape>
-          <o:OLEObject Type="Embed" ProgID="Equation.DSMT4" ShapeID="_x0000_i1032" DrawAspect="Content" ObjectID="_1483456061" r:id="rId31"/>
+          <o:OLEObject Type="Embed" ProgID="Equation.DSMT4" ShapeID="_x0000_i1032" DrawAspect="Content" ObjectID="_1483972712" r:id="rId31"/>
         </w:object>
       </w:r>
     </w:p>
@@ -1848,7 +1966,7 @@
           <v:shape id="_x0000_i1033" type="#_x0000_t75" style="width:78pt;height:33pt" o:ole="">
             <v:imagedata r:id="rId32" o:title=""/>
           </v:shape>
-          <o:OLEObject Type="Embed" ProgID="Equation.DSMT4" ShapeID="_x0000_i1033" DrawAspect="Content" ObjectID="_1483456062" r:id="rId33"/>
+          <o:OLEObject Type="Embed" ProgID="Equation.DSMT4" ShapeID="_x0000_i1033" DrawAspect="Content" ObjectID="_1483972713" r:id="rId33"/>
         </w:object>
       </w:r>
     </w:p>
@@ -1889,7 +2007,7 @@
           <v:shape id="_x0000_i1034" type="#_x0000_t75" style="width:85pt;height:34pt" o:ole="">
             <v:imagedata r:id="rId34" o:title=""/>
           </v:shape>
-          <o:OLEObject Type="Embed" ProgID="Equation.DSMT4" ShapeID="_x0000_i1034" DrawAspect="Content" ObjectID="_1483456063" r:id="rId35"/>
+          <o:OLEObject Type="Embed" ProgID="Equation.DSMT4" ShapeID="_x0000_i1034" DrawAspect="Content" ObjectID="_1483972714" r:id="rId35"/>
         </w:object>
       </w:r>
     </w:p>
@@ -1897,11 +2015,11 @@
       <w:pPr>
         <w:pStyle w:val="Heading3"/>
       </w:pPr>
-      <w:bookmarkStart w:id="8" w:name="_Toc409714150"/>
+      <w:bookmarkStart w:id="9" w:name="_Toc410230859"/>
       <w:r>
         <w:t>Rotational Systems</w:t>
       </w:r>
-      <w:bookmarkEnd w:id="8"/>
+      <w:bookmarkEnd w:id="9"/>
     </w:p>
     <w:p>
       <w:pPr>
@@ -2018,7 +2136,7 @@
           <v:shape id="_x0000_i1035" type="#_x0000_t75" style="width:63pt;height:23pt" o:ole="">
             <v:imagedata r:id="rId36" o:title=""/>
           </v:shape>
-          <o:OLEObject Type="Embed" ProgID="Equation.DSMT4" ShapeID="_x0000_i1035" DrawAspect="Content" ObjectID="_1483456064" r:id="rId37"/>
+          <o:OLEObject Type="Embed" ProgID="Equation.DSMT4" ShapeID="_x0000_i1035" DrawAspect="Content" ObjectID="_1483972715" r:id="rId37"/>
         </w:object>
       </w:r>
     </w:p>
@@ -2070,11 +2188,11 @@
       <w:pPr>
         <w:pStyle w:val="Heading1"/>
       </w:pPr>
-      <w:bookmarkStart w:id="9" w:name="_Toc409714151"/>
+      <w:bookmarkStart w:id="10" w:name="_Toc410230860"/>
       <w:r>
         <w:t>Non-/Linear Systems</w:t>
       </w:r>
-      <w:bookmarkEnd w:id="9"/>
+      <w:bookmarkEnd w:id="10"/>
     </w:p>
     <w:p>
       <w:pPr>
@@ -2152,11 +2270,11 @@
       <w:pPr>
         <w:pStyle w:val="Heading1"/>
       </w:pPr>
-      <w:bookmarkStart w:id="10" w:name="_Toc409714152"/>
+      <w:bookmarkStart w:id="11" w:name="_Toc410230861"/>
       <w:r>
         <w:t>Block Diagrams</w:t>
       </w:r>
-      <w:bookmarkEnd w:id="10"/>
+      <w:bookmarkEnd w:id="11"/>
     </w:p>
     <w:p>
       <w:pPr>
@@ -2269,13 +2387,11 @@
       <w:pPr>
         <w:pStyle w:val="Heading1"/>
       </w:pPr>
-      <w:bookmarkStart w:id="11" w:name="_Toc409714153"/>
-      <w:bookmarkStart w:id="12" w:name="_GoBack"/>
+      <w:bookmarkStart w:id="12" w:name="_Toc410230862"/>
+      <w:r>
+        <w:t>State Space Equations</w:t>
+      </w:r>
       <w:bookmarkEnd w:id="12"/>
-      <w:r>
-        <w:t>State Space Equations</w:t>
-      </w:r>
-      <w:bookmarkEnd w:id="11"/>
     </w:p>
     <w:p>
       <w:pPr>
@@ -2355,6 +2471,80 @@
       </w:r>
       <w:r>
         <w:t>:</w:t>
+      </w:r>
+    </w:p>
+    <w:p>
+      <w:pPr>
+        <w:pStyle w:val="Heading1"/>
+      </w:pPr>
+      <w:bookmarkStart w:id="13" w:name="_Toc410230863"/>
+      <w:r>
+        <w:t>Transfer Function -&gt; State Space</w:t>
+      </w:r>
+      <w:bookmarkEnd w:id="13"/>
+    </w:p>
+    <w:p>
+      <w:pPr>
+        <w:pStyle w:val="NoSpacing"/>
+      </w:pPr>
+      <w:r>
+        <w:rPr>
+          <w:b/>
+        </w:rPr>
+        <w:t>Phase Variable Approach</w:t>
+      </w:r>
+      <w:r>
+        <w:t xml:space="preserve">: </w:t>
+      </w:r>
+    </w:p>
+    <w:p>
+      <w:pPr>
+        <w:pStyle w:val="NoSpacing"/>
+      </w:pPr>
+      <w:r>
+        <w:t xml:space="preserve">The </w:t>
+      </w:r>
+      <w:r>
+        <w:rPr>
+          <w:i/>
+        </w:rPr>
+        <w:t>n</w:t>
+      </w:r>
+      <w:r>
+        <w:t xml:space="preserve"> state variables will consist of:</w:t>
+      </w:r>
+    </w:p>
+    <w:p>
+      <w:pPr>
+        <w:pStyle w:val="NoSpacing"/>
+        <w:numPr>
+          <w:ilvl w:val="0"/>
+          <w:numId w:val="6"/>
+        </w:numPr>
+      </w:pPr>
+      <w:r>
+        <w:rPr>
+          <w:i/>
+        </w:rPr>
+        <w:t>y</w:t>
+      </w:r>
+    </w:p>
+    <w:p>
+      <w:pPr>
+        <w:pStyle w:val="NoSpacing"/>
+        <w:numPr>
+          <w:ilvl w:val="0"/>
+          <w:numId w:val="6"/>
+        </w:numPr>
+      </w:pPr>
+      <w:r>
+        <w:t xml:space="preserve">the derivatives of </w:t>
+      </w:r>
+      <w:r>
+        <w:rPr>
+          <w:i/>
+        </w:rPr>
+        <w:t>y</w:t>
       </w:r>
     </w:p>
     <w:sectPr>
@@ -2939,6 +3129,119 @@
     </w:lvl>
   </w:abstractNum>
   <w:abstractNum w:abstractNumId="3">
+    <w:nsid w:val="6AA80B0B"/>
+    <w:multiLevelType w:val="hybridMultilevel"/>
+    <w:tmpl w:val="B3487CF4"/>
+    <w:lvl w:ilvl="0" w:tplc="10090001">
+      <w:start w:val="1"/>
+      <w:numFmt w:val="bullet"/>
+      <w:lvlText w:val=""/>
+      <w:lvlJc w:val="left"/>
+      <w:pPr>
+        <w:ind w:left="720" w:hanging="360"/>
+      </w:pPr>
+      <w:rPr>
+        <w:rFonts w:ascii="Symbol" w:hAnsi="Symbol" w:hint="default"/>
+      </w:rPr>
+    </w:lvl>
+    <w:lvl w:ilvl="1" w:tplc="10090003" w:tentative="1">
+      <w:start w:val="1"/>
+      <w:numFmt w:val="bullet"/>
+      <w:lvlText w:val="o"/>
+      <w:lvlJc w:val="left"/>
+      <w:pPr>
+        <w:ind w:left="1440" w:hanging="360"/>
+      </w:pPr>
+      <w:rPr>
+        <w:rFonts w:ascii="Courier New" w:hAnsi="Courier New" w:cs="Courier New" w:hint="default"/>
+      </w:rPr>
+    </w:lvl>
+    <w:lvl w:ilvl="2" w:tplc="10090005" w:tentative="1">
+      <w:start w:val="1"/>
+      <w:numFmt w:val="bullet"/>
+      <w:lvlText w:val=""/>
+      <w:lvlJc w:val="left"/>
+      <w:pPr>
+        <w:ind w:left="2160" w:hanging="360"/>
+      </w:pPr>
+      <w:rPr>
+        <w:rFonts w:ascii="Wingdings" w:hAnsi="Wingdings" w:hint="default"/>
+      </w:rPr>
+    </w:lvl>
+    <w:lvl w:ilvl="3" w:tplc="10090001" w:tentative="1">
+      <w:start w:val="1"/>
+      <w:numFmt w:val="bullet"/>
+      <w:lvlText w:val=""/>
+      <w:lvlJc w:val="left"/>
+      <w:pPr>
+        <w:ind w:left="2880" w:hanging="360"/>
+      </w:pPr>
+      <w:rPr>
+        <w:rFonts w:ascii="Symbol" w:hAnsi="Symbol" w:hint="default"/>
+      </w:rPr>
+    </w:lvl>
+    <w:lvl w:ilvl="4" w:tplc="10090003" w:tentative="1">
+      <w:start w:val="1"/>
+      <w:numFmt w:val="bullet"/>
+      <w:lvlText w:val="o"/>
+      <w:lvlJc w:val="left"/>
+      <w:pPr>
+        <w:ind w:left="3600" w:hanging="360"/>
+      </w:pPr>
+      <w:rPr>
+        <w:rFonts w:ascii="Courier New" w:hAnsi="Courier New" w:cs="Courier New" w:hint="default"/>
+      </w:rPr>
+    </w:lvl>
+    <w:lvl w:ilvl="5" w:tplc="10090005" w:tentative="1">
+      <w:start w:val="1"/>
+      <w:numFmt w:val="bullet"/>
+      <w:lvlText w:val=""/>
+      <w:lvlJc w:val="left"/>
+      <w:pPr>
+        <w:ind w:left="4320" w:hanging="360"/>
+      </w:pPr>
+      <w:rPr>
+        <w:rFonts w:ascii="Wingdings" w:hAnsi="Wingdings" w:hint="default"/>
+      </w:rPr>
+    </w:lvl>
+    <w:lvl w:ilvl="6" w:tplc="10090001" w:tentative="1">
+      <w:start w:val="1"/>
+      <w:numFmt w:val="bullet"/>
+      <w:lvlText w:val=""/>
+      <w:lvlJc w:val="left"/>
+      <w:pPr>
+        <w:ind w:left="5040" w:hanging="360"/>
+      </w:pPr>
+      <w:rPr>
+        <w:rFonts w:ascii="Symbol" w:hAnsi="Symbol" w:hint="default"/>
+      </w:rPr>
+    </w:lvl>
+    <w:lvl w:ilvl="7" w:tplc="10090003" w:tentative="1">
+      <w:start w:val="1"/>
+      <w:numFmt w:val="bullet"/>
+      <w:lvlText w:val="o"/>
+      <w:lvlJc w:val="left"/>
+      <w:pPr>
+        <w:ind w:left="5760" w:hanging="360"/>
+      </w:pPr>
+      <w:rPr>
+        <w:rFonts w:ascii="Courier New" w:hAnsi="Courier New" w:cs="Courier New" w:hint="default"/>
+      </w:rPr>
+    </w:lvl>
+    <w:lvl w:ilvl="8" w:tplc="10090005" w:tentative="1">
+      <w:start w:val="1"/>
+      <w:numFmt w:val="bullet"/>
+      <w:lvlText w:val=""/>
+      <w:lvlJc w:val="left"/>
+      <w:pPr>
+        <w:ind w:left="6480" w:hanging="360"/>
+      </w:pPr>
+      <w:rPr>
+        <w:rFonts w:ascii="Wingdings" w:hAnsi="Wingdings" w:hint="default"/>
+      </w:rPr>
+    </w:lvl>
+  </w:abstractNum>
+  <w:abstractNum w:abstractNumId="4">
     <w:nsid w:val="6D534507"/>
     <w:multiLevelType w:val="hybridMultilevel"/>
     <w:tmpl w:val="9BF69B00"/>
@@ -3051,7 +3354,7 @@
       </w:rPr>
     </w:lvl>
   </w:abstractNum>
-  <w:abstractNum w:abstractNumId="4">
+  <w:abstractNum w:abstractNumId="5">
     <w:nsid w:val="71D3021C"/>
     <w:multiLevelType w:val="hybridMultilevel"/>
     <w:tmpl w:val="449EE0F8"/>
@@ -3168,7 +3471,7 @@
     <w:abstractNumId w:val="2"/>
   </w:num>
   <w:num w:numId="2">
-    <w:abstractNumId w:val="3"/>
+    <w:abstractNumId w:val="4"/>
   </w:num>
   <w:num w:numId="3">
     <w:abstractNumId w:val="0"/>
@@ -3177,7 +3480,10 @@
     <w:abstractNumId w:val="1"/>
   </w:num>
   <w:num w:numId="5">
-    <w:abstractNumId w:val="4"/>
+    <w:abstractNumId w:val="5"/>
+  </w:num>
+  <w:num w:numId="6">
+    <w:abstractNumId w:val="3"/>
   </w:num>
 </w:numbering>
 </file>
@@ -4548,7 +4854,7 @@
 </file>
 
 <file path=customXml/itemProps1.xml><?xml version="1.0" encoding="utf-8"?>
-<ds:datastoreItem xmlns:ds="http://schemas.openxmlformats.org/officeDocument/2006/customXml" ds:itemID="{02E7C455-1863-4BEA-BD63-6B409C3D2DF9}">
+<ds:datastoreItem xmlns:ds="http://schemas.openxmlformats.org/officeDocument/2006/customXml" ds:itemID="{5936CCA3-45FE-4083-A47B-D72F196E00E6}">
   <ds:schemaRefs>
     <ds:schemaRef ds:uri="http://schemas.openxmlformats.org/officeDocument/2006/bibliography"/>
   </ds:schemaRefs>

</xml_diff>

<commit_message>
what should i even put here?
</commit_message>
<xml_diff>
--- a/SFWR_ENG_3DX4_Summary.docx
+++ b/SFWR_ENG_3DX4_Summary.docx
@@ -122,12 +122,7 @@
             <w:pStyle w:val="TOCHeading"/>
           </w:pPr>
           <w:r>
-            <w:t>Ta</w:t>
-          </w:r>
-          <w:bookmarkStart w:id="0" w:name="_GoBack"/>
-          <w:bookmarkEnd w:id="0"/>
-          <w:r>
-            <w:t>ble of Contents</w:t>
+            <w:t>Table of Contents</w:t>
           </w:r>
         </w:p>
         <w:p>
@@ -152,13 +147,131 @@
           <w:r>
             <w:fldChar w:fldCharType="separate"/>
           </w:r>
-          <w:hyperlink w:anchor="_Toc410529597" w:history="1">
+          <w:bookmarkStart w:id="0" w:name="_GoBack"/>
+          <w:bookmarkEnd w:id="0"/>
+          <w:r>
+            <w:rPr>
+              <w:rStyle w:val="Hyperlink"/>
+              <w:noProof/>
+            </w:rPr>
+            <w:fldChar w:fldCharType="begin"/>
+          </w:r>
+          <w:r>
+            <w:rPr>
+              <w:rStyle w:val="Hyperlink"/>
+              <w:noProof/>
+            </w:rPr>
+            <w:instrText xml:space="preserve"> </w:instrText>
+          </w:r>
+          <w:r>
+            <w:rPr>
+              <w:noProof/>
+            </w:rPr>
+            <w:instrText>HYPERLINK \l "_Toc410589481"</w:instrText>
+          </w:r>
+          <w:r>
+            <w:rPr>
+              <w:rStyle w:val="Hyperlink"/>
+              <w:noProof/>
+            </w:rPr>
+            <w:instrText xml:space="preserve"> </w:instrText>
+          </w:r>
+          <w:r>
+            <w:rPr>
+              <w:rStyle w:val="Hyperlink"/>
+              <w:noProof/>
+            </w:rPr>
+          </w:r>
+          <w:r>
+            <w:rPr>
+              <w:rStyle w:val="Hyperlink"/>
+              <w:noProof/>
+            </w:rPr>
+            <w:fldChar w:fldCharType="separate"/>
+          </w:r>
+          <w:r>
+            <w:rPr>
+              <w:rStyle w:val="Hyperlink"/>
+              <w:noProof/>
+            </w:rPr>
+            <w:t>Introduction to Systems</w:t>
+          </w:r>
+          <w:r>
+            <w:rPr>
+              <w:noProof/>
+              <w:webHidden/>
+            </w:rPr>
+            <w:tab/>
+          </w:r>
+          <w:r>
+            <w:rPr>
+              <w:noProof/>
+              <w:webHidden/>
+            </w:rPr>
+            <w:fldChar w:fldCharType="begin"/>
+          </w:r>
+          <w:r>
+            <w:rPr>
+              <w:noProof/>
+              <w:webHidden/>
+            </w:rPr>
+            <w:instrText xml:space="preserve"> PAGEREF _Toc410589481 \h </w:instrText>
+          </w:r>
+          <w:r>
+            <w:rPr>
+              <w:noProof/>
+              <w:webHidden/>
+            </w:rPr>
+          </w:r>
+          <w:r>
+            <w:rPr>
+              <w:noProof/>
+              <w:webHidden/>
+            </w:rPr>
+            <w:fldChar w:fldCharType="separate"/>
+          </w:r>
+          <w:r>
+            <w:rPr>
+              <w:noProof/>
+              <w:webHidden/>
+            </w:rPr>
+            <w:t>2</w:t>
+          </w:r>
+          <w:r>
+            <w:rPr>
+              <w:noProof/>
+              <w:webHidden/>
+            </w:rPr>
+            <w:fldChar w:fldCharType="end"/>
+          </w:r>
+          <w:r>
+            <w:rPr>
+              <w:rStyle w:val="Hyperlink"/>
+              <w:noProof/>
+            </w:rPr>
+            <w:fldChar w:fldCharType="end"/>
+          </w:r>
+        </w:p>
+        <w:p>
+          <w:pPr>
+            <w:pStyle w:val="TOC1"/>
+            <w:tabs>
+              <w:tab w:val="right" w:leader="dot" w:pos="9350"/>
+            </w:tabs>
+            <w:rPr>
+              <w:rFonts w:asciiTheme="minorHAnsi" w:eastAsiaTheme="minorEastAsia" w:hAnsiTheme="minorHAnsi"/>
+              <w:noProof/>
+              <w:sz w:val="22"/>
+              <w:lang w:eastAsia="en-CA"/>
+            </w:rPr>
+          </w:pPr>
+          <w:hyperlink w:anchor="_Toc410589482" w:history="1">
             <w:r>
               <w:rPr>
                 <w:rStyle w:val="Hyperlink"/>
                 <w:noProof/>
               </w:rPr>
-              <w:t>Introduction to Systems</w:t>
+              <w:t>Laplace</w:t>
             </w:r>
             <w:r>
               <w:rPr>
@@ -179,7 +292,7 @@
                 <w:noProof/>
                 <w:webHidden/>
               </w:rPr>
-              <w:instrText xml:space="preserve"> PAGEREF _Toc410529597 \h </w:instrText>
+              <w:instrText xml:space="preserve"> PAGEREF _Toc410589482 \h </w:instrText>
             </w:r>
             <w:r>
               <w:rPr>
@@ -199,7 +312,7 @@
                 <w:noProof/>
                 <w:webHidden/>
               </w:rPr>
-              <w:t>1</w:t>
+              <w:t>2</w:t>
             </w:r>
             <w:r>
               <w:rPr>
@@ -223,13 +336,13 @@
               <w:lang w:eastAsia="en-CA"/>
             </w:rPr>
           </w:pPr>
-          <w:hyperlink w:anchor="_Toc410529598" w:history="1">
+          <w:hyperlink w:anchor="_Toc410589483" w:history="1">
             <w:r>
               <w:rPr>
                 <w:rStyle w:val="Hyperlink"/>
                 <w:noProof/>
               </w:rPr>
-              <w:t>Laplace</w:t>
+              <w:t>Transfer Functions</w:t>
             </w:r>
             <w:r>
               <w:rPr>
@@ -250,7 +363,7 @@
                 <w:noProof/>
                 <w:webHidden/>
               </w:rPr>
-              <w:instrText xml:space="preserve"> PAGEREF _Toc410529598 \h </w:instrText>
+              <w:instrText xml:space="preserve"> PAGEREF _Toc410589483 \h </w:instrText>
             </w:r>
             <w:r>
               <w:rPr>
@@ -270,7 +383,646 @@
                 <w:noProof/>
                 <w:webHidden/>
               </w:rPr>
-              <w:t>2</w:t>
+              <w:t>3</w:t>
+            </w:r>
+            <w:r>
+              <w:rPr>
+                <w:noProof/>
+                <w:webHidden/>
+              </w:rPr>
+              <w:fldChar w:fldCharType="end"/>
+            </w:r>
+          </w:hyperlink>
+        </w:p>
+        <w:p>
+          <w:pPr>
+            <w:pStyle w:val="TOC2"/>
+            <w:tabs>
+              <w:tab w:val="right" w:leader="dot" w:pos="9350"/>
+            </w:tabs>
+            <w:rPr>
+              <w:rFonts w:asciiTheme="minorHAnsi" w:eastAsiaTheme="minorEastAsia" w:hAnsiTheme="minorHAnsi"/>
+              <w:noProof/>
+              <w:sz w:val="22"/>
+              <w:lang w:eastAsia="en-CA"/>
+            </w:rPr>
+          </w:pPr>
+          <w:hyperlink w:anchor="_Toc410589484" w:history="1">
+            <w:r>
+              <w:rPr>
+                <w:rStyle w:val="Hyperlink"/>
+                <w:noProof/>
+              </w:rPr>
+              <w:t>Electrical</w:t>
+            </w:r>
+            <w:r>
+              <w:rPr>
+                <w:noProof/>
+                <w:webHidden/>
+              </w:rPr>
+              <w:tab/>
+            </w:r>
+            <w:r>
+              <w:rPr>
+                <w:noProof/>
+                <w:webHidden/>
+              </w:rPr>
+              <w:fldChar w:fldCharType="begin"/>
+            </w:r>
+            <w:r>
+              <w:rPr>
+                <w:noProof/>
+                <w:webHidden/>
+              </w:rPr>
+              <w:instrText xml:space="preserve"> PAGEREF _Toc410589484 \h </w:instrText>
+            </w:r>
+            <w:r>
+              <w:rPr>
+                <w:noProof/>
+                <w:webHidden/>
+              </w:rPr>
+            </w:r>
+            <w:r>
+              <w:rPr>
+                <w:noProof/>
+                <w:webHidden/>
+              </w:rPr>
+              <w:fldChar w:fldCharType="separate"/>
+            </w:r>
+            <w:r>
+              <w:rPr>
+                <w:noProof/>
+                <w:webHidden/>
+              </w:rPr>
+              <w:t>3</w:t>
+            </w:r>
+            <w:r>
+              <w:rPr>
+                <w:noProof/>
+                <w:webHidden/>
+              </w:rPr>
+              <w:fldChar w:fldCharType="end"/>
+            </w:r>
+          </w:hyperlink>
+        </w:p>
+        <w:p>
+          <w:pPr>
+            <w:pStyle w:val="TOC3"/>
+            <w:tabs>
+              <w:tab w:val="right" w:leader="dot" w:pos="9350"/>
+            </w:tabs>
+            <w:rPr>
+              <w:rFonts w:asciiTheme="minorHAnsi" w:eastAsiaTheme="minorEastAsia" w:hAnsiTheme="minorHAnsi"/>
+              <w:noProof/>
+              <w:sz w:val="22"/>
+              <w:lang w:eastAsia="en-CA"/>
+            </w:rPr>
+          </w:pPr>
+          <w:hyperlink w:anchor="_Toc410589485" w:history="1">
+            <w:r>
+              <w:rPr>
+                <w:rStyle w:val="Hyperlink"/>
+                <w:noProof/>
+              </w:rPr>
+              <w:t>Component stuff</w:t>
+            </w:r>
+            <w:r>
+              <w:rPr>
+                <w:noProof/>
+                <w:webHidden/>
+              </w:rPr>
+              <w:tab/>
+            </w:r>
+            <w:r>
+              <w:rPr>
+                <w:noProof/>
+                <w:webHidden/>
+              </w:rPr>
+              <w:fldChar w:fldCharType="begin"/>
+            </w:r>
+            <w:r>
+              <w:rPr>
+                <w:noProof/>
+                <w:webHidden/>
+              </w:rPr>
+              <w:instrText xml:space="preserve"> PAGEREF _Toc410589485 \h </w:instrText>
+            </w:r>
+            <w:r>
+              <w:rPr>
+                <w:noProof/>
+                <w:webHidden/>
+              </w:rPr>
+            </w:r>
+            <w:r>
+              <w:rPr>
+                <w:noProof/>
+                <w:webHidden/>
+              </w:rPr>
+              <w:fldChar w:fldCharType="separate"/>
+            </w:r>
+            <w:r>
+              <w:rPr>
+                <w:noProof/>
+                <w:webHidden/>
+              </w:rPr>
+              <w:t>3</w:t>
+            </w:r>
+            <w:r>
+              <w:rPr>
+                <w:noProof/>
+                <w:webHidden/>
+              </w:rPr>
+              <w:fldChar w:fldCharType="end"/>
+            </w:r>
+          </w:hyperlink>
+        </w:p>
+        <w:p>
+          <w:pPr>
+            <w:pStyle w:val="TOC3"/>
+            <w:tabs>
+              <w:tab w:val="right" w:leader="dot" w:pos="9350"/>
+            </w:tabs>
+            <w:rPr>
+              <w:rFonts w:asciiTheme="minorHAnsi" w:eastAsiaTheme="minorEastAsia" w:hAnsiTheme="minorHAnsi"/>
+              <w:noProof/>
+              <w:sz w:val="22"/>
+              <w:lang w:eastAsia="en-CA"/>
+            </w:rPr>
+          </w:pPr>
+          <w:hyperlink w:anchor="_Toc410589486" w:history="1">
+            <w:r>
+              <w:rPr>
+                <w:rStyle w:val="Hyperlink"/>
+                <w:noProof/>
+              </w:rPr>
+              <w:t>Mesh Analysis</w:t>
+            </w:r>
+            <w:r>
+              <w:rPr>
+                <w:noProof/>
+                <w:webHidden/>
+              </w:rPr>
+              <w:tab/>
+            </w:r>
+            <w:r>
+              <w:rPr>
+                <w:noProof/>
+                <w:webHidden/>
+              </w:rPr>
+              <w:fldChar w:fldCharType="begin"/>
+            </w:r>
+            <w:r>
+              <w:rPr>
+                <w:noProof/>
+                <w:webHidden/>
+              </w:rPr>
+              <w:instrText xml:space="preserve"> PAGEREF _Toc410589486 \h </w:instrText>
+            </w:r>
+            <w:r>
+              <w:rPr>
+                <w:noProof/>
+                <w:webHidden/>
+              </w:rPr>
+            </w:r>
+            <w:r>
+              <w:rPr>
+                <w:noProof/>
+                <w:webHidden/>
+              </w:rPr>
+              <w:fldChar w:fldCharType="separate"/>
+            </w:r>
+            <w:r>
+              <w:rPr>
+                <w:noProof/>
+                <w:webHidden/>
+              </w:rPr>
+              <w:t>4</w:t>
+            </w:r>
+            <w:r>
+              <w:rPr>
+                <w:noProof/>
+                <w:webHidden/>
+              </w:rPr>
+              <w:fldChar w:fldCharType="end"/>
+            </w:r>
+          </w:hyperlink>
+        </w:p>
+        <w:p>
+          <w:pPr>
+            <w:pStyle w:val="TOC3"/>
+            <w:tabs>
+              <w:tab w:val="right" w:leader="dot" w:pos="9350"/>
+            </w:tabs>
+            <w:rPr>
+              <w:rFonts w:asciiTheme="minorHAnsi" w:eastAsiaTheme="minorEastAsia" w:hAnsiTheme="minorHAnsi"/>
+              <w:noProof/>
+              <w:sz w:val="22"/>
+              <w:lang w:eastAsia="en-CA"/>
+            </w:rPr>
+          </w:pPr>
+          <w:hyperlink w:anchor="_Toc410589487" w:history="1">
+            <w:r>
+              <w:rPr>
+                <w:rStyle w:val="Hyperlink"/>
+                <w:noProof/>
+              </w:rPr>
+              <w:t>Cramer’s Rule</w:t>
+            </w:r>
+            <w:r>
+              <w:rPr>
+                <w:noProof/>
+                <w:webHidden/>
+              </w:rPr>
+              <w:tab/>
+            </w:r>
+            <w:r>
+              <w:rPr>
+                <w:noProof/>
+                <w:webHidden/>
+              </w:rPr>
+              <w:fldChar w:fldCharType="begin"/>
+            </w:r>
+            <w:r>
+              <w:rPr>
+                <w:noProof/>
+                <w:webHidden/>
+              </w:rPr>
+              <w:instrText xml:space="preserve"> PAGEREF _Toc410589487 \h </w:instrText>
+            </w:r>
+            <w:r>
+              <w:rPr>
+                <w:noProof/>
+                <w:webHidden/>
+              </w:rPr>
+            </w:r>
+            <w:r>
+              <w:rPr>
+                <w:noProof/>
+                <w:webHidden/>
+              </w:rPr>
+              <w:fldChar w:fldCharType="separate"/>
+            </w:r>
+            <w:r>
+              <w:rPr>
+                <w:noProof/>
+                <w:webHidden/>
+              </w:rPr>
+              <w:t>4</w:t>
+            </w:r>
+            <w:r>
+              <w:rPr>
+                <w:noProof/>
+                <w:webHidden/>
+              </w:rPr>
+              <w:fldChar w:fldCharType="end"/>
+            </w:r>
+          </w:hyperlink>
+        </w:p>
+        <w:p>
+          <w:pPr>
+            <w:pStyle w:val="TOC3"/>
+            <w:tabs>
+              <w:tab w:val="right" w:leader="dot" w:pos="9350"/>
+            </w:tabs>
+            <w:rPr>
+              <w:rFonts w:asciiTheme="minorHAnsi" w:eastAsiaTheme="minorEastAsia" w:hAnsiTheme="minorHAnsi"/>
+              <w:noProof/>
+              <w:sz w:val="22"/>
+              <w:lang w:eastAsia="en-CA"/>
+            </w:rPr>
+          </w:pPr>
+          <w:hyperlink w:anchor="_Toc410589488" w:history="1">
+            <w:r>
+              <w:rPr>
+                <w:rStyle w:val="Hyperlink"/>
+                <w:noProof/>
+              </w:rPr>
+              <w:t>OP-Amps</w:t>
+            </w:r>
+            <w:r>
+              <w:rPr>
+                <w:noProof/>
+                <w:webHidden/>
+              </w:rPr>
+              <w:tab/>
+            </w:r>
+            <w:r>
+              <w:rPr>
+                <w:noProof/>
+                <w:webHidden/>
+              </w:rPr>
+              <w:fldChar w:fldCharType="begin"/>
+            </w:r>
+            <w:r>
+              <w:rPr>
+                <w:noProof/>
+                <w:webHidden/>
+              </w:rPr>
+              <w:instrText xml:space="preserve"> PAGEREF _Toc410589488 \h </w:instrText>
+            </w:r>
+            <w:r>
+              <w:rPr>
+                <w:noProof/>
+                <w:webHidden/>
+              </w:rPr>
+            </w:r>
+            <w:r>
+              <w:rPr>
+                <w:noProof/>
+                <w:webHidden/>
+              </w:rPr>
+              <w:fldChar w:fldCharType="separate"/>
+            </w:r>
+            <w:r>
+              <w:rPr>
+                <w:noProof/>
+                <w:webHidden/>
+              </w:rPr>
+              <w:t>4</w:t>
+            </w:r>
+            <w:r>
+              <w:rPr>
+                <w:noProof/>
+                <w:webHidden/>
+              </w:rPr>
+              <w:fldChar w:fldCharType="end"/>
+            </w:r>
+          </w:hyperlink>
+        </w:p>
+        <w:p>
+          <w:pPr>
+            <w:pStyle w:val="TOC2"/>
+            <w:tabs>
+              <w:tab w:val="right" w:leader="dot" w:pos="9350"/>
+            </w:tabs>
+            <w:rPr>
+              <w:rFonts w:asciiTheme="minorHAnsi" w:eastAsiaTheme="minorEastAsia" w:hAnsiTheme="minorHAnsi"/>
+              <w:noProof/>
+              <w:sz w:val="22"/>
+              <w:lang w:eastAsia="en-CA"/>
+            </w:rPr>
+          </w:pPr>
+          <w:hyperlink w:anchor="_Toc410589489" w:history="1">
+            <w:r>
+              <w:rPr>
+                <w:rStyle w:val="Hyperlink"/>
+                <w:noProof/>
+              </w:rPr>
+              <w:t>Mechanical</w:t>
+            </w:r>
+            <w:r>
+              <w:rPr>
+                <w:noProof/>
+                <w:webHidden/>
+              </w:rPr>
+              <w:tab/>
+            </w:r>
+            <w:r>
+              <w:rPr>
+                <w:noProof/>
+                <w:webHidden/>
+              </w:rPr>
+              <w:fldChar w:fldCharType="begin"/>
+            </w:r>
+            <w:r>
+              <w:rPr>
+                <w:noProof/>
+                <w:webHidden/>
+              </w:rPr>
+              <w:instrText xml:space="preserve"> PAGEREF _Toc410589489 \h </w:instrText>
+            </w:r>
+            <w:r>
+              <w:rPr>
+                <w:noProof/>
+                <w:webHidden/>
+              </w:rPr>
+            </w:r>
+            <w:r>
+              <w:rPr>
+                <w:noProof/>
+                <w:webHidden/>
+              </w:rPr>
+              <w:fldChar w:fldCharType="separate"/>
+            </w:r>
+            <w:r>
+              <w:rPr>
+                <w:noProof/>
+                <w:webHidden/>
+              </w:rPr>
+              <w:t>4</w:t>
+            </w:r>
+            <w:r>
+              <w:rPr>
+                <w:noProof/>
+                <w:webHidden/>
+              </w:rPr>
+              <w:fldChar w:fldCharType="end"/>
+            </w:r>
+          </w:hyperlink>
+        </w:p>
+        <w:p>
+          <w:pPr>
+            <w:pStyle w:val="TOC3"/>
+            <w:tabs>
+              <w:tab w:val="right" w:leader="dot" w:pos="9350"/>
+            </w:tabs>
+            <w:rPr>
+              <w:rFonts w:asciiTheme="minorHAnsi" w:eastAsiaTheme="minorEastAsia" w:hAnsiTheme="minorHAnsi"/>
+              <w:noProof/>
+              <w:sz w:val="22"/>
+              <w:lang w:eastAsia="en-CA"/>
+            </w:rPr>
+          </w:pPr>
+          <w:hyperlink w:anchor="_Toc410589490" w:history="1">
+            <w:r>
+              <w:rPr>
+                <w:rStyle w:val="Hyperlink"/>
+                <w:noProof/>
+              </w:rPr>
+              <w:t>Translational Systems</w:t>
+            </w:r>
+            <w:r>
+              <w:rPr>
+                <w:noProof/>
+                <w:webHidden/>
+              </w:rPr>
+              <w:tab/>
+            </w:r>
+            <w:r>
+              <w:rPr>
+                <w:noProof/>
+                <w:webHidden/>
+              </w:rPr>
+              <w:fldChar w:fldCharType="begin"/>
+            </w:r>
+            <w:r>
+              <w:rPr>
+                <w:noProof/>
+                <w:webHidden/>
+              </w:rPr>
+              <w:instrText xml:space="preserve"> PAGEREF _Toc410589490 \h </w:instrText>
+            </w:r>
+            <w:r>
+              <w:rPr>
+                <w:noProof/>
+                <w:webHidden/>
+              </w:rPr>
+            </w:r>
+            <w:r>
+              <w:rPr>
+                <w:noProof/>
+                <w:webHidden/>
+              </w:rPr>
+              <w:fldChar w:fldCharType="separate"/>
+            </w:r>
+            <w:r>
+              <w:rPr>
+                <w:noProof/>
+                <w:webHidden/>
+              </w:rPr>
+              <w:t>4</w:t>
+            </w:r>
+            <w:r>
+              <w:rPr>
+                <w:noProof/>
+                <w:webHidden/>
+              </w:rPr>
+              <w:fldChar w:fldCharType="end"/>
+            </w:r>
+          </w:hyperlink>
+        </w:p>
+        <w:p>
+          <w:pPr>
+            <w:pStyle w:val="TOC3"/>
+            <w:tabs>
+              <w:tab w:val="right" w:leader="dot" w:pos="9350"/>
+            </w:tabs>
+            <w:rPr>
+              <w:rFonts w:asciiTheme="minorHAnsi" w:eastAsiaTheme="minorEastAsia" w:hAnsiTheme="minorHAnsi"/>
+              <w:noProof/>
+              <w:sz w:val="22"/>
+              <w:lang w:eastAsia="en-CA"/>
+            </w:rPr>
+          </w:pPr>
+          <w:hyperlink w:anchor="_Toc410589491" w:history="1">
+            <w:r>
+              <w:rPr>
+                <w:rStyle w:val="Hyperlink"/>
+                <w:noProof/>
+              </w:rPr>
+              <w:t>Rotational Systems</w:t>
+            </w:r>
+            <w:r>
+              <w:rPr>
+                <w:noProof/>
+                <w:webHidden/>
+              </w:rPr>
+              <w:tab/>
+            </w:r>
+            <w:r>
+              <w:rPr>
+                <w:noProof/>
+                <w:webHidden/>
+              </w:rPr>
+              <w:fldChar w:fldCharType="begin"/>
+            </w:r>
+            <w:r>
+              <w:rPr>
+                <w:noProof/>
+                <w:webHidden/>
+              </w:rPr>
+              <w:instrText xml:space="preserve"> PAGEREF _Toc410589491 \h </w:instrText>
+            </w:r>
+            <w:r>
+              <w:rPr>
+                <w:noProof/>
+                <w:webHidden/>
+              </w:rPr>
+            </w:r>
+            <w:r>
+              <w:rPr>
+                <w:noProof/>
+                <w:webHidden/>
+              </w:rPr>
+              <w:fldChar w:fldCharType="separate"/>
+            </w:r>
+            <w:r>
+              <w:rPr>
+                <w:noProof/>
+                <w:webHidden/>
+              </w:rPr>
+              <w:t>5</w:t>
+            </w:r>
+            <w:r>
+              <w:rPr>
+                <w:noProof/>
+                <w:webHidden/>
+              </w:rPr>
+              <w:fldChar w:fldCharType="end"/>
+            </w:r>
+          </w:hyperlink>
+        </w:p>
+        <w:p>
+          <w:pPr>
+            <w:pStyle w:val="TOC2"/>
+            <w:tabs>
+              <w:tab w:val="right" w:leader="dot" w:pos="9350"/>
+            </w:tabs>
+            <w:rPr>
+              <w:rFonts w:asciiTheme="minorHAnsi" w:eastAsiaTheme="minorEastAsia" w:hAnsiTheme="minorHAnsi"/>
+              <w:noProof/>
+              <w:sz w:val="22"/>
+              <w:lang w:eastAsia="en-CA"/>
+            </w:rPr>
+          </w:pPr>
+          <w:hyperlink w:anchor="_Toc410589492" w:history="1">
+            <w:r>
+              <w:rPr>
+                <w:rStyle w:val="Hyperlink"/>
+                <w:noProof/>
+              </w:rPr>
+              <w:t>Signals</w:t>
+            </w:r>
+            <w:r>
+              <w:rPr>
+                <w:noProof/>
+                <w:webHidden/>
+              </w:rPr>
+              <w:tab/>
+            </w:r>
+            <w:r>
+              <w:rPr>
+                <w:noProof/>
+                <w:webHidden/>
+              </w:rPr>
+              <w:fldChar w:fldCharType="begin"/>
+            </w:r>
+            <w:r>
+              <w:rPr>
+                <w:noProof/>
+                <w:webHidden/>
+              </w:rPr>
+              <w:instrText xml:space="preserve"> PAGEREF _Toc410589492 \h </w:instrText>
+            </w:r>
+            <w:r>
+              <w:rPr>
+                <w:noProof/>
+                <w:webHidden/>
+              </w:rPr>
+            </w:r>
+            <w:r>
+              <w:rPr>
+                <w:noProof/>
+                <w:webHidden/>
+              </w:rPr>
+              <w:fldChar w:fldCharType="separate"/>
+            </w:r>
+            <w:r>
+              <w:rPr>
+                <w:noProof/>
+                <w:webHidden/>
+              </w:rPr>
+              <w:t>5</w:t>
             </w:r>
             <w:r>
               <w:rPr>
@@ -294,13 +1046,13 @@
               <w:lang w:eastAsia="en-CA"/>
             </w:rPr>
           </w:pPr>
-          <w:hyperlink w:anchor="_Toc410529599" w:history="1">
+          <w:hyperlink w:anchor="_Toc410589493" w:history="1">
             <w:r>
               <w:rPr>
                 <w:rStyle w:val="Hyperlink"/>
                 <w:noProof/>
               </w:rPr>
-              <w:t>Transfer Functions</w:t>
+              <w:t>Non-/Linear Systems</w:t>
             </w:r>
             <w:r>
               <w:rPr>
@@ -321,7 +1073,7 @@
                 <w:noProof/>
                 <w:webHidden/>
               </w:rPr>
-              <w:instrText xml:space="preserve"> PAGEREF _Toc410529599 \h </w:instrText>
+              <w:instrText xml:space="preserve"> PAGEREF _Toc410589493 \h </w:instrText>
             </w:r>
             <w:r>
               <w:rPr>
@@ -341,575 +1093,7 @@
                 <w:noProof/>
                 <w:webHidden/>
               </w:rPr>
-              <w:t>3</w:t>
-            </w:r>
-            <w:r>
-              <w:rPr>
-                <w:noProof/>
-                <w:webHidden/>
-              </w:rPr>
-              <w:fldChar w:fldCharType="end"/>
-            </w:r>
-          </w:hyperlink>
-        </w:p>
-        <w:p>
-          <w:pPr>
-            <w:pStyle w:val="TOC2"/>
-            <w:tabs>
-              <w:tab w:val="right" w:leader="dot" w:pos="9350"/>
-            </w:tabs>
-            <w:rPr>
-              <w:rFonts w:asciiTheme="minorHAnsi" w:eastAsiaTheme="minorEastAsia" w:hAnsiTheme="minorHAnsi"/>
-              <w:noProof/>
-              <w:sz w:val="22"/>
-              <w:lang w:eastAsia="en-CA"/>
-            </w:rPr>
-          </w:pPr>
-          <w:hyperlink w:anchor="_Toc410529600" w:history="1">
-            <w:r>
-              <w:rPr>
-                <w:rStyle w:val="Hyperlink"/>
-                <w:noProof/>
-              </w:rPr>
-              <w:t>Electrical</w:t>
-            </w:r>
-            <w:r>
-              <w:rPr>
-                <w:noProof/>
-                <w:webHidden/>
-              </w:rPr>
-              <w:tab/>
-            </w:r>
-            <w:r>
-              <w:rPr>
-                <w:noProof/>
-                <w:webHidden/>
-              </w:rPr>
-              <w:fldChar w:fldCharType="begin"/>
-            </w:r>
-            <w:r>
-              <w:rPr>
-                <w:noProof/>
-                <w:webHidden/>
-              </w:rPr>
-              <w:instrText xml:space="preserve"> PAGEREF _Toc410529600 \h </w:instrText>
-            </w:r>
-            <w:r>
-              <w:rPr>
-                <w:noProof/>
-                <w:webHidden/>
-              </w:rPr>
-            </w:r>
-            <w:r>
-              <w:rPr>
-                <w:noProof/>
-                <w:webHidden/>
-              </w:rPr>
-              <w:fldChar w:fldCharType="separate"/>
-            </w:r>
-            <w:r>
-              <w:rPr>
-                <w:noProof/>
-                <w:webHidden/>
-              </w:rPr>
-              <w:t>3</w:t>
-            </w:r>
-            <w:r>
-              <w:rPr>
-                <w:noProof/>
-                <w:webHidden/>
-              </w:rPr>
-              <w:fldChar w:fldCharType="end"/>
-            </w:r>
-          </w:hyperlink>
-        </w:p>
-        <w:p>
-          <w:pPr>
-            <w:pStyle w:val="TOC3"/>
-            <w:tabs>
-              <w:tab w:val="right" w:leader="dot" w:pos="9350"/>
-            </w:tabs>
-            <w:rPr>
-              <w:rFonts w:asciiTheme="minorHAnsi" w:eastAsiaTheme="minorEastAsia" w:hAnsiTheme="minorHAnsi"/>
-              <w:noProof/>
-              <w:sz w:val="22"/>
-              <w:lang w:eastAsia="en-CA"/>
-            </w:rPr>
-          </w:pPr>
-          <w:hyperlink w:anchor="_Toc410529601" w:history="1">
-            <w:r>
-              <w:rPr>
-                <w:rStyle w:val="Hyperlink"/>
-                <w:noProof/>
-              </w:rPr>
-              <w:t>Component stuff</w:t>
-            </w:r>
-            <w:r>
-              <w:rPr>
-                <w:noProof/>
-                <w:webHidden/>
-              </w:rPr>
-              <w:tab/>
-            </w:r>
-            <w:r>
-              <w:rPr>
-                <w:noProof/>
-                <w:webHidden/>
-              </w:rPr>
-              <w:fldChar w:fldCharType="begin"/>
-            </w:r>
-            <w:r>
-              <w:rPr>
-                <w:noProof/>
-                <w:webHidden/>
-              </w:rPr>
-              <w:instrText xml:space="preserve"> PAGEREF _Toc410529601 \h </w:instrText>
-            </w:r>
-            <w:r>
-              <w:rPr>
-                <w:noProof/>
-                <w:webHidden/>
-              </w:rPr>
-            </w:r>
-            <w:r>
-              <w:rPr>
-                <w:noProof/>
-                <w:webHidden/>
-              </w:rPr>
-              <w:fldChar w:fldCharType="separate"/>
-            </w:r>
-            <w:r>
-              <w:rPr>
-                <w:noProof/>
-                <w:webHidden/>
-              </w:rPr>
-              <w:t>3</w:t>
-            </w:r>
-            <w:r>
-              <w:rPr>
-                <w:noProof/>
-                <w:webHidden/>
-              </w:rPr>
-              <w:fldChar w:fldCharType="end"/>
-            </w:r>
-          </w:hyperlink>
-        </w:p>
-        <w:p>
-          <w:pPr>
-            <w:pStyle w:val="TOC3"/>
-            <w:tabs>
-              <w:tab w:val="right" w:leader="dot" w:pos="9350"/>
-            </w:tabs>
-            <w:rPr>
-              <w:rFonts w:asciiTheme="minorHAnsi" w:eastAsiaTheme="minorEastAsia" w:hAnsiTheme="minorHAnsi"/>
-              <w:noProof/>
-              <w:sz w:val="22"/>
-              <w:lang w:eastAsia="en-CA"/>
-            </w:rPr>
-          </w:pPr>
-          <w:hyperlink w:anchor="_Toc410529602" w:history="1">
-            <w:r>
-              <w:rPr>
-                <w:rStyle w:val="Hyperlink"/>
-                <w:noProof/>
-              </w:rPr>
-              <w:t>Mesh Analysis</w:t>
-            </w:r>
-            <w:r>
-              <w:rPr>
-                <w:noProof/>
-                <w:webHidden/>
-              </w:rPr>
-              <w:tab/>
-            </w:r>
-            <w:r>
-              <w:rPr>
-                <w:noProof/>
-                <w:webHidden/>
-              </w:rPr>
-              <w:fldChar w:fldCharType="begin"/>
-            </w:r>
-            <w:r>
-              <w:rPr>
-                <w:noProof/>
-                <w:webHidden/>
-              </w:rPr>
-              <w:instrText xml:space="preserve"> PAGEREF _Toc410529602 \h </w:instrText>
-            </w:r>
-            <w:r>
-              <w:rPr>
-                <w:noProof/>
-                <w:webHidden/>
-              </w:rPr>
-            </w:r>
-            <w:r>
-              <w:rPr>
-                <w:noProof/>
-                <w:webHidden/>
-              </w:rPr>
-              <w:fldChar w:fldCharType="separate"/>
-            </w:r>
-            <w:r>
-              <w:rPr>
-                <w:noProof/>
-                <w:webHidden/>
-              </w:rPr>
-              <w:t>3</w:t>
-            </w:r>
-            <w:r>
-              <w:rPr>
-                <w:noProof/>
-                <w:webHidden/>
-              </w:rPr>
-              <w:fldChar w:fldCharType="end"/>
-            </w:r>
-          </w:hyperlink>
-        </w:p>
-        <w:p>
-          <w:pPr>
-            <w:pStyle w:val="TOC3"/>
-            <w:tabs>
-              <w:tab w:val="right" w:leader="dot" w:pos="9350"/>
-            </w:tabs>
-            <w:rPr>
-              <w:rFonts w:asciiTheme="minorHAnsi" w:eastAsiaTheme="minorEastAsia" w:hAnsiTheme="minorHAnsi"/>
-              <w:noProof/>
-              <w:sz w:val="22"/>
-              <w:lang w:eastAsia="en-CA"/>
-            </w:rPr>
-          </w:pPr>
-          <w:hyperlink w:anchor="_Toc410529603" w:history="1">
-            <w:r>
-              <w:rPr>
-                <w:rStyle w:val="Hyperlink"/>
-                <w:noProof/>
-              </w:rPr>
-              <w:t>Cramer’s Rule</w:t>
-            </w:r>
-            <w:r>
-              <w:rPr>
-                <w:noProof/>
-                <w:webHidden/>
-              </w:rPr>
-              <w:tab/>
-            </w:r>
-            <w:r>
-              <w:rPr>
-                <w:noProof/>
-                <w:webHidden/>
-              </w:rPr>
-              <w:fldChar w:fldCharType="begin"/>
-            </w:r>
-            <w:r>
-              <w:rPr>
-                <w:noProof/>
-                <w:webHidden/>
-              </w:rPr>
-              <w:instrText xml:space="preserve"> PAGEREF _Toc410529603 \h </w:instrText>
-            </w:r>
-            <w:r>
-              <w:rPr>
-                <w:noProof/>
-                <w:webHidden/>
-              </w:rPr>
-            </w:r>
-            <w:r>
-              <w:rPr>
-                <w:noProof/>
-                <w:webHidden/>
-              </w:rPr>
-              <w:fldChar w:fldCharType="separate"/>
-            </w:r>
-            <w:r>
-              <w:rPr>
-                <w:noProof/>
-                <w:webHidden/>
-              </w:rPr>
-              <w:t>4</w:t>
-            </w:r>
-            <w:r>
-              <w:rPr>
-                <w:noProof/>
-                <w:webHidden/>
-              </w:rPr>
-              <w:fldChar w:fldCharType="end"/>
-            </w:r>
-          </w:hyperlink>
-        </w:p>
-        <w:p>
-          <w:pPr>
-            <w:pStyle w:val="TOC3"/>
-            <w:tabs>
-              <w:tab w:val="right" w:leader="dot" w:pos="9350"/>
-            </w:tabs>
-            <w:rPr>
-              <w:rFonts w:asciiTheme="minorHAnsi" w:eastAsiaTheme="minorEastAsia" w:hAnsiTheme="minorHAnsi"/>
-              <w:noProof/>
-              <w:sz w:val="22"/>
-              <w:lang w:eastAsia="en-CA"/>
-            </w:rPr>
-          </w:pPr>
-          <w:hyperlink w:anchor="_Toc410529604" w:history="1">
-            <w:r>
-              <w:rPr>
-                <w:rStyle w:val="Hyperlink"/>
-                <w:noProof/>
-              </w:rPr>
-              <w:t>OP-Amps</w:t>
-            </w:r>
-            <w:r>
-              <w:rPr>
-                <w:noProof/>
-                <w:webHidden/>
-              </w:rPr>
-              <w:tab/>
-            </w:r>
-            <w:r>
-              <w:rPr>
-                <w:noProof/>
-                <w:webHidden/>
-              </w:rPr>
-              <w:fldChar w:fldCharType="begin"/>
-            </w:r>
-            <w:r>
-              <w:rPr>
-                <w:noProof/>
-                <w:webHidden/>
-              </w:rPr>
-              <w:instrText xml:space="preserve"> PAGEREF _Toc410529604 \h </w:instrText>
-            </w:r>
-            <w:r>
-              <w:rPr>
-                <w:noProof/>
-                <w:webHidden/>
-              </w:rPr>
-            </w:r>
-            <w:r>
-              <w:rPr>
-                <w:noProof/>
-                <w:webHidden/>
-              </w:rPr>
-              <w:fldChar w:fldCharType="separate"/>
-            </w:r>
-            <w:r>
-              <w:rPr>
-                <w:noProof/>
-                <w:webHidden/>
-              </w:rPr>
-              <w:t>4</w:t>
-            </w:r>
-            <w:r>
-              <w:rPr>
-                <w:noProof/>
-                <w:webHidden/>
-              </w:rPr>
-              <w:fldChar w:fldCharType="end"/>
-            </w:r>
-          </w:hyperlink>
-        </w:p>
-        <w:p>
-          <w:pPr>
-            <w:pStyle w:val="TOC2"/>
-            <w:tabs>
-              <w:tab w:val="right" w:leader="dot" w:pos="9350"/>
-            </w:tabs>
-            <w:rPr>
-              <w:rFonts w:asciiTheme="minorHAnsi" w:eastAsiaTheme="minorEastAsia" w:hAnsiTheme="minorHAnsi"/>
-              <w:noProof/>
-              <w:sz w:val="22"/>
-              <w:lang w:eastAsia="en-CA"/>
-            </w:rPr>
-          </w:pPr>
-          <w:hyperlink w:anchor="_Toc410529605" w:history="1">
-            <w:r>
-              <w:rPr>
-                <w:rStyle w:val="Hyperlink"/>
-                <w:noProof/>
-              </w:rPr>
-              <w:t>Mechanical</w:t>
-            </w:r>
-            <w:r>
-              <w:rPr>
-                <w:noProof/>
-                <w:webHidden/>
-              </w:rPr>
-              <w:tab/>
-            </w:r>
-            <w:r>
-              <w:rPr>
-                <w:noProof/>
-                <w:webHidden/>
-              </w:rPr>
-              <w:fldChar w:fldCharType="begin"/>
-            </w:r>
-            <w:r>
-              <w:rPr>
-                <w:noProof/>
-                <w:webHidden/>
-              </w:rPr>
-              <w:instrText xml:space="preserve"> PAGEREF _Toc410529605 \h </w:instrText>
-            </w:r>
-            <w:r>
-              <w:rPr>
-                <w:noProof/>
-                <w:webHidden/>
-              </w:rPr>
-            </w:r>
-            <w:r>
-              <w:rPr>
-                <w:noProof/>
-                <w:webHidden/>
-              </w:rPr>
-              <w:fldChar w:fldCharType="separate"/>
-            </w:r>
-            <w:r>
-              <w:rPr>
-                <w:noProof/>
-                <w:webHidden/>
-              </w:rPr>
-              <w:t>4</w:t>
-            </w:r>
-            <w:r>
-              <w:rPr>
-                <w:noProof/>
-                <w:webHidden/>
-              </w:rPr>
-              <w:fldChar w:fldCharType="end"/>
-            </w:r>
-          </w:hyperlink>
-        </w:p>
-        <w:p>
-          <w:pPr>
-            <w:pStyle w:val="TOC3"/>
-            <w:tabs>
-              <w:tab w:val="right" w:leader="dot" w:pos="9350"/>
-            </w:tabs>
-            <w:rPr>
-              <w:rFonts w:asciiTheme="minorHAnsi" w:eastAsiaTheme="minorEastAsia" w:hAnsiTheme="minorHAnsi"/>
-              <w:noProof/>
-              <w:sz w:val="22"/>
-              <w:lang w:eastAsia="en-CA"/>
-            </w:rPr>
-          </w:pPr>
-          <w:hyperlink w:anchor="_Toc410529606" w:history="1">
-            <w:r>
-              <w:rPr>
-                <w:rStyle w:val="Hyperlink"/>
-                <w:noProof/>
-              </w:rPr>
-              <w:t>Translational Systems</w:t>
-            </w:r>
-            <w:r>
-              <w:rPr>
-                <w:noProof/>
-                <w:webHidden/>
-              </w:rPr>
-              <w:tab/>
-            </w:r>
-            <w:r>
-              <w:rPr>
-                <w:noProof/>
-                <w:webHidden/>
-              </w:rPr>
-              <w:fldChar w:fldCharType="begin"/>
-            </w:r>
-            <w:r>
-              <w:rPr>
-                <w:noProof/>
-                <w:webHidden/>
-              </w:rPr>
-              <w:instrText xml:space="preserve"> PAGEREF _Toc410529606 \h </w:instrText>
-            </w:r>
-            <w:r>
-              <w:rPr>
-                <w:noProof/>
-                <w:webHidden/>
-              </w:rPr>
-            </w:r>
-            <w:r>
-              <w:rPr>
-                <w:noProof/>
-                <w:webHidden/>
-              </w:rPr>
-              <w:fldChar w:fldCharType="separate"/>
-            </w:r>
-            <w:r>
-              <w:rPr>
-                <w:noProof/>
-                <w:webHidden/>
-              </w:rPr>
-              <w:t>4</w:t>
-            </w:r>
-            <w:r>
-              <w:rPr>
-                <w:noProof/>
-                <w:webHidden/>
-              </w:rPr>
-              <w:fldChar w:fldCharType="end"/>
-            </w:r>
-          </w:hyperlink>
-        </w:p>
-        <w:p>
-          <w:pPr>
-            <w:pStyle w:val="TOC3"/>
-            <w:tabs>
-              <w:tab w:val="right" w:leader="dot" w:pos="9350"/>
-            </w:tabs>
-            <w:rPr>
-              <w:rFonts w:asciiTheme="minorHAnsi" w:eastAsiaTheme="minorEastAsia" w:hAnsiTheme="minorHAnsi"/>
-              <w:noProof/>
-              <w:sz w:val="22"/>
-              <w:lang w:eastAsia="en-CA"/>
-            </w:rPr>
-          </w:pPr>
-          <w:hyperlink w:anchor="_Toc410529607" w:history="1">
-            <w:r>
-              <w:rPr>
-                <w:rStyle w:val="Hyperlink"/>
-                <w:noProof/>
-              </w:rPr>
-              <w:t>Rotational Systems</w:t>
-            </w:r>
-            <w:r>
-              <w:rPr>
-                <w:noProof/>
-                <w:webHidden/>
-              </w:rPr>
-              <w:tab/>
-            </w:r>
-            <w:r>
-              <w:rPr>
-                <w:noProof/>
-                <w:webHidden/>
-              </w:rPr>
-              <w:fldChar w:fldCharType="begin"/>
-            </w:r>
-            <w:r>
-              <w:rPr>
-                <w:noProof/>
-                <w:webHidden/>
-              </w:rPr>
-              <w:instrText xml:space="preserve"> PAGEREF _Toc410529607 \h </w:instrText>
-            </w:r>
-            <w:r>
-              <w:rPr>
-                <w:noProof/>
-                <w:webHidden/>
-              </w:rPr>
-            </w:r>
-            <w:r>
-              <w:rPr>
-                <w:noProof/>
-                <w:webHidden/>
-              </w:rPr>
-              <w:fldChar w:fldCharType="separate"/>
-            </w:r>
-            <w:r>
-              <w:rPr>
-                <w:noProof/>
-                <w:webHidden/>
-              </w:rPr>
-              <w:t>5</w:t>
+              <w:t>6</w:t>
             </w:r>
             <w:r>
               <w:rPr>
@@ -933,13 +1117,13 @@
               <w:lang w:eastAsia="en-CA"/>
             </w:rPr>
           </w:pPr>
-          <w:hyperlink w:anchor="_Toc410529608" w:history="1">
+          <w:hyperlink w:anchor="_Toc410589494" w:history="1">
             <w:r>
               <w:rPr>
                 <w:rStyle w:val="Hyperlink"/>
                 <w:noProof/>
               </w:rPr>
-              <w:t>Non-/Linear Systems</w:t>
+              <w:t>Block Diagrams</w:t>
             </w:r>
             <w:r>
               <w:rPr>
@@ -960,7 +1144,7 @@
                 <w:noProof/>
                 <w:webHidden/>
               </w:rPr>
-              <w:instrText xml:space="preserve"> PAGEREF _Toc410529608 \h </w:instrText>
+              <w:instrText xml:space="preserve"> PAGEREF _Toc410589494 \h </w:instrText>
             </w:r>
             <w:r>
               <w:rPr>
@@ -980,7 +1164,7 @@
                 <w:noProof/>
                 <w:webHidden/>
               </w:rPr>
-              <w:t>5</w:t>
+              <w:t>7</w:t>
             </w:r>
             <w:r>
               <w:rPr>
@@ -1004,13 +1188,13 @@
               <w:lang w:eastAsia="en-CA"/>
             </w:rPr>
           </w:pPr>
-          <w:hyperlink w:anchor="_Toc410529609" w:history="1">
+          <w:hyperlink w:anchor="_Toc410589495" w:history="1">
             <w:r>
               <w:rPr>
                 <w:rStyle w:val="Hyperlink"/>
                 <w:noProof/>
               </w:rPr>
-              <w:t>Block Diagrams</w:t>
+              <w:t>State Space Equations</w:t>
             </w:r>
             <w:r>
               <w:rPr>
@@ -1031,7 +1215,7 @@
                 <w:noProof/>
                 <w:webHidden/>
               </w:rPr>
-              <w:instrText xml:space="preserve"> PAGEREF _Toc410529609 \h </w:instrText>
+              <w:instrText xml:space="preserve"> PAGEREF _Toc410589495 \h </w:instrText>
             </w:r>
             <w:r>
               <w:rPr>
@@ -1051,7 +1235,7 @@
                 <w:noProof/>
                 <w:webHidden/>
               </w:rPr>
-              <w:t>6</w:t>
+              <w:t>7</w:t>
             </w:r>
             <w:r>
               <w:rPr>
@@ -1075,13 +1259,13 @@
               <w:lang w:eastAsia="en-CA"/>
             </w:rPr>
           </w:pPr>
-          <w:hyperlink w:anchor="_Toc410529610" w:history="1">
+          <w:hyperlink w:anchor="_Toc410589496" w:history="1">
             <w:r>
               <w:rPr>
                 <w:rStyle w:val="Hyperlink"/>
                 <w:noProof/>
               </w:rPr>
-              <w:t>State Space Equations</w:t>
+              <w:t>Transfer Function -&gt; State Space</w:t>
             </w:r>
             <w:r>
               <w:rPr>
@@ -1102,78 +1286,7 @@
                 <w:noProof/>
                 <w:webHidden/>
               </w:rPr>
-              <w:instrText xml:space="preserve"> PAGEREF _Toc410529610 \h </w:instrText>
-            </w:r>
-            <w:r>
-              <w:rPr>
-                <w:noProof/>
-                <w:webHidden/>
-              </w:rPr>
-            </w:r>
-            <w:r>
-              <w:rPr>
-                <w:noProof/>
-                <w:webHidden/>
-              </w:rPr>
-              <w:fldChar w:fldCharType="separate"/>
-            </w:r>
-            <w:r>
-              <w:rPr>
-                <w:noProof/>
-                <w:webHidden/>
-              </w:rPr>
-              <w:t>6</w:t>
-            </w:r>
-            <w:r>
-              <w:rPr>
-                <w:noProof/>
-                <w:webHidden/>
-              </w:rPr>
-              <w:fldChar w:fldCharType="end"/>
-            </w:r>
-          </w:hyperlink>
-        </w:p>
-        <w:p>
-          <w:pPr>
-            <w:pStyle w:val="TOC1"/>
-            <w:tabs>
-              <w:tab w:val="right" w:leader="dot" w:pos="9350"/>
-            </w:tabs>
-            <w:rPr>
-              <w:rFonts w:asciiTheme="minorHAnsi" w:eastAsiaTheme="minorEastAsia" w:hAnsiTheme="minorHAnsi"/>
-              <w:noProof/>
-              <w:sz w:val="22"/>
-              <w:lang w:eastAsia="en-CA"/>
-            </w:rPr>
-          </w:pPr>
-          <w:hyperlink w:anchor="_Toc410529611" w:history="1">
-            <w:r>
-              <w:rPr>
-                <w:rStyle w:val="Hyperlink"/>
-                <w:noProof/>
-              </w:rPr>
-              <w:t>Transfer Function -&gt; State Space</w:t>
-            </w:r>
-            <w:r>
-              <w:rPr>
-                <w:noProof/>
-                <w:webHidden/>
-              </w:rPr>
-              <w:tab/>
-            </w:r>
-            <w:r>
-              <w:rPr>
-                <w:noProof/>
-                <w:webHidden/>
-              </w:rPr>
-              <w:fldChar w:fldCharType="begin"/>
-            </w:r>
-            <w:r>
-              <w:rPr>
-                <w:noProof/>
-                <w:webHidden/>
-              </w:rPr>
-              <w:instrText xml:space="preserve"> PAGEREF _Toc410529611 \h </w:instrText>
+              <w:instrText xml:space="preserve"> PAGEREF _Toc410589496 \h </w:instrText>
             </w:r>
             <w:r>
               <w:rPr>
@@ -1290,7 +1403,7 @@
       <w:pPr>
         <w:pStyle w:val="Heading1"/>
       </w:pPr>
-      <w:bookmarkStart w:id="1" w:name="_Toc410529597"/>
+      <w:bookmarkStart w:id="1" w:name="_Toc410589481"/>
       <w:r>
         <w:t>Introduction to Systems</w:t>
       </w:r>
@@ -1328,7 +1441,7 @@
       <w:pPr>
         <w:pStyle w:val="Heading1"/>
       </w:pPr>
-      <w:bookmarkStart w:id="2" w:name="_Toc410529598"/>
+      <w:bookmarkStart w:id="2" w:name="_Toc410589482"/>
       <w:r>
         <w:t>Laplace</w:t>
       </w:r>
@@ -1388,7 +1501,7 @@
           <v:shape id="_x0000_i1025" type="#_x0000_t75" style="width:102pt;height:36pt" o:ole="">
             <v:imagedata r:id="rId14" o:title=""/>
           </v:shape>
-          <o:OLEObject Type="Embed" ProgID="Equation.DSMT4" ShapeID="_x0000_i1025" DrawAspect="Content" ObjectID="_1484271632" r:id="rId15"/>
+          <o:OLEObject Type="Embed" ProgID="Equation.DSMT4" ShapeID="_x0000_i1025" DrawAspect="Content" ObjectID="_1484331626" r:id="rId15"/>
         </w:object>
       </w:r>
     </w:p>
@@ -1678,7 +1791,7 @@
       <w:pPr>
         <w:pStyle w:val="Heading1"/>
       </w:pPr>
-      <w:bookmarkStart w:id="3" w:name="_Toc410529599"/>
+      <w:bookmarkStart w:id="3" w:name="_Toc410589483"/>
       <w:r>
         <w:t>Transfer Functions</w:t>
       </w:r>
@@ -1688,7 +1801,7 @@
       <w:pPr>
         <w:pStyle w:val="Heading2"/>
       </w:pPr>
-      <w:bookmarkStart w:id="4" w:name="_Toc410529600"/>
+      <w:bookmarkStart w:id="4" w:name="_Toc410589484"/>
       <w:r>
         <w:t>Electrical</w:t>
       </w:r>
@@ -1698,7 +1811,7 @@
       <w:pPr>
         <w:pStyle w:val="Heading3"/>
       </w:pPr>
-      <w:bookmarkStart w:id="5" w:name="_Toc410529601"/>
+      <w:bookmarkStart w:id="5" w:name="_Toc410589485"/>
       <w:r>
         <w:t>Component stuff</w:t>
       </w:r>
@@ -1708,17 +1821,64 @@
       <w:pPr>
         <w:pStyle w:val="NoSpacing"/>
       </w:pPr>
-      <w:r>
-        <w:rPr>
-          <w:position w:val="-88"/>
-        </w:rPr>
-        <w:object w:dxaOrig="1100" w:dyaOrig="1600">
-          <v:shape id="_x0000_i1041" type="#_x0000_t75" style="width:55pt;height:80pt" o:ole="">
+      <w:proofErr w:type="spellStart"/>
+      <w:r>
+        <w:rPr>
+          <w:b/>
+        </w:rPr>
+        <w:t>Impedence</w:t>
+      </w:r>
+      <w:proofErr w:type="spellEnd"/>
+      <w:r>
+        <w:t>:</w:t>
+      </w:r>
+    </w:p>
+    <w:p>
+      <w:pPr>
+        <w:pStyle w:val="NoSpacing"/>
+      </w:pPr>
+      <w:r>
+        <w:rPr>
+          <w:position w:val="-76"/>
+        </w:rPr>
+        <w:object w:dxaOrig="1500" w:dyaOrig="1359">
+          <v:shape id="_x0000_i1042" type="#_x0000_t75" style="width:75pt;height:68pt" o:ole="">
             <v:imagedata r:id="rId17" o:title=""/>
           </v:shape>
-          <o:OLEObject Type="Embed" ProgID="Equation.DSMT4" ShapeID="_x0000_i1041" DrawAspect="Content" ObjectID="_1484271633" r:id="rId18"/>
+          <o:OLEObject Type="Embed" ProgID="Equation.DSMT4" ShapeID="_x0000_i1042" DrawAspect="Content" ObjectID="_1484331627" r:id="rId18"/>
         </w:object>
       </w:r>
+    </w:p>
+    <w:p>
+      <w:pPr>
+        <w:pStyle w:val="NoSpacing"/>
+      </w:pPr>
+      <w:r>
+        <w:t>Polarized capacitors:</w:t>
+      </w:r>
+      <w:r>
+        <w:t xml:space="preserve"> Z is positive when current is going from </w:t>
+      </w:r>
+      <w:r>
+        <w:t>−</w:t>
+      </w:r>
+      <w:r>
+        <w:t xml:space="preserve"> to </w:t>
+      </w:r>
+      <w:r>
+        <w:t>+</w:t>
+      </w:r>
+      <w:r>
+        <w:t xml:space="preserve">, but </w:t>
+      </w:r>
+      <w:r>
+        <w:t>negative from + to −</w:t>
+      </w:r>
+    </w:p>
+    <w:p>
+      <w:pPr>
+        <w:pStyle w:val="NoSpacing"/>
+      </w:pPr>
     </w:p>
     <w:p>
       <w:pPr>
@@ -1809,7 +1969,7 @@
           <v:shape id="_x0000_i1026" type="#_x0000_t75" style="width:107pt;height:37pt" o:ole="">
             <v:imagedata r:id="rId21" o:title=""/>
           </v:shape>
-          <o:OLEObject Type="Embed" ProgID="Equation.DSMT4" ShapeID="_x0000_i1026" DrawAspect="Content" ObjectID="_1484271634" r:id="rId22"/>
+          <o:OLEObject Type="Embed" ProgID="Equation.DSMT4" ShapeID="_x0000_i1026" DrawAspect="Content" ObjectID="_1484331628" r:id="rId22"/>
         </w:object>
       </w:r>
     </w:p>
@@ -1825,7 +1985,7 @@
           <v:shape id="_x0000_i1027" type="#_x0000_t75" style="width:89pt;height:68pt" o:ole="">
             <v:imagedata r:id="rId23" o:title=""/>
           </v:shape>
-          <o:OLEObject Type="Embed" ProgID="Equation.DSMT4" ShapeID="_x0000_i1027" DrawAspect="Content" ObjectID="_1484271635" r:id="rId24"/>
+          <o:OLEObject Type="Embed" ProgID="Equation.DSMT4" ShapeID="_x0000_i1027" DrawAspect="Content" ObjectID="_1484331629" r:id="rId24"/>
         </w:object>
       </w:r>
     </w:p>
@@ -1879,7 +2039,7 @@
       <w:pPr>
         <w:pStyle w:val="Heading3"/>
       </w:pPr>
-      <w:bookmarkStart w:id="6" w:name="_Toc410529602"/>
+      <w:bookmarkStart w:id="6" w:name="_Toc410589486"/>
       <w:r>
         <w:t>Mesh Analysis</w:t>
       </w:r>
@@ -1890,40 +2050,17 @@
         <w:pStyle w:val="NoSpacing"/>
       </w:pPr>
       <w:r>
-        <w:t xml:space="preserve">You cannot use Ohm’s law to find the current through a voltage source, so </w:t>
-      </w:r>
-      <w:r>
-        <w:t xml:space="preserve">represent the current by </w:t>
-      </w:r>
-      <w:proofErr w:type="spellStart"/>
-      <w:r>
-        <w:t>i</w:t>
-      </w:r>
-      <w:r>
-        <w:rPr>
-          <w:vertAlign w:val="subscript"/>
-        </w:rPr>
-        <w:t>something</w:t>
-      </w:r>
-      <w:proofErr w:type="spellEnd"/>
-      <w:r>
-        <w:t>, like i</w:t>
-      </w:r>
-      <w:r>
-        <w:rPr>
-          <w:vertAlign w:val="subscript"/>
-        </w:rPr>
-        <w:t>x</w:t>
-      </w:r>
-      <w:r>
-        <w:t>.</w:t>
+        <w:t xml:space="preserve">Add the </w:t>
+      </w:r>
+      <w:r>
+        <w:t>voltages, where V = IZ</w:t>
       </w:r>
     </w:p>
     <w:p>
       <w:pPr>
         <w:pStyle w:val="Heading3"/>
       </w:pPr>
-      <w:bookmarkStart w:id="7" w:name="_Toc410529603"/>
+      <w:bookmarkStart w:id="7" w:name="_Toc410589487"/>
       <w:r>
         <w:t>Cramer’s Rule</w:t>
       </w:r>
@@ -1941,7 +2078,7 @@
           <v:shape id="_x0000_i1028" type="#_x0000_t75" style="width:212pt;height:37pt" o:ole="">
             <v:imagedata r:id="rId26" o:title=""/>
           </v:shape>
-          <o:OLEObject Type="Embed" ProgID="Equation.DSMT4" ShapeID="_x0000_i1028" DrawAspect="Content" ObjectID="_1484271636" r:id="rId27"/>
+          <o:OLEObject Type="Embed" ProgID="Equation.DSMT4" ShapeID="_x0000_i1028" DrawAspect="Content" ObjectID="_1484331630" r:id="rId27"/>
         </w:object>
       </w:r>
     </w:p>
@@ -1962,7 +2099,7 @@
           <v:shape id="_x0000_i1029" type="#_x0000_t75" style="width:86pt;height:44pt" o:ole="">
             <v:imagedata r:id="rId28" o:title=""/>
           </v:shape>
-          <o:OLEObject Type="Embed" ProgID="Equation.DSMT4" ShapeID="_x0000_i1029" DrawAspect="Content" ObjectID="_1484271637" r:id="rId29"/>
+          <o:OLEObject Type="Embed" ProgID="Equation.DSMT4" ShapeID="_x0000_i1029" DrawAspect="Content" ObjectID="_1484331631" r:id="rId29"/>
         </w:object>
       </w:r>
     </w:p>
@@ -1970,7 +2107,7 @@
       <w:pPr>
         <w:pStyle w:val="Heading3"/>
       </w:pPr>
-      <w:bookmarkStart w:id="8" w:name="_Toc410529604"/>
+      <w:bookmarkStart w:id="8" w:name="_Toc410589488"/>
       <w:r>
         <w:t>OP-Amps</w:t>
       </w:r>
@@ -1985,7 +2122,7 @@
       <w:pPr>
         <w:pStyle w:val="Heading2"/>
       </w:pPr>
-      <w:bookmarkStart w:id="9" w:name="_Toc410529605"/>
+      <w:bookmarkStart w:id="9" w:name="_Toc410589489"/>
       <w:r>
         <w:t>Mechanical</w:t>
       </w:r>
@@ -2067,7 +2204,7 @@
           <v:shape id="_x0000_i1030" type="#_x0000_t75" style="width:74pt;height:37pt" o:ole="">
             <v:imagedata r:id="rId30" o:title=""/>
           </v:shape>
-          <o:OLEObject Type="Embed" ProgID="Equation.DSMT4" ShapeID="_x0000_i1030" DrawAspect="Content" ObjectID="_1484271638" r:id="rId31"/>
+          <o:OLEObject Type="Embed" ProgID="Equation.DSMT4" ShapeID="_x0000_i1030" DrawAspect="Content" ObjectID="_1484331632" r:id="rId31"/>
         </w:object>
       </w:r>
     </w:p>
@@ -2083,7 +2220,7 @@
           <v:shape id="_x0000_i1031" type="#_x0000_t75" style="width:70pt;height:52pt" o:ole="">
             <v:imagedata r:id="rId32" o:title=""/>
           </v:shape>
-          <o:OLEObject Type="Embed" ProgID="Equation.DSMT4" ShapeID="_x0000_i1031" DrawAspect="Content" ObjectID="_1484271639" r:id="rId33"/>
+          <o:OLEObject Type="Embed" ProgID="Equation.DSMT4" ShapeID="_x0000_i1031" DrawAspect="Content" ObjectID="_1484331633" r:id="rId33"/>
         </w:object>
       </w:r>
     </w:p>
@@ -2091,16 +2228,11 @@
       <w:pPr>
         <w:pStyle w:val="Heading3"/>
       </w:pPr>
-      <w:bookmarkStart w:id="10" w:name="_Toc410529606"/>
+      <w:bookmarkStart w:id="10" w:name="_Toc410589490"/>
       <w:r>
         <w:t>Translational Systems</w:t>
       </w:r>
       <w:bookmarkEnd w:id="10"/>
-    </w:p>
-    <w:p>
-      <w:pPr>
-        <w:pStyle w:val="NoSpacing"/>
-      </w:pPr>
     </w:p>
     <w:p>
       <w:pPr>
@@ -2139,7 +2271,7 @@
           <v:shape id="_x0000_i1032" type="#_x0000_t75" style="width:67pt;height:20pt" o:ole="">
             <v:imagedata r:id="rId34" o:title=""/>
           </v:shape>
-          <o:OLEObject Type="Embed" ProgID="Equation.DSMT4" ShapeID="_x0000_i1032" DrawAspect="Content" ObjectID="_1484271640" r:id="rId35"/>
+          <o:OLEObject Type="Embed" ProgID="Equation.DSMT4" ShapeID="_x0000_i1032" DrawAspect="Content" ObjectID="_1484331634" r:id="rId35"/>
         </w:object>
       </w:r>
     </w:p>
@@ -2202,7 +2334,7 @@
           <v:shape id="_x0000_i1033" type="#_x0000_t75" style="width:78pt;height:33pt" o:ole="">
             <v:imagedata r:id="rId36" o:title=""/>
           </v:shape>
-          <o:OLEObject Type="Embed" ProgID="Equation.DSMT4" ShapeID="_x0000_i1033" DrawAspect="Content" ObjectID="_1484271641" r:id="rId37"/>
+          <o:OLEObject Type="Embed" ProgID="Equation.DSMT4" ShapeID="_x0000_i1033" DrawAspect="Content" ObjectID="_1484331635" r:id="rId37"/>
         </w:object>
       </w:r>
     </w:p>
@@ -2243,7 +2375,7 @@
           <v:shape id="_x0000_i1034" type="#_x0000_t75" style="width:85pt;height:34pt" o:ole="">
             <v:imagedata r:id="rId38" o:title=""/>
           </v:shape>
-          <o:OLEObject Type="Embed" ProgID="Equation.DSMT4" ShapeID="_x0000_i1034" DrawAspect="Content" ObjectID="_1484271642" r:id="rId39"/>
+          <o:OLEObject Type="Embed" ProgID="Equation.DSMT4" ShapeID="_x0000_i1034" DrawAspect="Content" ObjectID="_1484331636" r:id="rId39"/>
         </w:object>
       </w:r>
     </w:p>
@@ -2251,7 +2383,7 @@
       <w:pPr>
         <w:pStyle w:val="Heading3"/>
       </w:pPr>
-      <w:bookmarkStart w:id="11" w:name="_Toc410529607"/>
+      <w:bookmarkStart w:id="11" w:name="_Toc410589491"/>
       <w:r>
         <w:t>Rotational Systems</w:t>
       </w:r>
@@ -2261,18 +2393,106 @@
       <w:pPr>
         <w:pStyle w:val="NoSpacing"/>
       </w:pPr>
+      <w:proofErr w:type="spellStart"/>
       <w:r>
         <w:rPr>
           <w:b/>
         </w:rPr>
+        <w:t>Impedence</w:t>
+      </w:r>
+      <w:proofErr w:type="spellEnd"/>
+      <w:r>
+        <w:t xml:space="preserve">: </w:t>
+      </w:r>
+      <w:r>
+        <w:rPr>
+          <w:position w:val="-32"/>
+        </w:rPr>
+        <w:object w:dxaOrig="1400" w:dyaOrig="740">
+          <v:shape id="_x0000_i1041" type="#_x0000_t75" style="width:70pt;height:37pt" o:ole="">
+            <v:imagedata r:id="rId40" o:title=""/>
+          </v:shape>
+          <o:OLEObject Type="Embed" ProgID="Equation.DSMT4" ShapeID="_x0000_i1041" DrawAspect="Content" ObjectID="_1484331637" r:id="rId41"/>
+        </w:object>
+      </w:r>
+    </w:p>
+    <w:p>
+      <w:pPr>
+        <w:pStyle w:val="NoSpacing"/>
+      </w:pPr>
+      <w:r>
+        <w:rPr>
+          <w:noProof/>
+          <w:lang w:eastAsia="en-CA"/>
+        </w:rPr>
+        <w:drawing>
+          <wp:inline distT="0" distB="0" distL="0" distR="0" wp14:anchorId="5DF7F986" wp14:editId="7B547296">
+            <wp:extent cx="2215278" cy="1535512"/>
+            <wp:effectExtent l="0" t="0" r="0" b="7620"/>
+            <wp:docPr id="3" name="Picture 3"/>
+            <wp:cNvGraphicFramePr>
+              <a:graphicFrameLocks xmlns:a="http://schemas.openxmlformats.org/drawingml/2006/main" noChangeAspect="1"/>
+            </wp:cNvGraphicFramePr>
+            <a:graphic xmlns:a="http://schemas.openxmlformats.org/drawingml/2006/main">
+              <a:graphicData uri="http://schemas.openxmlformats.org/drawingml/2006/picture">
+                <pic:pic xmlns:pic="http://schemas.openxmlformats.org/drawingml/2006/picture">
+                  <pic:nvPicPr>
+                    <pic:cNvPr id="0" name=""/>
+                    <pic:cNvPicPr/>
+                  </pic:nvPicPr>
+                  <pic:blipFill>
+                    <a:blip r:embed="rId42"/>
+                    <a:stretch>
+                      <a:fillRect/>
+                    </a:stretch>
+                  </pic:blipFill>
+                  <pic:spPr>
+                    <a:xfrm>
+                      <a:off x="0" y="0"/>
+                      <a:ext cx="2215278" cy="1535512"/>
+                    </a:xfrm>
+                    <a:prstGeom prst="rect">
+                      <a:avLst/>
+                    </a:prstGeom>
+                  </pic:spPr>
+                </pic:pic>
+              </a:graphicData>
+            </a:graphic>
+          </wp:inline>
+        </w:drawing>
+      </w:r>
+    </w:p>
+    <w:p>
+      <w:pPr>
+        <w:pStyle w:val="Heading2"/>
+      </w:pPr>
+      <w:bookmarkStart w:id="12" w:name="_Toc410589492"/>
+      <w:r>
+        <w:t>Signals</w:t>
+      </w:r>
+      <w:bookmarkEnd w:id="12"/>
+    </w:p>
+    <w:p>
+      <w:pPr>
+        <w:pStyle w:val="NoSpacing"/>
+      </w:pPr>
+      <w:r>
+        <w:rPr>
+          <w:b/>
+        </w:rPr>
         <w:t>Transducer</w:t>
       </w:r>
       <w:r>
         <w:t xml:space="preserve">: </w:t>
       </w:r>
       <w:r>
-        <w:t>anything that converts energy to electrical energy</w:t>
-      </w:r>
+        <w:t xml:space="preserve">anything that converts energy to electrical </w:t>
+      </w:r>
+      <w:proofErr w:type="gramStart"/>
+      <w:r>
+        <w:t>energy</w:t>
+      </w:r>
+      <w:proofErr w:type="gramEnd"/>
     </w:p>
     <w:p>
       <w:pPr>
@@ -2360,9 +2580,9 @@
         </w:rPr>
         <w:object w:dxaOrig="1260" w:dyaOrig="460">
           <v:shape id="_x0000_i1035" type="#_x0000_t75" style="width:63pt;height:23pt" o:ole="">
-            <v:imagedata r:id="rId40" o:title=""/>
+            <v:imagedata r:id="rId43" o:title=""/>
           </v:shape>
-          <o:OLEObject Type="Embed" ProgID="Equation.DSMT4" ShapeID="_x0000_i1035" DrawAspect="Content" ObjectID="_1484271643" r:id="rId41"/>
+          <o:OLEObject Type="Embed" ProgID="Equation.DSMT4" ShapeID="_x0000_i1035" DrawAspect="Content" ObjectID="_1484331638" r:id="rId44"/>
         </w:object>
       </w:r>
     </w:p>
@@ -2395,10 +2615,10 @@
           <w:position w:val="-20"/>
         </w:rPr>
         <w:object w:dxaOrig="2040" w:dyaOrig="460">
-          <v:shape id="_x0000_i1037" type="#_x0000_t75" style="width:102pt;height:23pt" o:ole="">
-            <v:imagedata r:id="rId42" o:title=""/>
+          <v:shape id="_x0000_i1036" type="#_x0000_t75" style="width:102pt;height:23pt" o:ole="">
+            <v:imagedata r:id="rId45" o:title=""/>
           </v:shape>
-          <o:OLEObject Type="Embed" ProgID="Equation.DSMT4" ShapeID="_x0000_i1037" DrawAspect="Content" ObjectID="_1484271644" r:id="rId43"/>
+          <o:OLEObject Type="Embed" ProgID="Equation.DSMT4" ShapeID="_x0000_i1036" DrawAspect="Content" ObjectID="_1484331639" r:id="rId46"/>
         </w:object>
       </w:r>
     </w:p>
@@ -2414,10 +2634,10 @@
           <w:position w:val="-20"/>
         </w:rPr>
         <w:object w:dxaOrig="1460" w:dyaOrig="460">
-          <v:shape id="_x0000_i1038" type="#_x0000_t75" style="width:73pt;height:23pt" o:ole="">
-            <v:imagedata r:id="rId44" o:title=""/>
+          <v:shape id="_x0000_i1037" type="#_x0000_t75" style="width:73pt;height:23pt" o:ole="">
+            <v:imagedata r:id="rId47" o:title=""/>
           </v:shape>
-          <o:OLEObject Type="Embed" ProgID="Equation.DSMT4" ShapeID="_x0000_i1038" DrawAspect="Content" ObjectID="_1484271645" r:id="rId45"/>
+          <o:OLEObject Type="Embed" ProgID="Equation.DSMT4" ShapeID="_x0000_i1037" DrawAspect="Content" ObjectID="_1484331640" r:id="rId48"/>
         </w:object>
       </w:r>
       <w:r>
@@ -2564,10 +2784,7 @@
       </w:r>
       <w:proofErr w:type="spellEnd"/>
       <w:r>
-        <w:t>]</w:t>
-      </w:r>
-      <w:r>
-        <w:t xml:space="preserve">: how long it takes to get to the steady state within </w:t>
+        <w:t xml:space="preserve">]: how long it takes to get to the steady state within </w:t>
       </w:r>
       <w:r>
         <w:rPr>
@@ -2608,10 +2825,10 @@
           <w:position w:val="-30"/>
         </w:rPr>
         <w:object w:dxaOrig="2520" w:dyaOrig="680">
-          <v:shape id="_x0000_i1036" type="#_x0000_t75" style="width:126pt;height:34pt" o:ole="">
-            <v:imagedata r:id="rId46" o:title=""/>
+          <v:shape id="_x0000_i1038" type="#_x0000_t75" style="width:126pt;height:34pt" o:ole="">
+            <v:imagedata r:id="rId49" o:title=""/>
           </v:shape>
-          <o:OLEObject Type="Embed" ProgID="Equation.DSMT4" ShapeID="_x0000_i1036" DrawAspect="Content" ObjectID="_1484271646" r:id="rId47"/>
+          <o:OLEObject Type="Embed" ProgID="Equation.DSMT4" ShapeID="_x0000_i1038" DrawAspect="Content" ObjectID="_1484331641" r:id="rId50"/>
         </w:object>
       </w:r>
     </w:p>
@@ -2642,7 +2859,7 @@
                     </pic:cNvPicPr>
                   </pic:nvPicPr>
                   <pic:blipFill>
-                    <a:blip r:embed="rId48">
+                    <a:blip r:embed="rId51">
                       <a:extLst>
                         <a:ext uri="{28A0092B-C50C-407E-A947-70E740481C1C}">
                           <a14:useLocalDpi xmlns:a14="http://schemas.microsoft.com/office/drawing/2010/main" val="0"/>
@@ -2676,13 +2893,59 @@
     </w:p>
     <w:p>
       <w:pPr>
+        <w:pStyle w:val="NoSpacing"/>
+      </w:pPr>
+      <w:r>
+        <w:rPr>
+          <w:noProof/>
+          <w:lang w:eastAsia="en-CA"/>
+        </w:rPr>
+        <w:drawing>
+          <wp:inline distT="0" distB="0" distL="0" distR="0" wp14:anchorId="0CA5F2B7" wp14:editId="555D19B1">
+            <wp:extent cx="3639706" cy="2460562"/>
+            <wp:effectExtent l="0" t="0" r="0" b="0"/>
+            <wp:docPr id="7" name="Picture 7"/>
+            <wp:cNvGraphicFramePr>
+              <a:graphicFrameLocks xmlns:a="http://schemas.openxmlformats.org/drawingml/2006/main" noChangeAspect="1"/>
+            </wp:cNvGraphicFramePr>
+            <a:graphic xmlns:a="http://schemas.openxmlformats.org/drawingml/2006/main">
+              <a:graphicData uri="http://schemas.openxmlformats.org/drawingml/2006/picture">
+                <pic:pic xmlns:pic="http://schemas.openxmlformats.org/drawingml/2006/picture">
+                  <pic:nvPicPr>
+                    <pic:cNvPr id="0" name=""/>
+                    <pic:cNvPicPr/>
+                  </pic:nvPicPr>
+                  <pic:blipFill>
+                    <a:blip r:embed="rId52"/>
+                    <a:stretch>
+                      <a:fillRect/>
+                    </a:stretch>
+                  </pic:blipFill>
+                  <pic:spPr>
+                    <a:xfrm>
+                      <a:off x="0" y="0"/>
+                      <a:ext cx="3639706" cy="2460562"/>
+                    </a:xfrm>
+                    <a:prstGeom prst="rect">
+                      <a:avLst/>
+                    </a:prstGeom>
+                  </pic:spPr>
+                </pic:pic>
+              </a:graphicData>
+            </a:graphic>
+          </wp:inline>
+        </w:drawing>
+      </w:r>
+    </w:p>
+    <w:p>
+      <w:pPr>
         <w:pStyle w:val="Heading1"/>
       </w:pPr>
-      <w:bookmarkStart w:id="12" w:name="_Toc410529608"/>
+      <w:bookmarkStart w:id="13" w:name="_Toc410589493"/>
       <w:r>
         <w:t>Non-/Linear Systems</w:t>
       </w:r>
-      <w:bookmarkEnd w:id="12"/>
+      <w:bookmarkEnd w:id="13"/>
     </w:p>
     <w:p>
       <w:pPr>
@@ -2760,11 +3023,11 @@
       <w:pPr>
         <w:pStyle w:val="Heading1"/>
       </w:pPr>
-      <w:bookmarkStart w:id="13" w:name="_Toc410529609"/>
+      <w:bookmarkStart w:id="14" w:name="_Toc410589494"/>
       <w:r>
         <w:t>Block Diagrams</w:t>
       </w:r>
-      <w:bookmarkEnd w:id="13"/>
+      <w:bookmarkEnd w:id="14"/>
     </w:p>
     <w:p>
       <w:pPr>
@@ -2885,7 +3148,7 @@
                     <pic:cNvPicPr/>
                   </pic:nvPicPr>
                   <pic:blipFill>
-                    <a:blip r:embed="rId49"/>
+                    <a:blip r:embed="rId53"/>
                     <a:stretch>
                       <a:fillRect/>
                     </a:stretch>
@@ -2918,38 +3181,38 @@
           <w:position w:val="-32"/>
         </w:rPr>
         <w:object w:dxaOrig="1440" w:dyaOrig="740">
+          <v:shape id="_x0000_i1039" type="#_x0000_t75" style="width:1in;height:37pt" o:ole="">
+            <v:imagedata r:id="rId54" o:title=""/>
+          </v:shape>
+          <o:OLEObject Type="Embed" ProgID="Equation.DSMT4" ShapeID="_x0000_i1039" DrawAspect="Content" ObjectID="_1484331642" r:id="rId55"/>
+        </w:object>
+      </w:r>
+    </w:p>
+    <w:p>
+      <w:pPr>
+        <w:pStyle w:val="NoSpacing"/>
+        <w:rPr>
+          <w:b/>
+        </w:rPr>
+      </w:pPr>
+      <w:r>
+        <w:t xml:space="preserve">Negative: </w:t>
+      </w:r>
+      <w:r>
+        <w:rPr>
+          <w:position w:val="-32"/>
+        </w:rPr>
+        <w:object w:dxaOrig="1440" w:dyaOrig="740">
           <v:shape id="_x0000_i1040" type="#_x0000_t75" style="width:1in;height:37pt" o:ole="">
-            <v:imagedata r:id="rId50" o:title=""/>
+            <v:imagedata r:id="rId56" o:title=""/>
           </v:shape>
-          <o:OLEObject Type="Embed" ProgID="Equation.DSMT4" ShapeID="_x0000_i1040" DrawAspect="Content" ObjectID="_1484271647" r:id="rId51"/>
+          <o:OLEObject Type="Embed" ProgID="Equation.DSMT4" ShapeID="_x0000_i1040" DrawAspect="Content" ObjectID="_1484331643" r:id="rId57"/>
         </w:object>
       </w:r>
     </w:p>
     <w:p>
       <w:pPr>
         <w:pStyle w:val="NoSpacing"/>
-        <w:rPr>
-          <w:b/>
-        </w:rPr>
-      </w:pPr>
-      <w:r>
-        <w:t xml:space="preserve">Negative: </w:t>
-      </w:r>
-      <w:r>
-        <w:rPr>
-          <w:position w:val="-32"/>
-        </w:rPr>
-        <w:object w:dxaOrig="1440" w:dyaOrig="740">
-          <v:shape id="_x0000_i1039" type="#_x0000_t75" style="width:1in;height:37pt" o:ole="">
-            <v:imagedata r:id="rId52" o:title=""/>
-          </v:shape>
-          <o:OLEObject Type="Embed" ProgID="Equation.DSMT4" ShapeID="_x0000_i1039" DrawAspect="Content" ObjectID="_1484271648" r:id="rId53"/>
-        </w:object>
-      </w:r>
-    </w:p>
-    <w:p>
-      <w:pPr>
-        <w:pStyle w:val="NoSpacing"/>
       </w:pPr>
     </w:p>
     <w:p>
@@ -2974,11 +3237,11 @@
       <w:pPr>
         <w:pStyle w:val="Heading1"/>
       </w:pPr>
-      <w:bookmarkStart w:id="14" w:name="_Toc410529610"/>
+      <w:bookmarkStart w:id="15" w:name="_Toc410589495"/>
       <w:r>
         <w:t>State Space Equations</w:t>
       </w:r>
-      <w:bookmarkEnd w:id="14"/>
+      <w:bookmarkEnd w:id="15"/>
     </w:p>
     <w:p>
       <w:pPr>
@@ -3064,11 +3327,11 @@
       <w:pPr>
         <w:pStyle w:val="Heading1"/>
       </w:pPr>
-      <w:bookmarkStart w:id="15" w:name="_Toc410529611"/>
+      <w:bookmarkStart w:id="16" w:name="_Toc410589496"/>
       <w:r>
         <w:t>Transfer Function -&gt; State Space</w:t>
       </w:r>
-      <w:bookmarkEnd w:id="15"/>
+      <w:bookmarkEnd w:id="16"/>
     </w:p>
     <w:p>
       <w:pPr>
@@ -3135,12 +3398,12 @@
       </w:r>
     </w:p>
     <w:sectPr>
-      <w:headerReference w:type="even" r:id="rId54"/>
-      <w:headerReference w:type="default" r:id="rId55"/>
-      <w:footerReference w:type="even" r:id="rId56"/>
-      <w:footerReference w:type="default" r:id="rId57"/>
-      <w:headerReference w:type="first" r:id="rId58"/>
-      <w:footerReference w:type="first" r:id="rId59"/>
+      <w:headerReference w:type="even" r:id="rId58"/>
+      <w:headerReference w:type="default" r:id="rId59"/>
+      <w:footerReference w:type="even" r:id="rId60"/>
+      <w:footerReference w:type="default" r:id="rId61"/>
+      <w:headerReference w:type="first" r:id="rId62"/>
+      <w:footerReference w:type="first" r:id="rId63"/>
       <w:pgSz w:w="12240" w:h="15840"/>
       <w:pgMar w:top="1440" w:right="1440" w:bottom="1440" w:left="1440" w:header="708" w:footer="708" w:gutter="0"/>
       <w:cols w:space="708"/>
@@ -5441,7 +5704,7 @@
 </file>
 
 <file path=customXml/itemProps1.xml><?xml version="1.0" encoding="utf-8"?>
-<ds:datastoreItem xmlns:ds="http://schemas.openxmlformats.org/officeDocument/2006/customXml" ds:itemID="{48CCE103-F835-42FB-96F0-2D3692C51F54}">
+<ds:datastoreItem xmlns:ds="http://schemas.openxmlformats.org/officeDocument/2006/customXml" ds:itemID="{72587E9D-101A-47FA-AE58-45D70747B418}">
   <ds:schemaRefs>
     <ds:schemaRef ds:uri="http://schemas.openxmlformats.org/officeDocument/2006/bibliography"/>
   </ds:schemaRefs>

</xml_diff>

<commit_message>
Changed the git config. not sure if this will work though
</commit_message>
<xml_diff>
--- a/SFWR_ENG_3DX4_Summary.docx
+++ b/SFWR_ENG_3DX4_Summary.docx
@@ -1536,6 +1536,12 @@
       <w:r>
         <w:t xml:space="preserve">: </w:t>
       </w:r>
+      <w:r>
+        <w:t xml:space="preserve">converts any form of energy to </w:t>
+      </w:r>
+      <w:r>
+        <w:t>electrical signals</w:t>
+      </w:r>
       <w:bookmarkStart w:id="1" w:name="_GoBack"/>
       <w:bookmarkEnd w:id="1"/>
     </w:p>
@@ -1601,7 +1607,7 @@
           <v:shape id="_x0000_i1025" type="#_x0000_t75" style="width:102pt;height:36.25pt" o:ole="">
             <v:imagedata r:id="rId14" o:title=""/>
           </v:shape>
-          <o:OLEObject Type="Embed" ProgID="Equation.DSMT4" ShapeID="_x0000_i1025" DrawAspect="Content" ObjectID="_1484823270" r:id="rId15"/>
+          <o:OLEObject Type="Embed" ProgID="Equation.DSMT4" ShapeID="_x0000_i1025" DrawAspect="Content" ObjectID="_1484825233" r:id="rId15"/>
         </w:object>
       </w:r>
     </w:p>
@@ -1935,7 +1941,7 @@
           <v:shape id="_x0000_i1026" type="#_x0000_t75" style="width:75.25pt;height:68.25pt" o:ole="">
             <v:imagedata r:id="rId17" o:title=""/>
           </v:shape>
-          <o:OLEObject Type="Embed" ProgID="Equation.DSMT4" ShapeID="_x0000_i1026" DrawAspect="Content" ObjectID="_1484823271" r:id="rId18"/>
+          <o:OLEObject Type="Embed" ProgID="Equation.DSMT4" ShapeID="_x0000_i1026" DrawAspect="Content" ObjectID="_1484825234" r:id="rId18"/>
         </w:object>
       </w:r>
     </w:p>
@@ -2057,7 +2063,7 @@
           <v:shape id="_x0000_i1027" type="#_x0000_t75" style="width:107pt;height:37pt" o:ole="">
             <v:imagedata r:id="rId21" o:title=""/>
           </v:shape>
-          <o:OLEObject Type="Embed" ProgID="Equation.DSMT4" ShapeID="_x0000_i1027" DrawAspect="Content" ObjectID="_1484823272" r:id="rId22"/>
+          <o:OLEObject Type="Embed" ProgID="Equation.DSMT4" ShapeID="_x0000_i1027" DrawAspect="Content" ObjectID="_1484825235" r:id="rId22"/>
         </w:object>
       </w:r>
     </w:p>
@@ -2073,7 +2079,7 @@
           <v:shape id="_x0000_i1028" type="#_x0000_t75" style="width:89pt;height:68.25pt" o:ole="">
             <v:imagedata r:id="rId23" o:title=""/>
           </v:shape>
-          <o:OLEObject Type="Embed" ProgID="Equation.DSMT4" ShapeID="_x0000_i1028" DrawAspect="Content" ObjectID="_1484823273" r:id="rId24"/>
+          <o:OLEObject Type="Embed" ProgID="Equation.DSMT4" ShapeID="_x0000_i1028" DrawAspect="Content" ObjectID="_1484825236" r:id="rId24"/>
         </w:object>
       </w:r>
     </w:p>
@@ -2166,7 +2172,7 @@
           <v:shape id="_x0000_i1029" type="#_x0000_t75" style="width:212.25pt;height:37pt" o:ole="">
             <v:imagedata r:id="rId26" o:title=""/>
           </v:shape>
-          <o:OLEObject Type="Embed" ProgID="Equation.DSMT4" ShapeID="_x0000_i1029" DrawAspect="Content" ObjectID="_1484823274" r:id="rId27"/>
+          <o:OLEObject Type="Embed" ProgID="Equation.DSMT4" ShapeID="_x0000_i1029" DrawAspect="Content" ObjectID="_1484825237" r:id="rId27"/>
         </w:object>
       </w:r>
     </w:p>
@@ -2187,7 +2193,7 @@
           <v:shape id="_x0000_i1030" type="#_x0000_t75" style="width:85.75pt;height:43.75pt" o:ole="">
             <v:imagedata r:id="rId28" o:title=""/>
           </v:shape>
-          <o:OLEObject Type="Embed" ProgID="Equation.DSMT4" ShapeID="_x0000_i1030" DrawAspect="Content" ObjectID="_1484823275" r:id="rId29"/>
+          <o:OLEObject Type="Embed" ProgID="Equation.DSMT4" ShapeID="_x0000_i1030" DrawAspect="Content" ObjectID="_1484825238" r:id="rId29"/>
         </w:object>
       </w:r>
     </w:p>
@@ -2292,7 +2298,7 @@
           <v:shape id="_x0000_i1031" type="#_x0000_t75" style="width:74pt;height:37pt" o:ole="">
             <v:imagedata r:id="rId30" o:title=""/>
           </v:shape>
-          <o:OLEObject Type="Embed" ProgID="Equation.DSMT4" ShapeID="_x0000_i1031" DrawAspect="Content" ObjectID="_1484823276" r:id="rId31"/>
+          <o:OLEObject Type="Embed" ProgID="Equation.DSMT4" ShapeID="_x0000_i1031" DrawAspect="Content" ObjectID="_1484825239" r:id="rId31"/>
         </w:object>
       </w:r>
     </w:p>
@@ -2308,7 +2314,7 @@
           <v:shape id="_x0000_i1032" type="#_x0000_t75" style="width:70pt;height:52pt" o:ole="">
             <v:imagedata r:id="rId32" o:title=""/>
           </v:shape>
-          <o:OLEObject Type="Embed" ProgID="Equation.DSMT4" ShapeID="_x0000_i1032" DrawAspect="Content" ObjectID="_1484823277" r:id="rId33"/>
+          <o:OLEObject Type="Embed" ProgID="Equation.DSMT4" ShapeID="_x0000_i1032" DrawAspect="Content" ObjectID="_1484825240" r:id="rId33"/>
         </w:object>
       </w:r>
     </w:p>
@@ -2347,10 +2353,10 @@
           <w:position w:val="-24"/>
         </w:rPr>
         <w:object w:dxaOrig="639" w:dyaOrig="660">
-          <v:shape id="_x0000_i1049" type="#_x0000_t75" style="width:32pt;height:33pt" o:ole="">
+          <v:shape id="_x0000_i1033" type="#_x0000_t75" style="width:32pt;height:33pt" o:ole="">
             <v:imagedata r:id="rId34" o:title=""/>
           </v:shape>
-          <o:OLEObject Type="Embed" ProgID="Equation.DSMT4" ShapeID="_x0000_i1049" DrawAspect="Content" ObjectID="_1484823278" r:id="rId35"/>
+          <o:OLEObject Type="Embed" ProgID="Equation.DSMT4" ShapeID="_x0000_i1033" DrawAspect="Content" ObjectID="_1484825241" r:id="rId35"/>
         </w:object>
       </w:r>
       <w:r>
@@ -2374,10 +2380,10 @@
           <w:position w:val="-32"/>
         </w:rPr>
         <w:object w:dxaOrig="3500" w:dyaOrig="760">
-          <v:shape id="_x0000_i1051" type="#_x0000_t75" style="width:175pt;height:38pt" o:ole="">
+          <v:shape id="_x0000_i1034" type="#_x0000_t75" style="width:175pt;height:38pt" o:ole="">
             <v:imagedata r:id="rId36" o:title=""/>
           </v:shape>
-          <o:OLEObject Type="Embed" ProgID="Equation.DSMT4" ShapeID="_x0000_i1051" DrawAspect="Content" ObjectID="_1484823279" r:id="rId37"/>
+          <o:OLEObject Type="Embed" ProgID="Equation.DSMT4" ShapeID="_x0000_i1034" DrawAspect="Content" ObjectID="_1484825242" r:id="rId37"/>
         </w:object>
       </w:r>
     </w:p>
@@ -2390,10 +2396,10 @@
           <w:position w:val="-58"/>
         </w:rPr>
         <w:object w:dxaOrig="840" w:dyaOrig="1280">
-          <v:shape id="_x0000_i1052" type="#_x0000_t75" style="width:42pt;height:64pt" o:ole="">
+          <v:shape id="_x0000_i1035" type="#_x0000_t75" style="width:42pt;height:64pt" o:ole="">
             <v:imagedata r:id="rId38" o:title=""/>
           </v:shape>
-          <o:OLEObject Type="Embed" ProgID="Equation.DSMT4" ShapeID="_x0000_i1052" DrawAspect="Content" ObjectID="_1484823280" r:id="rId39"/>
+          <o:OLEObject Type="Embed" ProgID="Equation.DSMT4" ShapeID="_x0000_i1035" DrawAspect="Content" ObjectID="_1484825243" r:id="rId39"/>
         </w:object>
       </w:r>
     </w:p>
@@ -2406,10 +2412,10 @@
           <w:position w:val="-66"/>
         </w:rPr>
         <w:object w:dxaOrig="740" w:dyaOrig="1440">
-          <v:shape id="_x0000_i1050" type="#_x0000_t75" style="width:37pt;height:1in" o:ole="">
+          <v:shape id="_x0000_i1036" type="#_x0000_t75" style="width:37pt;height:1in" o:ole="">
             <v:imagedata r:id="rId40" o:title=""/>
           </v:shape>
-          <o:OLEObject Type="Embed" ProgID="Equation.DSMT4" ShapeID="_x0000_i1050" DrawAspect="Content" ObjectID="_1484823281" r:id="rId41"/>
+          <o:OLEObject Type="Embed" ProgID="Equation.DSMT4" ShapeID="_x0000_i1036" DrawAspect="Content" ObjectID="_1484825244" r:id="rId41"/>
         </w:object>
       </w:r>
     </w:p>
@@ -2422,10 +2428,10 @@
           <w:position w:val="-68"/>
         </w:rPr>
         <w:object w:dxaOrig="4220" w:dyaOrig="1480">
-          <v:shape id="_x0000_i1054" type="#_x0000_t75" style="width:211pt;height:74pt" o:ole="">
+          <v:shape id="_x0000_i1037" type="#_x0000_t75" style="width:211pt;height:74pt" o:ole="">
             <v:imagedata r:id="rId42" o:title=""/>
           </v:shape>
-          <o:OLEObject Type="Embed" ProgID="Equation.DSMT4" ShapeID="_x0000_i1054" DrawAspect="Content" ObjectID="_1484823282" r:id="rId43"/>
+          <o:OLEObject Type="Embed" ProgID="Equation.DSMT4" ShapeID="_x0000_i1037" DrawAspect="Content" ObjectID="_1484825245" r:id="rId43"/>
         </w:object>
       </w:r>
     </w:p>
@@ -2438,10 +2444,10 @@
           <w:position w:val="-68"/>
         </w:rPr>
         <w:object w:dxaOrig="4200" w:dyaOrig="1480">
-          <v:shape id="_x0000_i1053" type="#_x0000_t75" style="width:210pt;height:74pt" o:ole="">
+          <v:shape id="_x0000_i1038" type="#_x0000_t75" style="width:210pt;height:74pt" o:ole="">
             <v:imagedata r:id="rId44" o:title=""/>
           </v:shape>
-          <o:OLEObject Type="Embed" ProgID="Equation.DSMT4" ShapeID="_x0000_i1053" DrawAspect="Content" ObjectID="_1484823283" r:id="rId45"/>
+          <o:OLEObject Type="Embed" ProgID="Equation.DSMT4" ShapeID="_x0000_i1038" DrawAspect="Content" ObjectID="_1484825246" r:id="rId45"/>
         </w:object>
       </w:r>
     </w:p>
@@ -2479,10 +2485,10 @@
           <w:position w:val="-14"/>
         </w:rPr>
         <w:object w:dxaOrig="1340" w:dyaOrig="400">
-          <v:shape id="_x0000_i1033" type="#_x0000_t75" style="width:67pt;height:20pt" o:ole="">
+          <v:shape id="_x0000_i1039" type="#_x0000_t75" style="width:67pt;height:20pt" o:ole="">
             <v:imagedata r:id="rId46" o:title=""/>
           </v:shape>
-          <o:OLEObject Type="Embed" ProgID="Equation.DSMT4" ShapeID="_x0000_i1033" DrawAspect="Content" ObjectID="_1484823284" r:id="rId47"/>
+          <o:OLEObject Type="Embed" ProgID="Equation.DSMT4" ShapeID="_x0000_i1039" DrawAspect="Content" ObjectID="_1484825247" r:id="rId47"/>
         </w:object>
       </w:r>
     </w:p>
@@ -2542,10 +2548,10 @@
           <w:position w:val="-24"/>
         </w:rPr>
         <w:object w:dxaOrig="1560" w:dyaOrig="660">
-          <v:shape id="_x0000_i1034" type="#_x0000_t75" style="width:78.25pt;height:33.25pt" o:ole="">
+          <v:shape id="_x0000_i1040" type="#_x0000_t75" style="width:78.25pt;height:33.25pt" o:ole="">
             <v:imagedata r:id="rId48" o:title=""/>
           </v:shape>
-          <o:OLEObject Type="Embed" ProgID="Equation.DSMT4" ShapeID="_x0000_i1034" DrawAspect="Content" ObjectID="_1484823285" r:id="rId49"/>
+          <o:OLEObject Type="Embed" ProgID="Equation.DSMT4" ShapeID="_x0000_i1040" DrawAspect="Content" ObjectID="_1484825248" r:id="rId49"/>
         </w:object>
       </w:r>
     </w:p>
@@ -2583,10 +2589,10 @@
           <w:position w:val="-24"/>
         </w:rPr>
         <w:object w:dxaOrig="1700" w:dyaOrig="680">
-          <v:shape id="_x0000_i1035" type="#_x0000_t75" style="width:85.25pt;height:33.75pt" o:ole="">
+          <v:shape id="_x0000_i1041" type="#_x0000_t75" style="width:85.25pt;height:33.75pt" o:ole="">
             <v:imagedata r:id="rId50" o:title=""/>
           </v:shape>
-          <o:OLEObject Type="Embed" ProgID="Equation.DSMT4" ShapeID="_x0000_i1035" DrawAspect="Content" ObjectID="_1484823286" r:id="rId51"/>
+          <o:OLEObject Type="Embed" ProgID="Equation.DSMT4" ShapeID="_x0000_i1041" DrawAspect="Content" ObjectID="_1484825249" r:id="rId51"/>
         </w:object>
       </w:r>
     </w:p>
@@ -2618,10 +2624,10 @@
           <w:position w:val="-32"/>
         </w:rPr>
         <w:object w:dxaOrig="1400" w:dyaOrig="740">
-          <v:shape id="_x0000_i1036" type="#_x0000_t75" style="width:70pt;height:37pt" o:ole="">
+          <v:shape id="_x0000_i1042" type="#_x0000_t75" style="width:70pt;height:37pt" o:ole="">
             <v:imagedata r:id="rId52" o:title=""/>
           </v:shape>
-          <o:OLEObject Type="Embed" ProgID="Equation.DSMT4" ShapeID="_x0000_i1036" DrawAspect="Content" ObjectID="_1484823287" r:id="rId53"/>
+          <o:OLEObject Type="Embed" ProgID="Equation.DSMT4" ShapeID="_x0000_i1042" DrawAspect="Content" ObjectID="_1484825250" r:id="rId53"/>
         </w:object>
       </w:r>
     </w:p>
@@ -2895,10 +2901,10 @@
           <w:position w:val="-30"/>
         </w:rPr>
         <w:object w:dxaOrig="1359" w:dyaOrig="680">
-          <v:shape id="_x0000_i1037" type="#_x0000_t75" style="width:68.25pt;height:33.75pt" o:ole="">
+          <v:shape id="_x0000_i1043" type="#_x0000_t75" style="width:68.25pt;height:33.75pt" o:ole="">
             <v:imagedata r:id="rId58" o:title=""/>
           </v:shape>
-          <o:OLEObject Type="Embed" ProgID="Equation.DSMT4" ShapeID="_x0000_i1037" DrawAspect="Content" ObjectID="_1484823288" r:id="rId59"/>
+          <o:OLEObject Type="Embed" ProgID="Equation.DSMT4" ShapeID="_x0000_i1043" DrawAspect="Content" ObjectID="_1484825251" r:id="rId59"/>
         </w:object>
       </w:r>
     </w:p>
@@ -3032,10 +3038,10 @@
           <w:position w:val="-30"/>
         </w:rPr>
         <w:object w:dxaOrig="1219" w:dyaOrig="680">
-          <v:shape id="_x0000_i1038" type="#_x0000_t75" style="width:60.75pt;height:33.75pt" o:ole="">
+          <v:shape id="_x0000_i1044" type="#_x0000_t75" style="width:60.75pt;height:33.75pt" o:ole="">
             <v:imagedata r:id="rId60" o:title=""/>
           </v:shape>
-          <o:OLEObject Type="Embed" ProgID="Equation.DSMT4" ShapeID="_x0000_i1038" DrawAspect="Content" ObjectID="_1484823289" r:id="rId61"/>
+          <o:OLEObject Type="Embed" ProgID="Equation.DSMT4" ShapeID="_x0000_i1044" DrawAspect="Content" ObjectID="_1484825252" r:id="rId61"/>
         </w:object>
       </w:r>
     </w:p>
@@ -3071,10 +3077,10 @@
           <w:position w:val="-30"/>
         </w:rPr>
         <w:object w:dxaOrig="1160" w:dyaOrig="680">
-          <v:shape id="_x0000_i1039" type="#_x0000_t75" style="width:58.25pt;height:33.75pt" o:ole="">
+          <v:shape id="_x0000_i1045" type="#_x0000_t75" style="width:58.25pt;height:33.75pt" o:ole="">
             <v:imagedata r:id="rId62" o:title=""/>
           </v:shape>
-          <o:OLEObject Type="Embed" ProgID="Equation.DSMT4" ShapeID="_x0000_i1039" DrawAspect="Content" ObjectID="_1484823290" r:id="rId63"/>
+          <o:OLEObject Type="Embed" ProgID="Equation.DSMT4" ShapeID="_x0000_i1045" DrawAspect="Content" ObjectID="_1484825253" r:id="rId63"/>
         </w:object>
       </w:r>
     </w:p>
@@ -3195,10 +3201,10 @@
           <w:position w:val="-32"/>
         </w:rPr>
         <w:object w:dxaOrig="2420" w:dyaOrig="800">
-          <v:shape id="_x0000_i1040" type="#_x0000_t75" style="width:121pt;height:40pt" o:ole="">
+          <v:shape id="_x0000_i1046" type="#_x0000_t75" style="width:121pt;height:40pt" o:ole="">
             <v:imagedata r:id="rId65" o:title=""/>
           </v:shape>
-          <o:OLEObject Type="Embed" ProgID="Equation.DSMT4" ShapeID="_x0000_i1040" DrawAspect="Content" ObjectID="_1484823291" r:id="rId66"/>
+          <o:OLEObject Type="Embed" ProgID="Equation.DSMT4" ShapeID="_x0000_i1046" DrawAspect="Content" ObjectID="_1484825254" r:id="rId66"/>
         </w:object>
       </w:r>
       <w:r>
@@ -3229,10 +3235,10 @@
           <w:position w:val="-32"/>
         </w:rPr>
         <w:object w:dxaOrig="2540" w:dyaOrig="800">
-          <v:shape id="_x0000_i1041" type="#_x0000_t75" style="width:127.25pt;height:40pt" o:ole="">
+          <v:shape id="_x0000_i1047" type="#_x0000_t75" style="width:127.25pt;height:40pt" o:ole="">
             <v:imagedata r:id="rId67" o:title=""/>
           </v:shape>
-          <o:OLEObject Type="Embed" ProgID="Equation.DSMT4" ShapeID="_x0000_i1041" DrawAspect="Content" ObjectID="_1484823292" r:id="rId68"/>
+          <o:OLEObject Type="Embed" ProgID="Equation.DSMT4" ShapeID="_x0000_i1047" DrawAspect="Content" ObjectID="_1484825255" r:id="rId68"/>
         </w:object>
       </w:r>
     </w:p>
@@ -3348,10 +3354,10 @@
           <w:position w:val="-20"/>
         </w:rPr>
         <w:object w:dxaOrig="1260" w:dyaOrig="460">
-          <v:shape id="_x0000_i1042" type="#_x0000_t75" style="width:63.25pt;height:23.25pt" o:ole="">
+          <v:shape id="_x0000_i1048" type="#_x0000_t75" style="width:63.25pt;height:23.25pt" o:ole="">
             <v:imagedata r:id="rId69" o:title=""/>
           </v:shape>
-          <o:OLEObject Type="Embed" ProgID="Equation.DSMT4" ShapeID="_x0000_i1042" DrawAspect="Content" ObjectID="_1484823293" r:id="rId70"/>
+          <o:OLEObject Type="Embed" ProgID="Equation.DSMT4" ShapeID="_x0000_i1048" DrawAspect="Content" ObjectID="_1484825256" r:id="rId70"/>
         </w:object>
       </w:r>
     </w:p>
@@ -3394,10 +3400,10 @@
           <w:position w:val="-20"/>
         </w:rPr>
         <w:object w:dxaOrig="2060" w:dyaOrig="460">
-          <v:shape id="_x0000_i1043" type="#_x0000_t75" style="width:103.25pt;height:23.25pt" o:ole="">
+          <v:shape id="_x0000_i1049" type="#_x0000_t75" style="width:103.25pt;height:23.25pt" o:ole="">
             <v:imagedata r:id="rId71" o:title=""/>
           </v:shape>
-          <o:OLEObject Type="Embed" ProgID="Equation.DSMT4" ShapeID="_x0000_i1043" DrawAspect="Content" ObjectID="_1484823294" r:id="rId72"/>
+          <o:OLEObject Type="Embed" ProgID="Equation.DSMT4" ShapeID="_x0000_i1049" DrawAspect="Content" ObjectID="_1484825257" r:id="rId72"/>
         </w:object>
       </w:r>
     </w:p>
@@ -3413,10 +3419,10 @@
           <w:position w:val="-20"/>
         </w:rPr>
         <w:object w:dxaOrig="1480" w:dyaOrig="460">
-          <v:shape id="_x0000_i1044" type="#_x0000_t75" style="width:74pt;height:23.25pt" o:ole="">
+          <v:shape id="_x0000_i1050" type="#_x0000_t75" style="width:74pt;height:23.25pt" o:ole="">
             <v:imagedata r:id="rId73" o:title=""/>
           </v:shape>
-          <o:OLEObject Type="Embed" ProgID="Equation.DSMT4" ShapeID="_x0000_i1044" DrawAspect="Content" ObjectID="_1484823295" r:id="rId74"/>
+          <o:OLEObject Type="Embed" ProgID="Equation.DSMT4" ShapeID="_x0000_i1050" DrawAspect="Content" ObjectID="_1484825258" r:id="rId74"/>
         </w:object>
       </w:r>
       <w:r>
@@ -3803,10 +3809,10 @@
           <w:position w:val="-24"/>
         </w:rPr>
         <w:object w:dxaOrig="880" w:dyaOrig="620">
-          <v:shape id="_x0000_i1045" type="#_x0000_t75" style="width:43.75pt;height:31.25pt" o:ole="">
+          <v:shape id="_x0000_i1051" type="#_x0000_t75" style="width:43.75pt;height:31.25pt" o:ole="">
             <v:imagedata r:id="rId79" o:title=""/>
           </v:shape>
-          <o:OLEObject Type="Embed" ProgID="Equation.DSMT4" ShapeID="_x0000_i1045" DrawAspect="Content" ObjectID="_1484823296" r:id="rId80"/>
+          <o:OLEObject Type="Embed" ProgID="Equation.DSMT4" ShapeID="_x0000_i1051" DrawAspect="Content" ObjectID="_1484825259" r:id="rId80"/>
         </w:object>
       </w:r>
     </w:p>
@@ -3997,10 +4003,10 @@
           <w:position w:val="-30"/>
         </w:rPr>
         <w:object w:dxaOrig="2520" w:dyaOrig="680">
-          <v:shape id="_x0000_i1046" type="#_x0000_t75" style="width:125.75pt;height:33.75pt" o:ole="">
+          <v:shape id="_x0000_i1052" type="#_x0000_t75" style="width:125.75pt;height:33.75pt" o:ole="">
             <v:imagedata r:id="rId81" o:title=""/>
           </v:shape>
-          <o:OLEObject Type="Embed" ProgID="Equation.DSMT4" ShapeID="_x0000_i1046" DrawAspect="Content" ObjectID="_1484823297" r:id="rId82"/>
+          <o:OLEObject Type="Embed" ProgID="Equation.DSMT4" ShapeID="_x0000_i1052" DrawAspect="Content" ObjectID="_1484825260" r:id="rId82"/>
         </w:object>
       </w:r>
     </w:p>
@@ -4348,10 +4354,10 @@
           <w:position w:val="-32"/>
         </w:rPr>
         <w:object w:dxaOrig="1440" w:dyaOrig="740">
-          <v:shape id="_x0000_i1047" type="#_x0000_t75" style="width:1in;height:37pt" o:ole="">
+          <v:shape id="_x0000_i1053" type="#_x0000_t75" style="width:1in;height:37pt" o:ole="">
             <v:imagedata r:id="rId86" o:title=""/>
           </v:shape>
-          <o:OLEObject Type="Embed" ProgID="Equation.DSMT4" ShapeID="_x0000_i1047" DrawAspect="Content" ObjectID="_1484823298" r:id="rId87"/>
+          <o:OLEObject Type="Embed" ProgID="Equation.DSMT4" ShapeID="_x0000_i1053" DrawAspect="Content" ObjectID="_1484825261" r:id="rId87"/>
         </w:object>
       </w:r>
     </w:p>
@@ -4370,10 +4376,10 @@
           <w:position w:val="-32"/>
         </w:rPr>
         <w:object w:dxaOrig="1440" w:dyaOrig="740">
-          <v:shape id="_x0000_i1048" type="#_x0000_t75" style="width:1in;height:37pt" o:ole="">
+          <v:shape id="_x0000_i1054" type="#_x0000_t75" style="width:1in;height:37pt" o:ole="">
             <v:imagedata r:id="rId88" o:title=""/>
           </v:shape>
-          <o:OLEObject Type="Embed" ProgID="Equation.DSMT4" ShapeID="_x0000_i1048" DrawAspect="Content" ObjectID="_1484823299" r:id="rId89"/>
+          <o:OLEObject Type="Embed" ProgID="Equation.DSMT4" ShapeID="_x0000_i1054" DrawAspect="Content" ObjectID="_1484825262" r:id="rId89"/>
         </w:object>
       </w:r>
     </w:p>
@@ -6871,7 +6877,7 @@
 </file>
 
 <file path=customXml/itemProps1.xml><?xml version="1.0" encoding="utf-8"?>
-<ds:datastoreItem xmlns:ds="http://schemas.openxmlformats.org/officeDocument/2006/customXml" ds:itemID="{74316A64-C1D0-4975-A5C1-21BDE555B076}">
+<ds:datastoreItem xmlns:ds="http://schemas.openxmlformats.org/officeDocument/2006/customXml" ds:itemID="{C7DD032A-24DB-44B3-AAF4-76BA6E4732F4}">
   <ds:schemaRefs>
     <ds:schemaRef ds:uri="http://schemas.openxmlformats.org/officeDocument/2006/bibliography"/>
   </ds:schemaRefs>

</xml_diff>

<commit_message>
it's been too long
</commit_message>
<xml_diff>
--- a/SFWR_ENG_3DX4_Summary.docx
+++ b/SFWR_ENG_3DX4_Summary.docx
@@ -18,13 +18,8 @@
         <w:t>Instructor: Dr.</w:t>
       </w:r>
       <w:r>
-        <w:t xml:space="preserve"> </w:t>
-      </w:r>
-      <w:proofErr w:type="spellStart"/>
-      <w:r>
-        <w:t>Lawford</w:t>
-      </w:r>
-      <w:proofErr w:type="spellEnd"/>
+        <w:t xml:space="preserve"> Lawford</w:t>
+      </w:r>
     </w:p>
     <w:p>
       <w:pPr>
@@ -60,7 +55,6 @@
         <w:t xml:space="preserve">ade using </w:t>
       </w:r>
       <w:hyperlink r:id="rId9" w:history="1">
-        <w:proofErr w:type="spellStart"/>
         <w:r>
           <w:rPr>
             <w:rStyle w:val="Hyperlink"/>
@@ -68,7 +62,6 @@
           </w:rPr>
           <w:t>MathType</w:t>
         </w:r>
-        <w:proofErr w:type="spellEnd"/>
       </w:hyperlink>
       <w:r>
         <w:rPr>
@@ -77,7 +70,6 @@
         <w:t xml:space="preserve">; graphs made using </w:t>
       </w:r>
       <w:hyperlink r:id="rId10" w:history="1">
-        <w:proofErr w:type="spellStart"/>
         <w:r>
           <w:rPr>
             <w:rStyle w:val="Hyperlink"/>
@@ -85,7 +77,6 @@
           </w:rPr>
           <w:t>Winplot</w:t>
         </w:r>
-        <w:proofErr w:type="spellEnd"/>
       </w:hyperlink>
       <w:r>
         <w:rPr>
@@ -1637,11 +1628,9 @@
       <w:pPr>
         <w:pStyle w:val="NoSpacing"/>
       </w:pPr>
-      <w:proofErr w:type="gramStart"/>
       <w:r>
         <w:t>Useful for…</w:t>
       </w:r>
-      <w:proofErr w:type="gramEnd"/>
     </w:p>
     <w:p>
       <w:pPr>
@@ -1684,10 +1673,10 @@
             <v:path o:extrusionok="f" gradientshapeok="t" o:connecttype="rect"/>
             <o:lock v:ext="edit" aspectratio="t"/>
           </v:shapetype>
-          <v:shape id="_x0000_i1025" type="#_x0000_t75" style="width:102pt;height:36.25pt" o:ole="">
+          <v:shape id="_x0000_i1025" type="#_x0000_t75" style="width:102pt;height:36pt" o:ole="">
             <v:imagedata r:id="rId14" o:title=""/>
           </v:shape>
-          <o:OLEObject Type="Embed" ProgID="Equation.DSMT4" ShapeID="_x0000_i1025" DrawAspect="Content" ObjectID="_1485268908" r:id="rId15"/>
+          <o:OLEObject Type="Embed" ProgID="Equation.DSMT4" ShapeID="_x0000_i1025" DrawAspect="Content" ObjectID="_1486133850" r:id="rId15"/>
         </w:object>
       </w:r>
     </w:p>
@@ -1880,16 +1869,8 @@
         <w:rPr>
           <w:b/>
         </w:rPr>
-        <w:t xml:space="preserve">Strictly </w:t>
-      </w:r>
-      <w:proofErr w:type="gramStart"/>
-      <w:r>
-        <w:rPr>
-          <w:b/>
-        </w:rPr>
-        <w:t>Stable</w:t>
-      </w:r>
-      <w:proofErr w:type="gramEnd"/>
+        <w:t>Strictly Stable</w:t>
+      </w:r>
       <w:r>
         <w:t>: it will eventually get back to the initial position</w:t>
       </w:r>
@@ -2007,14 +1988,12 @@
       <w:pPr>
         <w:pStyle w:val="NoSpacing"/>
       </w:pPr>
-      <w:proofErr w:type="spellStart"/>
       <w:r>
         <w:rPr>
           <w:b/>
         </w:rPr>
         <w:t>Impedence</w:t>
       </w:r>
-      <w:proofErr w:type="spellEnd"/>
       <w:r>
         <w:t>:</w:t>
       </w:r>
@@ -2023,10 +2002,10 @@
           <w:position w:val="-32"/>
         </w:rPr>
         <w:object w:dxaOrig="999" w:dyaOrig="740">
-          <v:shape id="_x0000_i1026" type="#_x0000_t75" style="width:50pt;height:37pt" o:ole="">
+          <v:shape id="_x0000_i1026" type="#_x0000_t75" style="width:50.25pt;height:36.75pt" o:ole="">
             <v:imagedata r:id="rId17" o:title=""/>
           </v:shape>
-          <o:OLEObject Type="Embed" ProgID="Equation.DSMT4" ShapeID="_x0000_i1026" DrawAspect="Content" ObjectID="_1485268909" r:id="rId18"/>
+          <o:OLEObject Type="Embed" ProgID="Equation.DSMT4" ShapeID="_x0000_i1026" DrawAspect="Content" ObjectID="_1486133851" r:id="rId18"/>
         </w:object>
       </w:r>
     </w:p>
@@ -2039,10 +2018,10 @@
           <w:position w:val="-76"/>
         </w:rPr>
         <w:object w:dxaOrig="1500" w:dyaOrig="1359">
-          <v:shape id="_x0000_i1027" type="#_x0000_t75" style="width:75.25pt;height:68.25pt" o:ole="">
+          <v:shape id="_x0000_i1027" type="#_x0000_t75" style="width:75pt;height:68.25pt" o:ole="">
             <v:imagedata r:id="rId19" o:title=""/>
           </v:shape>
-          <o:OLEObject Type="Embed" ProgID="Equation.DSMT4" ShapeID="_x0000_i1027" DrawAspect="Content" ObjectID="_1485268910" r:id="rId20"/>
+          <o:OLEObject Type="Embed" ProgID="Equation.DSMT4" ShapeID="_x0000_i1027" DrawAspect="Content" ObjectID="_1486133852" r:id="rId20"/>
         </w:object>
       </w:r>
     </w:p>
@@ -2073,10 +2052,10 @@
           <w:position w:val="-48"/>
         </w:rPr>
         <w:object w:dxaOrig="859" w:dyaOrig="1359">
-          <v:shape id="_x0000_i1028" type="#_x0000_t75" style="width:43.25pt;height:68.25pt" o:ole="">
+          <v:shape id="_x0000_i1028" type="#_x0000_t75" style="width:43.5pt;height:68.25pt" o:ole="">
             <v:imagedata r:id="rId21" o:title=""/>
           </v:shape>
-          <o:OLEObject Type="Embed" ProgID="Equation.DSMT4" ShapeID="_x0000_i1028" DrawAspect="Content" ObjectID="_1485268911" r:id="rId22"/>
+          <o:OLEObject Type="Embed" ProgID="Equation.DSMT4" ShapeID="_x0000_i1028" DrawAspect="Content" ObjectID="_1486133853" r:id="rId22"/>
         </w:object>
       </w:r>
     </w:p>
@@ -2100,10 +2079,10 @@
           <w:position w:val="-76"/>
         </w:rPr>
         <w:object w:dxaOrig="1600" w:dyaOrig="1400">
-          <v:shape id="_x0000_i1029" type="#_x0000_t75" style="width:80.25pt;height:70pt" o:ole="">
+          <v:shape id="_x0000_i1029" type="#_x0000_t75" style="width:80.25pt;height:69.75pt" o:ole="">
             <v:imagedata r:id="rId23" o:title=""/>
           </v:shape>
-          <o:OLEObject Type="Embed" ProgID="Equation.DSMT4" ShapeID="_x0000_i1029" DrawAspect="Content" ObjectID="_1485268912" r:id="rId24"/>
+          <o:OLEObject Type="Embed" ProgID="Equation.DSMT4" ShapeID="_x0000_i1029" DrawAspect="Content" ObjectID="_1486133854" r:id="rId24"/>
         </w:object>
       </w:r>
     </w:p>
@@ -2111,21 +2090,17 @@
       <w:pPr>
         <w:pStyle w:val="NoSpacing"/>
       </w:pPr>
-      <w:bookmarkStart w:id="5" w:name="_GoBack"/>
-      <w:bookmarkEnd w:id="5"/>
-    </w:p>
-    <w:p>
-      <w:pPr>
-        <w:pStyle w:val="NoSpacing"/>
-      </w:pPr>
-      <w:proofErr w:type="gramStart"/>
+    </w:p>
+    <w:p>
+      <w:pPr>
+        <w:pStyle w:val="NoSpacing"/>
+      </w:pPr>
       <w:r>
         <w:rPr>
           <w:b/>
         </w:rPr>
         <w:t>admittance</w:t>
       </w:r>
-      <w:proofErr w:type="gramEnd"/>
       <w:r>
         <w:t>:</w:t>
       </w:r>
@@ -2139,10 +2114,10 @@
           <w:position w:val="-32"/>
         </w:rPr>
         <w:object w:dxaOrig="2140" w:dyaOrig="740">
-          <v:shape id="_x0000_i1030" type="#_x0000_t75" style="width:107pt;height:37pt" o:ole="">
+          <v:shape id="_x0000_i1030" type="#_x0000_t75" style="width:107.25pt;height:36.75pt" o:ole="">
             <v:imagedata r:id="rId25" o:title=""/>
           </v:shape>
-          <o:OLEObject Type="Embed" ProgID="Equation.DSMT4" ShapeID="_x0000_i1030" DrawAspect="Content" ObjectID="_1485268913" r:id="rId26"/>
+          <o:OLEObject Type="Embed" ProgID="Equation.DSMT4" ShapeID="_x0000_i1030" DrawAspect="Content" ObjectID="_1486133855" r:id="rId26"/>
         </w:object>
       </w:r>
     </w:p>
@@ -2155,10 +2130,10 @@
           <w:position w:val="-62"/>
         </w:rPr>
         <w:object w:dxaOrig="1780" w:dyaOrig="1359">
-          <v:shape id="_x0000_i1031" type="#_x0000_t75" style="width:89pt;height:68.25pt" o:ole="">
+          <v:shape id="_x0000_i1031" type="#_x0000_t75" style="width:89.25pt;height:68.25pt" o:ole="">
             <v:imagedata r:id="rId27" o:title=""/>
           </v:shape>
-          <o:OLEObject Type="Embed" ProgID="Equation.DSMT4" ShapeID="_x0000_i1031" DrawAspect="Content" ObjectID="_1485268914" r:id="rId28"/>
+          <o:OLEObject Type="Embed" ProgID="Equation.DSMT4" ShapeID="_x0000_i1031" DrawAspect="Content" ObjectID="_1486133856" r:id="rId28"/>
         </w:object>
       </w:r>
     </w:p>
@@ -2212,11 +2187,11 @@
       <w:pPr>
         <w:pStyle w:val="Heading3"/>
       </w:pPr>
-      <w:bookmarkStart w:id="6" w:name="_Toc411524644"/>
+      <w:bookmarkStart w:id="5" w:name="_Toc411524644"/>
       <w:r>
         <w:t>Mesh Analysis</w:t>
       </w:r>
-      <w:bookmarkEnd w:id="6"/>
+      <w:bookmarkEnd w:id="5"/>
     </w:p>
     <w:p>
       <w:pPr>
@@ -2233,13 +2208,8 @@
       <w:pPr>
         <w:pStyle w:val="Heading3"/>
       </w:pPr>
-      <w:proofErr w:type="spellStart"/>
-      <w:r>
-        <w:t>Noodal</w:t>
-      </w:r>
-      <w:proofErr w:type="spellEnd"/>
-      <w:r>
-        <w:t xml:space="preserve"> Anal</w:t>
+      <w:r>
+        <w:t>Noodal Anal</w:t>
       </w:r>
     </w:p>
     <w:p>
@@ -2270,11 +2240,11 @@
       <w:pPr>
         <w:pStyle w:val="Heading3"/>
       </w:pPr>
-      <w:bookmarkStart w:id="7" w:name="_Toc411524645"/>
+      <w:bookmarkStart w:id="6" w:name="_Toc411524645"/>
       <w:r>
         <w:t>Cramer’s Rule</w:t>
       </w:r>
-      <w:bookmarkEnd w:id="7"/>
+      <w:bookmarkEnd w:id="6"/>
     </w:p>
     <w:p>
       <w:pPr>
@@ -2285,10 +2255,10 @@
           <w:position w:val="-32"/>
         </w:rPr>
         <w:object w:dxaOrig="4239" w:dyaOrig="740">
-          <v:shape id="_x0000_i1032" type="#_x0000_t75" style="width:212.25pt;height:37pt" o:ole="">
+          <v:shape id="_x0000_i1032" type="#_x0000_t75" style="width:212.25pt;height:36.75pt" o:ole="">
             <v:imagedata r:id="rId30" o:title=""/>
           </v:shape>
-          <o:OLEObject Type="Embed" ProgID="Equation.DSMT4" ShapeID="_x0000_i1032" DrawAspect="Content" ObjectID="_1485268915" r:id="rId31"/>
+          <o:OLEObject Type="Embed" ProgID="Equation.DSMT4" ShapeID="_x0000_i1032" DrawAspect="Content" ObjectID="_1486133857" r:id="rId31"/>
         </w:object>
       </w:r>
     </w:p>
@@ -2306,10 +2276,10 @@
           <w:position w:val="-24"/>
         </w:rPr>
         <w:object w:dxaOrig="1719" w:dyaOrig="880">
-          <v:shape id="_x0000_i1033" type="#_x0000_t75" style="width:85.75pt;height:43.75pt" o:ole="">
+          <v:shape id="_x0000_i1033" type="#_x0000_t75" style="width:85.5pt;height:43.5pt" o:ole="">
             <v:imagedata r:id="rId32" o:title=""/>
           </v:shape>
-          <o:OLEObject Type="Embed" ProgID="Equation.DSMT4" ShapeID="_x0000_i1033" DrawAspect="Content" ObjectID="_1485268916" r:id="rId33"/>
+          <o:OLEObject Type="Embed" ProgID="Equation.DSMT4" ShapeID="_x0000_i1033" DrawAspect="Content" ObjectID="_1486133858" r:id="rId33"/>
         </w:object>
       </w:r>
     </w:p>
@@ -2317,31 +2287,31 @@
       <w:pPr>
         <w:pStyle w:val="Heading3"/>
       </w:pPr>
-      <w:bookmarkStart w:id="8" w:name="_Toc411524646"/>
+      <w:bookmarkStart w:id="7" w:name="_Toc411524646"/>
       <w:r>
         <w:t>OP-Amps</w:t>
       </w:r>
+      <w:bookmarkEnd w:id="7"/>
+    </w:p>
+    <w:p>
+      <w:pPr>
+        <w:pStyle w:val="NoSpacing"/>
+      </w:pPr>
+    </w:p>
+    <w:p>
+      <w:pPr>
+        <w:pStyle w:val="Heading2"/>
+      </w:pPr>
+      <w:bookmarkStart w:id="8" w:name="_Toc411524647"/>
+      <w:r>
+        <w:t>Mechanical</w:t>
+      </w:r>
       <w:bookmarkEnd w:id="8"/>
     </w:p>
     <w:p>
       <w:pPr>
         <w:pStyle w:val="NoSpacing"/>
       </w:pPr>
-    </w:p>
-    <w:p>
-      <w:pPr>
-        <w:pStyle w:val="Heading2"/>
-      </w:pPr>
-      <w:bookmarkStart w:id="9" w:name="_Toc411524647"/>
-      <w:r>
-        <w:t>Mechanical</w:t>
-      </w:r>
-      <w:bookmarkEnd w:id="9"/>
-    </w:p>
-    <w:p>
-      <w:pPr>
-        <w:pStyle w:val="NoSpacing"/>
-      </w:pPr>
       <w:r>
         <w:rPr>
           <w:b/>
@@ -2411,10 +2381,10 @@
           <w:position w:val="-32"/>
         </w:rPr>
         <w:object w:dxaOrig="1480" w:dyaOrig="740">
-          <v:shape id="_x0000_i1034" type="#_x0000_t75" style="width:74pt;height:37pt" o:ole="">
+          <v:shape id="_x0000_i1034" type="#_x0000_t75" style="width:74.25pt;height:36.75pt" o:ole="">
             <v:imagedata r:id="rId34" o:title=""/>
           </v:shape>
-          <o:OLEObject Type="Embed" ProgID="Equation.DSMT4" ShapeID="_x0000_i1034" DrawAspect="Content" ObjectID="_1485268917" r:id="rId35"/>
+          <o:OLEObject Type="Embed" ProgID="Equation.DSMT4" ShapeID="_x0000_i1034" DrawAspect="Content" ObjectID="_1486133859" r:id="rId35"/>
         </w:object>
       </w:r>
     </w:p>
@@ -2427,10 +2397,10 @@
           <w:position w:val="-46"/>
         </w:rPr>
         <w:object w:dxaOrig="1400" w:dyaOrig="1040">
-          <v:shape id="_x0000_i1035" type="#_x0000_t75" style="width:70pt;height:52pt" o:ole="">
+          <v:shape id="_x0000_i1035" type="#_x0000_t75" style="width:69.75pt;height:51.75pt" o:ole="">
             <v:imagedata r:id="rId36" o:title=""/>
           </v:shape>
-          <o:OLEObject Type="Embed" ProgID="Equation.DSMT4" ShapeID="_x0000_i1035" DrawAspect="Content" ObjectID="_1485268918" r:id="rId37"/>
+          <o:OLEObject Type="Embed" ProgID="Equation.DSMT4" ShapeID="_x0000_i1035" DrawAspect="Content" ObjectID="_1486133860" r:id="rId37"/>
         </w:object>
       </w:r>
     </w:p>
@@ -2438,11 +2408,11 @@
       <w:pPr>
         <w:pStyle w:val="Heading3"/>
       </w:pPr>
-      <w:bookmarkStart w:id="10" w:name="_Toc411524648"/>
+      <w:bookmarkStart w:id="9" w:name="_Toc411524648"/>
       <w:r>
         <w:t>Translational Systems</w:t>
       </w:r>
-      <w:bookmarkEnd w:id="10"/>
+      <w:bookmarkEnd w:id="9"/>
     </w:p>
     <w:p>
       <w:pPr>
@@ -2461,11 +2431,9 @@
       <w:pPr>
         <w:pStyle w:val="Heading4"/>
       </w:pPr>
-      <w:proofErr w:type="gramStart"/>
       <w:r>
         <w:t>e.g.</w:t>
       </w:r>
-      <w:proofErr w:type="gramEnd"/>
     </w:p>
     <w:p>
       <w:pPr>
@@ -2476,10 +2444,10 @@
           <w:position w:val="-32"/>
         </w:rPr>
         <w:object w:dxaOrig="3500" w:dyaOrig="760">
-          <v:shape id="_x0000_i1036" type="#_x0000_t75" style="width:175.25pt;height:38.25pt" o:ole="">
+          <v:shape id="_x0000_i1036" type="#_x0000_t75" style="width:175.5pt;height:38.25pt" o:ole="">
             <v:imagedata r:id="rId38" o:title=""/>
           </v:shape>
-          <o:OLEObject Type="Embed" ProgID="Equation.DSMT4" ShapeID="_x0000_i1036" DrawAspect="Content" ObjectID="_1485268919" r:id="rId39"/>
+          <o:OLEObject Type="Embed" ProgID="Equation.DSMT4" ShapeID="_x0000_i1036" DrawAspect="Content" ObjectID="_1486133861" r:id="rId39"/>
         </w:object>
       </w:r>
     </w:p>
@@ -2495,7 +2463,7 @@
           <v:shape id="_x0000_i1037" type="#_x0000_t75" style="width:42pt;height:63.75pt" o:ole="">
             <v:imagedata r:id="rId40" o:title=""/>
           </v:shape>
-          <o:OLEObject Type="Embed" ProgID="Equation.DSMT4" ShapeID="_x0000_i1037" DrawAspect="Content" ObjectID="_1485268920" r:id="rId41"/>
+          <o:OLEObject Type="Embed" ProgID="Equation.DSMT4" ShapeID="_x0000_i1037" DrawAspect="Content" ObjectID="_1486133862" r:id="rId41"/>
         </w:object>
       </w:r>
     </w:p>
@@ -2508,10 +2476,10 @@
           <w:position w:val="-66"/>
         </w:rPr>
         <w:object w:dxaOrig="740" w:dyaOrig="1440">
-          <v:shape id="_x0000_i1038" type="#_x0000_t75" style="width:37pt;height:1in" o:ole="">
+          <v:shape id="_x0000_i1038" type="#_x0000_t75" style="width:36.75pt;height:1in" o:ole="">
             <v:imagedata r:id="rId42" o:title=""/>
           </v:shape>
-          <o:OLEObject Type="Embed" ProgID="Equation.DSMT4" ShapeID="_x0000_i1038" DrawAspect="Content" ObjectID="_1485268921" r:id="rId43"/>
+          <o:OLEObject Type="Embed" ProgID="Equation.DSMT4" ShapeID="_x0000_i1038" DrawAspect="Content" ObjectID="_1486133863" r:id="rId43"/>
         </w:object>
       </w:r>
     </w:p>
@@ -2524,10 +2492,10 @@
           <w:position w:val="-68"/>
         </w:rPr>
         <w:object w:dxaOrig="4220" w:dyaOrig="1480">
-          <v:shape id="_x0000_i1039" type="#_x0000_t75" style="width:211pt;height:74pt" o:ole="">
+          <v:shape id="_x0000_i1039" type="#_x0000_t75" style="width:210.75pt;height:74.25pt" o:ole="">
             <v:imagedata r:id="rId44" o:title=""/>
           </v:shape>
-          <o:OLEObject Type="Embed" ProgID="Equation.DSMT4" ShapeID="_x0000_i1039" DrawAspect="Content" ObjectID="_1485268922" r:id="rId45"/>
+          <o:OLEObject Type="Embed" ProgID="Equation.DSMT4" ShapeID="_x0000_i1039" DrawAspect="Content" ObjectID="_1486133864" r:id="rId45"/>
         </w:object>
       </w:r>
     </w:p>
@@ -2540,10 +2508,10 @@
           <w:position w:val="-68"/>
         </w:rPr>
         <w:object w:dxaOrig="4200" w:dyaOrig="1480">
-          <v:shape id="_x0000_i1040" type="#_x0000_t75" style="width:209.75pt;height:74pt" o:ole="">
+          <v:shape id="_x0000_i1040" type="#_x0000_t75" style="width:210pt;height:74.25pt" o:ole="">
             <v:imagedata r:id="rId46" o:title=""/>
           </v:shape>
-          <o:OLEObject Type="Embed" ProgID="Equation.DSMT4" ShapeID="_x0000_i1040" DrawAspect="Content" ObjectID="_1485268923" r:id="rId47"/>
+          <o:OLEObject Type="Embed" ProgID="Equation.DSMT4" ShapeID="_x0000_i1040" DrawAspect="Content" ObjectID="_1486133865" r:id="rId47"/>
         </w:object>
       </w:r>
     </w:p>
@@ -2589,10 +2557,10 @@
           <w:position w:val="-14"/>
         </w:rPr>
         <w:object w:dxaOrig="1340" w:dyaOrig="400">
-          <v:shape id="_x0000_i1041" type="#_x0000_t75" style="width:67pt;height:20pt" o:ole="">
+          <v:shape id="_x0000_i1041" type="#_x0000_t75" style="width:66.75pt;height:20.25pt" o:ole="">
             <v:imagedata r:id="rId48" o:title=""/>
           </v:shape>
-          <o:OLEObject Type="Embed" ProgID="Equation.DSMT4" ShapeID="_x0000_i1041" DrawAspect="Content" ObjectID="_1485268924" r:id="rId49"/>
+          <o:OLEObject Type="Embed" ProgID="Equation.DSMT4" ShapeID="_x0000_i1041" DrawAspect="Content" ObjectID="_1486133866" r:id="rId49"/>
         </w:object>
       </w:r>
     </w:p>
@@ -2652,10 +2620,10 @@
           <w:position w:val="-24"/>
         </w:rPr>
         <w:object w:dxaOrig="1560" w:dyaOrig="660">
-          <v:shape id="_x0000_i1042" type="#_x0000_t75" style="width:78.25pt;height:33.25pt" o:ole="">
+          <v:shape id="_x0000_i1042" type="#_x0000_t75" style="width:78pt;height:33pt" o:ole="">
             <v:imagedata r:id="rId50" o:title=""/>
           </v:shape>
-          <o:OLEObject Type="Embed" ProgID="Equation.DSMT4" ShapeID="_x0000_i1042" DrawAspect="Content" ObjectID="_1485268925" r:id="rId51"/>
+          <o:OLEObject Type="Embed" ProgID="Equation.DSMT4" ShapeID="_x0000_i1042" DrawAspect="Content" ObjectID="_1486133867" r:id="rId51"/>
         </w:object>
       </w:r>
     </w:p>
@@ -2668,10 +2636,10 @@
           <w:position w:val="-14"/>
         </w:rPr>
         <w:object w:dxaOrig="1280" w:dyaOrig="400">
-          <v:shape id="_x0000_i1043" type="#_x0000_t75" style="width:64pt;height:20pt" o:ole="">
+          <v:shape id="_x0000_i1043" type="#_x0000_t75" style="width:63.75pt;height:20.25pt" o:ole="">
             <v:imagedata r:id="rId52" o:title=""/>
           </v:shape>
-          <o:OLEObject Type="Embed" ProgID="Equation.DSMT4" ShapeID="_x0000_i1043" DrawAspect="Content" ObjectID="_1485268926" r:id="rId53"/>
+          <o:OLEObject Type="Embed" ProgID="Equation.DSMT4" ShapeID="_x0000_i1043" DrawAspect="Content" ObjectID="_1486133868" r:id="rId53"/>
         </w:object>
       </w:r>
     </w:p>
@@ -2709,10 +2677,10 @@
           <w:position w:val="-24"/>
         </w:rPr>
         <w:object w:dxaOrig="1700" w:dyaOrig="680">
-          <v:shape id="_x0000_i1044" type="#_x0000_t75" style="width:85.25pt;height:33.75pt" o:ole="">
+          <v:shape id="_x0000_i1044" type="#_x0000_t75" style="width:85.5pt;height:33.75pt" o:ole="">
             <v:imagedata r:id="rId54" o:title=""/>
           </v:shape>
-          <o:OLEObject Type="Embed" ProgID="Equation.DSMT4" ShapeID="_x0000_i1044" DrawAspect="Content" ObjectID="_1485268927" r:id="rId55"/>
+          <o:OLEObject Type="Embed" ProgID="Equation.DSMT4" ShapeID="_x0000_i1044" DrawAspect="Content" ObjectID="_1486133869" r:id="rId55"/>
         </w:object>
       </w:r>
     </w:p>
@@ -2734,24 +2702,22 @@
       <w:pPr>
         <w:pStyle w:val="Heading3"/>
       </w:pPr>
-      <w:bookmarkStart w:id="11" w:name="_Toc411524649"/>
+      <w:bookmarkStart w:id="10" w:name="_Toc411524649"/>
       <w:r>
         <w:t>Rotational Systems</w:t>
       </w:r>
-      <w:bookmarkEnd w:id="11"/>
-    </w:p>
-    <w:p>
-      <w:pPr>
-        <w:pStyle w:val="NoSpacing"/>
-      </w:pPr>
-      <w:proofErr w:type="spellStart"/>
+      <w:bookmarkEnd w:id="10"/>
+    </w:p>
+    <w:p>
+      <w:pPr>
+        <w:pStyle w:val="NoSpacing"/>
+      </w:pPr>
       <w:r>
         <w:rPr>
           <w:b/>
         </w:rPr>
         <w:t>Impedence</w:t>
       </w:r>
-      <w:proofErr w:type="spellEnd"/>
       <w:r>
         <w:t xml:space="preserve">: </w:t>
       </w:r>
@@ -2760,10 +2726,10 @@
           <w:position w:val="-32"/>
         </w:rPr>
         <w:object w:dxaOrig="1400" w:dyaOrig="740">
-          <v:shape id="_x0000_i1045" type="#_x0000_t75" style="width:70pt;height:37pt" o:ole="">
+          <v:shape id="_x0000_i1045" type="#_x0000_t75" style="width:69.75pt;height:36.75pt" o:ole="">
             <v:imagedata r:id="rId56" o:title=""/>
           </v:shape>
-          <o:OLEObject Type="Embed" ProgID="Equation.DSMT4" ShapeID="_x0000_i1045" DrawAspect="Content" ObjectID="_1485268928" r:id="rId57"/>
+          <o:OLEObject Type="Embed" ProgID="Equation.DSMT4" ShapeID="_x0000_i1045" DrawAspect="Content" ObjectID="_1486133870" r:id="rId57"/>
         </w:object>
       </w:r>
     </w:p>
@@ -2822,23 +2788,7 @@
         </w:numPr>
       </w:pPr>
       <w:r>
-        <w:t xml:space="preserve">Each θ is on an inertia block. The </w:t>
-      </w:r>
-      <w:proofErr w:type="spellStart"/>
-      <w:r>
-        <w:t>impedences</w:t>
-      </w:r>
-      <w:proofErr w:type="spellEnd"/>
-      <w:r>
-        <w:t xml:space="preserve"> connected to the motion at θ include the </w:t>
-      </w:r>
-      <w:proofErr w:type="spellStart"/>
-      <w:r>
-        <w:t>impedences</w:t>
-      </w:r>
-      <w:proofErr w:type="spellEnd"/>
-      <w:r>
-        <w:t xml:space="preserve"> directly to the left and right of the </w:t>
+        <w:t xml:space="preserve">Each θ is on an inertia block. The impedences connected to the motion at θ include the impedences directly to the left and right of the </w:t>
       </w:r>
       <w:r>
         <w:t>inertia</w:t>
@@ -2856,42 +2806,10 @@
         </w:numPr>
       </w:pPr>
       <w:r>
-        <w:t xml:space="preserve">When finding the sum of </w:t>
-      </w:r>
-      <w:proofErr w:type="spellStart"/>
-      <w:r>
-        <w:t>impedences</w:t>
-      </w:r>
-      <w:proofErr w:type="spellEnd"/>
-      <w:r>
-        <w:t xml:space="preserve"> between 2 </w:t>
-      </w:r>
-      <w:proofErr w:type="spellStart"/>
-      <w:r>
-        <w:t>θ’s</w:t>
-      </w:r>
-      <w:proofErr w:type="spellEnd"/>
-      <w:r>
-        <w:t xml:space="preserve"> only count the </w:t>
-      </w:r>
-      <w:proofErr w:type="spellStart"/>
-      <w:r>
-        <w:t>impedences</w:t>
-      </w:r>
-      <w:proofErr w:type="spellEnd"/>
-      <w:r>
-        <w:t xml:space="preserve"> on wires that don’t go through other </w:t>
-      </w:r>
-      <w:proofErr w:type="spellStart"/>
-      <w:r>
-        <w:t>θ’</w:t>
-      </w:r>
-      <w:r>
-        <w:t>s</w:t>
-      </w:r>
-      <w:proofErr w:type="spellEnd"/>
-      <w:r>
-        <w:t>, i.e. 0 if no</w:t>
+        <w:t>When finding the sum of impedences between 2 θ’s only count the impedences on wires that don’t go through other θ’</w:t>
+      </w:r>
+      <w:r>
+        <w:t>s, i.e. 0 if no</w:t>
       </w:r>
       <w:r>
         <w:t xml:space="preserve"> direct connection</w:t>
@@ -3153,7 +3071,7 @@
           <v:shape id="_x0000_i1046" type="#_x0000_t75" style="width:68.25pt;height:33.75pt" o:ole="">
             <v:imagedata r:id="rId62" o:title=""/>
           </v:shape>
-          <o:OLEObject Type="Embed" ProgID="Equation.DSMT4" ShapeID="_x0000_i1046" DrawAspect="Content" ObjectID="_1485268929" r:id="rId63"/>
+          <o:OLEObject Type="Embed" ProgID="Equation.DSMT4" ShapeID="_x0000_i1046" DrawAspect="Content" ObjectID="_1486133871" r:id="rId63"/>
         </w:object>
       </w:r>
     </w:p>
@@ -3168,11 +3086,7 @@
         <w:t>Applied Armature Voltage</w:t>
       </w:r>
       <w:r>
-        <w:t xml:space="preserve"> [</w:t>
-      </w:r>
-      <w:proofErr w:type="spellStart"/>
-      <w:r>
-        <w:t>e</w:t>
+        <w:t xml:space="preserve"> [e</w:t>
       </w:r>
       <w:r>
         <w:rPr>
@@ -3180,7 +3094,6 @@
         </w:rPr>
         <w:t>a</w:t>
       </w:r>
-      <w:proofErr w:type="spellEnd"/>
       <w:r>
         <w:t>]:</w:t>
       </w:r>
@@ -3225,11 +3138,7 @@
         <w:t xml:space="preserve">Motor Torque Constant </w:t>
       </w:r>
       <w:r>
-        <w:t>[</w:t>
-      </w:r>
-      <w:proofErr w:type="spellStart"/>
-      <w:r>
-        <w:t>K</w:t>
+        <w:t>[K</w:t>
       </w:r>
       <w:r>
         <w:rPr>
@@ -3237,7 +3146,6 @@
         </w:rPr>
         <w:t>t</w:t>
       </w:r>
-      <w:proofErr w:type="spellEnd"/>
       <w:r>
         <w:t>]:</w:t>
       </w:r>
@@ -3279,24 +3187,13 @@
         <w:t xml:space="preserve">No load speed </w:t>
       </w:r>
       <w:r>
-        <w:t>[</w:t>
-      </w:r>
-      <w:proofErr w:type="spellStart"/>
-      <w:r>
-        <w:t>ω</w:t>
+        <w:t>[ω</w:t>
       </w:r>
       <w:r>
         <w:rPr>
           <w:vertAlign w:val="subscript"/>
         </w:rPr>
-        <w:t>no</w:t>
-      </w:r>
-      <w:proofErr w:type="spellEnd"/>
-      <w:r>
-        <w:rPr>
-          <w:vertAlign w:val="subscript"/>
-        </w:rPr>
-        <w:t>-load</w:t>
+        <w:t>no-load</w:t>
       </w:r>
       <w:r>
         <w:t>]: when the voltage line touches the x-axis</w:t>
@@ -3314,7 +3211,7 @@
           <v:shape id="_x0000_i1047" type="#_x0000_t75" style="width:60.75pt;height:33.75pt" o:ole="">
             <v:imagedata r:id="rId64" o:title=""/>
           </v:shape>
-          <o:OLEObject Type="Embed" ProgID="Equation.DSMT4" ShapeID="_x0000_i1047" DrawAspect="Content" ObjectID="_1485268930" r:id="rId65"/>
+          <o:OLEObject Type="Embed" ProgID="Equation.DSMT4" ShapeID="_x0000_i1047" DrawAspect="Content" ObjectID="_1486133872" r:id="rId65"/>
         </w:object>
       </w:r>
     </w:p>
@@ -3326,22 +3223,10 @@
         <w:rPr>
           <w:b/>
         </w:rPr>
-        <w:t xml:space="preserve">Stall </w:t>
-      </w:r>
-      <w:proofErr w:type="gramStart"/>
-      <w:r>
-        <w:rPr>
-          <w:b/>
-        </w:rPr>
-        <w:t>torque</w:t>
-      </w:r>
-      <w:r>
-        <w:t>[</w:t>
-      </w:r>
-      <w:proofErr w:type="spellStart"/>
-      <w:proofErr w:type="gramEnd"/>
-      <w:r>
-        <w:t>T</w:t>
+        <w:t>Stall torque</w:t>
+      </w:r>
+      <w:r>
+        <w:t>[T</w:t>
       </w:r>
       <w:r>
         <w:rPr>
@@ -3349,7 +3234,6 @@
         </w:rPr>
         <w:t>stall</w:t>
       </w:r>
-      <w:proofErr w:type="spellEnd"/>
       <w:r>
         <w:t>]: when angular velocity reaches 0</w:t>
       </w:r>
@@ -3366,10 +3250,10 @@
           <w:position w:val="-30"/>
         </w:rPr>
         <w:object w:dxaOrig="1160" w:dyaOrig="680">
-          <v:shape id="_x0000_i1048" type="#_x0000_t75" style="width:58.25pt;height:33.75pt" o:ole="">
+          <v:shape id="_x0000_i1048" type="#_x0000_t75" style="width:58.5pt;height:33.75pt" o:ole="">
             <v:imagedata r:id="rId66" o:title=""/>
           </v:shape>
-          <o:OLEObject Type="Embed" ProgID="Equation.DSMT4" ShapeID="_x0000_i1048" DrawAspect="Content" ObjectID="_1485268931" r:id="rId67"/>
+          <o:OLEObject Type="Embed" ProgID="Equation.DSMT4" ShapeID="_x0000_i1048" DrawAspect="Content" ObjectID="_1486133873" r:id="rId67"/>
         </w:object>
       </w:r>
     </w:p>
@@ -3437,12 +3321,7 @@
         <w:pStyle w:val="NoSpacing"/>
       </w:pPr>
       <w:r>
-        <w:t>[</w:t>
-      </w:r>
-      <w:proofErr w:type="spellStart"/>
-      <w:proofErr w:type="gramStart"/>
-      <w:r>
-        <w:t>J</w:t>
+        <w:t>[J</w:t>
       </w:r>
       <w:r>
         <w:rPr>
@@ -3450,8 +3329,6 @@
         </w:rPr>
         <w:t>a</w:t>
       </w:r>
-      <w:proofErr w:type="spellEnd"/>
-      <w:proofErr w:type="gramEnd"/>
       <w:r>
         <w:t xml:space="preserve">]: </w:t>
       </w:r>
@@ -3487,11 +3364,7 @@
         <w:pStyle w:val="NoSpacing"/>
       </w:pPr>
       <w:r>
-        <w:t>[</w:t>
-      </w:r>
-      <w:proofErr w:type="spellStart"/>
-      <w:r>
-        <w:t>J</w:t>
+        <w:t>[J</w:t>
       </w:r>
       <w:r>
         <w:rPr>
@@ -3499,7 +3372,6 @@
         </w:rPr>
         <w:t>m</w:t>
       </w:r>
-      <w:proofErr w:type="spellEnd"/>
       <w:r>
         <w:t>]:</w:t>
       </w:r>
@@ -3508,10 +3380,10 @@
           <w:position w:val="-32"/>
         </w:rPr>
         <w:object w:dxaOrig="1920" w:dyaOrig="800">
-          <v:shape id="_x0000_i1049" type="#_x0000_t75" style="width:95.75pt;height:40pt" o:ole="">
+          <v:shape id="_x0000_i1049" type="#_x0000_t75" style="width:96pt;height:39.75pt" o:ole="">
             <v:imagedata r:id="rId69" o:title=""/>
           </v:shape>
-          <o:OLEObject Type="Embed" ProgID="Equation.DSMT4" ShapeID="_x0000_i1049" DrawAspect="Content" ObjectID="_1485268932" r:id="rId70"/>
+          <o:OLEObject Type="Embed" ProgID="Equation.DSMT4" ShapeID="_x0000_i1049" DrawAspect="Content" ObjectID="_1486133874" r:id="rId70"/>
         </w:object>
       </w:r>
     </w:p>
@@ -3520,11 +3392,7 @@
         <w:pStyle w:val="NoSpacing"/>
       </w:pPr>
       <w:r>
-        <w:t>[</w:t>
-      </w:r>
-      <w:proofErr w:type="spellStart"/>
-      <w:r>
-        <w:t>D</w:t>
+        <w:t>[D</w:t>
       </w:r>
       <w:r>
         <w:rPr>
@@ -3532,7 +3400,6 @@
         </w:rPr>
         <w:t>m</w:t>
       </w:r>
-      <w:proofErr w:type="spellEnd"/>
       <w:r>
         <w:t xml:space="preserve">]: </w:t>
       </w:r>
@@ -3544,10 +3411,10 @@
           <w:position w:val="-32"/>
         </w:rPr>
         <w:object w:dxaOrig="2540" w:dyaOrig="800">
-          <v:shape id="_x0000_i1050" type="#_x0000_t75" style="width:127.25pt;height:40pt" o:ole="">
+          <v:shape id="_x0000_i1050" type="#_x0000_t75" style="width:127.5pt;height:39.75pt" o:ole="">
             <v:imagedata r:id="rId71" o:title=""/>
           </v:shape>
-          <o:OLEObject Type="Embed" ProgID="Equation.DSMT4" ShapeID="_x0000_i1050" DrawAspect="Content" ObjectID="_1485268933" r:id="rId72"/>
+          <o:OLEObject Type="Embed" ProgID="Equation.DSMT4" ShapeID="_x0000_i1050" DrawAspect="Content" ObjectID="_1486133875" r:id="rId72"/>
         </w:object>
       </w:r>
     </w:p>
@@ -3563,7 +3430,7 @@
           <v:shape id="_x0000_i1051" type="#_x0000_t75" style="width:60.75pt;height:38.25pt" o:ole="">
             <v:imagedata r:id="rId73" o:title=""/>
           </v:shape>
-          <o:OLEObject Type="Embed" ProgID="Equation.DSMT4" ShapeID="_x0000_i1051" DrawAspect="Content" ObjectID="_1485268934" r:id="rId74"/>
+          <o:OLEObject Type="Embed" ProgID="Equation.DSMT4" ShapeID="_x0000_i1051" DrawAspect="Content" ObjectID="_1486133876" r:id="rId74"/>
         </w:object>
       </w:r>
     </w:p>
@@ -3576,10 +3443,10 @@
           <w:position w:val="-32"/>
         </w:rPr>
         <w:object w:dxaOrig="3700" w:dyaOrig="760">
-          <v:shape id="_x0000_i1052" type="#_x0000_t75" style="width:184.75pt;height:38.25pt" o:ole="">
+          <v:shape id="_x0000_i1052" type="#_x0000_t75" style="width:184.5pt;height:38.25pt" o:ole="">
             <v:imagedata r:id="rId75" o:title=""/>
           </v:shape>
-          <o:OLEObject Type="Embed" ProgID="Equation.DSMT4" ShapeID="_x0000_i1052" DrawAspect="Content" ObjectID="_1485268935" r:id="rId76"/>
+          <o:OLEObject Type="Embed" ProgID="Equation.DSMT4" ShapeID="_x0000_i1052" DrawAspect="Content" ObjectID="_1486133877" r:id="rId76"/>
         </w:object>
       </w:r>
     </w:p>
@@ -3592,10 +3459,10 @@
           <w:position w:val="-70"/>
         </w:rPr>
         <w:object w:dxaOrig="3240" w:dyaOrig="1120">
-          <v:shape id="_x0000_i1053" type="#_x0000_t75" style="width:162.25pt;height:55.75pt" o:ole="">
+          <v:shape id="_x0000_i1053" type="#_x0000_t75" style="width:162pt;height:55.5pt" o:ole="">
             <v:imagedata r:id="rId77" o:title=""/>
           </v:shape>
-          <o:OLEObject Type="Embed" ProgID="Equation.DSMT4" ShapeID="_x0000_i1053" DrawAspect="Content" ObjectID="_1485268936" r:id="rId78"/>
+          <o:OLEObject Type="Embed" ProgID="Equation.DSMT4" ShapeID="_x0000_i1053" DrawAspect="Content" ObjectID="_1486133878" r:id="rId78"/>
         </w:object>
       </w:r>
     </w:p>
@@ -3634,11 +3501,11 @@
       <w:pPr>
         <w:pStyle w:val="Heading3"/>
       </w:pPr>
-      <w:bookmarkStart w:id="12" w:name="_Toc411524650"/>
+      <w:bookmarkStart w:id="11" w:name="_Toc411524650"/>
       <w:r>
         <w:t>Degrees of Freedom</w:t>
       </w:r>
-      <w:bookmarkEnd w:id="12"/>
+      <w:bookmarkEnd w:id="11"/>
     </w:p>
     <w:p>
       <w:pPr>
@@ -3684,11 +3551,11 @@
       <w:pPr>
         <w:pStyle w:val="Heading2"/>
       </w:pPr>
-      <w:bookmarkStart w:id="13" w:name="_Toc411524651"/>
+      <w:bookmarkStart w:id="12" w:name="_Toc411524651"/>
       <w:r>
         <w:t>Signals</w:t>
       </w:r>
-      <w:bookmarkEnd w:id="13"/>
+      <w:bookmarkEnd w:id="12"/>
     </w:p>
     <w:p>
       <w:pPr>
@@ -3792,10 +3659,10 @@
           <w:position w:val="-20"/>
         </w:rPr>
         <w:object w:dxaOrig="1260" w:dyaOrig="460">
-          <v:shape id="_x0000_i1054" type="#_x0000_t75" style="width:63.25pt;height:23.25pt" o:ole="">
+          <v:shape id="_x0000_i1054" type="#_x0000_t75" style="width:63pt;height:23.25pt" o:ole="">
             <v:imagedata r:id="rId79" o:title=""/>
           </v:shape>
-          <o:OLEObject Type="Embed" ProgID="Equation.DSMT4" ShapeID="_x0000_i1054" DrawAspect="Content" ObjectID="_1485268937" r:id="rId80"/>
+          <o:OLEObject Type="Embed" ProgID="Equation.DSMT4" ShapeID="_x0000_i1054" DrawAspect="Content" ObjectID="_1486133879" r:id="rId80"/>
         </w:object>
       </w:r>
     </w:p>
@@ -3803,11 +3670,11 @@
       <w:pPr>
         <w:pStyle w:val="Heading3"/>
       </w:pPr>
-      <w:bookmarkStart w:id="14" w:name="_Toc411524652"/>
+      <w:bookmarkStart w:id="13" w:name="_Toc411524652"/>
       <w:r>
         <w:t>Final Value Theorem</w:t>
       </w:r>
-      <w:bookmarkEnd w:id="14"/>
+      <w:bookmarkEnd w:id="13"/>
     </w:p>
     <w:p>
       <w:pPr>
@@ -3838,10 +3705,10 @@
           <w:position w:val="-20"/>
         </w:rPr>
         <w:object w:dxaOrig="2060" w:dyaOrig="460">
-          <v:shape id="_x0000_i1055" type="#_x0000_t75" style="width:103.25pt;height:23.25pt" o:ole="">
+          <v:shape id="_x0000_i1055" type="#_x0000_t75" style="width:103.5pt;height:23.25pt" o:ole="">
             <v:imagedata r:id="rId81" o:title=""/>
           </v:shape>
-          <o:OLEObject Type="Embed" ProgID="Equation.DSMT4" ShapeID="_x0000_i1055" DrawAspect="Content" ObjectID="_1485268938" r:id="rId82"/>
+          <o:OLEObject Type="Embed" ProgID="Equation.DSMT4" ShapeID="_x0000_i1055" DrawAspect="Content" ObjectID="_1486133880" r:id="rId82"/>
         </w:object>
       </w:r>
     </w:p>
@@ -3857,10 +3724,10 @@
           <w:position w:val="-20"/>
         </w:rPr>
         <w:object w:dxaOrig="1480" w:dyaOrig="460">
-          <v:shape id="_x0000_i1056" type="#_x0000_t75" style="width:74pt;height:23.25pt" o:ole="">
+          <v:shape id="_x0000_i1056" type="#_x0000_t75" style="width:74.25pt;height:23.25pt" o:ole="">
             <v:imagedata r:id="rId83" o:title=""/>
           </v:shape>
-          <o:OLEObject Type="Embed" ProgID="Equation.DSMT4" ShapeID="_x0000_i1056" DrawAspect="Content" ObjectID="_1485268939" r:id="rId84"/>
+          <o:OLEObject Type="Embed" ProgID="Equation.DSMT4" ShapeID="_x0000_i1056" DrawAspect="Content" ObjectID="_1486133881" r:id="rId84"/>
         </w:object>
       </w:r>
       <w:r>
@@ -4059,7 +3926,6 @@
       <w:r>
         <w:t xml:space="preserve">Unstable: </w:t>
       </w:r>
-      <w:proofErr w:type="spellStart"/>
       <w:r>
         <w:t>e</w:t>
       </w:r>
@@ -4069,7 +3935,6 @@
         </w:rPr>
         <w:t>i</w:t>
       </w:r>
-      <w:proofErr w:type="spellEnd"/>
       <w:r>
         <w:t xml:space="preserve"> </w:t>
       </w:r>
@@ -4249,10 +4114,10 @@
           <w:position w:val="-24"/>
         </w:rPr>
         <w:object w:dxaOrig="880" w:dyaOrig="620">
-          <v:shape id="_x0000_i1057" type="#_x0000_t75" style="width:43.75pt;height:31.25pt" o:ole="">
+          <v:shape id="_x0000_i1057" type="#_x0000_t75" style="width:43.5pt;height:31.5pt" o:ole="">
             <v:imagedata r:id="rId89" o:title=""/>
           </v:shape>
-          <o:OLEObject Type="Embed" ProgID="Equation.DSMT4" ShapeID="_x0000_i1057" DrawAspect="Content" ObjectID="_1485268940" r:id="rId90"/>
+          <o:OLEObject Type="Embed" ProgID="Equation.DSMT4" ShapeID="_x0000_i1057" DrawAspect="Content" ObjectID="_1486133882" r:id="rId90"/>
         </w:object>
       </w:r>
     </w:p>
@@ -4268,11 +4133,11 @@
       <w:pPr>
         <w:pStyle w:val="Heading3"/>
       </w:pPr>
-      <w:bookmarkStart w:id="15" w:name="_Toc411524653"/>
+      <w:bookmarkStart w:id="14" w:name="_Toc411524653"/>
       <w:r>
         <w:t>Graph Stuff</w:t>
       </w:r>
-      <w:bookmarkEnd w:id="15"/>
+      <w:bookmarkEnd w:id="14"/>
     </w:p>
     <w:p>
       <w:pPr>
@@ -4292,8 +4157,6 @@
       <w:r>
         <w:t xml:space="preserve"> [</w:t>
       </w:r>
-      <w:proofErr w:type="spellStart"/>
-      <w:proofErr w:type="gramStart"/>
       <w:r>
         <w:rPr>
           <w:i/>
@@ -4307,15 +4170,12 @@
         </w:rPr>
         <w:t>r</w:t>
       </w:r>
-      <w:proofErr w:type="spellEnd"/>
-      <w:proofErr w:type="gramEnd"/>
       <w:r>
         <w:t>]: time between 10% and 90% of final value</w:t>
       </w:r>
       <w:r>
         <w:t xml:space="preserve"> (</w:t>
       </w:r>
-      <w:proofErr w:type="spellStart"/>
       <w:r>
         <w:rPr>
           <w:i/>
@@ -4328,7 +4188,6 @@
         </w:rPr>
         <w:t>final</w:t>
       </w:r>
-      <w:proofErr w:type="spellEnd"/>
       <w:r>
         <w:t>)</w:t>
       </w:r>
@@ -4346,7 +4205,6 @@
       <w:r>
         <w:t xml:space="preserve"> [</w:t>
       </w:r>
-      <w:proofErr w:type="spellStart"/>
       <w:r>
         <w:rPr>
           <w:i/>
@@ -4360,14 +4218,12 @@
         </w:rPr>
         <w:t>p</w:t>
       </w:r>
-      <w:proofErr w:type="spellEnd"/>
       <w:r>
         <w:t>]: time it takes to get to highest peak</w:t>
       </w:r>
       <w:r>
         <w:t xml:space="preserve"> (</w:t>
       </w:r>
-      <w:proofErr w:type="spellStart"/>
       <w:r>
         <w:rPr>
           <w:i/>
@@ -4380,7 +4236,6 @@
         </w:rPr>
         <w:t>max</w:t>
       </w:r>
-      <w:proofErr w:type="spellEnd"/>
       <w:r>
         <w:t>)</w:t>
       </w:r>
@@ -4398,7 +4253,6 @@
       <w:r>
         <w:t xml:space="preserve"> [</w:t>
       </w:r>
-      <w:proofErr w:type="spellStart"/>
       <w:r>
         <w:rPr>
           <w:i/>
@@ -4412,7 +4266,6 @@
         </w:rPr>
         <w:t>s</w:t>
       </w:r>
-      <w:proofErr w:type="spellEnd"/>
       <w:r>
         <w:t xml:space="preserve">]: how long it takes to get to the steady state within </w:t>
       </w:r>
@@ -4455,10 +4308,10 @@
           <w:position w:val="-30"/>
         </w:rPr>
         <w:object w:dxaOrig="2520" w:dyaOrig="680">
-          <v:shape id="_x0000_i1058" type="#_x0000_t75" style="width:125.75pt;height:33.75pt" o:ole="">
+          <v:shape id="_x0000_i1058" type="#_x0000_t75" style="width:126pt;height:33.75pt" o:ole="">
             <v:imagedata r:id="rId91" o:title=""/>
           </v:shape>
-          <o:OLEObject Type="Embed" ProgID="Equation.DSMT4" ShapeID="_x0000_i1058" DrawAspect="Content" ObjectID="_1485268941" r:id="rId92"/>
+          <o:OLEObject Type="Embed" ProgID="Equation.DSMT4" ShapeID="_x0000_i1058" DrawAspect="Content" ObjectID="_1486133883" r:id="rId92"/>
         </w:object>
       </w:r>
     </w:p>
@@ -4479,11 +4332,7 @@
         <w:t>63.2%</w:t>
       </w:r>
       <w:r>
-        <w:t xml:space="preserve"> of </w:t>
-      </w:r>
-      <w:proofErr w:type="spellStart"/>
-      <w:r>
-        <w:t>c</w:t>
+        <w:t xml:space="preserve"> of c</w:t>
       </w:r>
       <w:r>
         <w:rPr>
@@ -4491,7 +4340,6 @@
         </w:rPr>
         <w:t>final</w:t>
       </w:r>
-      <w:proofErr w:type="spellEnd"/>
       <w:r>
         <w:t xml:space="preserve"> </w:t>
       </w:r>
@@ -4624,10 +4472,10 @@
           <w:position w:val="-12"/>
         </w:rPr>
         <w:object w:dxaOrig="1200" w:dyaOrig="360">
-          <v:shape id="_x0000_i1059" type="#_x0000_t75" style="width:60pt;height:18.25pt" o:ole="">
+          <v:shape id="_x0000_i1059" type="#_x0000_t75" style="width:60pt;height:18pt" o:ole="">
             <v:imagedata r:id="rId95" o:title=""/>
           </v:shape>
-          <o:OLEObject Type="Embed" ProgID="Equation.DSMT4" ShapeID="_x0000_i1059" DrawAspect="Content" ObjectID="_1485268942" r:id="rId96"/>
+          <o:OLEObject Type="Embed" ProgID="Equation.DSMT4" ShapeID="_x0000_i1059" DrawAspect="Content" ObjectID="_1486133884" r:id="rId96"/>
         </w:object>
       </w:r>
     </w:p>
@@ -4648,10 +4496,10 @@
           <w:position w:val="-30"/>
         </w:rPr>
         <w:object w:dxaOrig="3220" w:dyaOrig="680">
-          <v:shape id="_x0000_i1060" type="#_x0000_t75" style="width:160.75pt;height:33.75pt" o:ole="">
+          <v:shape id="_x0000_i1060" type="#_x0000_t75" style="width:160.5pt;height:33.75pt" o:ole="">
             <v:imagedata r:id="rId97" o:title=""/>
           </v:shape>
-          <o:OLEObject Type="Embed" ProgID="Equation.DSMT4" ShapeID="_x0000_i1060" DrawAspect="Content" ObjectID="_1485268943" r:id="rId98"/>
+          <o:OLEObject Type="Embed" ProgID="Equation.DSMT4" ShapeID="_x0000_i1060" DrawAspect="Content" ObjectID="_1486133885" r:id="rId98"/>
         </w:object>
       </w:r>
     </w:p>
@@ -4692,19 +4540,11 @@
       <w:pPr>
         <w:pStyle w:val="NoSpacing"/>
       </w:pPr>
-      <w:proofErr w:type="spellStart"/>
       <w:r>
         <w:rPr>
           <w:b/>
         </w:rPr>
-        <w:t>Nonminium</w:t>
-      </w:r>
-      <w:proofErr w:type="spellEnd"/>
-      <w:r>
-        <w:rPr>
-          <w:b/>
-        </w:rPr>
-        <w:t>-phase system</w:t>
+        <w:t>Nonminium-phase system</w:t>
       </w:r>
       <w:r>
         <w:t xml:space="preserve">: </w:t>
@@ -4717,11 +4557,11 @@
       <w:pPr>
         <w:pStyle w:val="Heading1"/>
       </w:pPr>
-      <w:bookmarkStart w:id="16" w:name="_Toc411524654"/>
+      <w:bookmarkStart w:id="15" w:name="_Toc411524654"/>
       <w:r>
         <w:t>Non-/Linear Systems</w:t>
       </w:r>
-      <w:bookmarkEnd w:id="16"/>
+      <w:bookmarkEnd w:id="15"/>
     </w:p>
     <w:p>
       <w:pPr>
@@ -4760,13 +4600,8 @@
         <w:t>You can’t model non-linear systems, until you linearize it.</w:t>
       </w:r>
       <w:r>
-        <w:t xml:space="preserve"> To do this, we find the slope and approximate the equation of the line, using y=</w:t>
-      </w:r>
-      <w:proofErr w:type="spellStart"/>
-      <w:r>
-        <w:t>mx+b</w:t>
-      </w:r>
-      <w:proofErr w:type="spellEnd"/>
+        <w:t xml:space="preserve"> To do this, we find the slope and approximate the equation of the line, using y=mx+b</w:t>
+      </w:r>
     </w:p>
     <w:p>
       <w:pPr>
@@ -4799,11 +4634,11 @@
       <w:pPr>
         <w:pStyle w:val="Heading1"/>
       </w:pPr>
-      <w:bookmarkStart w:id="17" w:name="_Toc411524655"/>
+      <w:bookmarkStart w:id="16" w:name="_Toc411524655"/>
       <w:r>
         <w:t>Block Diagrams</w:t>
       </w:r>
-      <w:bookmarkEnd w:id="17"/>
+      <w:bookmarkEnd w:id="16"/>
     </w:p>
     <w:p>
       <w:pPr>
@@ -4957,10 +4792,10 @@
           <w:position w:val="-32"/>
         </w:rPr>
         <w:object w:dxaOrig="1440" w:dyaOrig="740">
-          <v:shape id="_x0000_i1061" type="#_x0000_t75" style="width:1in;height:37pt" o:ole="">
+          <v:shape id="_x0000_i1061" type="#_x0000_t75" style="width:1in;height:36.75pt" o:ole="">
             <v:imagedata r:id="rId100" o:title=""/>
           </v:shape>
-          <o:OLEObject Type="Embed" ProgID="Equation.DSMT4" ShapeID="_x0000_i1061" DrawAspect="Content" ObjectID="_1485268944" r:id="rId101"/>
+          <o:OLEObject Type="Embed" ProgID="Equation.DSMT4" ShapeID="_x0000_i1061" DrawAspect="Content" ObjectID="_1486133886" r:id="rId101"/>
         </w:object>
       </w:r>
     </w:p>
@@ -4979,10 +4814,10 @@
           <w:position w:val="-32"/>
         </w:rPr>
         <w:object w:dxaOrig="1440" w:dyaOrig="740">
-          <v:shape id="_x0000_i1062" type="#_x0000_t75" style="width:1in;height:37pt" o:ole="">
+          <v:shape id="_x0000_i1062" type="#_x0000_t75" style="width:1in;height:36.75pt" o:ole="">
             <v:imagedata r:id="rId102" o:title=""/>
           </v:shape>
-          <o:OLEObject Type="Embed" ProgID="Equation.DSMT4" ShapeID="_x0000_i1062" DrawAspect="Content" ObjectID="_1485268945" r:id="rId103"/>
+          <o:OLEObject Type="Embed" ProgID="Equation.DSMT4" ShapeID="_x0000_i1062" DrawAspect="Content" ObjectID="_1486133887" r:id="rId103"/>
         </w:object>
       </w:r>
     </w:p>
@@ -5068,11 +4903,11 @@
       <w:pPr>
         <w:pStyle w:val="Heading1"/>
       </w:pPr>
-      <w:bookmarkStart w:id="18" w:name="_Toc411524656"/>
+      <w:bookmarkStart w:id="17" w:name="_Toc411524656"/>
       <w:r>
         <w:t>State Space Equations</w:t>
       </w:r>
-      <w:bookmarkEnd w:id="18"/>
+      <w:bookmarkEnd w:id="17"/>
     </w:p>
     <w:p>
       <w:pPr>
@@ -5158,11 +4993,11 @@
       <w:pPr>
         <w:pStyle w:val="Heading1"/>
       </w:pPr>
-      <w:bookmarkStart w:id="19" w:name="_Toc411524657"/>
+      <w:bookmarkStart w:id="18" w:name="_Toc411524657"/>
       <w:r>
         <w:t>Transfer Function -&gt; State Space</w:t>
       </w:r>
-      <w:bookmarkEnd w:id="19"/>
+      <w:bookmarkEnd w:id="18"/>
     </w:p>
     <w:p>
       <w:pPr>
@@ -5228,13 +5063,155 @@
         <w:t>y</w:t>
       </w:r>
     </w:p>
+    <w:p>
+      <w:pPr>
+        <w:pStyle w:val="Heading1"/>
+      </w:pPr>
+      <w:r>
+        <w:t>Stability</w:t>
+      </w:r>
+    </w:p>
+    <w:p>
+      <w:pPr>
+        <w:pStyle w:val="NoSpacing"/>
+      </w:pPr>
+      <w:r>
+        <w:rPr>
+          <w:b/>
+        </w:rPr>
+        <w:t>Bode plot</w:t>
+      </w:r>
+      <w:r>
+        <w:t xml:space="preserve">: </w:t>
+      </w:r>
+      <w:r>
+        <w:t>graph of frequency response of a system</w:t>
+      </w:r>
+      <w:bookmarkStart w:id="19" w:name="_GoBack"/>
+      <w:bookmarkEnd w:id="19"/>
+    </w:p>
+    <w:p>
+      <w:pPr>
+        <w:pStyle w:val="NoSpacing"/>
+      </w:pPr>
+      <w:r>
+        <w:rPr>
+          <w:b/>
+        </w:rPr>
+        <w:t>Root Mean Square (RMS)</w:t>
+      </w:r>
+      <w:r>
+        <w:t xml:space="preserve">: </w:t>
+      </w:r>
+      <w:r>
+        <w:t>the effective DC value of an AC current, by finding a special average</w:t>
+      </w:r>
+    </w:p>
+    <w:p>
+      <w:pPr>
+        <w:pStyle w:val="NoSpacing"/>
+      </w:pPr>
+      <w:r>
+        <w:rPr>
+          <w:position w:val="-20"/>
+        </w:rPr>
+        <w:object w:dxaOrig="2620" w:dyaOrig="580">
+          <v:shape id="_x0000_i1063" type="#_x0000_t75" style="width:131.25pt;height:29.25pt" o:ole="">
+            <v:imagedata r:id="rId105" o:title=""/>
+          </v:shape>
+          <o:OLEObject Type="Embed" ProgID="Equation.DSMT4" ShapeID="_x0000_i1063" DrawAspect="Content" ObjectID="_1486133888" r:id="rId106"/>
+        </w:object>
+      </w:r>
+    </w:p>
+    <w:p>
+      <w:pPr>
+        <w:pStyle w:val="NoSpacing"/>
+      </w:pPr>
+      <w:r>
+        <w:rPr>
+          <w:b/>
+        </w:rPr>
+        <w:t>Cutoff Frequency</w:t>
+      </w:r>
+      <w:r>
+        <w:t xml:space="preserve">: </w:t>
+      </w:r>
+      <w:r>
+        <w:t>3Db Freqency</w:t>
+      </w:r>
+    </w:p>
+    <w:p>
+      <w:pPr>
+        <w:pStyle w:val="NoSpacing"/>
+        <w:jc w:val="center"/>
+      </w:pPr>
+      <w:r>
+        <w:rPr>
+          <w:noProof/>
+          <w:lang w:eastAsia="en-CA"/>
+        </w:rPr>
+        <w:drawing>
+          <wp:inline distT="0" distB="0" distL="0" distR="0">
+            <wp:extent cx="4028660" cy="3021495"/>
+            <wp:effectExtent l="0" t="0" r="0" b="7620"/>
+            <wp:docPr id="6" name="Picture 6" descr="https://upload.wikimedia.org/wikipedia/commons/thumb/6/60/Butterworth_response.svg/800px-Butterworth_response.svg.png"/>
+            <wp:cNvGraphicFramePr>
+              <a:graphicFrameLocks xmlns:a="http://schemas.openxmlformats.org/drawingml/2006/main" noChangeAspect="1"/>
+            </wp:cNvGraphicFramePr>
+            <a:graphic xmlns:a="http://schemas.openxmlformats.org/drawingml/2006/main">
+              <a:graphicData uri="http://schemas.openxmlformats.org/drawingml/2006/picture">
+                <pic:pic xmlns:pic="http://schemas.openxmlformats.org/drawingml/2006/picture">
+                  <pic:nvPicPr>
+                    <pic:cNvPr id="0" name="Picture 42" descr="https://upload.wikimedia.org/wikipedia/commons/thumb/6/60/Butterworth_response.svg/800px-Butterworth_response.svg.png"/>
+                    <pic:cNvPicPr>
+                      <a:picLocks noChangeAspect="1" noChangeArrowheads="1"/>
+                    </pic:cNvPicPr>
+                  </pic:nvPicPr>
+                  <pic:blipFill>
+                    <a:blip r:embed="rId107">
+                      <a:extLst>
+                        <a:ext uri="{28A0092B-C50C-407E-A947-70E740481C1C}">
+                          <a14:useLocalDpi xmlns:a14="http://schemas.microsoft.com/office/drawing/2010/main" val="0"/>
+                        </a:ext>
+                      </a:extLst>
+                    </a:blip>
+                    <a:srcRect/>
+                    <a:stretch>
+                      <a:fillRect/>
+                    </a:stretch>
+                  </pic:blipFill>
+                  <pic:spPr bwMode="auto">
+                    <a:xfrm>
+                      <a:off x="0" y="0"/>
+                      <a:ext cx="4030062" cy="3022546"/>
+                    </a:xfrm>
+                    <a:prstGeom prst="rect">
+                      <a:avLst/>
+                    </a:prstGeom>
+                    <a:noFill/>
+                    <a:ln>
+                      <a:noFill/>
+                    </a:ln>
+                  </pic:spPr>
+                </pic:pic>
+              </a:graphicData>
+            </a:graphic>
+          </wp:inline>
+        </w:drawing>
+      </w:r>
+    </w:p>
+    <w:p>
+      <w:pPr>
+        <w:pStyle w:val="NoSpacing"/>
+      </w:pPr>
+    </w:p>
+    <w:p>
+      <w:pPr>
+        <w:pStyle w:val="NoSpacing"/>
+      </w:pPr>
+    </w:p>
     <w:sectPr>
-      <w:headerReference w:type="even" r:id="rId105"/>
-      <w:headerReference w:type="default" r:id="rId106"/>
-      <w:footerReference w:type="even" r:id="rId107"/>
       <w:footerReference w:type="default" r:id="rId108"/>
-      <w:headerReference w:type="first" r:id="rId109"/>
-      <w:footerReference w:type="first" r:id="rId110"/>
       <w:pgSz w:w="12240" w:h="15840"/>
       <w:pgMar w:top="1440" w:right="1440" w:bottom="1440" w:left="1440" w:header="708" w:footer="708" w:gutter="0"/>
       <w:cols w:space="708"/>
@@ -5270,16 +5247,6 @@
 </file>
 
 <file path=word/footer1.xml><?xml version="1.0" encoding="utf-8"?>
-<w:ftr xmlns:wpc="http://schemas.microsoft.com/office/word/2010/wordprocessingCanvas" xmlns:mc="http://schemas.openxmlformats.org/markup-compatibility/2006" xmlns:o="urn:schemas-microsoft-com:office:office" xmlns:r="http://schemas.openxmlformats.org/officeDocument/2006/relationships" xmlns:m="http://schemas.openxmlformats.org/officeDocument/2006/math" xmlns:v="urn:schemas-microsoft-com:vml" xmlns:wp14="http://schemas.microsoft.com/office/word/2010/wordprocessingDrawing" xmlns:wp="http://schemas.openxmlformats.org/drawingml/2006/wordprocessingDrawing" xmlns:w10="urn:schemas-microsoft-com:office:word" xmlns:w="http://schemas.openxmlformats.org/wordprocessingml/2006/main" xmlns:w14="http://schemas.microsoft.com/office/word/2010/wordml" xmlns:wpg="http://schemas.microsoft.com/office/word/2010/wordprocessingGroup" xmlns:wpi="http://schemas.microsoft.com/office/word/2010/wordprocessingInk" xmlns:wne="http://schemas.microsoft.com/office/word/2006/wordml" xmlns:wps="http://schemas.microsoft.com/office/word/2010/wordprocessingShape" mc:Ignorable="w14 wp14">
-  <w:p>
-    <w:pPr>
-      <w:pStyle w:val="Footer"/>
-    </w:pPr>
-  </w:p>
-</w:ftr>
-</file>
-
-<file path=word/footer2.xml><?xml version="1.0" encoding="utf-8"?>
 <w:ftr xmlns:wpc="http://schemas.microsoft.com/office/word/2010/wordprocessingCanvas" xmlns:mc="http://schemas.openxmlformats.org/markup-compatibility/2006" xmlns:o="urn:schemas-microsoft-com:office:office" xmlns:r="http://schemas.openxmlformats.org/officeDocument/2006/relationships" xmlns:m="http://schemas.openxmlformats.org/officeDocument/2006/math" xmlns:v="urn:schemas-microsoft-com:vml" xmlns:wp14="http://schemas.microsoft.com/office/word/2010/wordprocessingDrawing" xmlns:wp="http://schemas.openxmlformats.org/drawingml/2006/wordprocessingDrawing" xmlns:w10="urn:schemas-microsoft-com:office:word" xmlns:w="http://schemas.openxmlformats.org/wordprocessingml/2006/main" xmlns:w14="http://schemas.microsoft.com/office/word/2010/wordml" xmlns:wpg="http://schemas.microsoft.com/office/word/2010/wordprocessingGroup" xmlns:wpi="http://schemas.microsoft.com/office/word/2010/wordprocessingInk" xmlns:wne="http://schemas.microsoft.com/office/word/2006/wordml" xmlns:wps="http://schemas.microsoft.com/office/word/2010/wordprocessingShape" mc:Ignorable="w14 wp14">
   <w:sdt>
     <w:sdtPr>
@@ -5338,7 +5305,7 @@
                 <w:bCs/>
                 <w:noProof/>
               </w:rPr>
-              <w:t>12</w:t>
+              <w:t>13</w:t>
             </w:r>
             <w:r>
               <w:rPr>
@@ -5380,7 +5347,7 @@
                 <w:bCs/>
                 <w:noProof/>
               </w:rPr>
-              <w:t>12</w:t>
+              <w:t>13</w:t>
             </w:r>
             <w:r>
               <w:rPr>
@@ -5403,16 +5370,6 @@
 </w:ftr>
 </file>
 
-<file path=word/footer3.xml><?xml version="1.0" encoding="utf-8"?>
-<w:ftr xmlns:wpc="http://schemas.microsoft.com/office/word/2010/wordprocessingCanvas" xmlns:mc="http://schemas.openxmlformats.org/markup-compatibility/2006" xmlns:o="urn:schemas-microsoft-com:office:office" xmlns:r="http://schemas.openxmlformats.org/officeDocument/2006/relationships" xmlns:m="http://schemas.openxmlformats.org/officeDocument/2006/math" xmlns:v="urn:schemas-microsoft-com:vml" xmlns:wp14="http://schemas.microsoft.com/office/word/2010/wordprocessingDrawing" xmlns:wp="http://schemas.openxmlformats.org/drawingml/2006/wordprocessingDrawing" xmlns:w10="urn:schemas-microsoft-com:office:word" xmlns:w="http://schemas.openxmlformats.org/wordprocessingml/2006/main" xmlns:w14="http://schemas.microsoft.com/office/word/2010/wordml" xmlns:wpg="http://schemas.microsoft.com/office/word/2010/wordprocessingGroup" xmlns:wpi="http://schemas.microsoft.com/office/word/2010/wordprocessingInk" xmlns:wne="http://schemas.microsoft.com/office/word/2006/wordml" xmlns:wps="http://schemas.microsoft.com/office/word/2010/wordprocessingShape" mc:Ignorable="w14 wp14">
-  <w:p>
-    <w:pPr>
-      <w:pStyle w:val="Footer"/>
-    </w:pPr>
-  </w:p>
-</w:ftr>
-</file>
-
 <file path=word/footnotes.xml><?xml version="1.0" encoding="utf-8"?>
 <w:footnotes xmlns:wpc="http://schemas.microsoft.com/office/word/2010/wordprocessingCanvas" xmlns:mc="http://schemas.openxmlformats.org/markup-compatibility/2006" xmlns:o="urn:schemas-microsoft-com:office:office" xmlns:r="http://schemas.openxmlformats.org/officeDocument/2006/relationships" xmlns:m="http://schemas.openxmlformats.org/officeDocument/2006/math" xmlns:v="urn:schemas-microsoft-com:vml" xmlns:wp14="http://schemas.microsoft.com/office/word/2010/wordprocessingDrawing" xmlns:wp="http://schemas.openxmlformats.org/drawingml/2006/wordprocessingDrawing" xmlns:w10="urn:schemas-microsoft-com:office:word" xmlns:w="http://schemas.openxmlformats.org/wordprocessingml/2006/main" xmlns:w14="http://schemas.microsoft.com/office/word/2010/wordml" xmlns:wpg="http://schemas.microsoft.com/office/word/2010/wordprocessingGroup" xmlns:wpi="http://schemas.microsoft.com/office/word/2010/wordprocessingInk" xmlns:wne="http://schemas.microsoft.com/office/word/2006/wordml" xmlns:wps="http://schemas.microsoft.com/office/word/2010/wordprocessingShape" mc:Ignorable="w14 wp14">
   <w:footnote w:type="separator" w:id="-1">
@@ -5436,36 +5393,6 @@
     </w:p>
   </w:footnote>
 </w:footnotes>
-</file>
-
-<file path=word/header1.xml><?xml version="1.0" encoding="utf-8"?>
-<w:hdr xmlns:wpc="http://schemas.microsoft.com/office/word/2010/wordprocessingCanvas" xmlns:mc="http://schemas.openxmlformats.org/markup-compatibility/2006" xmlns:o="urn:schemas-microsoft-com:office:office" xmlns:r="http://schemas.openxmlformats.org/officeDocument/2006/relationships" xmlns:m="http://schemas.openxmlformats.org/officeDocument/2006/math" xmlns:v="urn:schemas-microsoft-com:vml" xmlns:wp14="http://schemas.microsoft.com/office/word/2010/wordprocessingDrawing" xmlns:wp="http://schemas.openxmlformats.org/drawingml/2006/wordprocessingDrawing" xmlns:w10="urn:schemas-microsoft-com:office:word" xmlns:w="http://schemas.openxmlformats.org/wordprocessingml/2006/main" xmlns:w14="http://schemas.microsoft.com/office/word/2010/wordml" xmlns:wpg="http://schemas.microsoft.com/office/word/2010/wordprocessingGroup" xmlns:wpi="http://schemas.microsoft.com/office/word/2010/wordprocessingInk" xmlns:wne="http://schemas.microsoft.com/office/word/2006/wordml" xmlns:wps="http://schemas.microsoft.com/office/word/2010/wordprocessingShape" mc:Ignorable="w14 wp14">
-  <w:p>
-    <w:pPr>
-      <w:pStyle w:val="Header"/>
-    </w:pPr>
-  </w:p>
-</w:hdr>
-</file>
-
-<file path=word/header2.xml><?xml version="1.0" encoding="utf-8"?>
-<w:hdr xmlns:wpc="http://schemas.microsoft.com/office/word/2010/wordprocessingCanvas" xmlns:mc="http://schemas.openxmlformats.org/markup-compatibility/2006" xmlns:o="urn:schemas-microsoft-com:office:office" xmlns:r="http://schemas.openxmlformats.org/officeDocument/2006/relationships" xmlns:m="http://schemas.openxmlformats.org/officeDocument/2006/math" xmlns:v="urn:schemas-microsoft-com:vml" xmlns:wp14="http://schemas.microsoft.com/office/word/2010/wordprocessingDrawing" xmlns:wp="http://schemas.openxmlformats.org/drawingml/2006/wordprocessingDrawing" xmlns:w10="urn:schemas-microsoft-com:office:word" xmlns:w="http://schemas.openxmlformats.org/wordprocessingml/2006/main" xmlns:w14="http://schemas.microsoft.com/office/word/2010/wordml" xmlns:wpg="http://schemas.microsoft.com/office/word/2010/wordprocessingGroup" xmlns:wpi="http://schemas.microsoft.com/office/word/2010/wordprocessingInk" xmlns:wne="http://schemas.microsoft.com/office/word/2006/wordml" xmlns:wps="http://schemas.microsoft.com/office/word/2010/wordprocessingShape" mc:Ignorable="w14 wp14">
-  <w:p>
-    <w:pPr>
-      <w:pStyle w:val="Header"/>
-    </w:pPr>
-  </w:p>
-</w:hdr>
-</file>
-
-<file path=word/header3.xml><?xml version="1.0" encoding="utf-8"?>
-<w:hdr xmlns:wpc="http://schemas.microsoft.com/office/word/2010/wordprocessingCanvas" xmlns:mc="http://schemas.openxmlformats.org/markup-compatibility/2006" xmlns:o="urn:schemas-microsoft-com:office:office" xmlns:r="http://schemas.openxmlformats.org/officeDocument/2006/relationships" xmlns:m="http://schemas.openxmlformats.org/officeDocument/2006/math" xmlns:v="urn:schemas-microsoft-com:vml" xmlns:wp14="http://schemas.microsoft.com/office/word/2010/wordprocessingDrawing" xmlns:wp="http://schemas.openxmlformats.org/drawingml/2006/wordprocessingDrawing" xmlns:w10="urn:schemas-microsoft-com:office:word" xmlns:w="http://schemas.openxmlformats.org/wordprocessingml/2006/main" xmlns:w14="http://schemas.microsoft.com/office/word/2010/wordml" xmlns:wpg="http://schemas.microsoft.com/office/word/2010/wordprocessingGroup" xmlns:wpi="http://schemas.microsoft.com/office/word/2010/wordprocessingInk" xmlns:wne="http://schemas.microsoft.com/office/word/2006/wordml" xmlns:wps="http://schemas.microsoft.com/office/word/2010/wordprocessingShape" mc:Ignorable="w14 wp14">
-  <w:p>
-    <w:pPr>
-      <w:pStyle w:val="Header"/>
-    </w:pPr>
-  </w:p>
-</w:hdr>
 </file>
 
 <file path=word/numbering.xml><?xml version="1.0" encoding="utf-8"?>
@@ -8102,7 +8029,7 @@
 </file>
 
 <file path=customXml/itemProps1.xml><?xml version="1.0" encoding="utf-8"?>
-<ds:datastoreItem xmlns:ds="http://schemas.openxmlformats.org/officeDocument/2006/customXml" ds:itemID="{B8FAFAF7-7D97-4805-9D8C-B6DFABD36528}">
+<ds:datastoreItem xmlns:ds="http://schemas.openxmlformats.org/officeDocument/2006/customXml" ds:itemID="{9587310A-9E86-4ADF-B326-C88AE10BB9E0}">
   <ds:schemaRefs>
     <ds:schemaRef ds:uri="http://schemas.openxmlformats.org/officeDocument/2006/bibliography"/>
   </ds:schemaRefs>

</xml_diff>

<commit_message>
idk about s03, but i gotta do tb4, so g2g
</commit_message>
<xml_diff>
--- a/SFWR_ENG_3DX4_Summary.docx
+++ b/SFWR_ENG_3DX4_Summary.docx
@@ -63,21 +63,8 @@
           <w:t>MathType</w:t>
         </w:r>
       </w:hyperlink>
-      <w:r>
-        <w:rPr>
-          <w:i/>
-        </w:rPr>
-        <w:t xml:space="preserve">; graphs made using </w:t>
-      </w:r>
-      <w:hyperlink r:id="rId10" w:history="1">
-        <w:r>
-          <w:rPr>
-            <w:rStyle w:val="Hyperlink"/>
-            <w:i/>
-          </w:rPr>
-          <w:t>Winplot</w:t>
-        </w:r>
-      </w:hyperlink>
+      <w:bookmarkStart w:id="0" w:name="_GoBack"/>
+      <w:bookmarkEnd w:id="0"/>
       <w:r>
         <w:rPr>
           <w:i/>
@@ -138,131 +125,13 @@
           <w:r>
             <w:fldChar w:fldCharType="separate"/>
           </w:r>
-          <w:bookmarkStart w:id="0" w:name="_GoBack"/>
-          <w:bookmarkEnd w:id="0"/>
-          <w:r>
-            <w:rPr>
-              <w:rStyle w:val="Hyperlink"/>
-              <w:noProof/>
-            </w:rPr>
-            <w:fldChar w:fldCharType="begin"/>
-          </w:r>
-          <w:r>
-            <w:rPr>
-              <w:rStyle w:val="Hyperlink"/>
-              <w:noProof/>
-            </w:rPr>
-            <w:instrText xml:space="preserve"> </w:instrText>
-          </w:r>
-          <w:r>
-            <w:rPr>
-              <w:noProof/>
-            </w:rPr>
-            <w:instrText>HYPERLINK \l "_Toc412628121"</w:instrText>
-          </w:r>
-          <w:r>
-            <w:rPr>
-              <w:rStyle w:val="Hyperlink"/>
-              <w:noProof/>
-            </w:rPr>
-            <w:instrText xml:space="preserve"> </w:instrText>
-          </w:r>
-          <w:r>
-            <w:rPr>
-              <w:rStyle w:val="Hyperlink"/>
-              <w:noProof/>
-            </w:rPr>
-          </w:r>
-          <w:r>
-            <w:rPr>
-              <w:rStyle w:val="Hyperlink"/>
-              <w:noProof/>
-            </w:rPr>
-            <w:fldChar w:fldCharType="separate"/>
-          </w:r>
-          <w:r>
-            <w:rPr>
-              <w:rStyle w:val="Hyperlink"/>
-              <w:noProof/>
-            </w:rPr>
-            <w:t>Introduction to Systems</w:t>
-          </w:r>
-          <w:r>
-            <w:rPr>
-              <w:noProof/>
-              <w:webHidden/>
-            </w:rPr>
-            <w:tab/>
-          </w:r>
-          <w:r>
-            <w:rPr>
-              <w:noProof/>
-              <w:webHidden/>
-            </w:rPr>
-            <w:fldChar w:fldCharType="begin"/>
-          </w:r>
-          <w:r>
-            <w:rPr>
-              <w:noProof/>
-              <w:webHidden/>
-            </w:rPr>
-            <w:instrText xml:space="preserve"> PAGEREF _Toc412628121 \h </w:instrText>
-          </w:r>
-          <w:r>
-            <w:rPr>
-              <w:noProof/>
-              <w:webHidden/>
-            </w:rPr>
-          </w:r>
-          <w:r>
-            <w:rPr>
-              <w:noProof/>
-              <w:webHidden/>
-            </w:rPr>
-            <w:fldChar w:fldCharType="separate"/>
-          </w:r>
-          <w:r>
-            <w:rPr>
-              <w:noProof/>
-              <w:webHidden/>
-            </w:rPr>
-            <w:t>2</w:t>
-          </w:r>
-          <w:r>
-            <w:rPr>
-              <w:noProof/>
-              <w:webHidden/>
-            </w:rPr>
-            <w:fldChar w:fldCharType="end"/>
-          </w:r>
-          <w:r>
-            <w:rPr>
-              <w:rStyle w:val="Hyperlink"/>
-              <w:noProof/>
-            </w:rPr>
-            <w:fldChar w:fldCharType="end"/>
-          </w:r>
-        </w:p>
-        <w:p>
-          <w:pPr>
-            <w:pStyle w:val="TOC1"/>
-            <w:tabs>
-              <w:tab w:val="right" w:leader="dot" w:pos="9350"/>
-            </w:tabs>
-            <w:rPr>
-              <w:rFonts w:asciiTheme="minorHAnsi" w:eastAsiaTheme="minorEastAsia" w:hAnsiTheme="minorHAnsi"/>
-              <w:noProof/>
-              <w:sz w:val="22"/>
-              <w:lang w:eastAsia="en-CA"/>
-            </w:rPr>
-          </w:pPr>
-          <w:hyperlink w:anchor="_Toc412628122" w:history="1">
+          <w:hyperlink w:anchor="_Toc412651813" w:history="1">
             <w:r>
               <w:rPr>
                 <w:rStyle w:val="Hyperlink"/>
                 <w:noProof/>
               </w:rPr>
-              <w:t>Laplace</w:t>
+              <w:t>Introduction to Systems</w:t>
             </w:r>
             <w:r>
               <w:rPr>
@@ -283,7 +152,7 @@
                 <w:noProof/>
                 <w:webHidden/>
               </w:rPr>
-              <w:instrText xml:space="preserve"> PAGEREF _Toc412628122 \h </w:instrText>
+              <w:instrText xml:space="preserve"> PAGEREF _Toc412651813 \h </w:instrText>
             </w:r>
             <w:r>
               <w:rPr>
@@ -327,12 +196,83 @@
               <w:lang w:eastAsia="en-CA"/>
             </w:rPr>
           </w:pPr>
-          <w:hyperlink w:anchor="_Toc412628123" w:history="1">
+          <w:hyperlink w:anchor="_Toc412651814" w:history="1">
             <w:r>
               <w:rPr>
                 <w:rStyle w:val="Hyperlink"/>
                 <w:noProof/>
               </w:rPr>
+              <w:t>Laplace</w:t>
+            </w:r>
+            <w:r>
+              <w:rPr>
+                <w:noProof/>
+                <w:webHidden/>
+              </w:rPr>
+              <w:tab/>
+            </w:r>
+            <w:r>
+              <w:rPr>
+                <w:noProof/>
+                <w:webHidden/>
+              </w:rPr>
+              <w:fldChar w:fldCharType="begin"/>
+            </w:r>
+            <w:r>
+              <w:rPr>
+                <w:noProof/>
+                <w:webHidden/>
+              </w:rPr>
+              <w:instrText xml:space="preserve"> PAGEREF _Toc412651814 \h </w:instrText>
+            </w:r>
+            <w:r>
+              <w:rPr>
+                <w:noProof/>
+                <w:webHidden/>
+              </w:rPr>
+            </w:r>
+            <w:r>
+              <w:rPr>
+                <w:noProof/>
+                <w:webHidden/>
+              </w:rPr>
+              <w:fldChar w:fldCharType="separate"/>
+            </w:r>
+            <w:r>
+              <w:rPr>
+                <w:noProof/>
+                <w:webHidden/>
+              </w:rPr>
+              <w:t>2</w:t>
+            </w:r>
+            <w:r>
+              <w:rPr>
+                <w:noProof/>
+                <w:webHidden/>
+              </w:rPr>
+              <w:fldChar w:fldCharType="end"/>
+            </w:r>
+          </w:hyperlink>
+        </w:p>
+        <w:p>
+          <w:pPr>
+            <w:pStyle w:val="TOC1"/>
+            <w:tabs>
+              <w:tab w:val="right" w:leader="dot" w:pos="9350"/>
+            </w:tabs>
+            <w:rPr>
+              <w:rFonts w:asciiTheme="minorHAnsi" w:eastAsiaTheme="minorEastAsia" w:hAnsiTheme="minorHAnsi"/>
+              <w:noProof/>
+              <w:sz w:val="22"/>
+              <w:lang w:eastAsia="en-CA"/>
+            </w:rPr>
+          </w:pPr>
+          <w:hyperlink w:anchor="_Toc412651815" w:history="1">
+            <w:r>
+              <w:rPr>
+                <w:rStyle w:val="Hyperlink"/>
+                <w:noProof/>
+              </w:rPr>
               <w:t>Transfer Functions</w:t>
             </w:r>
             <w:r>
@@ -354,7 +294,7 @@
                 <w:noProof/>
                 <w:webHidden/>
               </w:rPr>
-              <w:instrText xml:space="preserve"> PAGEREF _Toc412628123 \h </w:instrText>
+              <w:instrText xml:space="preserve"> PAGEREF _Toc412651815 \h </w:instrText>
             </w:r>
             <w:r>
               <w:rPr>
@@ -398,7 +338,7 @@
               <w:lang w:eastAsia="en-CA"/>
             </w:rPr>
           </w:pPr>
-          <w:hyperlink w:anchor="_Toc412628124" w:history="1">
+          <w:hyperlink w:anchor="_Toc412651816" w:history="1">
             <w:r>
               <w:rPr>
                 <w:rStyle w:val="Hyperlink"/>
@@ -425,7 +365,7 @@
                 <w:noProof/>
                 <w:webHidden/>
               </w:rPr>
-              <w:instrText xml:space="preserve"> PAGEREF _Toc412628124 \h </w:instrText>
+              <w:instrText xml:space="preserve"> PAGEREF _Toc412651816 \h </w:instrText>
             </w:r>
             <w:r>
               <w:rPr>
@@ -469,7 +409,7 @@
               <w:lang w:eastAsia="en-CA"/>
             </w:rPr>
           </w:pPr>
-          <w:hyperlink w:anchor="_Toc412628125" w:history="1">
+          <w:hyperlink w:anchor="_Toc412651817" w:history="1">
             <w:r>
               <w:rPr>
                 <w:rStyle w:val="Hyperlink"/>
@@ -496,7 +436,7 @@
                 <w:noProof/>
                 <w:webHidden/>
               </w:rPr>
-              <w:instrText xml:space="preserve"> PAGEREF _Toc412628125 \h </w:instrText>
+              <w:instrText xml:space="preserve"> PAGEREF _Toc412651817 \h </w:instrText>
             </w:r>
             <w:r>
               <w:rPr>
@@ -540,7 +480,7 @@
               <w:lang w:eastAsia="en-CA"/>
             </w:rPr>
           </w:pPr>
-          <w:hyperlink w:anchor="_Toc412628126" w:history="1">
+          <w:hyperlink w:anchor="_Toc412651818" w:history="1">
             <w:r>
               <w:rPr>
                 <w:rStyle w:val="Hyperlink"/>
@@ -567,7 +507,7 @@
                 <w:noProof/>
                 <w:webHidden/>
               </w:rPr>
-              <w:instrText xml:space="preserve"> PAGEREF _Toc412628126 \h </w:instrText>
+              <w:instrText xml:space="preserve"> PAGEREF _Toc412651818 \h </w:instrText>
             </w:r>
             <w:r>
               <w:rPr>
@@ -611,7 +551,7 @@
               <w:lang w:eastAsia="en-CA"/>
             </w:rPr>
           </w:pPr>
-          <w:hyperlink w:anchor="_Toc412628127" w:history="1">
+          <w:hyperlink w:anchor="_Toc412651819" w:history="1">
             <w:r>
               <w:rPr>
                 <w:rStyle w:val="Hyperlink"/>
@@ -638,7 +578,7 @@
                 <w:noProof/>
                 <w:webHidden/>
               </w:rPr>
-              <w:instrText xml:space="preserve"> PAGEREF _Toc412628127 \h </w:instrText>
+              <w:instrText xml:space="preserve"> PAGEREF _Toc412651819 \h </w:instrText>
             </w:r>
             <w:r>
               <w:rPr>
@@ -682,7 +622,7 @@
               <w:lang w:eastAsia="en-CA"/>
             </w:rPr>
           </w:pPr>
-          <w:hyperlink w:anchor="_Toc412628128" w:history="1">
+          <w:hyperlink w:anchor="_Toc412651820" w:history="1">
             <w:r>
               <w:rPr>
                 <w:rStyle w:val="Hyperlink"/>
@@ -709,7 +649,7 @@
                 <w:noProof/>
                 <w:webHidden/>
               </w:rPr>
-              <w:instrText xml:space="preserve"> PAGEREF _Toc412628128 \h </w:instrText>
+              <w:instrText xml:space="preserve"> PAGEREF _Toc412651820 \h </w:instrText>
             </w:r>
             <w:r>
               <w:rPr>
@@ -753,7 +693,7 @@
               <w:lang w:eastAsia="en-CA"/>
             </w:rPr>
           </w:pPr>
-          <w:hyperlink w:anchor="_Toc412628129" w:history="1">
+          <w:hyperlink w:anchor="_Toc412651821" w:history="1">
             <w:r>
               <w:rPr>
                 <w:rStyle w:val="Hyperlink"/>
@@ -780,7 +720,7 @@
                 <w:noProof/>
                 <w:webHidden/>
               </w:rPr>
-              <w:instrText xml:space="preserve"> PAGEREF _Toc412628129 \h </w:instrText>
+              <w:instrText xml:space="preserve"> PAGEREF _Toc412651821 \h </w:instrText>
             </w:r>
             <w:r>
               <w:rPr>
@@ -824,7 +764,7 @@
               <w:lang w:eastAsia="en-CA"/>
             </w:rPr>
           </w:pPr>
-          <w:hyperlink w:anchor="_Toc412628130" w:history="1">
+          <w:hyperlink w:anchor="_Toc412651822" w:history="1">
             <w:r>
               <w:rPr>
                 <w:rStyle w:val="Hyperlink"/>
@@ -851,7 +791,7 @@
                 <w:noProof/>
                 <w:webHidden/>
               </w:rPr>
-              <w:instrText xml:space="preserve"> PAGEREF _Toc412628130 \h </w:instrText>
+              <w:instrText xml:space="preserve"> PAGEREF _Toc412651822 \h </w:instrText>
             </w:r>
             <w:r>
               <w:rPr>
@@ -895,7 +835,7 @@
               <w:lang w:eastAsia="en-CA"/>
             </w:rPr>
           </w:pPr>
-          <w:hyperlink w:anchor="_Toc412628131" w:history="1">
+          <w:hyperlink w:anchor="_Toc412651823" w:history="1">
             <w:r>
               <w:rPr>
                 <w:rStyle w:val="Hyperlink"/>
@@ -922,7 +862,7 @@
                 <w:noProof/>
                 <w:webHidden/>
               </w:rPr>
-              <w:instrText xml:space="preserve"> PAGEREF _Toc412628131 \h </w:instrText>
+              <w:instrText xml:space="preserve"> PAGEREF _Toc412651823 \h </w:instrText>
             </w:r>
             <w:r>
               <w:rPr>
@@ -966,7 +906,7 @@
               <w:lang w:eastAsia="en-CA"/>
             </w:rPr>
           </w:pPr>
-          <w:hyperlink w:anchor="_Toc412628132" w:history="1">
+          <w:hyperlink w:anchor="_Toc412651824" w:history="1">
             <w:r>
               <w:rPr>
                 <w:rStyle w:val="Hyperlink"/>
@@ -993,7 +933,7 @@
                 <w:noProof/>
                 <w:webHidden/>
               </w:rPr>
-              <w:instrText xml:space="preserve"> PAGEREF _Toc412628132 \h </w:instrText>
+              <w:instrText xml:space="preserve"> PAGEREF _Toc412651824 \h </w:instrText>
             </w:r>
             <w:r>
               <w:rPr>
@@ -1037,7 +977,7 @@
               <w:lang w:eastAsia="en-CA"/>
             </w:rPr>
           </w:pPr>
-          <w:hyperlink w:anchor="_Toc412628133" w:history="1">
+          <w:hyperlink w:anchor="_Toc412651825" w:history="1">
             <w:r>
               <w:rPr>
                 <w:rStyle w:val="Hyperlink"/>
@@ -1064,7 +1004,7 @@
                 <w:noProof/>
                 <w:webHidden/>
               </w:rPr>
-              <w:instrText xml:space="preserve"> PAGEREF _Toc412628133 \h </w:instrText>
+              <w:instrText xml:space="preserve"> PAGEREF _Toc412651825 \h </w:instrText>
             </w:r>
             <w:r>
               <w:rPr>
@@ -1108,7 +1048,7 @@
               <w:lang w:eastAsia="en-CA"/>
             </w:rPr>
           </w:pPr>
-          <w:hyperlink w:anchor="_Toc412628134" w:history="1">
+          <w:hyperlink w:anchor="_Toc412651826" w:history="1">
             <w:r>
               <w:rPr>
                 <w:rStyle w:val="Hyperlink"/>
@@ -1135,7 +1075,7 @@
                 <w:noProof/>
                 <w:webHidden/>
               </w:rPr>
-              <w:instrText xml:space="preserve"> PAGEREF _Toc412628134 \h </w:instrText>
+              <w:instrText xml:space="preserve"> PAGEREF _Toc412651826 \h </w:instrText>
             </w:r>
             <w:r>
               <w:rPr>
@@ -1179,7 +1119,7 @@
               <w:lang w:eastAsia="en-CA"/>
             </w:rPr>
           </w:pPr>
-          <w:hyperlink w:anchor="_Toc412628135" w:history="1">
+          <w:hyperlink w:anchor="_Toc412651827" w:history="1">
             <w:r>
               <w:rPr>
                 <w:rStyle w:val="Hyperlink"/>
@@ -1206,7 +1146,7 @@
                 <w:noProof/>
                 <w:webHidden/>
               </w:rPr>
-              <w:instrText xml:space="preserve"> PAGEREF _Toc412628135 \h </w:instrText>
+              <w:instrText xml:space="preserve"> PAGEREF _Toc412651827 \h </w:instrText>
             </w:r>
             <w:r>
               <w:rPr>
@@ -1250,7 +1190,7 @@
               <w:lang w:eastAsia="en-CA"/>
             </w:rPr>
           </w:pPr>
-          <w:hyperlink w:anchor="_Toc412628136" w:history="1">
+          <w:hyperlink w:anchor="_Toc412651828" w:history="1">
             <w:r>
               <w:rPr>
                 <w:rStyle w:val="Hyperlink"/>
@@ -1277,7 +1217,7 @@
                 <w:noProof/>
                 <w:webHidden/>
               </w:rPr>
-              <w:instrText xml:space="preserve"> PAGEREF _Toc412628136 \h </w:instrText>
+              <w:instrText xml:space="preserve"> PAGEREF _Toc412651828 \h </w:instrText>
             </w:r>
             <w:r>
               <w:rPr>
@@ -1321,7 +1261,7 @@
               <w:lang w:eastAsia="en-CA"/>
             </w:rPr>
           </w:pPr>
-          <w:hyperlink w:anchor="_Toc412628137" w:history="1">
+          <w:hyperlink w:anchor="_Toc412651829" w:history="1">
             <w:r>
               <w:rPr>
                 <w:rStyle w:val="Hyperlink"/>
@@ -1348,7 +1288,7 @@
                 <w:noProof/>
                 <w:webHidden/>
               </w:rPr>
-              <w:instrText xml:space="preserve"> PAGEREF _Toc412628137 \h </w:instrText>
+              <w:instrText xml:space="preserve"> PAGEREF _Toc412651829 \h </w:instrText>
             </w:r>
             <w:r>
               <w:rPr>
@@ -1392,7 +1332,7 @@
               <w:lang w:eastAsia="en-CA"/>
             </w:rPr>
           </w:pPr>
-          <w:hyperlink w:anchor="_Toc412628138" w:history="1">
+          <w:hyperlink w:anchor="_Toc412651830" w:history="1">
             <w:r>
               <w:rPr>
                 <w:rStyle w:val="Hyperlink"/>
@@ -1419,7 +1359,7 @@
                 <w:noProof/>
                 <w:webHidden/>
               </w:rPr>
-              <w:instrText xml:space="preserve"> PAGEREF _Toc412628138 \h </w:instrText>
+              <w:instrText xml:space="preserve"> PAGEREF _Toc412651830 \h </w:instrText>
             </w:r>
             <w:r>
               <w:rPr>
@@ -1463,7 +1403,7 @@
               <w:lang w:eastAsia="en-CA"/>
             </w:rPr>
           </w:pPr>
-          <w:hyperlink w:anchor="_Toc412628139" w:history="1">
+          <w:hyperlink w:anchor="_Toc412651831" w:history="1">
             <w:r>
               <w:rPr>
                 <w:rStyle w:val="Hyperlink"/>
@@ -1490,7 +1430,7 @@
                 <w:noProof/>
                 <w:webHidden/>
               </w:rPr>
-              <w:instrText xml:space="preserve"> PAGEREF _Toc412628139 \h </w:instrText>
+              <w:instrText xml:space="preserve"> PAGEREF _Toc412651831 \h </w:instrText>
             </w:r>
             <w:r>
               <w:rPr>
@@ -1534,7 +1474,7 @@
               <w:lang w:eastAsia="en-CA"/>
             </w:rPr>
           </w:pPr>
-          <w:hyperlink w:anchor="_Toc412628140" w:history="1">
+          <w:hyperlink w:anchor="_Toc412651832" w:history="1">
             <w:r>
               <w:rPr>
                 <w:rStyle w:val="Hyperlink"/>
@@ -1561,7 +1501,7 @@
                 <w:noProof/>
                 <w:webHidden/>
               </w:rPr>
-              <w:instrText xml:space="preserve"> PAGEREF _Toc412628140 \h </w:instrText>
+              <w:instrText xml:space="preserve"> PAGEREF _Toc412651832 \h </w:instrText>
             </w:r>
             <w:r>
               <w:rPr>
@@ -1605,7 +1545,7 @@
               <w:lang w:eastAsia="en-CA"/>
             </w:rPr>
           </w:pPr>
-          <w:hyperlink w:anchor="_Toc412628141" w:history="1">
+          <w:hyperlink w:anchor="_Toc412651833" w:history="1">
             <w:r>
               <w:rPr>
                 <w:rStyle w:val="Hyperlink"/>
@@ -1632,7 +1572,7 @@
                 <w:noProof/>
                 <w:webHidden/>
               </w:rPr>
-              <w:instrText xml:space="preserve"> PAGEREF _Toc412628141 \h </w:instrText>
+              <w:instrText xml:space="preserve"> PAGEREF _Toc412651833 \h </w:instrText>
             </w:r>
             <w:r>
               <w:rPr>
@@ -1653,6 +1593,77 @@
                 <w:webHidden/>
               </w:rPr>
               <w:t>12</w:t>
+            </w:r>
+            <w:r>
+              <w:rPr>
+                <w:noProof/>
+                <w:webHidden/>
+              </w:rPr>
+              <w:fldChar w:fldCharType="end"/>
+            </w:r>
+          </w:hyperlink>
+        </w:p>
+        <w:p>
+          <w:pPr>
+            <w:pStyle w:val="TOC1"/>
+            <w:tabs>
+              <w:tab w:val="right" w:leader="dot" w:pos="9350"/>
+            </w:tabs>
+            <w:rPr>
+              <w:rFonts w:asciiTheme="minorHAnsi" w:eastAsiaTheme="minorEastAsia" w:hAnsiTheme="minorHAnsi"/>
+              <w:noProof/>
+              <w:sz w:val="22"/>
+              <w:lang w:eastAsia="en-CA"/>
+            </w:rPr>
+          </w:pPr>
+          <w:hyperlink w:anchor="_Toc412651834" w:history="1">
+            <w:r>
+              <w:rPr>
+                <w:rStyle w:val="Hyperlink"/>
+                <w:noProof/>
+              </w:rPr>
+              <w:t>MATLAB Stufff</w:t>
+            </w:r>
+            <w:r>
+              <w:rPr>
+                <w:noProof/>
+                <w:webHidden/>
+              </w:rPr>
+              <w:tab/>
+            </w:r>
+            <w:r>
+              <w:rPr>
+                <w:noProof/>
+                <w:webHidden/>
+              </w:rPr>
+              <w:fldChar w:fldCharType="begin"/>
+            </w:r>
+            <w:r>
+              <w:rPr>
+                <w:noProof/>
+                <w:webHidden/>
+              </w:rPr>
+              <w:instrText xml:space="preserve"> PAGEREF _Toc412651834 \h </w:instrText>
+            </w:r>
+            <w:r>
+              <w:rPr>
+                <w:noProof/>
+                <w:webHidden/>
+              </w:rPr>
+            </w:r>
+            <w:r>
+              <w:rPr>
+                <w:noProof/>
+                <w:webHidden/>
+              </w:rPr>
+              <w:fldChar w:fldCharType="separate"/>
+            </w:r>
+            <w:r>
+              <w:rPr>
+                <w:noProof/>
+                <w:webHidden/>
+              </w:rPr>
+              <w:t>13</w:t>
             </w:r>
             <w:r>
               <w:rPr>
@@ -1694,7 +1705,7 @@
           <w:numId w:val="4"/>
         </w:numPr>
       </w:pPr>
-      <w:hyperlink r:id="rId11" w:history="1">
+      <w:hyperlink r:id="rId10" w:history="1">
         <w:r>
           <w:rPr>
             <w:rStyle w:val="Hyperlink"/>
@@ -1711,7 +1722,7 @@
           <w:numId w:val="4"/>
         </w:numPr>
       </w:pPr>
-      <w:hyperlink r:id="rId12" w:history="1">
+      <w:hyperlink r:id="rId11" w:history="1">
         <w:r>
           <w:rPr>
             <w:rStyle w:val="Hyperlink"/>
@@ -1728,7 +1739,7 @@
           <w:numId w:val="4"/>
         </w:numPr>
       </w:pPr>
-      <w:hyperlink r:id="rId13" w:history="1">
+      <w:hyperlink r:id="rId12" w:history="1">
         <w:r>
           <w:rPr>
             <w:rStyle w:val="Hyperlink"/>
@@ -1749,7 +1760,7 @@
       <w:pPr>
         <w:pStyle w:val="Heading1"/>
       </w:pPr>
-      <w:bookmarkStart w:id="1" w:name="_Toc412628121"/>
+      <w:bookmarkStart w:id="1" w:name="_Toc412651813"/>
       <w:r>
         <w:t>Introduction to Systems</w:t>
       </w:r>
@@ -1807,7 +1818,7 @@
       <w:pPr>
         <w:pStyle w:val="Heading1"/>
       </w:pPr>
-      <w:bookmarkStart w:id="2" w:name="_Toc412628122"/>
+      <w:bookmarkStart w:id="2" w:name="_Toc412651814"/>
       <w:r>
         <w:t>Laplace</w:t>
       </w:r>
@@ -1863,9 +1874,9 @@
             <o:lock v:ext="edit" aspectratio="t"/>
           </v:shapetype>
           <v:shape id="_x0000_i1025" type="#_x0000_t75" style="width:102pt;height:36pt" o:ole="">
-            <v:imagedata r:id="rId14" o:title=""/>
+            <v:imagedata r:id="rId13" o:title=""/>
           </v:shape>
-          <o:OLEObject Type="Embed" ProgID="Equation.DSMT4" ShapeID="_x0000_i1025" DrawAspect="Content" ObjectID="_1486369993" r:id="rId15"/>
+          <o:OLEObject Type="Embed" ProgID="Equation.DSMT4" ShapeID="_x0000_i1025" DrawAspect="Content" ObjectID="_1486393812" r:id="rId14"/>
         </w:object>
       </w:r>
     </w:p>
@@ -2101,7 +2112,6 @@
           <w:noProof/>
           <w:lang w:eastAsia="en-CA"/>
         </w:rPr>
-        <w:lastRenderedPageBreak/>
         <w:drawing>
           <wp:inline distT="0" distB="0" distL="0" distR="0" wp14:anchorId="287EC858" wp14:editId="69C35691">
             <wp:extent cx="3629052" cy="2471756"/>
@@ -2118,7 +2128,7 @@
                     <pic:cNvPicPr/>
                   </pic:nvPicPr>
                   <pic:blipFill>
-                    <a:blip r:embed="rId16"/>
+                    <a:blip r:embed="rId15"/>
                     <a:stretch>
                       <a:fillRect/>
                     </a:stretch>
@@ -2148,7 +2158,7 @@
       <w:pPr>
         <w:pStyle w:val="Heading1"/>
       </w:pPr>
-      <w:bookmarkStart w:id="3" w:name="_Toc412628123"/>
+      <w:bookmarkStart w:id="3" w:name="_Toc412651815"/>
       <w:r>
         <w:t>Transfer Functions</w:t>
       </w:r>
@@ -2158,7 +2168,7 @@
       <w:pPr>
         <w:pStyle w:val="Heading2"/>
       </w:pPr>
-      <w:bookmarkStart w:id="4" w:name="_Toc412628124"/>
+      <w:bookmarkStart w:id="4" w:name="_Toc412651816"/>
       <w:r>
         <w:t>Electrical</w:t>
       </w:r>
@@ -2168,7 +2178,7 @@
       <w:pPr>
         <w:pStyle w:val="Heading3"/>
       </w:pPr>
-      <w:bookmarkStart w:id="5" w:name="_Toc412628125"/>
+      <w:bookmarkStart w:id="5" w:name="_Toc412651817"/>
       <w:r>
         <w:t>Component stuff</w:t>
       </w:r>
@@ -2193,9 +2203,9 @@
         </w:rPr>
         <w:object w:dxaOrig="999" w:dyaOrig="740">
           <v:shape id="_x0000_i1026" type="#_x0000_t75" style="width:50.25pt;height:36.75pt" o:ole="">
-            <v:imagedata r:id="rId17" o:title=""/>
+            <v:imagedata r:id="rId16" o:title=""/>
           </v:shape>
-          <o:OLEObject Type="Embed" ProgID="Equation.DSMT4" ShapeID="_x0000_i1026" DrawAspect="Content" ObjectID="_1486369994" r:id="rId18"/>
+          <o:OLEObject Type="Embed" ProgID="Equation.DSMT4" ShapeID="_x0000_i1026" DrawAspect="Content" ObjectID="_1486393813" r:id="rId17"/>
         </w:object>
       </w:r>
     </w:p>
@@ -2209,9 +2219,9 @@
         </w:rPr>
         <w:object w:dxaOrig="1500" w:dyaOrig="1359">
           <v:shape id="_x0000_i1027" type="#_x0000_t75" style="width:75pt;height:68.25pt" o:ole="">
-            <v:imagedata r:id="rId19" o:title=""/>
+            <v:imagedata r:id="rId18" o:title=""/>
           </v:shape>
-          <o:OLEObject Type="Embed" ProgID="Equation.DSMT4" ShapeID="_x0000_i1027" DrawAspect="Content" ObjectID="_1486369995" r:id="rId20"/>
+          <o:OLEObject Type="Embed" ProgID="Equation.DSMT4" ShapeID="_x0000_i1027" DrawAspect="Content" ObjectID="_1486393814" r:id="rId19"/>
         </w:object>
       </w:r>
     </w:p>
@@ -2243,9 +2253,9 @@
         </w:rPr>
         <w:object w:dxaOrig="859" w:dyaOrig="1359">
           <v:shape id="_x0000_i1028" type="#_x0000_t75" style="width:43.5pt;height:68.25pt" o:ole="">
-            <v:imagedata r:id="rId21" o:title=""/>
+            <v:imagedata r:id="rId20" o:title=""/>
           </v:shape>
-          <o:OLEObject Type="Embed" ProgID="Equation.DSMT4" ShapeID="_x0000_i1028" DrawAspect="Content" ObjectID="_1486369996" r:id="rId22"/>
+          <o:OLEObject Type="Embed" ProgID="Equation.DSMT4" ShapeID="_x0000_i1028" DrawAspect="Content" ObjectID="_1486393815" r:id="rId21"/>
         </w:object>
       </w:r>
     </w:p>
@@ -2270,9 +2280,9 @@
         </w:rPr>
         <w:object w:dxaOrig="1600" w:dyaOrig="1400">
           <v:shape id="_x0000_i1029" type="#_x0000_t75" style="width:80.25pt;height:69.75pt" o:ole="">
-            <v:imagedata r:id="rId23" o:title=""/>
+            <v:imagedata r:id="rId22" o:title=""/>
           </v:shape>
-          <o:OLEObject Type="Embed" ProgID="Equation.DSMT4" ShapeID="_x0000_i1029" DrawAspect="Content" ObjectID="_1486369997" r:id="rId24"/>
+          <o:OLEObject Type="Embed" ProgID="Equation.DSMT4" ShapeID="_x0000_i1029" DrawAspect="Content" ObjectID="_1486393816" r:id="rId23"/>
         </w:object>
       </w:r>
     </w:p>
@@ -2305,9 +2315,9 @@
         </w:rPr>
         <w:object w:dxaOrig="2140" w:dyaOrig="740">
           <v:shape id="_x0000_i1030" type="#_x0000_t75" style="width:107.25pt;height:36.75pt" o:ole="">
-            <v:imagedata r:id="rId25" o:title=""/>
+            <v:imagedata r:id="rId24" o:title=""/>
           </v:shape>
-          <o:OLEObject Type="Embed" ProgID="Equation.DSMT4" ShapeID="_x0000_i1030" DrawAspect="Content" ObjectID="_1486369998" r:id="rId26"/>
+          <o:OLEObject Type="Embed" ProgID="Equation.DSMT4" ShapeID="_x0000_i1030" DrawAspect="Content" ObjectID="_1486393817" r:id="rId25"/>
         </w:object>
       </w:r>
     </w:p>
@@ -2321,9 +2331,9 @@
         </w:rPr>
         <w:object w:dxaOrig="1780" w:dyaOrig="1359">
           <v:shape id="_x0000_i1031" type="#_x0000_t75" style="width:89.25pt;height:68.25pt" o:ole="">
-            <v:imagedata r:id="rId27" o:title=""/>
+            <v:imagedata r:id="rId26" o:title=""/>
           </v:shape>
-          <o:OLEObject Type="Embed" ProgID="Equation.DSMT4" ShapeID="_x0000_i1031" DrawAspect="Content" ObjectID="_1486369999" r:id="rId28"/>
+          <o:OLEObject Type="Embed" ProgID="Equation.DSMT4" ShapeID="_x0000_i1031" DrawAspect="Content" ObjectID="_1486393818" r:id="rId27"/>
         </w:object>
       </w:r>
     </w:p>
@@ -2352,7 +2362,7 @@
                     <pic:cNvPicPr/>
                   </pic:nvPicPr>
                   <pic:blipFill>
-                    <a:blip r:embed="rId29"/>
+                    <a:blip r:embed="rId28"/>
                     <a:stretch>
                       <a:fillRect/>
                     </a:stretch>
@@ -2377,7 +2387,7 @@
       <w:pPr>
         <w:pStyle w:val="Heading3"/>
       </w:pPr>
-      <w:bookmarkStart w:id="6" w:name="_Toc412628126"/>
+      <w:bookmarkStart w:id="6" w:name="_Toc412651818"/>
       <w:r>
         <w:t>Mesh Analysis</w:t>
       </w:r>
@@ -2398,7 +2408,7 @@
       <w:pPr>
         <w:pStyle w:val="Heading3"/>
       </w:pPr>
-      <w:bookmarkStart w:id="7" w:name="_Toc412628127"/>
+      <w:bookmarkStart w:id="7" w:name="_Toc412651819"/>
       <w:r>
         <w:t>Noodal Anal</w:t>
       </w:r>
@@ -2432,7 +2442,7 @@
       <w:pPr>
         <w:pStyle w:val="Heading3"/>
       </w:pPr>
-      <w:bookmarkStart w:id="8" w:name="_Toc412628128"/>
+      <w:bookmarkStart w:id="8" w:name="_Toc412651820"/>
       <w:r>
         <w:t>Cramer’s Rule</w:t>
       </w:r>
@@ -2448,9 +2458,9 @@
         </w:rPr>
         <w:object w:dxaOrig="4239" w:dyaOrig="740">
           <v:shape id="_x0000_i1032" type="#_x0000_t75" style="width:212.25pt;height:36.75pt" o:ole="">
-            <v:imagedata r:id="rId30" o:title=""/>
+            <v:imagedata r:id="rId29" o:title=""/>
           </v:shape>
-          <o:OLEObject Type="Embed" ProgID="Equation.DSMT4" ShapeID="_x0000_i1032" DrawAspect="Content" ObjectID="_1486370000" r:id="rId31"/>
+          <o:OLEObject Type="Embed" ProgID="Equation.DSMT4" ShapeID="_x0000_i1032" DrawAspect="Content" ObjectID="_1486393819" r:id="rId30"/>
         </w:object>
       </w:r>
     </w:p>
@@ -2469,9 +2479,9 @@
         </w:rPr>
         <w:object w:dxaOrig="1719" w:dyaOrig="880">
           <v:shape id="_x0000_i1033" type="#_x0000_t75" style="width:85.5pt;height:43.5pt" o:ole="">
-            <v:imagedata r:id="rId32" o:title=""/>
+            <v:imagedata r:id="rId31" o:title=""/>
           </v:shape>
-          <o:OLEObject Type="Embed" ProgID="Equation.DSMT4" ShapeID="_x0000_i1033" DrawAspect="Content" ObjectID="_1486370001" r:id="rId33"/>
+          <o:OLEObject Type="Embed" ProgID="Equation.DSMT4" ShapeID="_x0000_i1033" DrawAspect="Content" ObjectID="_1486393820" r:id="rId32"/>
         </w:object>
       </w:r>
     </w:p>
@@ -2479,7 +2489,7 @@
       <w:pPr>
         <w:pStyle w:val="Heading3"/>
       </w:pPr>
-      <w:bookmarkStart w:id="9" w:name="_Toc412628129"/>
+      <w:bookmarkStart w:id="9" w:name="_Toc412651821"/>
       <w:r>
         <w:t>OP-Amps</w:t>
       </w:r>
@@ -2494,7 +2504,7 @@
       <w:pPr>
         <w:pStyle w:val="Heading2"/>
       </w:pPr>
-      <w:bookmarkStart w:id="10" w:name="_Toc412628130"/>
+      <w:bookmarkStart w:id="10" w:name="_Toc412651822"/>
       <w:r>
         <w:t>Mechanical</w:t>
       </w:r>
@@ -2574,9 +2584,9 @@
         </w:rPr>
         <w:object w:dxaOrig="1480" w:dyaOrig="740">
           <v:shape id="_x0000_i1034" type="#_x0000_t75" style="width:74.25pt;height:36.75pt" o:ole="">
-            <v:imagedata r:id="rId34" o:title=""/>
+            <v:imagedata r:id="rId33" o:title=""/>
           </v:shape>
-          <o:OLEObject Type="Embed" ProgID="Equation.DSMT4" ShapeID="_x0000_i1034" DrawAspect="Content" ObjectID="_1486370002" r:id="rId35"/>
+          <o:OLEObject Type="Embed" ProgID="Equation.DSMT4" ShapeID="_x0000_i1034" DrawAspect="Content" ObjectID="_1486393821" r:id="rId34"/>
         </w:object>
       </w:r>
     </w:p>
@@ -2590,9 +2600,9 @@
         </w:rPr>
         <w:object w:dxaOrig="1400" w:dyaOrig="1040">
           <v:shape id="_x0000_i1035" type="#_x0000_t75" style="width:69.75pt;height:51.75pt" o:ole="">
-            <v:imagedata r:id="rId36" o:title=""/>
+            <v:imagedata r:id="rId35" o:title=""/>
           </v:shape>
-          <o:OLEObject Type="Embed" ProgID="Equation.DSMT4" ShapeID="_x0000_i1035" DrawAspect="Content" ObjectID="_1486370003" r:id="rId37"/>
+          <o:OLEObject Type="Embed" ProgID="Equation.DSMT4" ShapeID="_x0000_i1035" DrawAspect="Content" ObjectID="_1486393822" r:id="rId36"/>
         </w:object>
       </w:r>
     </w:p>
@@ -2600,7 +2610,7 @@
       <w:pPr>
         <w:pStyle w:val="Heading3"/>
       </w:pPr>
-      <w:bookmarkStart w:id="11" w:name="_Toc412628131"/>
+      <w:bookmarkStart w:id="11" w:name="_Toc412651823"/>
       <w:r>
         <w:t>Translational Systems</w:t>
       </w:r>
@@ -2637,9 +2647,9 @@
         </w:rPr>
         <w:object w:dxaOrig="3500" w:dyaOrig="760">
           <v:shape id="_x0000_i1036" type="#_x0000_t75" style="width:175.5pt;height:38.25pt" o:ole="">
-            <v:imagedata r:id="rId38" o:title=""/>
+            <v:imagedata r:id="rId37" o:title=""/>
           </v:shape>
-          <o:OLEObject Type="Embed" ProgID="Equation.DSMT4" ShapeID="_x0000_i1036" DrawAspect="Content" ObjectID="_1486370004" r:id="rId39"/>
+          <o:OLEObject Type="Embed" ProgID="Equation.DSMT4" ShapeID="_x0000_i1036" DrawAspect="Content" ObjectID="_1486393823" r:id="rId38"/>
         </w:object>
       </w:r>
     </w:p>
@@ -2653,9 +2663,9 @@
         </w:rPr>
         <w:object w:dxaOrig="840" w:dyaOrig="1280">
           <v:shape id="_x0000_i1037" type="#_x0000_t75" style="width:42pt;height:63.75pt" o:ole="">
-            <v:imagedata r:id="rId40" o:title=""/>
+            <v:imagedata r:id="rId39" o:title=""/>
           </v:shape>
-          <o:OLEObject Type="Embed" ProgID="Equation.DSMT4" ShapeID="_x0000_i1037" DrawAspect="Content" ObjectID="_1486370005" r:id="rId41"/>
+          <o:OLEObject Type="Embed" ProgID="Equation.DSMT4" ShapeID="_x0000_i1037" DrawAspect="Content" ObjectID="_1486393824" r:id="rId40"/>
         </w:object>
       </w:r>
     </w:p>
@@ -2669,9 +2679,9 @@
         </w:rPr>
         <w:object w:dxaOrig="740" w:dyaOrig="1440">
           <v:shape id="_x0000_i1038" type="#_x0000_t75" style="width:36.75pt;height:1in" o:ole="">
-            <v:imagedata r:id="rId42" o:title=""/>
+            <v:imagedata r:id="rId41" o:title=""/>
           </v:shape>
-          <o:OLEObject Type="Embed" ProgID="Equation.DSMT4" ShapeID="_x0000_i1038" DrawAspect="Content" ObjectID="_1486370006" r:id="rId43"/>
+          <o:OLEObject Type="Embed" ProgID="Equation.DSMT4" ShapeID="_x0000_i1038" DrawAspect="Content" ObjectID="_1486393825" r:id="rId42"/>
         </w:object>
       </w:r>
     </w:p>
@@ -2685,9 +2695,9 @@
         </w:rPr>
         <w:object w:dxaOrig="4220" w:dyaOrig="1480">
           <v:shape id="_x0000_i1039" type="#_x0000_t75" style="width:210.75pt;height:74.25pt" o:ole="">
-            <v:imagedata r:id="rId44" o:title=""/>
+            <v:imagedata r:id="rId43" o:title=""/>
           </v:shape>
-          <o:OLEObject Type="Embed" ProgID="Equation.DSMT4" ShapeID="_x0000_i1039" DrawAspect="Content" ObjectID="_1486370007" r:id="rId45"/>
+          <o:OLEObject Type="Embed" ProgID="Equation.DSMT4" ShapeID="_x0000_i1039" DrawAspect="Content" ObjectID="_1486393826" r:id="rId44"/>
         </w:object>
       </w:r>
     </w:p>
@@ -2701,9 +2711,9 @@
         </w:rPr>
         <w:object w:dxaOrig="4200" w:dyaOrig="1480">
           <v:shape id="_x0000_i1040" type="#_x0000_t75" style="width:210pt;height:74.25pt" o:ole="">
-            <v:imagedata r:id="rId46" o:title=""/>
+            <v:imagedata r:id="rId45" o:title=""/>
           </v:shape>
-          <o:OLEObject Type="Embed" ProgID="Equation.DSMT4" ShapeID="_x0000_i1040" DrawAspect="Content" ObjectID="_1486370008" r:id="rId47"/>
+          <o:OLEObject Type="Embed" ProgID="Equation.DSMT4" ShapeID="_x0000_i1040" DrawAspect="Content" ObjectID="_1486393827" r:id="rId46"/>
         </w:object>
       </w:r>
     </w:p>
@@ -2750,9 +2760,9 @@
         </w:rPr>
         <w:object w:dxaOrig="1340" w:dyaOrig="400">
           <v:shape id="_x0000_i1041" type="#_x0000_t75" style="width:66.75pt;height:20.25pt" o:ole="">
-            <v:imagedata r:id="rId48" o:title=""/>
+            <v:imagedata r:id="rId47" o:title=""/>
           </v:shape>
-          <o:OLEObject Type="Embed" ProgID="Equation.DSMT4" ShapeID="_x0000_i1041" DrawAspect="Content" ObjectID="_1486370009" r:id="rId49"/>
+          <o:OLEObject Type="Embed" ProgID="Equation.DSMT4" ShapeID="_x0000_i1041" DrawAspect="Content" ObjectID="_1486393828" r:id="rId48"/>
         </w:object>
       </w:r>
     </w:p>
@@ -2813,9 +2823,9 @@
         </w:rPr>
         <w:object w:dxaOrig="1560" w:dyaOrig="660">
           <v:shape id="_x0000_i1042" type="#_x0000_t75" style="width:78pt;height:33pt" o:ole="">
-            <v:imagedata r:id="rId50" o:title=""/>
+            <v:imagedata r:id="rId49" o:title=""/>
           </v:shape>
-          <o:OLEObject Type="Embed" ProgID="Equation.DSMT4" ShapeID="_x0000_i1042" DrawAspect="Content" ObjectID="_1486370010" r:id="rId51"/>
+          <o:OLEObject Type="Embed" ProgID="Equation.DSMT4" ShapeID="_x0000_i1042" DrawAspect="Content" ObjectID="_1486393829" r:id="rId50"/>
         </w:object>
       </w:r>
     </w:p>
@@ -2829,9 +2839,9 @@
         </w:rPr>
         <w:object w:dxaOrig="1280" w:dyaOrig="400">
           <v:shape id="_x0000_i1043" type="#_x0000_t75" style="width:63.75pt;height:20.25pt" o:ole="">
-            <v:imagedata r:id="rId52" o:title=""/>
+            <v:imagedata r:id="rId51" o:title=""/>
           </v:shape>
-          <o:OLEObject Type="Embed" ProgID="Equation.DSMT4" ShapeID="_x0000_i1043" DrawAspect="Content" ObjectID="_1486370011" r:id="rId53"/>
+          <o:OLEObject Type="Embed" ProgID="Equation.DSMT4" ShapeID="_x0000_i1043" DrawAspect="Content" ObjectID="_1486393830" r:id="rId52"/>
         </w:object>
       </w:r>
     </w:p>
@@ -2870,9 +2880,9 @@
         </w:rPr>
         <w:object w:dxaOrig="1700" w:dyaOrig="680">
           <v:shape id="_x0000_i1044" type="#_x0000_t75" style="width:85.5pt;height:33.75pt" o:ole="">
-            <v:imagedata r:id="rId54" o:title=""/>
+            <v:imagedata r:id="rId53" o:title=""/>
           </v:shape>
-          <o:OLEObject Type="Embed" ProgID="Equation.DSMT4" ShapeID="_x0000_i1044" DrawAspect="Content" ObjectID="_1486370012" r:id="rId55"/>
+          <o:OLEObject Type="Embed" ProgID="Equation.DSMT4" ShapeID="_x0000_i1044" DrawAspect="Content" ObjectID="_1486393831" r:id="rId54"/>
         </w:object>
       </w:r>
     </w:p>
@@ -2894,7 +2904,7 @@
       <w:pPr>
         <w:pStyle w:val="Heading3"/>
       </w:pPr>
-      <w:bookmarkStart w:id="12" w:name="_Toc412628132"/>
+      <w:bookmarkStart w:id="12" w:name="_Toc412651824"/>
       <w:r>
         <w:t>Rotational Systems</w:t>
       </w:r>
@@ -2919,9 +2929,9 @@
         </w:rPr>
         <w:object w:dxaOrig="1400" w:dyaOrig="740">
           <v:shape id="_x0000_i1045" type="#_x0000_t75" style="width:69.75pt;height:36.75pt" o:ole="">
-            <v:imagedata r:id="rId56" o:title=""/>
+            <v:imagedata r:id="rId55" o:title=""/>
           </v:shape>
-          <o:OLEObject Type="Embed" ProgID="Equation.DSMT4" ShapeID="_x0000_i1045" DrawAspect="Content" ObjectID="_1486370013" r:id="rId57"/>
+          <o:OLEObject Type="Embed" ProgID="Equation.DSMT4" ShapeID="_x0000_i1045" DrawAspect="Content" ObjectID="_1486393832" r:id="rId56"/>
         </w:object>
       </w:r>
     </w:p>
@@ -2939,6 +2949,100 @@
             <wp:extent cx="4572000" cy="3169066"/>
             <wp:effectExtent l="0" t="0" r="0" b="0"/>
             <wp:docPr id="3" name="Picture 3"/>
+            <wp:cNvGraphicFramePr>
+              <a:graphicFrameLocks xmlns:a="http://schemas.openxmlformats.org/drawingml/2006/main" noChangeAspect="1"/>
+            </wp:cNvGraphicFramePr>
+            <a:graphic xmlns:a="http://schemas.openxmlformats.org/drawingml/2006/main">
+              <a:graphicData uri="http://schemas.openxmlformats.org/drawingml/2006/picture">
+                <pic:pic xmlns:pic="http://schemas.openxmlformats.org/drawingml/2006/picture">
+                  <pic:nvPicPr>
+                    <pic:cNvPr id="0" name=""/>
+                    <pic:cNvPicPr/>
+                  </pic:nvPicPr>
+                  <pic:blipFill>
+                    <a:blip r:embed="rId57"/>
+                    <a:stretch>
+                      <a:fillRect/>
+                    </a:stretch>
+                  </pic:blipFill>
+                  <pic:spPr>
+                    <a:xfrm>
+                      <a:off x="0" y="0"/>
+                      <a:ext cx="4574714" cy="3170947"/>
+                    </a:xfrm>
+                    <a:prstGeom prst="rect">
+                      <a:avLst/>
+                    </a:prstGeom>
+                  </pic:spPr>
+                </pic:pic>
+              </a:graphicData>
+            </a:graphic>
+          </wp:inline>
+        </w:drawing>
+      </w:r>
+    </w:p>
+    <w:p>
+      <w:pPr>
+        <w:pStyle w:val="NoSpacing"/>
+        <w:numPr>
+          <w:ilvl w:val="0"/>
+          <w:numId w:val="3"/>
+        </w:numPr>
+      </w:pPr>
+      <w:r>
+        <w:t xml:space="preserve">Each θ is on an inertia block. The impedences connected to the motion at θ include the impedences directly to the left and right of the </w:t>
+      </w:r>
+      <w:r>
+        <w:t>inertia</w:t>
+      </w:r>
+      <w:r>
+        <w:t xml:space="preserve"> block.</w:t>
+      </w:r>
+    </w:p>
+    <w:p>
+      <w:pPr>
+        <w:pStyle w:val="NoSpacing"/>
+        <w:numPr>
+          <w:ilvl w:val="0"/>
+          <w:numId w:val="3"/>
+        </w:numPr>
+      </w:pPr>
+      <w:r>
+        <w:t>When finding the sum of impedences between 2 θ’s only count the impedences on wires that don’t go through other θ’</w:t>
+      </w:r>
+      <w:r>
+        <w:t>s, i.e. 0 if no</w:t>
+      </w:r>
+      <w:r>
+        <w:t xml:space="preserve"> direct connection</w:t>
+      </w:r>
+    </w:p>
+    <w:p>
+      <w:pPr>
+        <w:pStyle w:val="NoSpacing"/>
+        <w:numPr>
+          <w:ilvl w:val="0"/>
+          <w:numId w:val="3"/>
+        </w:numPr>
+      </w:pPr>
+      <w:r>
+        <w:t>When there is a torque, but no inertial block, draw a fake inertial block</w:t>
+      </w:r>
+    </w:p>
+    <w:p>
+      <w:pPr>
+        <w:pStyle w:val="NoSpacing"/>
+      </w:pPr>
+      <w:r>
+        <w:rPr>
+          <w:noProof/>
+          <w:lang w:eastAsia="en-CA"/>
+        </w:rPr>
+        <w:drawing>
+          <wp:inline distT="0" distB="0" distL="0" distR="0" wp14:anchorId="2E933C06" wp14:editId="61726D99">
+            <wp:extent cx="3718883" cy="1638442"/>
+            <wp:effectExtent l="0" t="0" r="0" b="0"/>
+            <wp:docPr id="12" name="Picture 12"/>
             <wp:cNvGraphicFramePr>
               <a:graphicFrameLocks xmlns:a="http://schemas.openxmlformats.org/drawingml/2006/main" noChangeAspect="1"/>
             </wp:cNvGraphicFramePr>
@@ -2958,7 +3062,7 @@
                   <pic:spPr>
                     <a:xfrm>
                       <a:off x="0" y="0"/>
-                      <a:ext cx="4574714" cy="3170947"/>
+                      <a:ext cx="3718883" cy="1638442"/>
                     </a:xfrm>
                     <a:prstGeom prst="rect">
                       <a:avLst/>
@@ -2974,54 +3078,6 @@
     <w:p>
       <w:pPr>
         <w:pStyle w:val="NoSpacing"/>
-        <w:numPr>
-          <w:ilvl w:val="0"/>
-          <w:numId w:val="3"/>
-        </w:numPr>
-      </w:pPr>
-      <w:r>
-        <w:t xml:space="preserve">Each θ is on an inertia block. The impedences connected to the motion at θ include the impedences directly to the left and right of the </w:t>
-      </w:r>
-      <w:r>
-        <w:t>inertia</w:t>
-      </w:r>
-      <w:r>
-        <w:t xml:space="preserve"> block.</w:t>
-      </w:r>
-    </w:p>
-    <w:p>
-      <w:pPr>
-        <w:pStyle w:val="NoSpacing"/>
-        <w:numPr>
-          <w:ilvl w:val="0"/>
-          <w:numId w:val="3"/>
-        </w:numPr>
-      </w:pPr>
-      <w:r>
-        <w:t>When finding the sum of impedences between 2 θ’s only count the impedences on wires that don’t go through other θ’</w:t>
-      </w:r>
-      <w:r>
-        <w:t>s, i.e. 0 if no</w:t>
-      </w:r>
-      <w:r>
-        <w:t xml:space="preserve"> direct connection</w:t>
-      </w:r>
-    </w:p>
-    <w:p>
-      <w:pPr>
-        <w:pStyle w:val="NoSpacing"/>
-        <w:numPr>
-          <w:ilvl w:val="0"/>
-          <w:numId w:val="3"/>
-        </w:numPr>
-      </w:pPr>
-      <w:r>
-        <w:t>When there is a torque, but no inertial block, draw a fake inertial block</w:t>
-      </w:r>
-    </w:p>
-    <w:p>
-      <w:pPr>
-        <w:pStyle w:val="NoSpacing"/>
       </w:pPr>
       <w:r>
         <w:rPr>
@@ -3029,10 +3085,10 @@
           <w:lang w:eastAsia="en-CA"/>
         </w:rPr>
         <w:drawing>
-          <wp:inline distT="0" distB="0" distL="0" distR="0" wp14:anchorId="2E933C06" wp14:editId="61726D99">
-            <wp:extent cx="3718883" cy="1638442"/>
-            <wp:effectExtent l="0" t="0" r="0" b="0"/>
-            <wp:docPr id="12" name="Picture 12"/>
+          <wp:inline distT="0" distB="0" distL="0" distR="0" wp14:anchorId="15450045" wp14:editId="040392D5">
+            <wp:extent cx="3779848" cy="1707028"/>
+            <wp:effectExtent l="0" t="0" r="0" b="7620"/>
+            <wp:docPr id="14" name="Picture 14"/>
             <wp:cNvGraphicFramePr>
               <a:graphicFrameLocks xmlns:a="http://schemas.openxmlformats.org/drawingml/2006/main" noChangeAspect="1"/>
             </wp:cNvGraphicFramePr>
@@ -3052,53 +3108,6 @@
                   <pic:spPr>
                     <a:xfrm>
                       <a:off x="0" y="0"/>
-                      <a:ext cx="3718883" cy="1638442"/>
-                    </a:xfrm>
-                    <a:prstGeom prst="rect">
-                      <a:avLst/>
-                    </a:prstGeom>
-                  </pic:spPr>
-                </pic:pic>
-              </a:graphicData>
-            </a:graphic>
-          </wp:inline>
-        </w:drawing>
-      </w:r>
-    </w:p>
-    <w:p>
-      <w:pPr>
-        <w:pStyle w:val="NoSpacing"/>
-      </w:pPr>
-      <w:r>
-        <w:rPr>
-          <w:noProof/>
-          <w:lang w:eastAsia="en-CA"/>
-        </w:rPr>
-        <w:lastRenderedPageBreak/>
-        <w:drawing>
-          <wp:inline distT="0" distB="0" distL="0" distR="0" wp14:anchorId="15450045" wp14:editId="040392D5">
-            <wp:extent cx="3779848" cy="1707028"/>
-            <wp:effectExtent l="0" t="0" r="0" b="7620"/>
-            <wp:docPr id="14" name="Picture 14"/>
-            <wp:cNvGraphicFramePr>
-              <a:graphicFrameLocks xmlns:a="http://schemas.openxmlformats.org/drawingml/2006/main" noChangeAspect="1"/>
-            </wp:cNvGraphicFramePr>
-            <a:graphic xmlns:a="http://schemas.openxmlformats.org/drawingml/2006/main">
-              <a:graphicData uri="http://schemas.openxmlformats.org/drawingml/2006/picture">
-                <pic:pic xmlns:pic="http://schemas.openxmlformats.org/drawingml/2006/picture">
-                  <pic:nvPicPr>
-                    <pic:cNvPr id="0" name=""/>
-                    <pic:cNvPicPr/>
-                  </pic:nvPicPr>
-                  <pic:blipFill>
-                    <a:blip r:embed="rId60"/>
-                    <a:stretch>
-                      <a:fillRect/>
-                    </a:stretch>
-                  </pic:blipFill>
-                  <pic:spPr>
-                    <a:xfrm>
-                      <a:off x="0" y="0"/>
                       <a:ext cx="3779848" cy="1707028"/>
                     </a:xfrm>
                     <a:prstGeom prst="rect">
@@ -3183,7 +3192,7 @@
                     </pic:cNvPicPr>
                   </pic:nvPicPr>
                   <pic:blipFill>
-                    <a:blip r:embed="rId61">
+                    <a:blip r:embed="rId60">
                       <a:extLst>
                         <a:ext uri="{28A0092B-C50C-407E-A947-70E740481C1C}">
                           <a14:useLocalDpi xmlns:a14="http://schemas.microsoft.com/office/drawing/2010/main" val="0"/>
@@ -3262,9 +3271,9 @@
         </w:rPr>
         <w:object w:dxaOrig="1359" w:dyaOrig="680">
           <v:shape id="_x0000_i1046" type="#_x0000_t75" style="width:68.25pt;height:33.75pt" o:ole="">
-            <v:imagedata r:id="rId62" o:title=""/>
+            <v:imagedata r:id="rId61" o:title=""/>
           </v:shape>
-          <o:OLEObject Type="Embed" ProgID="Equation.DSMT4" ShapeID="_x0000_i1046" DrawAspect="Content" ObjectID="_1486370014" r:id="rId63"/>
+          <o:OLEObject Type="Embed" ProgID="Equation.DSMT4" ShapeID="_x0000_i1046" DrawAspect="Content" ObjectID="_1486393833" r:id="rId62"/>
         </w:object>
       </w:r>
     </w:p>
@@ -3402,9 +3411,9 @@
         </w:rPr>
         <w:object w:dxaOrig="1219" w:dyaOrig="680">
           <v:shape id="_x0000_i1047" type="#_x0000_t75" style="width:60.75pt;height:33.75pt" o:ole="">
-            <v:imagedata r:id="rId64" o:title=""/>
+            <v:imagedata r:id="rId63" o:title=""/>
           </v:shape>
-          <o:OLEObject Type="Embed" ProgID="Equation.DSMT4" ShapeID="_x0000_i1047" DrawAspect="Content" ObjectID="_1486370015" r:id="rId65"/>
+          <o:OLEObject Type="Embed" ProgID="Equation.DSMT4" ShapeID="_x0000_i1047" DrawAspect="Content" ObjectID="_1486393834" r:id="rId64"/>
         </w:object>
       </w:r>
     </w:p>
@@ -3444,9 +3453,9 @@
         </w:rPr>
         <w:object w:dxaOrig="1160" w:dyaOrig="680">
           <v:shape id="_x0000_i1048" type="#_x0000_t75" style="width:58.5pt;height:33.75pt" o:ole="">
-            <v:imagedata r:id="rId66" o:title=""/>
+            <v:imagedata r:id="rId65" o:title=""/>
           </v:shape>
-          <o:OLEObject Type="Embed" ProgID="Equation.DSMT4" ShapeID="_x0000_i1048" DrawAspect="Content" ObjectID="_1486370016" r:id="rId67"/>
+          <o:OLEObject Type="Embed" ProgID="Equation.DSMT4" ShapeID="_x0000_i1048" DrawAspect="Content" ObjectID="_1486393835" r:id="rId66"/>
         </w:object>
       </w:r>
     </w:p>
@@ -3459,7 +3468,6 @@
           <w:noProof/>
           <w:lang w:eastAsia="en-CA"/>
         </w:rPr>
-        <w:lastRenderedPageBreak/>
         <w:drawing>
           <wp:inline distT="0" distB="0" distL="0" distR="0" wp14:anchorId="29B0BF37" wp14:editId="7CA4611E">
             <wp:extent cx="2657475" cy="1647825"/>
@@ -3478,7 +3486,7 @@
                     </pic:cNvPicPr>
                   </pic:nvPicPr>
                   <pic:blipFill>
-                    <a:blip r:embed="rId68">
+                    <a:blip r:embed="rId67">
                       <a:extLst>
                         <a:ext uri="{28A0092B-C50C-407E-A947-70E740481C1C}">
                           <a14:useLocalDpi xmlns:a14="http://schemas.microsoft.com/office/drawing/2010/main" val="0"/>
@@ -3575,9 +3583,9 @@
         </w:rPr>
         <w:object w:dxaOrig="1920" w:dyaOrig="800">
           <v:shape id="_x0000_i1049" type="#_x0000_t75" style="width:96pt;height:39.75pt" o:ole="">
-            <v:imagedata r:id="rId69" o:title=""/>
+            <v:imagedata r:id="rId68" o:title=""/>
           </v:shape>
-          <o:OLEObject Type="Embed" ProgID="Equation.DSMT4" ShapeID="_x0000_i1049" DrawAspect="Content" ObjectID="_1486370017" r:id="rId70"/>
+          <o:OLEObject Type="Embed" ProgID="Equation.DSMT4" ShapeID="_x0000_i1049" DrawAspect="Content" ObjectID="_1486393836" r:id="rId69"/>
         </w:object>
       </w:r>
     </w:p>
@@ -3606,9 +3614,9 @@
         </w:rPr>
         <w:object w:dxaOrig="2540" w:dyaOrig="800">
           <v:shape id="_x0000_i1050" type="#_x0000_t75" style="width:127.5pt;height:39.75pt" o:ole="">
-            <v:imagedata r:id="rId71" o:title=""/>
+            <v:imagedata r:id="rId70" o:title=""/>
           </v:shape>
-          <o:OLEObject Type="Embed" ProgID="Equation.DSMT4" ShapeID="_x0000_i1050" DrawAspect="Content" ObjectID="_1486370018" r:id="rId72"/>
+          <o:OLEObject Type="Embed" ProgID="Equation.DSMT4" ShapeID="_x0000_i1050" DrawAspect="Content" ObjectID="_1486393837" r:id="rId71"/>
         </w:object>
       </w:r>
     </w:p>
@@ -3622,9 +3630,9 @@
         </w:rPr>
         <w:object w:dxaOrig="1219" w:dyaOrig="760">
           <v:shape id="_x0000_i1051" type="#_x0000_t75" style="width:60.75pt;height:38.25pt" o:ole="">
-            <v:imagedata r:id="rId73" o:title=""/>
+            <v:imagedata r:id="rId72" o:title=""/>
           </v:shape>
-          <o:OLEObject Type="Embed" ProgID="Equation.DSMT4" ShapeID="_x0000_i1051" DrawAspect="Content" ObjectID="_1486370019" r:id="rId74"/>
+          <o:OLEObject Type="Embed" ProgID="Equation.DSMT4" ShapeID="_x0000_i1051" DrawAspect="Content" ObjectID="_1486393838" r:id="rId73"/>
         </w:object>
       </w:r>
     </w:p>
@@ -3638,9 +3646,9 @@
         </w:rPr>
         <w:object w:dxaOrig="3700" w:dyaOrig="760">
           <v:shape id="_x0000_i1052" type="#_x0000_t75" style="width:184.5pt;height:38.25pt" o:ole="">
-            <v:imagedata r:id="rId75" o:title=""/>
+            <v:imagedata r:id="rId74" o:title=""/>
           </v:shape>
-          <o:OLEObject Type="Embed" ProgID="Equation.DSMT4" ShapeID="_x0000_i1052" DrawAspect="Content" ObjectID="_1486370020" r:id="rId76"/>
+          <o:OLEObject Type="Embed" ProgID="Equation.DSMT4" ShapeID="_x0000_i1052" DrawAspect="Content" ObjectID="_1486393839" r:id="rId75"/>
         </w:object>
       </w:r>
     </w:p>
@@ -3654,9 +3662,9 @@
         </w:rPr>
         <w:object w:dxaOrig="3240" w:dyaOrig="1120">
           <v:shape id="_x0000_i1053" type="#_x0000_t75" style="width:162pt;height:55.5pt" o:ole="">
-            <v:imagedata r:id="rId77" o:title=""/>
+            <v:imagedata r:id="rId76" o:title=""/>
           </v:shape>
-          <o:OLEObject Type="Embed" ProgID="Equation.DSMT4" ShapeID="_x0000_i1053" DrawAspect="Content" ObjectID="_1486370021" r:id="rId78"/>
+          <o:OLEObject Type="Embed" ProgID="Equation.DSMT4" ShapeID="_x0000_i1053" DrawAspect="Content" ObjectID="_1486393840" r:id="rId77"/>
         </w:object>
       </w:r>
     </w:p>
@@ -3695,7 +3703,7 @@
       <w:pPr>
         <w:pStyle w:val="Heading3"/>
       </w:pPr>
-      <w:bookmarkStart w:id="13" w:name="_Toc412628133"/>
+      <w:bookmarkStart w:id="13" w:name="_Toc412651825"/>
       <w:r>
         <w:t>Degrees of Freedom</w:t>
       </w:r>
@@ -3745,7 +3753,7 @@
       <w:pPr>
         <w:pStyle w:val="Heading2"/>
       </w:pPr>
-      <w:bookmarkStart w:id="14" w:name="_Toc412628134"/>
+      <w:bookmarkStart w:id="14" w:name="_Toc412651826"/>
       <w:r>
         <w:t>Signals</w:t>
       </w:r>
@@ -3854,9 +3862,9 @@
         </w:rPr>
         <w:object w:dxaOrig="1260" w:dyaOrig="460">
           <v:shape id="_x0000_i1054" type="#_x0000_t75" style="width:63pt;height:23.25pt" o:ole="">
-            <v:imagedata r:id="rId79" o:title=""/>
+            <v:imagedata r:id="rId78" o:title=""/>
           </v:shape>
-          <o:OLEObject Type="Embed" ProgID="Equation.DSMT4" ShapeID="_x0000_i1054" DrawAspect="Content" ObjectID="_1486370022" r:id="rId80"/>
+          <o:OLEObject Type="Embed" ProgID="Equation.DSMT4" ShapeID="_x0000_i1054" DrawAspect="Content" ObjectID="_1486393841" r:id="rId79"/>
         </w:object>
       </w:r>
     </w:p>
@@ -3864,9 +3872,8 @@
       <w:pPr>
         <w:pStyle w:val="Heading3"/>
       </w:pPr>
-      <w:bookmarkStart w:id="15" w:name="_Toc412628135"/>
-      <w:r>
-        <w:lastRenderedPageBreak/>
+      <w:bookmarkStart w:id="15" w:name="_Toc412651827"/>
+      <w:r>
         <w:t>Final Value Theorem</w:t>
       </w:r>
       <w:bookmarkEnd w:id="15"/>
@@ -3901,9 +3908,9 @@
         </w:rPr>
         <w:object w:dxaOrig="2060" w:dyaOrig="460">
           <v:shape id="_x0000_i1055" type="#_x0000_t75" style="width:103.5pt;height:23.25pt" o:ole="">
-            <v:imagedata r:id="rId81" o:title=""/>
+            <v:imagedata r:id="rId80" o:title=""/>
           </v:shape>
-          <o:OLEObject Type="Embed" ProgID="Equation.DSMT4" ShapeID="_x0000_i1055" DrawAspect="Content" ObjectID="_1486370023" r:id="rId82"/>
+          <o:OLEObject Type="Embed" ProgID="Equation.DSMT4" ShapeID="_x0000_i1055" DrawAspect="Content" ObjectID="_1486393842" r:id="rId81"/>
         </w:object>
       </w:r>
     </w:p>
@@ -3920,9 +3927,9 @@
         </w:rPr>
         <w:object w:dxaOrig="1480" w:dyaOrig="460">
           <v:shape id="_x0000_i1056" type="#_x0000_t75" style="width:74.25pt;height:23.25pt" o:ole="">
-            <v:imagedata r:id="rId83" o:title=""/>
+            <v:imagedata r:id="rId82" o:title=""/>
           </v:shape>
-          <o:OLEObject Type="Embed" ProgID="Equation.DSMT4" ShapeID="_x0000_i1056" DrawAspect="Content" ObjectID="_1486370024" r:id="rId84"/>
+          <o:OLEObject Type="Embed" ProgID="Equation.DSMT4" ShapeID="_x0000_i1056" DrawAspect="Content" ObjectID="_1486393843" r:id="rId83"/>
         </w:object>
       </w:r>
       <w:r>
@@ -3983,7 +3990,7 @@
                     </pic:cNvPicPr>
                   </pic:nvPicPr>
                   <pic:blipFill>
-                    <a:blip r:embed="rId85">
+                    <a:blip r:embed="rId84">
                       <a:extLst>
                         <a:ext uri="{28A0092B-C50C-407E-A947-70E740481C1C}">
                           <a14:useLocalDpi xmlns:a14="http://schemas.microsoft.com/office/drawing/2010/main" val="0"/>
@@ -4082,7 +4089,7 @@
                     </pic:cNvPicPr>
                   </pic:nvPicPr>
                   <pic:blipFill>
-                    <a:blip r:embed="rId86">
+                    <a:blip r:embed="rId85">
                       <a:extLst>
                         <a:ext uri="{28A0092B-C50C-407E-A947-70E740481C1C}">
                           <a14:useLocalDpi xmlns:a14="http://schemas.microsoft.com/office/drawing/2010/main" val="0"/>
@@ -4178,7 +4185,7 @@
                     </pic:cNvPicPr>
                   </pic:nvPicPr>
                   <pic:blipFill>
-                    <a:blip r:embed="rId87">
+                    <a:blip r:embed="rId86">
                       <a:extLst>
                         <a:ext uri="{28A0092B-C50C-407E-A947-70E740481C1C}">
                           <a14:useLocalDpi xmlns:a14="http://schemas.microsoft.com/office/drawing/2010/main" val="0"/>
@@ -4232,7 +4239,6 @@
         <w:pStyle w:val="Heading4"/>
       </w:pPr>
       <w:r>
-        <w:lastRenderedPageBreak/>
         <w:t>4)</w:t>
       </w:r>
       <w:r>
@@ -4266,7 +4272,7 @@
                     </pic:cNvPicPr>
                   </pic:nvPicPr>
                   <pic:blipFill>
-                    <a:blip r:embed="rId88">
+                    <a:blip r:embed="rId87">
                       <a:extLst>
                         <a:ext uri="{28A0092B-C50C-407E-A947-70E740481C1C}">
                           <a14:useLocalDpi xmlns:a14="http://schemas.microsoft.com/office/drawing/2010/main" val="0"/>
@@ -4311,9 +4317,9 @@
         </w:rPr>
         <w:object w:dxaOrig="880" w:dyaOrig="620">
           <v:shape id="_x0000_i1057" type="#_x0000_t75" style="width:43.5pt;height:31.5pt" o:ole="">
-            <v:imagedata r:id="rId89" o:title=""/>
+            <v:imagedata r:id="rId88" o:title=""/>
           </v:shape>
-          <o:OLEObject Type="Embed" ProgID="Equation.DSMT4" ShapeID="_x0000_i1057" DrawAspect="Content" ObjectID="_1486370025" r:id="rId90"/>
+          <o:OLEObject Type="Embed" ProgID="Equation.DSMT4" ShapeID="_x0000_i1057" DrawAspect="Content" ObjectID="_1486393844" r:id="rId89"/>
         </w:object>
       </w:r>
     </w:p>
@@ -4329,7 +4335,7 @@
       <w:pPr>
         <w:pStyle w:val="Heading3"/>
       </w:pPr>
-      <w:bookmarkStart w:id="16" w:name="_Toc412628136"/>
+      <w:bookmarkStart w:id="16" w:name="_Toc412651828"/>
       <w:r>
         <w:t>Graph Stuff</w:t>
       </w:r>
@@ -4505,9 +4511,9 @@
         </w:rPr>
         <w:object w:dxaOrig="2520" w:dyaOrig="680">
           <v:shape id="_x0000_i1058" type="#_x0000_t75" style="width:126pt;height:33.75pt" o:ole="">
-            <v:imagedata r:id="rId91" o:title=""/>
+            <v:imagedata r:id="rId90" o:title=""/>
           </v:shape>
-          <o:OLEObject Type="Embed" ProgID="Equation.DSMT4" ShapeID="_x0000_i1058" DrawAspect="Content" ObjectID="_1486370026" r:id="rId92"/>
+          <o:OLEObject Type="Embed" ProgID="Equation.DSMT4" ShapeID="_x0000_i1058" DrawAspect="Content" ObjectID="_1486393845" r:id="rId91"/>
         </w:object>
       </w:r>
     </w:p>
@@ -4581,7 +4587,7 @@
                     </pic:cNvPicPr>
                   </pic:nvPicPr>
                   <pic:blipFill>
-                    <a:blip r:embed="rId93">
+                    <a:blip r:embed="rId92">
                       <a:extLst>
                         <a:ext uri="{28A0092B-C50C-407E-A947-70E740481C1C}">
                           <a14:useLocalDpi xmlns:a14="http://schemas.microsoft.com/office/drawing/2010/main" val="0"/>
@@ -4622,7 +4628,6 @@
           <w:noProof/>
           <w:lang w:eastAsia="en-CA"/>
         </w:rPr>
-        <w:lastRenderedPageBreak/>
         <w:drawing>
           <wp:inline distT="0" distB="0" distL="0" distR="0" wp14:anchorId="0CA5F2B7" wp14:editId="555D19B1">
             <wp:extent cx="3639706" cy="2460562"/>
@@ -4639,7 +4644,7 @@
                     <pic:cNvPicPr/>
                   </pic:nvPicPr>
                   <pic:blipFill>
-                    <a:blip r:embed="rId94"/>
+                    <a:blip r:embed="rId93"/>
                     <a:stretch>
                       <a:fillRect/>
                     </a:stretch>
@@ -4670,9 +4675,9 @@
         </w:rPr>
         <w:object w:dxaOrig="1200" w:dyaOrig="360">
           <v:shape id="_x0000_i1059" type="#_x0000_t75" style="width:60pt;height:18pt" o:ole="">
-            <v:imagedata r:id="rId95" o:title=""/>
+            <v:imagedata r:id="rId94" o:title=""/>
           </v:shape>
-          <o:OLEObject Type="Embed" ProgID="Equation.DSMT4" ShapeID="_x0000_i1059" DrawAspect="Content" ObjectID="_1486370027" r:id="rId96"/>
+          <o:OLEObject Type="Embed" ProgID="Equation.DSMT4" ShapeID="_x0000_i1059" DrawAspect="Content" ObjectID="_1486393846" r:id="rId95"/>
         </w:object>
       </w:r>
     </w:p>
@@ -4694,9 +4699,9 @@
         </w:rPr>
         <w:object w:dxaOrig="3220" w:dyaOrig="680">
           <v:shape id="_x0000_i1060" type="#_x0000_t75" style="width:160.5pt;height:33.75pt" o:ole="">
-            <v:imagedata r:id="rId97" o:title=""/>
+            <v:imagedata r:id="rId96" o:title=""/>
           </v:shape>
-          <o:OLEObject Type="Embed" ProgID="Equation.DSMT4" ShapeID="_x0000_i1060" DrawAspect="Content" ObjectID="_1486370028" r:id="rId98"/>
+          <o:OLEObject Type="Embed" ProgID="Equation.DSMT4" ShapeID="_x0000_i1060" DrawAspect="Content" ObjectID="_1486393847" r:id="rId97"/>
         </w:object>
       </w:r>
     </w:p>
@@ -4754,7 +4759,7 @@
       <w:pPr>
         <w:pStyle w:val="Heading1"/>
       </w:pPr>
-      <w:bookmarkStart w:id="17" w:name="_Toc412628137"/>
+      <w:bookmarkStart w:id="17" w:name="_Toc412651829"/>
       <w:r>
         <w:t>Non-/Linear Systems</w:t>
       </w:r>
@@ -4831,7 +4836,7 @@
       <w:pPr>
         <w:pStyle w:val="Heading1"/>
       </w:pPr>
-      <w:bookmarkStart w:id="18" w:name="_Toc412628138"/>
+      <w:bookmarkStart w:id="18" w:name="_Toc412651830"/>
       <w:r>
         <w:t>Block Diagrams</w:t>
       </w:r>
@@ -4956,7 +4961,7 @@
                     <pic:cNvPicPr/>
                   </pic:nvPicPr>
                   <pic:blipFill>
-                    <a:blip r:embed="rId99"/>
+                    <a:blip r:embed="rId98"/>
                     <a:stretch>
                       <a:fillRect/>
                     </a:stretch>
@@ -4990,9 +4995,9 @@
         </w:rPr>
         <w:object w:dxaOrig="1440" w:dyaOrig="740">
           <v:shape id="_x0000_i1061" type="#_x0000_t75" style="width:1in;height:36.75pt" o:ole="">
-            <v:imagedata r:id="rId100" o:title=""/>
+            <v:imagedata r:id="rId99" o:title=""/>
           </v:shape>
-          <o:OLEObject Type="Embed" ProgID="Equation.DSMT4" ShapeID="_x0000_i1061" DrawAspect="Content" ObjectID="_1486370029" r:id="rId101"/>
+          <o:OLEObject Type="Embed" ProgID="Equation.DSMT4" ShapeID="_x0000_i1061" DrawAspect="Content" ObjectID="_1486393848" r:id="rId100"/>
         </w:object>
       </w:r>
     </w:p>
@@ -5012,9 +5017,9 @@
         </w:rPr>
         <w:object w:dxaOrig="1440" w:dyaOrig="740">
           <v:shape id="_x0000_i1062" type="#_x0000_t75" style="width:1in;height:36.75pt" o:ole="">
-            <v:imagedata r:id="rId102" o:title=""/>
+            <v:imagedata r:id="rId101" o:title=""/>
           </v:shape>
-          <o:OLEObject Type="Embed" ProgID="Equation.DSMT4" ShapeID="_x0000_i1062" DrawAspect="Content" ObjectID="_1486370030" r:id="rId103"/>
+          <o:OLEObject Type="Embed" ProgID="Equation.DSMT4" ShapeID="_x0000_i1062" DrawAspect="Content" ObjectID="_1486393849" r:id="rId102"/>
         </w:object>
       </w:r>
     </w:p>
@@ -5075,7 +5080,7 @@
                     <pic:cNvPicPr/>
                   </pic:nvPicPr>
                   <pic:blipFill>
-                    <a:blip r:embed="rId104"/>
+                    <a:blip r:embed="rId103"/>
                     <a:stretch>
                       <a:fillRect/>
                     </a:stretch>
@@ -5100,7 +5105,7 @@
       <w:pPr>
         <w:pStyle w:val="Heading1"/>
       </w:pPr>
-      <w:bookmarkStart w:id="19" w:name="_Toc412628139"/>
+      <w:bookmarkStart w:id="19" w:name="_Toc412651831"/>
       <w:r>
         <w:t>State Space Equations</w:t>
       </w:r>
@@ -5190,7 +5195,7 @@
       <w:pPr>
         <w:pStyle w:val="Heading1"/>
       </w:pPr>
-      <w:bookmarkStart w:id="20" w:name="_Toc412628140"/>
+      <w:bookmarkStart w:id="20" w:name="_Toc412651832"/>
       <w:r>
         <w:t>Transfer Function -&gt; State Space</w:t>
       </w:r>
@@ -5264,7 +5269,7 @@
       <w:pPr>
         <w:pStyle w:val="Heading1"/>
       </w:pPr>
-      <w:bookmarkStart w:id="21" w:name="_Toc412628141"/>
+      <w:bookmarkStart w:id="21" w:name="_Toc412651833"/>
       <w:r>
         <w:t>Stability</w:t>
       </w:r>
@@ -5314,9 +5319,9 @@
         </w:rPr>
         <w:object w:dxaOrig="2620" w:dyaOrig="580">
           <v:shape id="_x0000_i1063" type="#_x0000_t75" style="width:131.25pt;height:29.25pt" o:ole="">
-            <v:imagedata r:id="rId105" o:title=""/>
+            <v:imagedata r:id="rId104" o:title=""/>
           </v:shape>
-          <o:OLEObject Type="Embed" ProgID="Equation.DSMT4" ShapeID="_x0000_i1063" DrawAspect="Content" ObjectID="_1486370031" r:id="rId106"/>
+          <o:OLEObject Type="Embed" ProgID="Equation.DSMT4" ShapeID="_x0000_i1063" DrawAspect="Content" ObjectID="_1486393850" r:id="rId105"/>
         </w:object>
       </w:r>
     </w:p>
@@ -5381,7 +5386,6 @@
         </w:numPr>
       </w:pPr>
       <w:r>
-        <w:lastRenderedPageBreak/>
         <w:t>magnitude = −</w:t>
       </w:r>
       <w:r>
@@ -5540,7 +5544,7 @@
                     </pic:cNvPicPr>
                   </pic:nvPicPr>
                   <pic:blipFill>
-                    <a:blip r:embed="rId107">
+                    <a:blip r:embed="rId106">
                       <a:extLst>
                         <a:ext uri="{28A0092B-C50C-407E-A947-70E740481C1C}">
                           <a14:useLocalDpi xmlns:a14="http://schemas.microsoft.com/office/drawing/2010/main" val="0"/>
@@ -5597,7 +5601,7 @@
                     <pic:cNvPicPr/>
                   </pic:nvPicPr>
                   <pic:blipFill>
-                    <a:blip r:embed="rId108"/>
+                    <a:blip r:embed="rId107"/>
                     <a:stretch>
                       <a:fillRect/>
                     </a:stretch>
@@ -5625,11 +5629,46 @@
     </w:p>
     <w:p>
       <w:pPr>
-        <w:pStyle w:val="NoSpacing"/>
-      </w:pPr>
+        <w:pStyle w:val="Heading1"/>
+      </w:pPr>
+      <w:bookmarkStart w:id="22" w:name="_Toc412651834"/>
+      <w:r>
+        <w:t>MATLAB Stufff</w:t>
+      </w:r>
+      <w:bookmarkEnd w:id="22"/>
+    </w:p>
+    <w:p>
+      <w:pPr>
+        <w:pStyle w:val="NoSpacing"/>
+        <w:numPr>
+          <w:ilvl w:val="0"/>
+          <w:numId w:val="14"/>
+        </w:numPr>
+      </w:pPr>
+      <w:r>
+        <w:rPr>
+          <w:rStyle w:val="codeChar"/>
+        </w:rPr>
+        <w:t>fe</w:t>
+      </w:r>
+      <w:r>
+        <w:rPr>
+          <w:rStyle w:val="codeChar"/>
+        </w:rPr>
+        <w:t>edback</w:t>
+      </w:r>
+      <w:r>
+        <w:t>: for</w:t>
+      </w:r>
+      <w:r>
+        <w:t xml:space="preserve"> </w:t>
+      </w:r>
+      <w:r>
+        <w:t xml:space="preserve"> all your transfer function needs</w:t>
+      </w:r>
     </w:p>
     <w:sectPr>
-      <w:footerReference w:type="default" r:id="rId109"/>
+      <w:footerReference w:type="default" r:id="rId108"/>
       <w:pgSz w:w="12240" w:h="15840"/>
       <w:pgMar w:top="1440" w:right="1440" w:bottom="1440" w:left="1440" w:header="708" w:footer="708" w:gutter="0"/>
       <w:cols w:space="708"/>
@@ -5723,7 +5762,7 @@
                 <w:bCs/>
                 <w:noProof/>
               </w:rPr>
-              <w:t>1</w:t>
+              <w:t>13</w:t>
             </w:r>
             <w:r>
               <w:rPr>
@@ -6104,6 +6143,120 @@
     </w:lvl>
   </w:abstractNum>
   <w:abstractNum w:abstractNumId="3">
+    <w:nsid w:val="13303AE4"/>
+    <w:multiLevelType w:val="hybridMultilevel"/>
+    <w:tmpl w:val="BB821604"/>
+    <w:lvl w:ilvl="0" w:tplc="00A4F56A">
+      <w:start w:val="1"/>
+      <w:numFmt w:val="bullet"/>
+      <w:pStyle w:val="code"/>
+      <w:lvlText w:val=""/>
+      <w:lvlJc w:val="left"/>
+      <w:pPr>
+        <w:ind w:left="720" w:hanging="360"/>
+      </w:pPr>
+      <w:rPr>
+        <w:rFonts w:ascii="Symbol" w:hAnsi="Symbol" w:hint="default"/>
+      </w:rPr>
+    </w:lvl>
+    <w:lvl w:ilvl="1" w:tplc="10090003" w:tentative="1">
+      <w:start w:val="1"/>
+      <w:numFmt w:val="bullet"/>
+      <w:lvlText w:val="o"/>
+      <w:lvlJc w:val="left"/>
+      <w:pPr>
+        <w:ind w:left="1440" w:hanging="360"/>
+      </w:pPr>
+      <w:rPr>
+        <w:rFonts w:ascii="Courier New" w:hAnsi="Courier New" w:cs="Courier New" w:hint="default"/>
+      </w:rPr>
+    </w:lvl>
+    <w:lvl w:ilvl="2" w:tplc="10090005" w:tentative="1">
+      <w:start w:val="1"/>
+      <w:numFmt w:val="bullet"/>
+      <w:lvlText w:val=""/>
+      <w:lvlJc w:val="left"/>
+      <w:pPr>
+        <w:ind w:left="2160" w:hanging="360"/>
+      </w:pPr>
+      <w:rPr>
+        <w:rFonts w:ascii="Wingdings" w:hAnsi="Wingdings" w:hint="default"/>
+      </w:rPr>
+    </w:lvl>
+    <w:lvl w:ilvl="3" w:tplc="10090001" w:tentative="1">
+      <w:start w:val="1"/>
+      <w:numFmt w:val="bullet"/>
+      <w:lvlText w:val=""/>
+      <w:lvlJc w:val="left"/>
+      <w:pPr>
+        <w:ind w:left="2880" w:hanging="360"/>
+      </w:pPr>
+      <w:rPr>
+        <w:rFonts w:ascii="Symbol" w:hAnsi="Symbol" w:hint="default"/>
+      </w:rPr>
+    </w:lvl>
+    <w:lvl w:ilvl="4" w:tplc="10090003" w:tentative="1">
+      <w:start w:val="1"/>
+      <w:numFmt w:val="bullet"/>
+      <w:lvlText w:val="o"/>
+      <w:lvlJc w:val="left"/>
+      <w:pPr>
+        <w:ind w:left="3600" w:hanging="360"/>
+      </w:pPr>
+      <w:rPr>
+        <w:rFonts w:ascii="Courier New" w:hAnsi="Courier New" w:cs="Courier New" w:hint="default"/>
+      </w:rPr>
+    </w:lvl>
+    <w:lvl w:ilvl="5" w:tplc="10090005" w:tentative="1">
+      <w:start w:val="1"/>
+      <w:numFmt w:val="bullet"/>
+      <w:lvlText w:val=""/>
+      <w:lvlJc w:val="left"/>
+      <w:pPr>
+        <w:ind w:left="4320" w:hanging="360"/>
+      </w:pPr>
+      <w:rPr>
+        <w:rFonts w:ascii="Wingdings" w:hAnsi="Wingdings" w:hint="default"/>
+      </w:rPr>
+    </w:lvl>
+    <w:lvl w:ilvl="6" w:tplc="10090001" w:tentative="1">
+      <w:start w:val="1"/>
+      <w:numFmt w:val="bullet"/>
+      <w:lvlText w:val=""/>
+      <w:lvlJc w:val="left"/>
+      <w:pPr>
+        <w:ind w:left="5040" w:hanging="360"/>
+      </w:pPr>
+      <w:rPr>
+        <w:rFonts w:ascii="Symbol" w:hAnsi="Symbol" w:hint="default"/>
+      </w:rPr>
+    </w:lvl>
+    <w:lvl w:ilvl="7" w:tplc="10090003" w:tentative="1">
+      <w:start w:val="1"/>
+      <w:numFmt w:val="bullet"/>
+      <w:lvlText w:val="o"/>
+      <w:lvlJc w:val="left"/>
+      <w:pPr>
+        <w:ind w:left="5760" w:hanging="360"/>
+      </w:pPr>
+      <w:rPr>
+        <w:rFonts w:ascii="Courier New" w:hAnsi="Courier New" w:cs="Courier New" w:hint="default"/>
+      </w:rPr>
+    </w:lvl>
+    <w:lvl w:ilvl="8" w:tplc="10090005" w:tentative="1">
+      <w:start w:val="1"/>
+      <w:numFmt w:val="bullet"/>
+      <w:lvlText w:val=""/>
+      <w:lvlJc w:val="left"/>
+      <w:pPr>
+        <w:ind w:left="6480" w:hanging="360"/>
+      </w:pPr>
+      <w:rPr>
+        <w:rFonts w:ascii="Wingdings" w:hAnsi="Wingdings" w:hint="default"/>
+      </w:rPr>
+    </w:lvl>
+  </w:abstractNum>
+  <w:abstractNum w:abstractNumId="4">
     <w:nsid w:val="272D19FD"/>
     <w:multiLevelType w:val="hybridMultilevel"/>
     <w:tmpl w:val="5C94EC68"/>
@@ -6189,7 +6342,7 @@
       </w:pPr>
     </w:lvl>
   </w:abstractNum>
-  <w:abstractNum w:abstractNumId="4">
+  <w:abstractNum w:abstractNumId="5">
     <w:nsid w:val="2C644547"/>
     <w:multiLevelType w:val="hybridMultilevel"/>
     <w:tmpl w:val="D7F42D26"/>
@@ -6302,7 +6455,7 @@
       </w:rPr>
     </w:lvl>
   </w:abstractNum>
-  <w:abstractNum w:abstractNumId="5">
+  <w:abstractNum w:abstractNumId="6">
     <w:nsid w:val="353E50F6"/>
     <w:multiLevelType w:val="hybridMultilevel"/>
     <w:tmpl w:val="6832AC04"/>
@@ -6415,7 +6568,7 @@
       </w:rPr>
     </w:lvl>
   </w:abstractNum>
-  <w:abstractNum w:abstractNumId="6">
+  <w:abstractNum w:abstractNumId="7">
     <w:nsid w:val="372F4065"/>
     <w:multiLevelType w:val="hybridMultilevel"/>
     <w:tmpl w:val="4D7C27EE"/>
@@ -6528,7 +6681,7 @@
       </w:rPr>
     </w:lvl>
   </w:abstractNum>
-  <w:abstractNum w:abstractNumId="7">
+  <w:abstractNum w:abstractNumId="8">
     <w:nsid w:val="5D2D3EF3"/>
     <w:multiLevelType w:val="hybridMultilevel"/>
     <w:tmpl w:val="663A44D8"/>
@@ -6614,7 +6767,7 @@
       </w:pPr>
     </w:lvl>
   </w:abstractNum>
-  <w:abstractNum w:abstractNumId="8">
+  <w:abstractNum w:abstractNumId="9">
     <w:nsid w:val="5D750AEA"/>
     <w:multiLevelType w:val="hybridMultilevel"/>
     <w:tmpl w:val="8AC67836"/>
@@ -6703,7 +6856,7 @@
       </w:pPr>
     </w:lvl>
   </w:abstractNum>
-  <w:abstractNum w:abstractNumId="9">
+  <w:abstractNum w:abstractNumId="10">
     <w:nsid w:val="6A982711"/>
     <w:multiLevelType w:val="hybridMultilevel"/>
     <w:tmpl w:val="C322A43E"/>
@@ -6816,7 +6969,7 @@
       </w:rPr>
     </w:lvl>
   </w:abstractNum>
-  <w:abstractNum w:abstractNumId="10">
+  <w:abstractNum w:abstractNumId="11">
     <w:nsid w:val="6AA80B0B"/>
     <w:multiLevelType w:val="hybridMultilevel"/>
     <w:tmpl w:val="B3487CF4"/>
@@ -6929,7 +7082,7 @@
       </w:rPr>
     </w:lvl>
   </w:abstractNum>
-  <w:abstractNum w:abstractNumId="11">
+  <w:abstractNum w:abstractNumId="12">
     <w:nsid w:val="6D534507"/>
     <w:multiLevelType w:val="hybridMultilevel"/>
     <w:tmpl w:val="9BF69B00"/>
@@ -7042,7 +7195,7 @@
       </w:rPr>
     </w:lvl>
   </w:abstractNum>
-  <w:abstractNum w:abstractNumId="12">
+  <w:abstractNum w:abstractNumId="13">
     <w:nsid w:val="71D3021C"/>
     <w:multiLevelType w:val="hybridMultilevel"/>
     <w:tmpl w:val="449EE0F8"/>
@@ -7156,43 +7309,46 @@
     </w:lvl>
   </w:abstractNum>
   <w:num w:numId="1">
-    <w:abstractNumId w:val="9"/>
+    <w:abstractNumId w:val="10"/>
   </w:num>
   <w:num w:numId="2">
-    <w:abstractNumId w:val="11"/>
+    <w:abstractNumId w:val="12"/>
   </w:num>
   <w:num w:numId="3">
     <w:abstractNumId w:val="1"/>
   </w:num>
   <w:num w:numId="4">
+    <w:abstractNumId w:val="6"/>
+  </w:num>
+  <w:num w:numId="5">
+    <w:abstractNumId w:val="13"/>
+  </w:num>
+  <w:num w:numId="6">
+    <w:abstractNumId w:val="11"/>
+  </w:num>
+  <w:num w:numId="7">
     <w:abstractNumId w:val="5"/>
   </w:num>
-  <w:num w:numId="5">
-    <w:abstractNumId w:val="12"/>
-  </w:num>
-  <w:num w:numId="6">
-    <w:abstractNumId w:val="10"/>
-  </w:num>
-  <w:num w:numId="7">
+  <w:num w:numId="8">
     <w:abstractNumId w:val="4"/>
-  </w:num>
-  <w:num w:numId="8">
-    <w:abstractNumId w:val="3"/>
   </w:num>
   <w:num w:numId="9">
     <w:abstractNumId w:val="2"/>
   </w:num>
   <w:num w:numId="10">
-    <w:abstractNumId w:val="8"/>
+    <w:abstractNumId w:val="9"/>
   </w:num>
   <w:num w:numId="11">
-    <w:abstractNumId w:val="7"/>
+    <w:abstractNumId w:val="8"/>
   </w:num>
   <w:num w:numId="12">
     <w:abstractNumId w:val="0"/>
   </w:num>
   <w:num w:numId="13">
-    <w:abstractNumId w:val="6"/>
+    <w:abstractNumId w:val="7"/>
+  </w:num>
+  <w:num w:numId="14">
+    <w:abstractNumId w:val="3"/>
   </w:num>
 </w:numbering>
 </file>
@@ -7518,6 +7674,7 @@
   </w:style>
   <w:style w:type="paragraph" w:styleId="NoSpacing">
     <w:name w:val="No Spacing"/>
+    <w:link w:val="NoSpacingChar"/>
     <w:uiPriority w:val="1"/>
     <w:qFormat/>
     <w:rsid w:val="003D305B"/>
@@ -7730,6 +7887,41 @@
       <w:i/>
       <w:iCs/>
       <w:color w:val="4F81BD" w:themeColor="accent1"/>
+    </w:rPr>
+  </w:style>
+  <w:style w:type="paragraph" w:customStyle="1" w:styleId="code">
+    <w:name w:val="code"/>
+    <w:basedOn w:val="NoSpacing"/>
+    <w:link w:val="codeChar"/>
+    <w:qFormat/>
+    <w:rsid w:val="008444A3"/>
+    <w:pPr>
+      <w:numPr>
+        <w:numId w:val="14"/>
+      </w:numPr>
+    </w:pPr>
+    <w:rPr>
+      <w:rFonts w:ascii="Courier New" w:hAnsi="Courier New" w:cs="Courier New"/>
+      <w:sz w:val="20"/>
+      <w:szCs w:val="20"/>
+    </w:rPr>
+  </w:style>
+  <w:style w:type="character" w:customStyle="1" w:styleId="NoSpacingChar">
+    <w:name w:val="No Spacing Char"/>
+    <w:basedOn w:val="DefaultParagraphFont"/>
+    <w:link w:val="NoSpacing"/>
+    <w:uiPriority w:val="1"/>
+    <w:rsid w:val="008444A3"/>
+  </w:style>
+  <w:style w:type="character" w:customStyle="1" w:styleId="codeChar">
+    <w:name w:val="code Char"/>
+    <w:basedOn w:val="NoSpacingChar"/>
+    <w:link w:val="code"/>
+    <w:rsid w:val="008444A3"/>
+    <w:rPr>
+      <w:rFonts w:ascii="Courier New" w:hAnsi="Courier New" w:cs="Courier New"/>
+      <w:sz w:val="20"/>
+      <w:szCs w:val="20"/>
     </w:rPr>
   </w:style>
 </w:styles>
@@ -8056,6 +8248,7 @@
   </w:style>
   <w:style w:type="paragraph" w:styleId="NoSpacing">
     <w:name w:val="No Spacing"/>
+    <w:link w:val="NoSpacingChar"/>
     <w:uiPriority w:val="1"/>
     <w:qFormat/>
     <w:rsid w:val="003D305B"/>
@@ -8268,6 +8461,41 @@
       <w:i/>
       <w:iCs/>
       <w:color w:val="4F81BD" w:themeColor="accent1"/>
+    </w:rPr>
+  </w:style>
+  <w:style w:type="paragraph" w:customStyle="1" w:styleId="code">
+    <w:name w:val="code"/>
+    <w:basedOn w:val="NoSpacing"/>
+    <w:link w:val="codeChar"/>
+    <w:qFormat/>
+    <w:rsid w:val="008444A3"/>
+    <w:pPr>
+      <w:numPr>
+        <w:numId w:val="14"/>
+      </w:numPr>
+    </w:pPr>
+    <w:rPr>
+      <w:rFonts w:ascii="Courier New" w:hAnsi="Courier New" w:cs="Courier New"/>
+      <w:sz w:val="20"/>
+      <w:szCs w:val="20"/>
+    </w:rPr>
+  </w:style>
+  <w:style w:type="character" w:customStyle="1" w:styleId="NoSpacingChar">
+    <w:name w:val="No Spacing Char"/>
+    <w:basedOn w:val="DefaultParagraphFont"/>
+    <w:link w:val="NoSpacing"/>
+    <w:uiPriority w:val="1"/>
+    <w:rsid w:val="008444A3"/>
+  </w:style>
+  <w:style w:type="character" w:customStyle="1" w:styleId="codeChar">
+    <w:name w:val="code Char"/>
+    <w:basedOn w:val="NoSpacingChar"/>
+    <w:link w:val="code"/>
+    <w:rsid w:val="008444A3"/>
+    <w:rPr>
+      <w:rFonts w:ascii="Courier New" w:hAnsi="Courier New" w:cs="Courier New"/>
+      <w:sz w:val="20"/>
+      <w:szCs w:val="20"/>
     </w:rPr>
   </w:style>
 </w:styles>
@@ -8563,7 +8791,7 @@
 </file>
 
 <file path=customXml/itemProps1.xml><?xml version="1.0" encoding="utf-8"?>
-<ds:datastoreItem xmlns:ds="http://schemas.openxmlformats.org/officeDocument/2006/customXml" ds:itemID="{5614E930-5921-4810-BA19-ACBAF4C78EB8}">
+<ds:datastoreItem xmlns:ds="http://schemas.openxmlformats.org/officeDocument/2006/customXml" ds:itemID="{8395D84F-3C19-4689-B0B1-C0D20A3BEF7E}">
   <ds:schemaRefs>
     <ds:schemaRef ds:uri="http://schemas.openxmlformats.org/officeDocument/2006/bibliography"/>
   </ds:schemaRefs>

</xml_diff>

<commit_message>
i don't know, but there's a problem with the images :(
</commit_message>
<xml_diff>
--- a/SFWR_ENG_3DX4_Summary.docx
+++ b/SFWR_ENG_3DX4_Summary.docx
@@ -2167,7 +2167,7 @@
           <v:shape id="_x0000_i1025" type="#_x0000_t75" style="width:102.05pt;height:36.2pt" o:ole="">
             <v:imagedata r:id="rId13" o:title=""/>
           </v:shape>
-          <o:OLEObject Type="Embed" ProgID="Equation.DSMT4" ShapeID="_x0000_i1025" DrawAspect="Content" ObjectID="_1489241600" r:id="rId14"/>
+          <o:OLEObject Type="Embed" ProgID="Equation.DSMT4" ShapeID="_x0000_i1025" DrawAspect="Content" ObjectID="_1490449555" r:id="rId14"/>
         </w:object>
       </w:r>
     </w:p>
@@ -2360,8 +2360,16 @@
         <w:rPr>
           <w:b/>
         </w:rPr>
-        <w:t>Strictly Stable</w:t>
-      </w:r>
+        <w:t xml:space="preserve">Strictly </w:t>
+      </w:r>
+      <w:proofErr w:type="gramStart"/>
+      <w:r>
+        <w:rPr>
+          <w:b/>
+        </w:rPr>
+        <w:t>Stable</w:t>
+      </w:r>
+      <w:proofErr w:type="gramEnd"/>
       <w:r>
         <w:t>: it will eventually get back to the initial position</w:t>
       </w:r>
@@ -2499,7 +2507,7 @@
           <v:shape id="_x0000_i1026" type="#_x0000_t75" style="width:50.35pt;height:36.65pt" o:ole="">
             <v:imagedata r:id="rId16" o:title=""/>
           </v:shape>
-          <o:OLEObject Type="Embed" ProgID="Equation.DSMT4" ShapeID="_x0000_i1026" DrawAspect="Content" ObjectID="_1489241601" r:id="rId17"/>
+          <o:OLEObject Type="Embed" ProgID="Equation.DSMT4" ShapeID="_x0000_i1026" DrawAspect="Content" ObjectID="_1490449556" r:id="rId17"/>
         </w:object>
       </w:r>
     </w:p>
@@ -2515,7 +2523,7 @@
           <v:shape id="_x0000_i1027" type="#_x0000_t75" style="width:75.1pt;height:68pt" o:ole="">
             <v:imagedata r:id="rId18" o:title=""/>
           </v:shape>
-          <o:OLEObject Type="Embed" ProgID="Equation.DSMT4" ShapeID="_x0000_i1027" DrawAspect="Content" ObjectID="_1489241602" r:id="rId19"/>
+          <o:OLEObject Type="Embed" ProgID="Equation.DSMT4" ShapeID="_x0000_i1027" DrawAspect="Content" ObjectID="_1490449557" r:id="rId19"/>
         </w:object>
       </w:r>
     </w:p>
@@ -2549,7 +2557,7 @@
           <v:shape id="_x0000_i1028" type="#_x0000_t75" style="width:43.3pt;height:68pt" o:ole="">
             <v:imagedata r:id="rId20" o:title=""/>
           </v:shape>
-          <o:OLEObject Type="Embed" ProgID="Equation.DSMT4" ShapeID="_x0000_i1028" DrawAspect="Content" ObjectID="_1489241603" r:id="rId21"/>
+          <o:OLEObject Type="Embed" ProgID="Equation.DSMT4" ShapeID="_x0000_i1028" DrawAspect="Content" ObjectID="_1490449558" r:id="rId21"/>
         </w:object>
       </w:r>
     </w:p>
@@ -2576,7 +2584,7 @@
           <v:shape id="_x0000_i1029" type="#_x0000_t75" style="width:80.4pt;height:69.8pt" o:ole="">
             <v:imagedata r:id="rId22" o:title=""/>
           </v:shape>
-          <o:OLEObject Type="Embed" ProgID="Equation.DSMT4" ShapeID="_x0000_i1029" DrawAspect="Content" ObjectID="_1489241604" r:id="rId23"/>
+          <o:OLEObject Type="Embed" ProgID="Equation.DSMT4" ShapeID="_x0000_i1029" DrawAspect="Content" ObjectID="_1490449559" r:id="rId23"/>
         </w:object>
       </w:r>
     </w:p>
@@ -2589,12 +2597,14 @@
       <w:pPr>
         <w:pStyle w:val="NoSpacing"/>
       </w:pPr>
+      <w:proofErr w:type="gramStart"/>
       <w:r>
         <w:rPr>
           <w:b/>
         </w:rPr>
         <w:t>admittance</w:t>
       </w:r>
+      <w:proofErr w:type="gramEnd"/>
       <w:r>
         <w:t>:</w:t>
       </w:r>
@@ -2611,7 +2621,7 @@
           <v:shape id="_x0000_i1030" type="#_x0000_t75" style="width:107.35pt;height:36.65pt" o:ole="">
             <v:imagedata r:id="rId24" o:title=""/>
           </v:shape>
-          <o:OLEObject Type="Embed" ProgID="Equation.DSMT4" ShapeID="_x0000_i1030" DrawAspect="Content" ObjectID="_1489241605" r:id="rId25"/>
+          <o:OLEObject Type="Embed" ProgID="Equation.DSMT4" ShapeID="_x0000_i1030" DrawAspect="Content" ObjectID="_1490449560" r:id="rId25"/>
         </w:object>
       </w:r>
     </w:p>
@@ -2627,7 +2637,7 @@
           <v:shape id="_x0000_i1031" type="#_x0000_t75" style="width:89.25pt;height:68pt" o:ole="">
             <v:imagedata r:id="rId26" o:title=""/>
           </v:shape>
-          <o:OLEObject Type="Embed" ProgID="Equation.DSMT4" ShapeID="_x0000_i1031" DrawAspect="Content" ObjectID="_1489241606" r:id="rId27"/>
+          <o:OLEObject Type="Embed" ProgID="Equation.DSMT4" ShapeID="_x0000_i1031" DrawAspect="Content" ObjectID="_1490449561" r:id="rId27"/>
         </w:object>
       </w:r>
     </w:p>
@@ -2703,8 +2713,13 @@
         <w:pStyle w:val="Heading3"/>
       </w:pPr>
       <w:bookmarkStart w:id="6" w:name="_Toc414369142"/>
-      <w:r>
-        <w:t>Noodal Anal</w:t>
+      <w:proofErr w:type="spellStart"/>
+      <w:r>
+        <w:t>Noodal</w:t>
+      </w:r>
+      <w:proofErr w:type="spellEnd"/>
+      <w:r>
+        <w:t xml:space="preserve"> Anal</w:t>
       </w:r>
       <w:bookmarkEnd w:id="6"/>
     </w:p>
@@ -2754,7 +2769,7 @@
           <v:shape id="_x0000_i1032" type="#_x0000_t75" style="width:212pt;height:36.65pt" o:ole="">
             <v:imagedata r:id="rId29" o:title=""/>
           </v:shape>
-          <o:OLEObject Type="Embed" ProgID="Equation.DSMT4" ShapeID="_x0000_i1032" DrawAspect="Content" ObjectID="_1489241607" r:id="rId30"/>
+          <o:OLEObject Type="Embed" ProgID="Equation.DSMT4" ShapeID="_x0000_i1032" DrawAspect="Content" ObjectID="_1490449562" r:id="rId30"/>
         </w:object>
       </w:r>
     </w:p>
@@ -2775,7 +2790,7 @@
           <v:shape id="_x0000_i1033" type="#_x0000_t75" style="width:85.7pt;height:43.75pt" o:ole="">
             <v:imagedata r:id="rId31" o:title=""/>
           </v:shape>
-          <o:OLEObject Type="Embed" ProgID="Equation.DSMT4" ShapeID="_x0000_i1033" DrawAspect="Content" ObjectID="_1489241608" r:id="rId32"/>
+          <o:OLEObject Type="Embed" ProgID="Equation.DSMT4" ShapeID="_x0000_i1033" DrawAspect="Content" ObjectID="_1490449563" r:id="rId32"/>
         </w:object>
       </w:r>
     </w:p>
@@ -2880,7 +2895,7 @@
           <v:shape id="_x0000_i1034" type="#_x0000_t75" style="width:74.2pt;height:36.65pt" o:ole="">
             <v:imagedata r:id="rId33" o:title=""/>
           </v:shape>
-          <o:OLEObject Type="Embed" ProgID="Equation.DSMT4" ShapeID="_x0000_i1034" DrawAspect="Content" ObjectID="_1489241609" r:id="rId34"/>
+          <o:OLEObject Type="Embed" ProgID="Equation.DSMT4" ShapeID="_x0000_i1034" DrawAspect="Content" ObjectID="_1490449564" r:id="rId34"/>
         </w:object>
       </w:r>
     </w:p>
@@ -2896,7 +2911,7 @@
           <v:shape id="_x0000_i1035" type="#_x0000_t75" style="width:69.8pt;height:51.7pt" o:ole="">
             <v:imagedata r:id="rId35" o:title=""/>
           </v:shape>
-          <o:OLEObject Type="Embed" ProgID="Equation.DSMT4" ShapeID="_x0000_i1035" DrawAspect="Content" ObjectID="_1489241610" r:id="rId36"/>
+          <o:OLEObject Type="Embed" ProgID="Equation.DSMT4" ShapeID="_x0000_i1035" DrawAspect="Content" ObjectID="_1490449565" r:id="rId36"/>
         </w:object>
       </w:r>
     </w:p>
@@ -2927,9 +2942,11 @@
       <w:pPr>
         <w:pStyle w:val="Heading4"/>
       </w:pPr>
+      <w:proofErr w:type="gramStart"/>
       <w:r>
         <w:t>e.g.</w:t>
       </w:r>
+      <w:proofErr w:type="gramEnd"/>
     </w:p>
     <w:p>
       <w:pPr>
@@ -2943,7 +2960,7 @@
           <v:shape id="_x0000_i1036" type="#_x0000_t75" style="width:175.35pt;height:38.45pt" o:ole="">
             <v:imagedata r:id="rId37" o:title=""/>
           </v:shape>
-          <o:OLEObject Type="Embed" ProgID="Equation.DSMT4" ShapeID="_x0000_i1036" DrawAspect="Content" ObjectID="_1489241611" r:id="rId38"/>
+          <o:OLEObject Type="Embed" ProgID="Equation.DSMT4" ShapeID="_x0000_i1036" DrawAspect="Content" ObjectID="_1490449566" r:id="rId38"/>
         </w:object>
       </w:r>
     </w:p>
@@ -2959,7 +2976,7 @@
           <v:shape id="_x0000_i1037" type="#_x0000_t75" style="width:41.95pt;height:63.6pt" o:ole="">
             <v:imagedata r:id="rId39" o:title=""/>
           </v:shape>
-          <o:OLEObject Type="Embed" ProgID="Equation.DSMT4" ShapeID="_x0000_i1037" DrawAspect="Content" ObjectID="_1489241612" r:id="rId40"/>
+          <o:OLEObject Type="Embed" ProgID="Equation.DSMT4" ShapeID="_x0000_i1037" DrawAspect="Content" ObjectID="_1490449567" r:id="rId40"/>
         </w:object>
       </w:r>
     </w:p>
@@ -2975,7 +2992,7 @@
           <v:shape id="_x0000_i1038" type="#_x0000_t75" style="width:36.65pt;height:1in" o:ole="">
             <v:imagedata r:id="rId41" o:title=""/>
           </v:shape>
-          <o:OLEObject Type="Embed" ProgID="Equation.DSMT4" ShapeID="_x0000_i1038" DrawAspect="Content" ObjectID="_1489241613" r:id="rId42"/>
+          <o:OLEObject Type="Embed" ProgID="Equation.DSMT4" ShapeID="_x0000_i1038" DrawAspect="Content" ObjectID="_1490449568" r:id="rId42"/>
         </w:object>
       </w:r>
     </w:p>
@@ -2991,7 +3008,7 @@
           <v:shape id="_x0000_i1039" type="#_x0000_t75" style="width:210.7pt;height:74.2pt" o:ole="">
             <v:imagedata r:id="rId43" o:title=""/>
           </v:shape>
-          <o:OLEObject Type="Embed" ProgID="Equation.DSMT4" ShapeID="_x0000_i1039" DrawAspect="Content" ObjectID="_1489241614" r:id="rId44"/>
+          <o:OLEObject Type="Embed" ProgID="Equation.DSMT4" ShapeID="_x0000_i1039" DrawAspect="Content" ObjectID="_1490449569" r:id="rId44"/>
         </w:object>
       </w:r>
     </w:p>
@@ -3007,7 +3024,7 @@
           <v:shape id="_x0000_i1040" type="#_x0000_t75" style="width:209.8pt;height:74.2pt" o:ole="">
             <v:imagedata r:id="rId45" o:title=""/>
           </v:shape>
-          <o:OLEObject Type="Embed" ProgID="Equation.DSMT4" ShapeID="_x0000_i1040" DrawAspect="Content" ObjectID="_1489241615" r:id="rId46"/>
+          <o:OLEObject Type="Embed" ProgID="Equation.DSMT4" ShapeID="_x0000_i1040" DrawAspect="Content" ObjectID="_1490449570" r:id="rId46"/>
         </w:object>
       </w:r>
     </w:p>
@@ -3056,7 +3073,7 @@
           <v:shape id="_x0000_i1041" type="#_x0000_t75" style="width:66.7pt;height:20.3pt" o:ole="">
             <v:imagedata r:id="rId47" o:title=""/>
           </v:shape>
-          <o:OLEObject Type="Embed" ProgID="Equation.DSMT4" ShapeID="_x0000_i1041" DrawAspect="Content" ObjectID="_1489241616" r:id="rId48"/>
+          <o:OLEObject Type="Embed" ProgID="Equation.DSMT4" ShapeID="_x0000_i1041" DrawAspect="Content" ObjectID="_1490449571" r:id="rId48"/>
         </w:object>
       </w:r>
     </w:p>
@@ -3119,7 +3136,7 @@
           <v:shape id="_x0000_i1042" type="#_x0000_t75" style="width:78.2pt;height:33.15pt" o:ole="">
             <v:imagedata r:id="rId49" o:title=""/>
           </v:shape>
-          <o:OLEObject Type="Embed" ProgID="Equation.DSMT4" ShapeID="_x0000_i1042" DrawAspect="Content" ObjectID="_1489241617" r:id="rId50"/>
+          <o:OLEObject Type="Embed" ProgID="Equation.DSMT4" ShapeID="_x0000_i1042" DrawAspect="Content" ObjectID="_1490449572" r:id="rId50"/>
         </w:object>
       </w:r>
     </w:p>
@@ -3135,7 +3152,7 @@
           <v:shape id="_x0000_i1043" type="#_x0000_t75" style="width:63.6pt;height:20.3pt" o:ole="">
             <v:imagedata r:id="rId51" o:title=""/>
           </v:shape>
-          <o:OLEObject Type="Embed" ProgID="Equation.DSMT4" ShapeID="_x0000_i1043" DrawAspect="Content" ObjectID="_1489241618" r:id="rId52"/>
+          <o:OLEObject Type="Embed" ProgID="Equation.DSMT4" ShapeID="_x0000_i1043" DrawAspect="Content" ObjectID="_1490449573" r:id="rId52"/>
         </w:object>
       </w:r>
     </w:p>
@@ -3176,7 +3193,7 @@
           <v:shape id="_x0000_i1044" type="#_x0000_t75" style="width:85.7pt;height:33.55pt" o:ole="">
             <v:imagedata r:id="rId53" o:title=""/>
           </v:shape>
-          <o:OLEObject Type="Embed" ProgID="Equation.DSMT4" ShapeID="_x0000_i1044" DrawAspect="Content" ObjectID="_1489241619" r:id="rId54"/>
+          <o:OLEObject Type="Embed" ProgID="Equation.DSMT4" ShapeID="_x0000_i1044" DrawAspect="Content" ObjectID="_1490449574" r:id="rId54"/>
         </w:object>
       </w:r>
     </w:p>
@@ -3227,7 +3244,7 @@
           <v:shape id="_x0000_i1045" type="#_x0000_t75" style="width:69.8pt;height:36.65pt" o:ole="">
             <v:imagedata r:id="rId55" o:title=""/>
           </v:shape>
-          <o:OLEObject Type="Embed" ProgID="Equation.DSMT4" ShapeID="_x0000_i1045" DrawAspect="Content" ObjectID="_1489241620" r:id="rId56"/>
+          <o:OLEObject Type="Embed" ProgID="Equation.DSMT4" ShapeID="_x0000_i1045" DrawAspect="Content" ObjectID="_1490449575" r:id="rId56"/>
         </w:object>
       </w:r>
     </w:p>
@@ -3286,7 +3303,23 @@
         </w:numPr>
       </w:pPr>
       <w:r>
-        <w:t xml:space="preserve">Each θ is on an inertia block. The impedences connected to the motion at θ include the impedences directly to the left and right of the </w:t>
+        <w:t xml:space="preserve">Each θ is on an inertia block. The </w:t>
+      </w:r>
+      <w:proofErr w:type="spellStart"/>
+      <w:r>
+        <w:t>impedences</w:t>
+      </w:r>
+      <w:proofErr w:type="spellEnd"/>
+      <w:r>
+        <w:t xml:space="preserve"> connected to the motion at θ include the </w:t>
+      </w:r>
+      <w:proofErr w:type="spellStart"/>
+      <w:r>
+        <w:t>impedences</w:t>
+      </w:r>
+      <w:proofErr w:type="spellEnd"/>
+      <w:r>
+        <w:t xml:space="preserve"> directly to the left and right of the </w:t>
       </w:r>
       <w:r>
         <w:t>inertia</w:t>
@@ -3304,10 +3337,42 @@
         </w:numPr>
       </w:pPr>
       <w:r>
-        <w:t>When finding the sum of impedences between 2 θ’s only count the impedences on wires that don’t go through other θ’</w:t>
-      </w:r>
-      <w:r>
-        <w:t>s, i.e. 0 if no</w:t>
+        <w:t xml:space="preserve">When finding the sum of </w:t>
+      </w:r>
+      <w:proofErr w:type="spellStart"/>
+      <w:r>
+        <w:t>impedences</w:t>
+      </w:r>
+      <w:proofErr w:type="spellEnd"/>
+      <w:r>
+        <w:t xml:space="preserve"> between 2 </w:t>
+      </w:r>
+      <w:proofErr w:type="spellStart"/>
+      <w:r>
+        <w:t>θ’s</w:t>
+      </w:r>
+      <w:proofErr w:type="spellEnd"/>
+      <w:r>
+        <w:t xml:space="preserve"> only count the </w:t>
+      </w:r>
+      <w:proofErr w:type="spellStart"/>
+      <w:r>
+        <w:t>impedences</w:t>
+      </w:r>
+      <w:proofErr w:type="spellEnd"/>
+      <w:r>
+        <w:t xml:space="preserve"> on wires that don’t go through other </w:t>
+      </w:r>
+      <w:proofErr w:type="spellStart"/>
+      <w:r>
+        <w:t>θ’</w:t>
+      </w:r>
+      <w:r>
+        <w:t>s</w:t>
+      </w:r>
+      <w:proofErr w:type="spellEnd"/>
+      <w:r>
+        <w:t>, i.e. 0 if no</w:t>
       </w:r>
       <w:r>
         <w:t xml:space="preserve"> direct connection</w:t>
@@ -3570,7 +3635,7 @@
           <v:shape id="_x0000_i1046" type="#_x0000_t75" style="width:68pt;height:33.55pt" o:ole="">
             <v:imagedata r:id="rId61" o:title=""/>
           </v:shape>
-          <o:OLEObject Type="Embed" ProgID="Equation.DSMT4" ShapeID="_x0000_i1046" DrawAspect="Content" ObjectID="_1489241621" r:id="rId62"/>
+          <o:OLEObject Type="Embed" ProgID="Equation.DSMT4" ShapeID="_x0000_i1046" DrawAspect="Content" ObjectID="_1490449576" r:id="rId62"/>
         </w:object>
       </w:r>
     </w:p>
@@ -3585,7 +3650,11 @@
         <w:t>Applied Armature Voltage</w:t>
       </w:r>
       <w:r>
-        <w:t xml:space="preserve"> [e</w:t>
+        <w:t xml:space="preserve"> [</w:t>
+      </w:r>
+      <w:proofErr w:type="spellStart"/>
+      <w:r>
+        <w:t>e</w:t>
       </w:r>
       <w:r>
         <w:rPr>
@@ -3593,6 +3662,7 @@
         </w:rPr>
         <w:t>a</w:t>
       </w:r>
+      <w:proofErr w:type="spellEnd"/>
       <w:r>
         <w:t>]:</w:t>
       </w:r>
@@ -3637,7 +3707,11 @@
         <w:t xml:space="preserve">Motor Torque Constant </w:t>
       </w:r>
       <w:r>
-        <w:t>[K</w:t>
+        <w:t>[</w:t>
+      </w:r>
+      <w:proofErr w:type="spellStart"/>
+      <w:r>
+        <w:t>K</w:t>
       </w:r>
       <w:r>
         <w:rPr>
@@ -3645,6 +3719,7 @@
         </w:rPr>
         <w:t>t</w:t>
       </w:r>
+      <w:proofErr w:type="spellEnd"/>
       <w:r>
         <w:t>]:</w:t>
       </w:r>
@@ -3686,13 +3761,24 @@
         <w:t xml:space="preserve">No load speed </w:t>
       </w:r>
       <w:r>
-        <w:t>[ω</w:t>
+        <w:t>[</w:t>
+      </w:r>
+      <w:proofErr w:type="spellStart"/>
+      <w:r>
+        <w:t>ω</w:t>
       </w:r>
       <w:r>
         <w:rPr>
           <w:vertAlign w:val="subscript"/>
         </w:rPr>
-        <w:t>no-load</w:t>
+        <w:t>no</w:t>
+      </w:r>
+      <w:proofErr w:type="spellEnd"/>
+      <w:r>
+        <w:rPr>
+          <w:vertAlign w:val="subscript"/>
+        </w:rPr>
+        <w:t>-load</w:t>
       </w:r>
       <w:r>
         <w:t>]: when the voltage line touches the x-axis</w:t>
@@ -3710,7 +3796,7 @@
           <v:shape id="_x0000_i1047" type="#_x0000_t75" style="width:60.95pt;height:33.55pt" o:ole="">
             <v:imagedata r:id="rId63" o:title=""/>
           </v:shape>
-          <o:OLEObject Type="Embed" ProgID="Equation.DSMT4" ShapeID="_x0000_i1047" DrawAspect="Content" ObjectID="_1489241622" r:id="rId64"/>
+          <o:OLEObject Type="Embed" ProgID="Equation.DSMT4" ShapeID="_x0000_i1047" DrawAspect="Content" ObjectID="_1490449577" r:id="rId64"/>
         </w:object>
       </w:r>
     </w:p>
@@ -3722,10 +3808,22 @@
         <w:rPr>
           <w:b/>
         </w:rPr>
-        <w:t>Stall torque</w:t>
-      </w:r>
-      <w:r>
-        <w:t>[T</w:t>
+        <w:t xml:space="preserve">Stall </w:t>
+      </w:r>
+      <w:proofErr w:type="gramStart"/>
+      <w:r>
+        <w:rPr>
+          <w:b/>
+        </w:rPr>
+        <w:t>torque</w:t>
+      </w:r>
+      <w:r>
+        <w:t>[</w:t>
+      </w:r>
+      <w:proofErr w:type="spellStart"/>
+      <w:proofErr w:type="gramEnd"/>
+      <w:r>
+        <w:t>T</w:t>
       </w:r>
       <w:r>
         <w:rPr>
@@ -3733,6 +3831,7 @@
         </w:rPr>
         <w:t>stall</w:t>
       </w:r>
+      <w:proofErr w:type="spellEnd"/>
       <w:r>
         <w:t>]: when angular velocity reaches 0</w:t>
       </w:r>
@@ -3752,7 +3851,7 @@
           <v:shape id="_x0000_i1048" type="#_x0000_t75" style="width:58.3pt;height:33.55pt" o:ole="">
             <v:imagedata r:id="rId65" o:title=""/>
           </v:shape>
-          <o:OLEObject Type="Embed" ProgID="Equation.DSMT4" ShapeID="_x0000_i1048" DrawAspect="Content" ObjectID="_1489241623" r:id="rId66"/>
+          <o:OLEObject Type="Embed" ProgID="Equation.DSMT4" ShapeID="_x0000_i1048" DrawAspect="Content" ObjectID="_1490449578" r:id="rId66"/>
         </w:object>
       </w:r>
     </w:p>
@@ -3821,7 +3920,12 @@
       </w:pPr>
       <w:r>
         <w:lastRenderedPageBreak/>
-        <w:t>[J</w:t>
+        <w:t>[</w:t>
+      </w:r>
+      <w:proofErr w:type="spellStart"/>
+      <w:proofErr w:type="gramStart"/>
+      <w:r>
+        <w:t>J</w:t>
       </w:r>
       <w:r>
         <w:rPr>
@@ -3829,6 +3933,8 @@
         </w:rPr>
         <w:t>a</w:t>
       </w:r>
+      <w:proofErr w:type="spellEnd"/>
+      <w:proofErr w:type="gramEnd"/>
       <w:r>
         <w:t xml:space="preserve">]: </w:t>
       </w:r>
@@ -3888,7 +3994,7 @@
           <v:shape id="_x0000_i1049" type="#_x0000_t75" style="width:95.85pt;height:39.75pt" o:ole="">
             <v:imagedata r:id="rId68" o:title=""/>
           </v:shape>
-          <o:OLEObject Type="Embed" ProgID="Equation.DSMT4" ShapeID="_x0000_i1049" DrawAspect="Content" ObjectID="_1489241624" r:id="rId69"/>
+          <o:OLEObject Type="Embed" ProgID="Equation.DSMT4" ShapeID="_x0000_i1049" DrawAspect="Content" ObjectID="_1490449579" r:id="rId69"/>
         </w:object>
       </w:r>
     </w:p>
@@ -3897,7 +4003,11 @@
         <w:pStyle w:val="NoSpacing"/>
       </w:pPr>
       <w:r>
-        <w:t>[D</w:t>
+        <w:t>[</w:t>
+      </w:r>
+      <w:proofErr w:type="spellStart"/>
+      <w:r>
+        <w:t>D</w:t>
       </w:r>
       <w:r>
         <w:rPr>
@@ -3905,6 +4015,7 @@
         </w:rPr>
         <w:t>m</w:t>
       </w:r>
+      <w:proofErr w:type="spellEnd"/>
       <w:r>
         <w:t xml:space="preserve">]: </w:t>
       </w:r>
@@ -3919,7 +4030,7 @@
           <v:shape id="_x0000_i1050" type="#_x0000_t75" style="width:127.65pt;height:39.75pt" o:ole="">
             <v:imagedata r:id="rId70" o:title=""/>
           </v:shape>
-          <o:OLEObject Type="Embed" ProgID="Equation.DSMT4" ShapeID="_x0000_i1050" DrawAspect="Content" ObjectID="_1489241625" r:id="rId71"/>
+          <o:OLEObject Type="Embed" ProgID="Equation.DSMT4" ShapeID="_x0000_i1050" DrawAspect="Content" ObjectID="_1490449580" r:id="rId71"/>
         </w:object>
       </w:r>
     </w:p>
@@ -3935,7 +4046,7 @@
           <v:shape id="_x0000_i1051" type="#_x0000_t75" style="width:60.95pt;height:38.45pt" o:ole="">
             <v:imagedata r:id="rId72" o:title=""/>
           </v:shape>
-          <o:OLEObject Type="Embed" ProgID="Equation.DSMT4" ShapeID="_x0000_i1051" DrawAspect="Content" ObjectID="_1489241626" r:id="rId73"/>
+          <o:OLEObject Type="Embed" ProgID="Equation.DSMT4" ShapeID="_x0000_i1051" DrawAspect="Content" ObjectID="_1490449581" r:id="rId73"/>
         </w:object>
       </w:r>
     </w:p>
@@ -3951,7 +4062,7 @@
           <v:shape id="_x0000_i1052" type="#_x0000_t75" style="width:184.65pt;height:38.45pt" o:ole="">
             <v:imagedata r:id="rId74" o:title=""/>
           </v:shape>
-          <o:OLEObject Type="Embed" ProgID="Equation.DSMT4" ShapeID="_x0000_i1052" DrawAspect="Content" ObjectID="_1489241627" r:id="rId75"/>
+          <o:OLEObject Type="Embed" ProgID="Equation.DSMT4" ShapeID="_x0000_i1052" DrawAspect="Content" ObjectID="_1490449582" r:id="rId75"/>
         </w:object>
       </w:r>
     </w:p>
@@ -3967,7 +4078,7 @@
           <v:shape id="_x0000_i1053" type="#_x0000_t75" style="width:162.1pt;height:55.65pt" o:ole="">
             <v:imagedata r:id="rId76" o:title=""/>
           </v:shape>
-          <o:OLEObject Type="Embed" ProgID="Equation.DSMT4" ShapeID="_x0000_i1053" DrawAspect="Content" ObjectID="_1489241628" r:id="rId77"/>
+          <o:OLEObject Type="Embed" ProgID="Equation.DSMT4" ShapeID="_x0000_i1053" DrawAspect="Content" ObjectID="_1490449583" r:id="rId77"/>
         </w:object>
       </w:r>
     </w:p>
@@ -4167,7 +4278,7 @@
           <v:shape id="_x0000_i1054" type="#_x0000_t75" style="width:63.15pt;height:23.4pt" o:ole="">
             <v:imagedata r:id="rId78" o:title=""/>
           </v:shape>
-          <o:OLEObject Type="Embed" ProgID="Equation.DSMT4" ShapeID="_x0000_i1054" DrawAspect="Content" ObjectID="_1489241629" r:id="rId79"/>
+          <o:OLEObject Type="Embed" ProgID="Equation.DSMT4" ShapeID="_x0000_i1054" DrawAspect="Content" ObjectID="_1490449584" r:id="rId79"/>
         </w:object>
       </w:r>
     </w:p>
@@ -4213,7 +4324,7 @@
           <v:shape id="_x0000_i1055" type="#_x0000_t75" style="width:103.35pt;height:23.4pt" o:ole="">
             <v:imagedata r:id="rId80" o:title=""/>
           </v:shape>
-          <o:OLEObject Type="Embed" ProgID="Equation.DSMT4" ShapeID="_x0000_i1055" DrawAspect="Content" ObjectID="_1489241630" r:id="rId81"/>
+          <o:OLEObject Type="Embed" ProgID="Equation.DSMT4" ShapeID="_x0000_i1055" DrawAspect="Content" ObjectID="_1490449585" r:id="rId81"/>
         </w:object>
       </w:r>
     </w:p>
@@ -4232,7 +4343,7 @@
           <v:shape id="_x0000_i1056" type="#_x0000_t75" style="width:74.2pt;height:23.4pt" o:ole="">
             <v:imagedata r:id="rId82" o:title=""/>
           </v:shape>
-          <o:OLEObject Type="Embed" ProgID="Equation.DSMT4" ShapeID="_x0000_i1056" DrawAspect="Content" ObjectID="_1489241631" r:id="rId83"/>
+          <o:OLEObject Type="Embed" ProgID="Equation.DSMT4" ShapeID="_x0000_i1056" DrawAspect="Content" ObjectID="_1490449586" r:id="rId83"/>
         </w:object>
       </w:r>
       <w:r>
@@ -4432,6 +4543,7 @@
       <w:r>
         <w:t xml:space="preserve">Unstable: </w:t>
       </w:r>
+      <w:proofErr w:type="spellStart"/>
       <w:r>
         <w:t>e</w:t>
       </w:r>
@@ -4441,6 +4553,7 @@
         </w:rPr>
         <w:t>i</w:t>
       </w:r>
+      <w:proofErr w:type="spellEnd"/>
       <w:r>
         <w:t xml:space="preserve"> </w:t>
       </w:r>
@@ -4623,7 +4736,7 @@
           <v:shape id="_x0000_i1057" type="#_x0000_t75" style="width:43.75pt;height:31.35pt" o:ole="">
             <v:imagedata r:id="rId88" o:title=""/>
           </v:shape>
-          <o:OLEObject Type="Embed" ProgID="Equation.DSMT4" ShapeID="_x0000_i1057" DrawAspect="Content" ObjectID="_1489241632" r:id="rId89"/>
+          <o:OLEObject Type="Embed" ProgID="Equation.DSMT4" ShapeID="_x0000_i1057" DrawAspect="Content" ObjectID="_1490449587" r:id="rId89"/>
         </w:object>
       </w:r>
     </w:p>
@@ -4664,6 +4777,8 @@
       <w:r>
         <w:t xml:space="preserve"> [</w:t>
       </w:r>
+      <w:proofErr w:type="spellStart"/>
+      <w:proofErr w:type="gramStart"/>
       <w:r>
         <w:rPr>
           <w:i/>
@@ -4677,12 +4792,15 @@
         </w:rPr>
         <w:t>r</w:t>
       </w:r>
+      <w:proofErr w:type="spellEnd"/>
+      <w:proofErr w:type="gramEnd"/>
       <w:r>
         <w:t>]: time between 10% and 90% of final value</w:t>
       </w:r>
       <w:r>
         <w:t xml:space="preserve"> (</w:t>
       </w:r>
+      <w:proofErr w:type="spellStart"/>
       <w:r>
         <w:rPr>
           <w:i/>
@@ -4695,6 +4813,7 @@
         </w:rPr>
         <w:t>final</w:t>
       </w:r>
+      <w:proofErr w:type="spellEnd"/>
       <w:r>
         <w:t>)</w:t>
       </w:r>
@@ -4712,6 +4831,7 @@
       <w:r>
         <w:t xml:space="preserve"> [</w:t>
       </w:r>
+      <w:proofErr w:type="spellStart"/>
       <w:r>
         <w:rPr>
           <w:i/>
@@ -4725,12 +4845,14 @@
         </w:rPr>
         <w:t>p</w:t>
       </w:r>
+      <w:proofErr w:type="spellEnd"/>
       <w:r>
         <w:t>]: time it takes to get to highest peak</w:t>
       </w:r>
       <w:r>
         <w:t xml:space="preserve"> (</w:t>
       </w:r>
+      <w:proofErr w:type="spellStart"/>
       <w:r>
         <w:rPr>
           <w:i/>
@@ -4743,6 +4865,7 @@
         </w:rPr>
         <w:t>max</w:t>
       </w:r>
+      <w:proofErr w:type="spellEnd"/>
       <w:r>
         <w:t>)</w:t>
       </w:r>
@@ -4760,6 +4883,7 @@
       <w:r>
         <w:t xml:space="preserve"> [</w:t>
       </w:r>
+      <w:proofErr w:type="spellStart"/>
       <w:r>
         <w:rPr>
           <w:i/>
@@ -4773,6 +4897,7 @@
         </w:rPr>
         <w:t>s</w:t>
       </w:r>
+      <w:proofErr w:type="spellEnd"/>
       <w:r>
         <w:t xml:space="preserve">]: how long it takes to get to the steady state within </w:t>
       </w:r>
@@ -4810,8 +4935,6 @@
       <w:r>
         <w:t xml:space="preserve"> </w:t>
       </w:r>
-      <w:bookmarkStart w:id="16" w:name="_GoBack"/>
-      <w:bookmarkEnd w:id="16"/>
     </w:p>
     <w:p>
       <w:pPr>
@@ -4850,7 +4973,7 @@
           <v:shape id="_x0000_i1058" type="#_x0000_t75" style="width:125.9pt;height:33.55pt" o:ole="">
             <v:imagedata r:id="rId90" o:title=""/>
           </v:shape>
-          <o:OLEObject Type="Embed" ProgID="Equation.DSMT4" ShapeID="_x0000_i1058" DrawAspect="Content" ObjectID="_1489241633" r:id="rId91"/>
+          <o:OLEObject Type="Embed" ProgID="Equation.DSMT4" ShapeID="_x0000_i1058" DrawAspect="Content" ObjectID="_1490449588" r:id="rId91"/>
         </w:object>
       </w:r>
     </w:p>
@@ -4871,7 +4994,11 @@
         <w:t>63.2%</w:t>
       </w:r>
       <w:r>
-        <w:t xml:space="preserve"> of c</w:t>
+        <w:t xml:space="preserve"> of </w:t>
+      </w:r>
+      <w:proofErr w:type="spellStart"/>
+      <w:r>
+        <w:t>c</w:t>
       </w:r>
       <w:r>
         <w:rPr>
@@ -4879,6 +5006,7 @@
         </w:rPr>
         <w:t>final</w:t>
       </w:r>
+      <w:proofErr w:type="spellEnd"/>
       <w:r>
         <w:t xml:space="preserve"> </w:t>
       </w:r>
@@ -5015,7 +5143,7 @@
           <v:shape id="_x0000_i1059" type="#_x0000_t75" style="width:60.05pt;height:18.1pt" o:ole="">
             <v:imagedata r:id="rId94" o:title=""/>
           </v:shape>
-          <o:OLEObject Type="Embed" ProgID="Equation.DSMT4" ShapeID="_x0000_i1059" DrawAspect="Content" ObjectID="_1489241634" r:id="rId95"/>
+          <o:OLEObject Type="Embed" ProgID="Equation.DSMT4" ShapeID="_x0000_i1059" DrawAspect="Content" ObjectID="_1490449589" r:id="rId95"/>
         </w:object>
       </w:r>
     </w:p>
@@ -5039,7 +5167,7 @@
           <v:shape id="_x0000_i1060" type="#_x0000_t75" style="width:160.35pt;height:33.55pt" o:ole="">
             <v:imagedata r:id="rId96" o:title=""/>
           </v:shape>
-          <o:OLEObject Type="Embed" ProgID="Equation.DSMT4" ShapeID="_x0000_i1060" DrawAspect="Content" ObjectID="_1489241635" r:id="rId97"/>
+          <o:OLEObject Type="Embed" ProgID="Equation.DSMT4" ShapeID="_x0000_i1060" DrawAspect="Content" ObjectID="_1490449590" r:id="rId97"/>
         </w:object>
       </w:r>
     </w:p>
@@ -5080,11 +5208,19 @@
       <w:pPr>
         <w:pStyle w:val="NoSpacing"/>
       </w:pPr>
+      <w:proofErr w:type="spellStart"/>
       <w:r>
         <w:rPr>
           <w:b/>
         </w:rPr>
-        <w:t>Nonminium-phase system</w:t>
+        <w:t>Nonminium</w:t>
+      </w:r>
+      <w:proofErr w:type="spellEnd"/>
+      <w:r>
+        <w:rPr>
+          <w:b/>
+        </w:rPr>
+        <w:t>-phase system</w:t>
       </w:r>
       <w:r>
         <w:t xml:space="preserve">: </w:t>
@@ -5097,11 +5233,11 @@
       <w:pPr>
         <w:pStyle w:val="Heading1"/>
       </w:pPr>
-      <w:bookmarkStart w:id="17" w:name="_Toc414369152"/>
+      <w:bookmarkStart w:id="16" w:name="_Toc414369152"/>
       <w:r>
         <w:t>Non-/Linear Systems</w:t>
       </w:r>
-      <w:bookmarkEnd w:id="17"/>
+      <w:bookmarkEnd w:id="16"/>
     </w:p>
     <w:p>
       <w:pPr>
@@ -5140,8 +5276,13 @@
         <w:t>You can’t model non-linear systems, until you linearize it.</w:t>
       </w:r>
       <w:r>
-        <w:t xml:space="preserve"> To do this, we find the slope and approximate the equation of the line, using y=mx+b</w:t>
-      </w:r>
+        <w:t xml:space="preserve"> To do this, we find the slope and approximate the equation of the line, using y=</w:t>
+      </w:r>
+      <w:proofErr w:type="spellStart"/>
+      <w:r>
+        <w:t>mx+b</w:t>
+      </w:r>
+      <w:proofErr w:type="spellEnd"/>
     </w:p>
     <w:p>
       <w:pPr>
@@ -5161,6 +5302,9 @@
       <w:r>
         <w:t>:</w:t>
       </w:r>
+      <w:r>
+        <w:t xml:space="preserve"> </w:t>
+      </w:r>
     </w:p>
     <w:p>
       <w:pPr>
@@ -5174,11 +5318,11 @@
       <w:pPr>
         <w:pStyle w:val="Heading1"/>
       </w:pPr>
-      <w:bookmarkStart w:id="18" w:name="_Toc414369153"/>
+      <w:bookmarkStart w:id="17" w:name="_Toc414369153"/>
       <w:r>
         <w:t>Block Diagrams</w:t>
       </w:r>
-      <w:bookmarkEnd w:id="18"/>
+      <w:bookmarkEnd w:id="17"/>
     </w:p>
     <w:p>
       <w:pPr>
@@ -5335,7 +5479,7 @@
           <v:shape id="_x0000_i1061" type="#_x0000_t75" style="width:1in;height:36.65pt" o:ole="">
             <v:imagedata r:id="rId99" o:title=""/>
           </v:shape>
-          <o:OLEObject Type="Embed" ProgID="Equation.DSMT4" ShapeID="_x0000_i1061" DrawAspect="Content" ObjectID="_1489241636" r:id="rId100"/>
+          <o:OLEObject Type="Embed" ProgID="Equation.DSMT4" ShapeID="_x0000_i1061" DrawAspect="Content" ObjectID="_1490449591" r:id="rId100"/>
         </w:object>
       </w:r>
     </w:p>
@@ -5357,7 +5501,7 @@
           <v:shape id="_x0000_i1062" type="#_x0000_t75" style="width:1in;height:36.65pt" o:ole="">
             <v:imagedata r:id="rId101" o:title=""/>
           </v:shape>
-          <o:OLEObject Type="Embed" ProgID="Equation.DSMT4" ShapeID="_x0000_i1062" DrawAspect="Content" ObjectID="_1489241637" r:id="rId102"/>
+          <o:OLEObject Type="Embed" ProgID="Equation.DSMT4" ShapeID="_x0000_i1062" DrawAspect="Content" ObjectID="_1490449592" r:id="rId102"/>
         </w:object>
       </w:r>
     </w:p>
@@ -5443,11 +5587,11 @@
       <w:pPr>
         <w:pStyle w:val="Heading1"/>
       </w:pPr>
-      <w:bookmarkStart w:id="19" w:name="_Toc414369154"/>
+      <w:bookmarkStart w:id="18" w:name="_Toc414369154"/>
       <w:r>
         <w:t>State Space Equations</w:t>
       </w:r>
-      <w:bookmarkEnd w:id="19"/>
+      <w:bookmarkEnd w:id="18"/>
     </w:p>
     <w:p>
       <w:pPr>
@@ -5536,11 +5680,11 @@
       <w:pPr>
         <w:pStyle w:val="Heading1"/>
       </w:pPr>
-      <w:bookmarkStart w:id="20" w:name="_Toc414369155"/>
+      <w:bookmarkStart w:id="19" w:name="_Toc414369155"/>
       <w:r>
         <w:t>Transfer Function -&gt; State Space</w:t>
       </w:r>
-      <w:bookmarkEnd w:id="20"/>
+      <w:bookmarkEnd w:id="19"/>
     </w:p>
     <w:p>
       <w:pPr>
@@ -5610,11 +5754,11 @@
       <w:pPr>
         <w:pStyle w:val="Heading1"/>
       </w:pPr>
-      <w:bookmarkStart w:id="21" w:name="_Toc414369156"/>
+      <w:bookmarkStart w:id="20" w:name="_Toc414369156"/>
       <w:r>
         <w:t>Stability</w:t>
       </w:r>
-      <w:bookmarkEnd w:id="21"/>
+      <w:bookmarkEnd w:id="20"/>
     </w:p>
     <w:p>
       <w:pPr>
@@ -5662,7 +5806,7 @@
           <v:shape id="_x0000_i1063" type="#_x0000_t75" style="width:131.2pt;height:29.15pt" o:ole="">
             <v:imagedata r:id="rId104" o:title=""/>
           </v:shape>
-          <o:OLEObject Type="Embed" ProgID="Equation.DSMT4" ShapeID="_x0000_i1063" DrawAspect="Content" ObjectID="_1489241638" r:id="rId105"/>
+          <o:OLEObject Type="Embed" ProgID="Equation.DSMT4" ShapeID="_x0000_i1063" DrawAspect="Content" ObjectID="_1490449593" r:id="rId105"/>
         </w:object>
       </w:r>
     </w:p>
@@ -5670,17 +5814,29 @@
       <w:pPr>
         <w:pStyle w:val="NoSpacing"/>
       </w:pPr>
+      <w:proofErr w:type="spellStart"/>
       <w:r>
         <w:rPr>
           <w:b/>
         </w:rPr>
-        <w:t>Cutoff Frequency</w:t>
+        <w:t>Cutoff</w:t>
+      </w:r>
+      <w:proofErr w:type="spellEnd"/>
+      <w:r>
+        <w:rPr>
+          <w:b/>
+        </w:rPr>
+        <w:t xml:space="preserve"> Frequency</w:t>
       </w:r>
       <w:r>
         <w:t>:</w:t>
       </w:r>
       <w:r>
-        <w:t xml:space="preserve"> low pass filter is said to pass frequencies lower than ω</w:t>
+        <w:t xml:space="preserve"> low pass filter is said to pass frequencies lower than </w:t>
+      </w:r>
+      <w:proofErr w:type="spellStart"/>
+      <w:r>
+        <w:t>ω</w:t>
       </w:r>
       <w:r>
         <w:rPr>
@@ -5688,8 +5844,13 @@
         </w:rPr>
         <w:t>c</w:t>
       </w:r>
-      <w:r>
-        <w:t xml:space="preserve"> and reject those that are higher than ω</w:t>
+      <w:proofErr w:type="spellEnd"/>
+      <w:r>
+        <w:t xml:space="preserve"> and reject those that are higher than </w:t>
+      </w:r>
+      <w:proofErr w:type="spellStart"/>
+      <w:r>
+        <w:t>ω</w:t>
       </w:r>
       <w:r>
         <w:rPr>
@@ -5697,8 +5858,21 @@
         </w:rPr>
         <w:t>c</w:t>
       </w:r>
-      <w:r>
-        <w:t>. In other words, the pass(ing) band is ω &lt; ω</w:t>
+      <w:proofErr w:type="spellEnd"/>
+      <w:r>
+        <w:t>. In other words, the pass(</w:t>
+      </w:r>
+      <w:proofErr w:type="spellStart"/>
+      <w:r>
+        <w:t>ing</w:t>
+      </w:r>
+      <w:proofErr w:type="spellEnd"/>
+      <w:r>
+        <w:t xml:space="preserve">) band is ω &lt; </w:t>
+      </w:r>
+      <w:proofErr w:type="spellStart"/>
+      <w:r>
+        <w:t>ω</w:t>
       </w:r>
       <w:r>
         <w:rPr>
@@ -5706,6 +5880,7 @@
         </w:rPr>
         <w:t>c</w:t>
       </w:r>
+      <w:proofErr w:type="spellEnd"/>
       <w:r>
         <w:t>.</w:t>
       </w:r>
@@ -5822,6 +5997,7 @@
         </w:rPr>
         <w:t xml:space="preserve"> × </w:t>
       </w:r>
+      <w:proofErr w:type="spellStart"/>
       <w:r>
         <w:rPr>
           <w:rFonts w:cs="Times New Roman"/>
@@ -5837,6 +6013,7 @@
         </w:rPr>
         <w:t>max</w:t>
       </w:r>
+      <w:proofErr w:type="spellEnd"/>
       <w:r>
         <w:rPr>
           <w:rFonts w:cs="Times New Roman"/>
@@ -5869,7 +6046,15 @@
           <w:rFonts w:cs="Times New Roman"/>
           <w:lang w:val="fr-CA"/>
         </w:rPr>
-        <w:t>0.707 × A</w:t>
+        <w:t xml:space="preserve">0.707 × </w:t>
+      </w:r>
+      <w:proofErr w:type="spellStart"/>
+      <w:r>
+        <w:rPr>
+          <w:rFonts w:cs="Times New Roman"/>
+          <w:lang w:val="fr-CA"/>
+        </w:rPr>
+        <w:t>A</w:t>
       </w:r>
       <w:r>
         <w:rPr>
@@ -5879,6 +6064,7 @@
         </w:rPr>
         <w:t>max</w:t>
       </w:r>
+      <w:proofErr w:type="spellEnd"/>
       <w:r>
         <w:rPr>
           <w:rFonts w:cs="Times New Roman"/>
@@ -5997,10 +6183,12 @@
       <w:pPr>
         <w:pStyle w:val="Heading2"/>
       </w:pPr>
-      <w:bookmarkStart w:id="22" w:name="_Toc414369157"/>
+      <w:bookmarkStart w:id="21" w:name="_Toc414369157"/>
       <w:r>
         <w:t>Root Locus</w:t>
       </w:r>
+      <w:bookmarkStart w:id="22" w:name="_GoBack"/>
+      <w:bookmarkEnd w:id="21"/>
       <w:bookmarkEnd w:id="22"/>
     </w:p>
     <w:p>
@@ -6092,8 +6280,13 @@
       <w:pPr>
         <w:pStyle w:val="NoSpacing"/>
       </w:pPr>
-      <w:r>
-        <w:t>branches can be endless</w:t>
+      <w:proofErr w:type="gramStart"/>
+      <w:r>
+        <w:t>branches</w:t>
+      </w:r>
+      <w:proofErr w:type="gramEnd"/>
+      <w:r>
+        <w:t xml:space="preserve"> can be endless</w:t>
       </w:r>
       <w:r>
         <w:t xml:space="preserve">, going </w:t>
@@ -6426,7 +6619,7 @@
           <v:shape id="_x0000_i1064" type="#_x0000_t75" style="width:125pt;height:41.1pt" o:ole="">
             <v:imagedata r:id="rId112" o:title=""/>
           </v:shape>
-          <o:OLEObject Type="Embed" ProgID="Equation.DSMT4" ShapeID="_x0000_i1064" DrawAspect="Content" ObjectID="_1489241639" r:id="rId113"/>
+          <o:OLEObject Type="Embed" ProgID="Equation.DSMT4" ShapeID="_x0000_i1064" DrawAspect="Content" ObjectID="_1490449594" r:id="rId113"/>
         </w:object>
       </w:r>
       <w:r>
@@ -6440,7 +6633,7 @@
           <v:shape id="_x0000_i1065" type="#_x0000_t75" style="width:109.1pt;height:41.1pt" o:ole="">
             <v:imagedata r:id="rId114" o:title=""/>
           </v:shape>
-          <o:OLEObject Type="Embed" ProgID="Equation.DSMT4" ShapeID="_x0000_i1065" DrawAspect="Content" ObjectID="_1489241640" r:id="rId115"/>
+          <o:OLEObject Type="Embed" ProgID="Equation.DSMT4" ShapeID="_x0000_i1065" DrawAspect="Content" ObjectID="_1490449595" r:id="rId115"/>
         </w:object>
       </w:r>
     </w:p>
@@ -6453,7 +6646,15 @@
         </w:numPr>
       </w:pPr>
       <w:r>
-        <w:t>Hint: if there are 2/+ lines going to infinite, Σroots = constant</w:t>
+        <w:t xml:space="preserve">Hint: if there are 2/+ lines going to infinite, </w:t>
+      </w:r>
+      <w:proofErr w:type="spellStart"/>
+      <w:r>
+        <w:t>Σroots</w:t>
+      </w:r>
+      <w:proofErr w:type="spellEnd"/>
+      <w:r>
+        <w:t xml:space="preserve"> = constant</w:t>
       </w:r>
     </w:p>
     <w:p>
@@ -6539,7 +6740,7 @@
           <v:shape id="_x0000_i1066" type="#_x0000_t75" style="width:38pt;height:30.9pt" o:ole="">
             <v:imagedata r:id="rId116" o:title=""/>
           </v:shape>
-          <o:OLEObject Type="Embed" ProgID="Equation.DSMT4" ShapeID="_x0000_i1066" DrawAspect="Content" ObjectID="_1489241641" r:id="rId117"/>
+          <o:OLEObject Type="Embed" ProgID="Equation.DSMT4" ShapeID="_x0000_i1066" DrawAspect="Content" ObjectID="_1490449596" r:id="rId117"/>
         </w:object>
       </w:r>
       <w:r>
@@ -6595,7 +6796,7 @@
           <v:shape id="_x0000_i1067" type="#_x0000_t75" style="width:38pt;height:30.9pt" o:ole="">
             <v:imagedata r:id="rId118" o:title=""/>
           </v:shape>
-          <o:OLEObject Type="Embed" ProgID="Equation.DSMT4" ShapeID="_x0000_i1067" DrawAspect="Content" ObjectID="_1489241642" r:id="rId119"/>
+          <o:OLEObject Type="Embed" ProgID="Equation.DSMT4" ShapeID="_x0000_i1067" DrawAspect="Content" ObjectID="_1490449597" r:id="rId119"/>
         </w:object>
       </w:r>
       <w:r>
@@ -6646,10 +6847,12 @@
         <w:pStyle w:val="Heading3"/>
       </w:pPr>
       <w:bookmarkStart w:id="23" w:name="_Toc414369158"/>
+      <w:proofErr w:type="gramStart"/>
       <w:r>
         <w:t>e.g.)</w:t>
       </w:r>
       <w:bookmarkEnd w:id="23"/>
+      <w:proofErr w:type="gramEnd"/>
     </w:p>
     <w:p>
       <w:pPr>
@@ -6671,7 +6874,7 @@
           <v:shape id="_x0000_i1068" type="#_x0000_t75" style="width:78.2pt;height:30.9pt" o:ole="">
             <v:imagedata r:id="rId120" o:title=""/>
           </v:shape>
-          <o:OLEObject Type="Embed" ProgID="Equation.DSMT4" ShapeID="_x0000_i1068" DrawAspect="Content" ObjectID="_1489241643" r:id="rId121"/>
+          <o:OLEObject Type="Embed" ProgID="Equation.DSMT4" ShapeID="_x0000_i1068" DrawAspect="Content" ObjectID="_1490449598" r:id="rId121"/>
         </w:object>
       </w:r>
     </w:p>
@@ -6703,7 +6906,7 @@
           <v:shape id="_x0000_i1069" type="#_x0000_t75" style="width:108.2pt;height:15.9pt" o:ole="">
             <v:imagedata r:id="rId122" o:title=""/>
           </v:shape>
-          <o:OLEObject Type="Embed" ProgID="Equation.DSMT4" ShapeID="_x0000_i1069" DrawAspect="Content" ObjectID="_1489241644" r:id="rId123"/>
+          <o:OLEObject Type="Embed" ProgID="Equation.DSMT4" ShapeID="_x0000_i1069" DrawAspect="Content" ObjectID="_1490449599" r:id="rId123"/>
         </w:object>
       </w:r>
     </w:p>
@@ -6740,7 +6943,7 @@
           <v:shape id="_x0000_i1070" type="#_x0000_t75" style="width:137.8pt;height:65.8pt" o:ole="">
             <v:imagedata r:id="rId124" o:title=""/>
           </v:shape>
-          <o:OLEObject Type="Embed" ProgID="Equation.DSMT4" ShapeID="_x0000_i1070" DrawAspect="Content" ObjectID="_1489241645" r:id="rId125"/>
+          <o:OLEObject Type="Embed" ProgID="Equation.DSMT4" ShapeID="_x0000_i1070" DrawAspect="Content" ObjectID="_1490449600" r:id="rId125"/>
         </w:object>
       </w:r>
     </w:p>
@@ -6749,8 +6952,13 @@
         <w:pStyle w:val="Heading2"/>
       </w:pPr>
       <w:bookmarkStart w:id="24" w:name="_Toc414369159"/>
-      <w:r>
-        <w:t>Routh-Hurwitz Table</w:t>
+      <w:proofErr w:type="spellStart"/>
+      <w:r>
+        <w:t>Routh</w:t>
+      </w:r>
+      <w:proofErr w:type="spellEnd"/>
+      <w:r>
+        <w:t>-Hurwitz Table</w:t>
       </w:r>
       <w:bookmarkEnd w:id="24"/>
     </w:p>
@@ -6766,7 +6974,7 @@
           <v:shape id="_x0000_i1071" type="#_x0000_t75" style="width:82.15pt;height:65.8pt" o:ole="">
             <v:imagedata r:id="rId126" o:title=""/>
           </v:shape>
-          <o:OLEObject Type="Embed" ProgID="Equation.DSMT4" ShapeID="_x0000_i1071" DrawAspect="Content" ObjectID="_1489241646" r:id="rId127"/>
+          <o:OLEObject Type="Embed" ProgID="Equation.DSMT4" ShapeID="_x0000_i1071" DrawAspect="Content" ObjectID="_1490449601" r:id="rId127"/>
         </w:object>
       </w:r>
     </w:p>
@@ -6791,16 +6999,6 @@
     </w:p>
     <w:p>
       <w:pPr>
-        <w:pStyle w:val="NoSpacing"/>
-      </w:pPr>
-    </w:p>
-    <w:p>
-      <w:pPr>
-        <w:pStyle w:val="NoSpacing"/>
-      </w:pPr>
-    </w:p>
-    <w:p>
-      <w:pPr>
         <w:pStyle w:val="Heading2"/>
       </w:pPr>
       <w:bookmarkStart w:id="25" w:name="_Toc414369160"/>
@@ -6830,7 +7028,12 @@
         <w:pStyle w:val="NoSpacing"/>
       </w:pPr>
       <w:r>
-        <w:t>There are 3 static error constants (K</w:t>
+        <w:t>There are 3 static error constants (</w:t>
+      </w:r>
+      <w:proofErr w:type="spellStart"/>
+      <w:proofErr w:type="gramStart"/>
+      <w:r>
+        <w:t>K</w:t>
       </w:r>
       <w:r>
         <w:rPr>
@@ -6838,8 +7041,14 @@
         </w:rPr>
         <w:t>p</w:t>
       </w:r>
-      <w:r>
-        <w:t>, K</w:t>
+      <w:proofErr w:type="spellEnd"/>
+      <w:proofErr w:type="gramEnd"/>
+      <w:r>
+        <w:t xml:space="preserve">, </w:t>
+      </w:r>
+      <w:proofErr w:type="spellStart"/>
+      <w:r>
+        <w:t>K</w:t>
       </w:r>
       <w:r>
         <w:rPr>
@@ -6847,8 +7056,13 @@
         </w:rPr>
         <w:t>v</w:t>
       </w:r>
-      <w:r>
-        <w:t>, K</w:t>
+      <w:proofErr w:type="spellEnd"/>
+      <w:r>
+        <w:t xml:space="preserve">, </w:t>
+      </w:r>
+      <w:proofErr w:type="spellStart"/>
+      <w:r>
+        <w:t>K</w:t>
       </w:r>
       <w:r>
         <w:rPr>
@@ -6856,6 +7070,7 @@
         </w:rPr>
         <w:t>a</w:t>
       </w:r>
+      <w:proofErr w:type="spellEnd"/>
       <w:r>
         <w:t>)</w:t>
       </w:r>
@@ -6888,7 +7103,7 @@
           <v:shape id="_x0000_i1072" type="#_x0000_t75" style="width:30.9pt;height:12.8pt" o:ole="">
             <v:imagedata r:id="rId128" o:title=""/>
           </v:shape>
-          <o:OLEObject Type="Embed" ProgID="Equation.DSMT4" ShapeID="_x0000_i1072" DrawAspect="Content" ObjectID="_1489241647" r:id="rId129"/>
+          <o:OLEObject Type="Embed" ProgID="Equation.DSMT4" ShapeID="_x0000_i1072" DrawAspect="Content" ObjectID="_1490449602" r:id="rId129"/>
         </w:object>
       </w:r>
     </w:p>
@@ -6908,7 +7123,7 @@
           <v:shape id="_x0000_i1073" type="#_x0000_t75" style="width:57.85pt;height:19.9pt" o:ole="">
             <v:imagedata r:id="rId130" o:title=""/>
           </v:shape>
-          <o:OLEObject Type="Embed" ProgID="Equation.DSMT4" ShapeID="_x0000_i1073" DrawAspect="Content" ObjectID="_1489241648" r:id="rId131"/>
+          <o:OLEObject Type="Embed" ProgID="Equation.DSMT4" ShapeID="_x0000_i1073" DrawAspect="Content" ObjectID="_1490449603" r:id="rId131"/>
         </w:object>
       </w:r>
     </w:p>
@@ -6928,7 +7143,7 @@
           <v:shape id="_x0000_i1074" type="#_x0000_t75" style="width:8.85pt;height:18.1pt" o:ole="">
             <v:imagedata r:id="rId132" o:title=""/>
           </v:shape>
-          <o:OLEObject Type="Embed" ProgID="Equation.DSMT4" ShapeID="_x0000_i1074" DrawAspect="Content" ObjectID="_1489241649" r:id="rId133"/>
+          <o:OLEObject Type="Embed" ProgID="Equation.DSMT4" ShapeID="_x0000_i1074" DrawAspect="Content" ObjectID="_1490449604" r:id="rId133"/>
         </w:object>
       </w:r>
     </w:p>
@@ -6948,7 +7163,7 @@
           <v:shape id="_x0000_i1075" type="#_x0000_t75" style="width:204.05pt;height:37.1pt" o:ole="">
             <v:imagedata r:id="rId134" o:title=""/>
           </v:shape>
-          <o:OLEObject Type="Embed" ProgID="Equation.DSMT4" ShapeID="_x0000_i1075" DrawAspect="Content" ObjectID="_1489241650" r:id="rId135"/>
+          <o:OLEObject Type="Embed" ProgID="Equation.DSMT4" ShapeID="_x0000_i1075" DrawAspect="Content" ObjectID="_1490449605" r:id="rId135"/>
         </w:object>
       </w:r>
     </w:p>
@@ -6982,7 +7197,7 @@
           <v:shape id="_x0000_i1076" type="#_x0000_t75" style="width:55.2pt;height:22.95pt" o:ole="">
             <v:imagedata r:id="rId136" o:title=""/>
           </v:shape>
-          <o:OLEObject Type="Embed" ProgID="Equation.DSMT4" ShapeID="_x0000_i1076" DrawAspect="Content" ObjectID="_1489241651" r:id="rId137"/>
+          <o:OLEObject Type="Embed" ProgID="Equation.DSMT4" ShapeID="_x0000_i1076" DrawAspect="Content" ObjectID="_1490449606" r:id="rId137"/>
         </w:object>
       </w:r>
     </w:p>
@@ -7004,7 +7219,6 @@
         </w:numPr>
       </w:pPr>
       <w:r>
-        <w:lastRenderedPageBreak/>
         <w:t>Ramp:</w:t>
       </w:r>
     </w:p>
@@ -7024,7 +7238,7 @@
           <v:shape id="_x0000_i1077" type="#_x0000_t75" style="width:37.1pt;height:12.8pt" o:ole="">
             <v:imagedata r:id="rId138" o:title=""/>
           </v:shape>
-          <o:OLEObject Type="Embed" ProgID="Equation.DSMT4" ShapeID="_x0000_i1077" DrawAspect="Content" ObjectID="_1489241652" r:id="rId139"/>
+          <o:OLEObject Type="Embed" ProgID="Equation.DSMT4" ShapeID="_x0000_i1077" DrawAspect="Content" ObjectID="_1490449607" r:id="rId139"/>
         </w:object>
       </w:r>
     </w:p>
@@ -7044,7 +7258,7 @@
           <v:shape id="_x0000_i1078" type="#_x0000_t75" style="width:61.85pt;height:19.9pt" o:ole="">
             <v:imagedata r:id="rId140" o:title=""/>
           </v:shape>
-          <o:OLEObject Type="Embed" ProgID="Equation.DSMT4" ShapeID="_x0000_i1078" DrawAspect="Content" ObjectID="_1489241653" r:id="rId141"/>
+          <o:OLEObject Type="Embed" ProgID="Equation.DSMT4" ShapeID="_x0000_i1078" DrawAspect="Content" ObjectID="_1490449608" r:id="rId141"/>
         </w:object>
       </w:r>
     </w:p>
@@ -7064,7 +7278,7 @@
           <v:shape id="_x0000_i1079" type="#_x0000_t75" style="width:11.95pt;height:19pt" o:ole="">
             <v:imagedata r:id="rId142" o:title=""/>
           </v:shape>
-          <o:OLEObject Type="Embed" ProgID="Equation.DSMT4" ShapeID="_x0000_i1079" DrawAspect="Content" ObjectID="_1489241654" r:id="rId143"/>
+          <o:OLEObject Type="Embed" ProgID="Equation.DSMT4" ShapeID="_x0000_i1079" DrawAspect="Content" ObjectID="_1490449609" r:id="rId143"/>
         </w:object>
       </w:r>
     </w:p>
@@ -7084,7 +7298,7 @@
           <v:shape id="_x0000_i1080" type="#_x0000_t75" style="width:276.95pt;height:42.85pt" o:ole="">
             <v:imagedata r:id="rId144" o:title=""/>
           </v:shape>
-          <o:OLEObject Type="Embed" ProgID="Equation.DSMT4" ShapeID="_x0000_i1080" DrawAspect="Content" ObjectID="_1489241655" r:id="rId145"/>
+          <o:OLEObject Type="Embed" ProgID="Equation.DSMT4" ShapeID="_x0000_i1080" DrawAspect="Content" ObjectID="_1490449610" r:id="rId145"/>
         </w:object>
       </w:r>
     </w:p>
@@ -7118,7 +7332,7 @@
           <v:shape id="_x0000_i1081" type="#_x0000_t75" style="width:60.05pt;height:22.95pt" o:ole="">
             <v:imagedata r:id="rId146" o:title=""/>
           </v:shape>
-          <o:OLEObject Type="Embed" ProgID="Equation.DSMT4" ShapeID="_x0000_i1081" DrawAspect="Content" ObjectID="_1489241656" r:id="rId147"/>
+          <o:OLEObject Type="Embed" ProgID="Equation.DSMT4" ShapeID="_x0000_i1081" DrawAspect="Content" ObjectID="_1490449611" r:id="rId147"/>
         </w:object>
       </w:r>
     </w:p>
@@ -7150,7 +7364,7 @@
           <v:shape id="_x0000_i1082" type="#_x0000_t75" style="width:41.1pt;height:18.1pt" o:ole="">
             <v:imagedata r:id="rId148" o:title=""/>
           </v:shape>
-          <o:OLEObject Type="Embed" ProgID="Equation.DSMT4" ShapeID="_x0000_i1082" DrawAspect="Content" ObjectID="_1489241657" r:id="rId149"/>
+          <o:OLEObject Type="Embed" ProgID="Equation.DSMT4" ShapeID="_x0000_i1082" DrawAspect="Content" ObjectID="_1490449612" r:id="rId149"/>
         </w:object>
       </w:r>
     </w:p>
@@ -7170,7 +7384,7 @@
           <v:shape id="_x0000_i1083" type="#_x0000_t75" style="width:65.8pt;height:19.9pt" o:ole="">
             <v:imagedata r:id="rId150" o:title=""/>
           </v:shape>
-          <o:OLEObject Type="Embed" ProgID="Equation.DSMT4" ShapeID="_x0000_i1083" DrawAspect="Content" ObjectID="_1489241658" r:id="rId151"/>
+          <o:OLEObject Type="Embed" ProgID="Equation.DSMT4" ShapeID="_x0000_i1083" DrawAspect="Content" ObjectID="_1490449613" r:id="rId151"/>
         </w:object>
       </w:r>
     </w:p>
@@ -7190,7 +7404,7 @@
           <v:shape id="_x0000_i1084" type="#_x0000_t75" style="width:37.1pt;height:19pt" o:ole="">
             <v:imagedata r:id="rId152" o:title=""/>
           </v:shape>
-          <o:OLEObject Type="Embed" ProgID="Equation.DSMT4" ShapeID="_x0000_i1084" DrawAspect="Content" ObjectID="_1489241659" r:id="rId153"/>
+          <o:OLEObject Type="Embed" ProgID="Equation.DSMT4" ShapeID="_x0000_i1084" DrawAspect="Content" ObjectID="_1490449614" r:id="rId153"/>
         </w:object>
       </w:r>
     </w:p>
@@ -7210,7 +7424,7 @@
           <v:shape id="_x0000_i1085" type="#_x0000_t75" style="width:292.85pt;height:42.85pt" o:ole="">
             <v:imagedata r:id="rId154" o:title=""/>
           </v:shape>
-          <o:OLEObject Type="Embed" ProgID="Equation.DSMT4" ShapeID="_x0000_i1085" DrawAspect="Content" ObjectID="_1489241660" r:id="rId155"/>
+          <o:OLEObject Type="Embed" ProgID="Equation.DSMT4" ShapeID="_x0000_i1085" DrawAspect="Content" ObjectID="_1490449615" r:id="rId155"/>
         </w:object>
       </w:r>
     </w:p>
@@ -7242,7 +7456,7 @@
           <v:shape id="_x0000_i1086" type="#_x0000_t75" style="width:64.05pt;height:22.95pt" o:ole="">
             <v:imagedata r:id="rId156" o:title=""/>
           </v:shape>
-          <o:OLEObject Type="Embed" ProgID="Equation.DSMT4" ShapeID="_x0000_i1086" DrawAspect="Content" ObjectID="_1489241661" r:id="rId157"/>
+          <o:OLEObject Type="Embed" ProgID="Equation.DSMT4" ShapeID="_x0000_i1086" DrawAspect="Content" ObjectID="_1490449616" r:id="rId157"/>
         </w:object>
       </w:r>
     </w:p>
@@ -7322,7 +7536,7 @@
           <v:shape id="_x0000_i1087" type="#_x0000_t75" style="width:363.1pt;height:64.05pt" o:ole="">
             <v:imagedata r:id="rId159" o:title=""/>
           </v:shape>
-          <o:OLEObject Type="Embed" ProgID="Equation.DSMT4" ShapeID="_x0000_i1087" DrawAspect="Content" ObjectID="_1489241662" r:id="rId160"/>
+          <o:OLEObject Type="Embed" ProgID="Equation.DSMT4" ShapeID="_x0000_i1087" DrawAspect="Content" ObjectID="_1490449617" r:id="rId160"/>
         </w:object>
       </w:r>
     </w:p>
@@ -7348,21 +7562,136 @@
     <w:p>
       <w:pPr>
         <w:pStyle w:val="NoSpacing"/>
-      </w:pPr>
-    </w:p>
-    <w:p>
-      <w:pPr>
-        <w:pStyle w:val="NoSpacing"/>
-      </w:pPr>
-      <w:r>
         <w:rPr>
           <w:b/>
         </w:rPr>
+      </w:pPr>
+    </w:p>
+    <w:p>
+      <w:pPr>
+        <w:pStyle w:val="NoSpacing"/>
+      </w:pPr>
+      <w:r>
+        <w:rPr>
+          <w:b/>
+        </w:rPr>
+        <w:t>Proportional Derivative</w:t>
+      </w:r>
+      <w:r>
+        <w:rPr>
+          <w:b/>
+        </w:rPr>
+        <w:t xml:space="preserve"> [</w:t>
+      </w:r>
+      <w:r>
+        <w:rPr>
+          <w:b/>
+        </w:rPr>
         <w:t>PD</w:t>
       </w:r>
       <w:r>
+        <w:rPr>
+          <w:b/>
+        </w:rPr>
+        <w:t>]</w:t>
+      </w:r>
+      <w:r>
         <w:t>:</w:t>
       </w:r>
+      <w:r>
+        <w:t xml:space="preserve"> </w:t>
+      </w:r>
+    </w:p>
+    <w:p>
+      <w:pPr>
+        <w:pStyle w:val="NoSpacing"/>
+      </w:pPr>
+    </w:p>
+    <w:p>
+      <w:pPr>
+        <w:pStyle w:val="NoSpacing"/>
+      </w:pPr>
+      <w:r>
+        <w:t xml:space="preserve">PI: </w:t>
+      </w:r>
+      <w:proofErr w:type="spellStart"/>
+      <w:proofErr w:type="gramStart"/>
+      <w:r>
+        <w:t>K</w:t>
+      </w:r>
+      <w:r>
+        <w:rPr>
+          <w:vertAlign w:val="subscript"/>
+        </w:rPr>
+        <w:t>p</w:t>
+      </w:r>
+      <w:proofErr w:type="spellEnd"/>
+      <w:proofErr w:type="gramEnd"/>
+      <w:r>
+        <w:t xml:space="preserve"> &amp; </w:t>
+      </w:r>
+      <w:r>
+        <w:t>K</w:t>
+      </w:r>
+      <w:r>
+        <w:rPr>
+          <w:vertAlign w:val="subscript"/>
+        </w:rPr>
+        <w:t>i</w:t>
+      </w:r>
+      <w:r>
+        <w:t xml:space="preserve"> enter system</w:t>
+      </w:r>
+    </w:p>
+    <w:p>
+      <w:pPr>
+        <w:pStyle w:val="NoSpacing"/>
+      </w:pPr>
+      <w:r>
+        <w:t xml:space="preserve">PID: </w:t>
+      </w:r>
+      <w:proofErr w:type="spellStart"/>
+      <w:proofErr w:type="gramStart"/>
+      <w:r>
+        <w:t>K</w:t>
+      </w:r>
+      <w:r>
+        <w:rPr>
+          <w:vertAlign w:val="subscript"/>
+        </w:rPr>
+        <w:t>p</w:t>
+      </w:r>
+      <w:proofErr w:type="spellEnd"/>
+      <w:proofErr w:type="gramEnd"/>
+      <w:r>
+        <w:t xml:space="preserve"> &amp; </w:t>
+      </w:r>
+      <w:r>
+        <w:t>K</w:t>
+      </w:r>
+      <w:r>
+        <w:rPr>
+          <w:vertAlign w:val="subscript"/>
+        </w:rPr>
+        <w:t>i</w:t>
+      </w:r>
+      <w:r>
+        <w:t xml:space="preserve"> &amp; </w:t>
+      </w:r>
+      <w:proofErr w:type="spellStart"/>
+      <w:r>
+        <w:t>K</w:t>
+      </w:r>
+      <w:r>
+        <w:rPr>
+          <w:vertAlign w:val="subscript"/>
+        </w:rPr>
+        <w:t>d</w:t>
+      </w:r>
+      <w:proofErr w:type="spellEnd"/>
+      <w:r>
+        <w:t xml:space="preserve"> enter the system</w:t>
+      </w:r>
     </w:p>
     <w:p>
       <w:pPr>
@@ -7377,45 +7706,270 @@
         <w:rPr>
           <w:b/>
         </w:rPr>
-        <w:t>Compensator</w:t>
+        <w:t>Comp</w:t>
+      </w:r>
+      <w:r>
+        <w:rPr>
+          <w:b/>
+        </w:rPr>
+        <w:t>en</w:t>
+      </w:r>
+      <w:r>
+        <w:rPr>
+          <w:b/>
+        </w:rPr>
+        <w:t>sator equation</w:t>
       </w:r>
       <w:r>
         <w:t>:</w:t>
       </w:r>
-    </w:p>
-    <w:p>
-      <w:pPr>
-        <w:pStyle w:val="Heading1"/>
-      </w:pPr>
-      <w:r>
-        <w:lastRenderedPageBreak/>
-        <w:t>Canonical Form</w:t>
-      </w:r>
-    </w:p>
-    <w:p>
-      <w:pPr>
-        <w:pStyle w:val="Heading2"/>
-      </w:pPr>
-      <w:r>
-        <w:t>Phase Variable</w:t>
-      </w:r>
-    </w:p>
-    <w:p>
-      <w:pPr>
-        <w:pStyle w:val="NoSpacing"/>
-      </w:pPr>
-      <w:r>
-        <w:t xml:space="preserve">Phase variable: </w:t>
-      </w:r>
-      <w:r>
-        <w:rPr>
-          <w:position w:val="-52"/>
-        </w:rPr>
-        <w:object w:dxaOrig="2620" w:dyaOrig="1160">
-          <v:shape id="_x0000_i1090" type="#_x0000_t75" style="width:131.2pt;height:57.85pt" o:ole="">
+      <w:r>
+        <w:rPr>
+          <w:position w:val="-14"/>
+        </w:rPr>
+        <w:object w:dxaOrig="3600" w:dyaOrig="400">
+          <v:shape id="_x0000_i1088" type="#_x0000_t75" style="width:180.2pt;height:19.9pt" o:ole="">
             <v:imagedata r:id="rId161" o:title=""/>
           </v:shape>
-          <o:OLEObject Type="Embed" ProgID="Equation.DSMT4" ShapeID="_x0000_i1090" DrawAspect="Content" ObjectID="_1489241663" r:id="rId162"/>
+          <o:OLEObject Type="Embed" ProgID="Equation.DSMT4" ShapeID="_x0000_i1088" DrawAspect="Content" ObjectID="_1490449618" r:id="rId162"/>
+        </w:object>
+      </w:r>
+    </w:p>
+    <w:p>
+      <w:pPr>
+        <w:pStyle w:val="NoSpacing"/>
+      </w:pPr>
+      <w:r>
+        <w:t>[</w:t>
+      </w:r>
+      <w:proofErr w:type="spellStart"/>
+      <w:proofErr w:type="gramStart"/>
+      <w:r>
+        <w:t>K</w:t>
+      </w:r>
+      <w:r>
+        <w:rPr>
+          <w:vertAlign w:val="subscript"/>
+        </w:rPr>
+        <w:t>d</w:t>
+      </w:r>
+      <w:proofErr w:type="spellEnd"/>
+      <w:proofErr w:type="gramEnd"/>
+      <w:r>
+        <w:t>]:</w:t>
+      </w:r>
+      <w:r>
+        <w:t xml:space="preserve"> </w:t>
+      </w:r>
+      <w:r>
+        <w:t>the derivative of the error of the system (K</w:t>
+      </w:r>
+      <w:r>
+        <w:rPr>
+          <w:vertAlign w:val="subscript"/>
+        </w:rPr>
+        <w:t>3</w:t>
+      </w:r>
+      <w:r>
+        <w:t>)</w:t>
+      </w:r>
+    </w:p>
+    <w:p>
+      <w:pPr>
+        <w:pStyle w:val="NoSpacing"/>
+      </w:pPr>
+      <w:r>
+        <w:t>[</w:t>
+      </w:r>
+      <w:proofErr w:type="spellStart"/>
+      <w:proofErr w:type="gramStart"/>
+      <w:r>
+        <w:t>K</w:t>
+      </w:r>
+      <w:r>
+        <w:rPr>
+          <w:vertAlign w:val="subscript"/>
+        </w:rPr>
+        <w:t>p</w:t>
+      </w:r>
+      <w:proofErr w:type="spellEnd"/>
+      <w:proofErr w:type="gramEnd"/>
+      <w:r>
+        <w:t>]:</w:t>
+      </w:r>
+      <w:r>
+        <w:t xml:space="preserve"> a proportion that is multiplied by the error of the system (K</w:t>
+      </w:r>
+      <w:r>
+        <w:rPr>
+          <w:vertAlign w:val="subscript"/>
+        </w:rPr>
+        <w:t>1</w:t>
+      </w:r>
+      <w:r>
+        <w:t>)</w:t>
+      </w:r>
+    </w:p>
+    <w:p>
+      <w:pPr>
+        <w:pStyle w:val="NoSpacing"/>
+      </w:pPr>
+      <w:r>
+        <w:t>[K</w:t>
+      </w:r>
+      <w:r>
+        <w:rPr>
+          <w:vertAlign w:val="subscript"/>
+        </w:rPr>
+        <w:t>i</w:t>
+      </w:r>
+      <w:r>
+        <w:t>]:</w:t>
+      </w:r>
+      <w:r>
+        <w:t xml:space="preserve"> </w:t>
+      </w:r>
+      <w:r>
+        <w:t>an integral of the error of the system (K</w:t>
+      </w:r>
+      <w:r>
+        <w:rPr>
+          <w:vertAlign w:val="subscript"/>
+        </w:rPr>
+        <w:t>2</w:t>
+      </w:r>
+      <w:r>
+        <w:t>)</w:t>
+      </w:r>
+    </w:p>
+    <w:p>
+      <w:pPr>
+        <w:pStyle w:val="NoSpacing"/>
+        <w:jc w:val="center"/>
+      </w:pPr>
+      <w:r>
+        <w:rPr>
+          <w:noProof/>
+          <w:lang w:eastAsia="en-CA"/>
+        </w:rPr>
+        <w:lastRenderedPageBreak/>
+        <w:drawing>
+          <wp:inline distT="0" distB="0" distL="0" distR="0" wp14:anchorId="6C4503B4" wp14:editId="2EAC0DD2">
+            <wp:extent cx="2533780" cy="1505027"/>
+            <wp:effectExtent l="0" t="0" r="0" b="0"/>
+            <wp:docPr id="23" name="Picture 23"/>
+            <wp:cNvGraphicFramePr>
+              <a:graphicFrameLocks xmlns:a="http://schemas.openxmlformats.org/drawingml/2006/main" noChangeAspect="1"/>
+            </wp:cNvGraphicFramePr>
+            <a:graphic xmlns:a="http://schemas.openxmlformats.org/drawingml/2006/main">
+              <a:graphicData uri="http://schemas.openxmlformats.org/drawingml/2006/picture">
+                <pic:pic xmlns:pic="http://schemas.openxmlformats.org/drawingml/2006/picture">
+                  <pic:nvPicPr>
+                    <pic:cNvPr id="0" name=""/>
+                    <pic:cNvPicPr/>
+                  </pic:nvPicPr>
+                  <pic:blipFill>
+                    <a:blip r:embed="rId163"/>
+                    <a:stretch>
+                      <a:fillRect/>
+                    </a:stretch>
+                  </pic:blipFill>
+                  <pic:spPr>
+                    <a:xfrm>
+                      <a:off x="0" y="0"/>
+                      <a:ext cx="2533780" cy="1505027"/>
+                    </a:xfrm>
+                    <a:prstGeom prst="rect">
+                      <a:avLst/>
+                    </a:prstGeom>
+                  </pic:spPr>
+                </pic:pic>
+              </a:graphicData>
+            </a:graphic>
+          </wp:inline>
+        </w:drawing>
+      </w:r>
+    </w:p>
+    <w:p>
+      <w:pPr>
+        <w:pStyle w:val="Heading1"/>
+      </w:pPr>
+      <w:r>
+        <w:t>Canonical Form</w:t>
+      </w:r>
+    </w:p>
+    <w:p>
+      <w:pPr>
+        <w:pStyle w:val="Heading2"/>
+      </w:pPr>
+      <w:r>
+        <w:t>Phase Variable</w:t>
+      </w:r>
+    </w:p>
+    <w:p>
+      <w:pPr>
+        <w:pStyle w:val="NoSpacing"/>
+      </w:pPr>
+      <w:r>
+        <w:t xml:space="preserve">Phase variable: </w:t>
+      </w:r>
+      <w:r>
+        <w:rPr>
+          <w:position w:val="-52"/>
+        </w:rPr>
+        <w:object w:dxaOrig="2620" w:dyaOrig="1160">
+          <v:shape id="_x0000_i1089" type="#_x0000_t75" style="width:131.2pt;height:57.85pt" o:ole="">
+            <v:imagedata r:id="rId164" o:title=""/>
+          </v:shape>
+          <o:OLEObject Type="Embed" ProgID="Equation.DSMT4" ShapeID="_x0000_i1089" DrawAspect="Content" ObjectID="_1490449619" r:id="rId165"/>
+        </w:object>
+      </w:r>
+    </w:p>
+    <w:p>
+      <w:pPr>
+        <w:pStyle w:val="NoSpacing"/>
+      </w:pPr>
+      <w:r>
+        <w:rPr>
+          <w:position w:val="-32"/>
+        </w:rPr>
+        <w:object w:dxaOrig="859" w:dyaOrig="760">
+          <v:shape id="_x0000_i1090" type="#_x0000_t75" style="width:42.85pt;height:38pt" o:ole="">
+            <v:imagedata r:id="rId166" o:title=""/>
+          </v:shape>
+          <o:OLEObject Type="Embed" ProgID="Equation.DSMT4" ShapeID="_x0000_i1090" DrawAspect="Content" ObjectID="_1490449620" r:id="rId167"/>
+        </w:object>
+      </w:r>
+    </w:p>
+    <w:p>
+      <w:pPr>
+        <w:pStyle w:val="NoSpacing"/>
+      </w:pPr>
+      <w:proofErr w:type="gramStart"/>
+      <w:r>
+        <w:t>rotate</w:t>
+      </w:r>
+      <w:proofErr w:type="gramEnd"/>
+      <w:r>
+        <w:t xml:space="preserve"> matrices=&gt;</w:t>
+      </w:r>
+    </w:p>
+    <w:p>
+      <w:pPr>
+        <w:pStyle w:val="NoSpacing"/>
+      </w:pPr>
+      <w:r>
+        <w:t xml:space="preserve">Controller Canonical: </w:t>
+      </w:r>
+      <w:r>
+        <w:rPr>
+          <w:position w:val="-52"/>
+        </w:rPr>
+        <w:object w:dxaOrig="2439" w:dyaOrig="1160">
+          <v:shape id="_x0000_i1091" type="#_x0000_t75" style="width:121.9pt;height:57.85pt" o:ole="">
+            <v:imagedata r:id="rId168" o:title=""/>
+          </v:shape>
+          <o:OLEObject Type="Embed" ProgID="Equation.DSMT4" ShapeID="_x0000_i1091" DrawAspect="Content" ObjectID="_1490449621" r:id="rId169"/>
         </w:object>
       </w:r>
     </w:p>
@@ -7429,100 +7983,52 @@
         </w:rPr>
         <w:object w:dxaOrig="859" w:dyaOrig="760">
           <v:shape id="_x0000_i1092" type="#_x0000_t75" style="width:42.85pt;height:38pt" o:ole="">
-            <v:imagedata r:id="rId163" o:title=""/>
+            <v:imagedata r:id="rId170" o:title=""/>
           </v:shape>
-          <o:OLEObject Type="Embed" ProgID="Equation.DSMT4" ShapeID="_x0000_i1092" DrawAspect="Content" ObjectID="_1489241664" r:id="rId164"/>
+          <o:OLEObject Type="Embed" ProgID="Equation.DSMT4" ShapeID="_x0000_i1092" DrawAspect="Content" ObjectID="_1490449622" r:id="rId171"/>
         </w:object>
       </w:r>
     </w:p>
     <w:p>
       <w:pPr>
-        <w:pStyle w:val="NoSpacing"/>
-      </w:pPr>
-      <w:proofErr w:type="gramStart"/>
-      <w:r>
-        <w:t>rotate</w:t>
-      </w:r>
-      <w:proofErr w:type="gramEnd"/>
-      <w:r>
-        <w:t xml:space="preserve"> matrices=&gt;</w:t>
-      </w:r>
-    </w:p>
-    <w:p>
-      <w:pPr>
-        <w:pStyle w:val="NoSpacing"/>
-      </w:pPr>
-      <w:r>
-        <w:t xml:space="preserve">Controller Canonical: </w:t>
-      </w:r>
-      <w:r>
-        <w:rPr>
-          <w:position w:val="-52"/>
-        </w:rPr>
-        <w:object w:dxaOrig="2439" w:dyaOrig="1160">
-          <v:shape id="_x0000_i1091" type="#_x0000_t75" style="width:121.9pt;height:57.85pt" o:ole="">
-            <v:imagedata r:id="rId165" o:title=""/>
+        <w:pStyle w:val="Heading2"/>
+      </w:pPr>
+      <w:r>
+        <w:t>Control</w:t>
+      </w:r>
+    </w:p>
+    <w:p>
+      <w:pPr>
+        <w:pStyle w:val="NoSpacing"/>
+      </w:pPr>
+      <w:r>
+        <w:rPr>
+          <w:position w:val="-16"/>
+        </w:rPr>
+        <w:object w:dxaOrig="3340" w:dyaOrig="440">
+          <v:shape id="_x0000_i1093" type="#_x0000_t75" style="width:166.95pt;height:22.1pt" o:ole="">
+            <v:imagedata r:id="rId172" o:title=""/>
           </v:shape>
-          <o:OLEObject Type="Embed" ProgID="Equation.DSMT4" ShapeID="_x0000_i1091" DrawAspect="Content" ObjectID="_1489241665" r:id="rId166"/>
+          <o:OLEObject Type="Embed" ProgID="Equation.DSMT4" ShapeID="_x0000_i1093" DrawAspect="Content" ObjectID="_1490449623" r:id="rId173"/>
         </w:object>
       </w:r>
-    </w:p>
-    <w:p>
-      <w:pPr>
-        <w:pStyle w:val="NoSpacing"/>
-      </w:pPr>
-      <w:r>
-        <w:rPr>
-          <w:position w:val="-32"/>
-        </w:rPr>
-        <w:object w:dxaOrig="859" w:dyaOrig="760">
-          <v:shape id="_x0000_i1093" type="#_x0000_t75" style="width:42.85pt;height:38pt" o:ole="">
-            <v:imagedata r:id="rId167" o:title=""/>
+      <w:r>
+        <w:t>, where n is the rank of B</w:t>
+      </w:r>
+    </w:p>
+    <w:p>
+      <w:pPr>
+        <w:pStyle w:val="NoSpacing"/>
+      </w:pPr>
+      <w:r>
+        <w:rPr>
+          <w:position w:val="-30"/>
+        </w:rPr>
+        <w:object w:dxaOrig="1480" w:dyaOrig="720">
+          <v:shape id="_x0000_i1094" type="#_x0000_t75" style="width:74.2pt;height:36.2pt" o:ole="">
+            <v:imagedata r:id="rId174" o:title=""/>
           </v:shape>
-          <o:OLEObject Type="Embed" ProgID="Equation.DSMT4" ShapeID="_x0000_i1093" DrawAspect="Content" ObjectID="_1489241666" r:id="rId168"/>
-        </w:object>
-      </w:r>
-    </w:p>
-    <w:p>
-      <w:pPr>
-        <w:pStyle w:val="Heading2"/>
-      </w:pPr>
-      <w:r>
-        <w:t>Control</w:t>
-      </w:r>
-    </w:p>
-    <w:p>
-      <w:pPr>
-        <w:pStyle w:val="NoSpacing"/>
-      </w:pPr>
-      <w:r>
-        <w:rPr>
-          <w:position w:val="-16"/>
-        </w:rPr>
-        <w:object w:dxaOrig="3340" w:dyaOrig="440">
-          <v:shape id="_x0000_i1088" type="#_x0000_t75" style="width:166.95pt;height:22.1pt" o:ole="">
-            <v:imagedata r:id="rId169" o:title=""/>
-          </v:shape>
-          <o:OLEObject Type="Embed" ProgID="Equation.DSMT4" ShapeID="_x0000_i1088" DrawAspect="Content" ObjectID="_1489241667" r:id="rId170"/>
-        </w:object>
-      </w:r>
-      <w:r>
-        <w:t>, where n is the rank of B</w:t>
-      </w:r>
-    </w:p>
-    <w:p>
-      <w:pPr>
-        <w:pStyle w:val="NoSpacing"/>
-      </w:pPr>
-      <w:r>
-        <w:rPr>
-          <w:position w:val="-30"/>
-        </w:rPr>
-        <w:object w:dxaOrig="1480" w:dyaOrig="720">
-          <v:shape id="_x0000_i1089" type="#_x0000_t75" style="width:74.2pt;height:36.2pt" o:ole="">
-            <v:imagedata r:id="rId171" o:title=""/>
-          </v:shape>
-          <o:OLEObject Type="Embed" ProgID="Equation.DSMT4" ShapeID="_x0000_i1089" DrawAspect="Content" ObjectID="_1489241668" r:id="rId172"/>
+          <o:OLEObject Type="Embed" ProgID="Equation.DSMT4" ShapeID="_x0000_i1094" DrawAspect="Content" ObjectID="_1490449624" r:id="rId175"/>
         </w:object>
       </w:r>
     </w:p>
@@ -7560,16 +8066,25 @@
       <w:proofErr w:type="spellEnd"/>
       <w:proofErr w:type="gramEnd"/>
     </w:p>
-    <w:p/>
+    <w:p>
+      <w:pPr>
+        <w:pStyle w:val="NoSpacing"/>
+      </w:pPr>
+    </w:p>
     <w:p>
       <w:pPr>
         <w:pStyle w:val="Heading1"/>
       </w:pPr>
       <w:bookmarkStart w:id="26" w:name="_Toc414369161"/>
       <w:r>
-        <w:t>MATLAB Stufff</w:t>
+        <w:t xml:space="preserve">MATLAB </w:t>
+      </w:r>
+      <w:proofErr w:type="spellStart"/>
+      <w:r>
+        <w:t>Stufff</w:t>
       </w:r>
       <w:bookmarkEnd w:id="26"/>
+      <w:proofErr w:type="spellEnd"/>
     </w:p>
     <w:p>
       <w:pPr>
@@ -7609,9 +8124,11 @@
           <w:numId w:val="14"/>
         </w:numPr>
       </w:pPr>
+      <w:proofErr w:type="spellStart"/>
       <w:r>
         <w:t>evalfr</w:t>
       </w:r>
+      <w:proofErr w:type="spellEnd"/>
     </w:p>
     <w:p>
       <w:pPr>
@@ -7625,6 +8142,7 @@
         <w:rPr>
           <w:rStyle w:val="codeChar"/>
         </w:rPr>
+        <w:lastRenderedPageBreak/>
         <w:t>fe</w:t>
       </w:r>
       <w:r>
@@ -7651,9 +8169,11 @@
           <w:numId w:val="14"/>
         </w:numPr>
       </w:pPr>
+      <w:proofErr w:type="spellStart"/>
       <w:r>
         <w:t>sisotool</w:t>
       </w:r>
+      <w:proofErr w:type="spellEnd"/>
     </w:p>
     <w:p>
       <w:pPr>
@@ -7663,9 +8183,11 @@
           <w:numId w:val="14"/>
         </w:numPr>
       </w:pPr>
+      <w:proofErr w:type="spellStart"/>
       <w:r>
         <w:t>tf</w:t>
       </w:r>
+      <w:proofErr w:type="spellEnd"/>
     </w:p>
     <w:p>
       <w:pPr>
@@ -7675,12 +8197,14 @@
           <w:numId w:val="14"/>
         </w:numPr>
       </w:pPr>
+      <w:proofErr w:type="spellStart"/>
       <w:r>
         <w:t>rlocus</w:t>
       </w:r>
+      <w:proofErr w:type="spellEnd"/>
     </w:p>
     <w:sectPr>
-      <w:footerReference w:type="default" r:id="rId173"/>
+      <w:footerReference w:type="default" r:id="rId176"/>
       <w:pgSz w:w="12240" w:h="15840"/>
       <w:pgMar w:top="1440" w:right="1440" w:bottom="1440" w:left="1440" w:header="708" w:footer="708" w:gutter="0"/>
       <w:cols w:space="708"/>
@@ -7725,6 +8249,7 @@
         <w:docPartUnique/>
       </w:docPartObj>
     </w:sdtPr>
+    <w:sdtEndPr/>
     <w:sdtContent>
       <w:sdt>
         <w:sdtPr>
@@ -7734,6 +8259,7 @@
             <w:docPartUnique/>
           </w:docPartObj>
         </w:sdtPr>
+        <w:sdtEndPr/>
         <w:sdtContent>
           <w:p>
             <w:pPr>
@@ -7772,7 +8298,7 @@
                 <w:bCs/>
                 <w:noProof/>
               </w:rPr>
-              <w:t>17</w:t>
+              <w:t>13</w:t>
             </w:r>
             <w:r>
               <w:rPr>
@@ -7814,7 +8340,7 @@
                 <w:bCs/>
                 <w:noProof/>
               </w:rPr>
-              <w:t>17</w:t>
+              <w:t>18</w:t>
             </w:r>
             <w:r>
               <w:rPr>
@@ -11225,7 +11751,7 @@
 </file>
 
 <file path=customXml/itemProps1.xml><?xml version="1.0" encoding="utf-8"?>
-<ds:datastoreItem xmlns:ds="http://schemas.openxmlformats.org/officeDocument/2006/customXml" ds:itemID="{A2CD1FBD-8873-4902-9283-7D3514656CCB}">
+<ds:datastoreItem xmlns:ds="http://schemas.openxmlformats.org/officeDocument/2006/customXml" ds:itemID="{11A07B33-827A-4761-A9D5-66A1E0BB04C6}">
   <ds:schemaRefs>
     <ds:schemaRef ds:uri="http://schemas.openxmlformats.org/officeDocument/2006/bibliography"/>
   </ds:schemaRefs>

</xml_diff>

<commit_message>
forgot to commit before databases
</commit_message>
<xml_diff>
--- a/SFWR_ENG_3DX4_Summary.docx
+++ b/SFWR_ENG_3DX4_Summary.docx
@@ -2164,10 +2164,10 @@
             <v:path o:extrusionok="f" gradientshapeok="t" o:connecttype="rect"/>
             <o:lock v:ext="edit" aspectratio="t"/>
           </v:shapetype>
-          <v:shape id="_x0000_i1025" type="#_x0000_t75" style="width:102.05pt;height:36.2pt" o:ole="">
+          <v:shape id="_x0000_i1025" type="#_x0000_t75" style="width:102pt;height:36.25pt" o:ole="">
             <v:imagedata r:id="rId13" o:title=""/>
           </v:shape>
-          <o:OLEObject Type="Embed" ProgID="Equation.DSMT4" ShapeID="_x0000_i1025" DrawAspect="Content" ObjectID="_1490449555" r:id="rId14"/>
+          <o:OLEObject Type="Embed" ProgID="Equation.DSMT4" ShapeID="_x0000_i1025" DrawAspect="Content" ObjectID="_1491088652" r:id="rId14"/>
         </w:object>
       </w:r>
     </w:p>
@@ -2411,7 +2411,6 @@
           <w:noProof/>
           <w:lang w:eastAsia="en-CA"/>
         </w:rPr>
-        <w:lastRenderedPageBreak/>
         <w:drawing>
           <wp:inline distT="0" distB="0" distL="0" distR="0" wp14:anchorId="287EC858" wp14:editId="69C35691">
             <wp:extent cx="3629052" cy="2471756"/>
@@ -2504,10 +2503,10 @@
           <w:position w:val="-32"/>
         </w:rPr>
         <w:object w:dxaOrig="999" w:dyaOrig="740">
-          <v:shape id="_x0000_i1026" type="#_x0000_t75" style="width:50.35pt;height:36.65pt" o:ole="">
+          <v:shape id="_x0000_i1026" type="#_x0000_t75" style="width:50.25pt;height:36.75pt" o:ole="">
             <v:imagedata r:id="rId16" o:title=""/>
           </v:shape>
-          <o:OLEObject Type="Embed" ProgID="Equation.DSMT4" ShapeID="_x0000_i1026" DrawAspect="Content" ObjectID="_1490449556" r:id="rId17"/>
+          <o:OLEObject Type="Embed" ProgID="Equation.DSMT4" ShapeID="_x0000_i1026" DrawAspect="Content" ObjectID="_1491088653" r:id="rId17"/>
         </w:object>
       </w:r>
     </w:p>
@@ -2520,10 +2519,10 @@
           <w:position w:val="-76"/>
         </w:rPr>
         <w:object w:dxaOrig="1500" w:dyaOrig="1359">
-          <v:shape id="_x0000_i1027" type="#_x0000_t75" style="width:75.1pt;height:68pt" o:ole="">
+          <v:shape id="_x0000_i1027" type="#_x0000_t75" style="width:75pt;height:68pt" o:ole="">
             <v:imagedata r:id="rId18" o:title=""/>
           </v:shape>
-          <o:OLEObject Type="Embed" ProgID="Equation.DSMT4" ShapeID="_x0000_i1027" DrawAspect="Content" ObjectID="_1490449557" r:id="rId19"/>
+          <o:OLEObject Type="Embed" ProgID="Equation.DSMT4" ShapeID="_x0000_i1027" DrawAspect="Content" ObjectID="_1491088654" r:id="rId19"/>
         </w:object>
       </w:r>
     </w:p>
@@ -2554,10 +2553,10 @@
           <w:position w:val="-48"/>
         </w:rPr>
         <w:object w:dxaOrig="859" w:dyaOrig="1359">
-          <v:shape id="_x0000_i1028" type="#_x0000_t75" style="width:43.3pt;height:68pt" o:ole="">
+          <v:shape id="_x0000_i1028" type="#_x0000_t75" style="width:43.25pt;height:68pt" o:ole="">
             <v:imagedata r:id="rId20" o:title=""/>
           </v:shape>
-          <o:OLEObject Type="Embed" ProgID="Equation.DSMT4" ShapeID="_x0000_i1028" DrawAspect="Content" ObjectID="_1490449558" r:id="rId21"/>
+          <o:OLEObject Type="Embed" ProgID="Equation.DSMT4" ShapeID="_x0000_i1028" DrawAspect="Content" ObjectID="_1491088655" r:id="rId21"/>
         </w:object>
       </w:r>
     </w:p>
@@ -2581,10 +2580,10 @@
           <w:position w:val="-76"/>
         </w:rPr>
         <w:object w:dxaOrig="1600" w:dyaOrig="1400">
-          <v:shape id="_x0000_i1029" type="#_x0000_t75" style="width:80.4pt;height:69.8pt" o:ole="">
+          <v:shape id="_x0000_i1029" type="#_x0000_t75" style="width:80.5pt;height:69.75pt" o:ole="">
             <v:imagedata r:id="rId22" o:title=""/>
           </v:shape>
-          <o:OLEObject Type="Embed" ProgID="Equation.DSMT4" ShapeID="_x0000_i1029" DrawAspect="Content" ObjectID="_1490449559" r:id="rId23"/>
+          <o:OLEObject Type="Embed" ProgID="Equation.DSMT4" ShapeID="_x0000_i1029" DrawAspect="Content" ObjectID="_1491088656" r:id="rId23"/>
         </w:object>
       </w:r>
     </w:p>
@@ -2618,10 +2617,10 @@
           <w:position w:val="-32"/>
         </w:rPr>
         <w:object w:dxaOrig="2140" w:dyaOrig="740">
-          <v:shape id="_x0000_i1030" type="#_x0000_t75" style="width:107.35pt;height:36.65pt" o:ole="">
+          <v:shape id="_x0000_i1030" type="#_x0000_t75" style="width:107.25pt;height:36.75pt" o:ole="">
             <v:imagedata r:id="rId24" o:title=""/>
           </v:shape>
-          <o:OLEObject Type="Embed" ProgID="Equation.DSMT4" ShapeID="_x0000_i1030" DrawAspect="Content" ObjectID="_1490449560" r:id="rId25"/>
+          <o:OLEObject Type="Embed" ProgID="Equation.DSMT4" ShapeID="_x0000_i1030" DrawAspect="Content" ObjectID="_1491088657" r:id="rId25"/>
         </w:object>
       </w:r>
     </w:p>
@@ -2637,7 +2636,7 @@
           <v:shape id="_x0000_i1031" type="#_x0000_t75" style="width:89.25pt;height:68pt" o:ole="">
             <v:imagedata r:id="rId26" o:title=""/>
           </v:shape>
-          <o:OLEObject Type="Embed" ProgID="Equation.DSMT4" ShapeID="_x0000_i1031" DrawAspect="Content" ObjectID="_1490449561" r:id="rId27"/>
+          <o:OLEObject Type="Embed" ProgID="Equation.DSMT4" ShapeID="_x0000_i1031" DrawAspect="Content" ObjectID="_1491088658" r:id="rId27"/>
         </w:object>
       </w:r>
     </w:p>
@@ -2766,10 +2765,10 @@
           <w:position w:val="-32"/>
         </w:rPr>
         <w:object w:dxaOrig="4239" w:dyaOrig="740">
-          <v:shape id="_x0000_i1032" type="#_x0000_t75" style="width:212pt;height:36.65pt" o:ole="">
+          <v:shape id="_x0000_i1032" type="#_x0000_t75" style="width:212pt;height:36.75pt" o:ole="">
             <v:imagedata r:id="rId29" o:title=""/>
           </v:shape>
-          <o:OLEObject Type="Embed" ProgID="Equation.DSMT4" ShapeID="_x0000_i1032" DrawAspect="Content" ObjectID="_1490449562" r:id="rId30"/>
+          <o:OLEObject Type="Embed" ProgID="Equation.DSMT4" ShapeID="_x0000_i1032" DrawAspect="Content" ObjectID="_1491088659" r:id="rId30"/>
         </w:object>
       </w:r>
     </w:p>
@@ -2787,10 +2786,10 @@
           <w:position w:val="-24"/>
         </w:rPr>
         <w:object w:dxaOrig="1719" w:dyaOrig="880">
-          <v:shape id="_x0000_i1033" type="#_x0000_t75" style="width:85.7pt;height:43.75pt" o:ole="">
+          <v:shape id="_x0000_i1033" type="#_x0000_t75" style="width:85.75pt;height:43.75pt" o:ole="">
             <v:imagedata r:id="rId31" o:title=""/>
           </v:shape>
-          <o:OLEObject Type="Embed" ProgID="Equation.DSMT4" ShapeID="_x0000_i1033" DrawAspect="Content" ObjectID="_1490449563" r:id="rId32"/>
+          <o:OLEObject Type="Embed" ProgID="Equation.DSMT4" ShapeID="_x0000_i1033" DrawAspect="Content" ObjectID="_1491088660" r:id="rId32"/>
         </w:object>
       </w:r>
     </w:p>
@@ -2892,10 +2891,10 @@
           <w:position w:val="-32"/>
         </w:rPr>
         <w:object w:dxaOrig="1480" w:dyaOrig="740">
-          <v:shape id="_x0000_i1034" type="#_x0000_t75" style="width:74.2pt;height:36.65pt" o:ole="">
+          <v:shape id="_x0000_i1034" type="#_x0000_t75" style="width:74.25pt;height:36.75pt" o:ole="">
             <v:imagedata r:id="rId33" o:title=""/>
           </v:shape>
-          <o:OLEObject Type="Embed" ProgID="Equation.DSMT4" ShapeID="_x0000_i1034" DrawAspect="Content" ObjectID="_1490449564" r:id="rId34"/>
+          <o:OLEObject Type="Embed" ProgID="Equation.DSMT4" ShapeID="_x0000_i1034" DrawAspect="Content" ObjectID="_1491088661" r:id="rId34"/>
         </w:object>
       </w:r>
     </w:p>
@@ -2908,10 +2907,10 @@
           <w:position w:val="-46"/>
         </w:rPr>
         <w:object w:dxaOrig="1400" w:dyaOrig="1040">
-          <v:shape id="_x0000_i1035" type="#_x0000_t75" style="width:69.8pt;height:51.7pt" o:ole="">
+          <v:shape id="_x0000_i1035" type="#_x0000_t75" style="width:69.75pt;height:51.75pt" o:ole="">
             <v:imagedata r:id="rId35" o:title=""/>
           </v:shape>
-          <o:OLEObject Type="Embed" ProgID="Equation.DSMT4" ShapeID="_x0000_i1035" DrawAspect="Content" ObjectID="_1490449565" r:id="rId36"/>
+          <o:OLEObject Type="Embed" ProgID="Equation.DSMT4" ShapeID="_x0000_i1035" DrawAspect="Content" ObjectID="_1491088662" r:id="rId36"/>
         </w:object>
       </w:r>
     </w:p>
@@ -2957,10 +2956,10 @@
           <w:position w:val="-32"/>
         </w:rPr>
         <w:object w:dxaOrig="3500" w:dyaOrig="760">
-          <v:shape id="_x0000_i1036" type="#_x0000_t75" style="width:175.35pt;height:38.45pt" o:ole="">
+          <v:shape id="_x0000_i1036" type="#_x0000_t75" style="width:175.25pt;height:38.5pt" o:ole="">
             <v:imagedata r:id="rId37" o:title=""/>
           </v:shape>
-          <o:OLEObject Type="Embed" ProgID="Equation.DSMT4" ShapeID="_x0000_i1036" DrawAspect="Content" ObjectID="_1490449566" r:id="rId38"/>
+          <o:OLEObject Type="Embed" ProgID="Equation.DSMT4" ShapeID="_x0000_i1036" DrawAspect="Content" ObjectID="_1491088663" r:id="rId38"/>
         </w:object>
       </w:r>
     </w:p>
@@ -2973,10 +2972,10 @@
           <w:position w:val="-58"/>
         </w:rPr>
         <w:object w:dxaOrig="840" w:dyaOrig="1280">
-          <v:shape id="_x0000_i1037" type="#_x0000_t75" style="width:41.95pt;height:63.6pt" o:ole="">
+          <v:shape id="_x0000_i1037" type="#_x0000_t75" style="width:42pt;height:63.5pt" o:ole="">
             <v:imagedata r:id="rId39" o:title=""/>
           </v:shape>
-          <o:OLEObject Type="Embed" ProgID="Equation.DSMT4" ShapeID="_x0000_i1037" DrawAspect="Content" ObjectID="_1490449567" r:id="rId40"/>
+          <o:OLEObject Type="Embed" ProgID="Equation.DSMT4" ShapeID="_x0000_i1037" DrawAspect="Content" ObjectID="_1491088664" r:id="rId40"/>
         </w:object>
       </w:r>
     </w:p>
@@ -2989,10 +2988,10 @@
           <w:position w:val="-66"/>
         </w:rPr>
         <w:object w:dxaOrig="740" w:dyaOrig="1440">
-          <v:shape id="_x0000_i1038" type="#_x0000_t75" style="width:36.65pt;height:1in" o:ole="">
+          <v:shape id="_x0000_i1038" type="#_x0000_t75" style="width:36.75pt;height:1in" o:ole="">
             <v:imagedata r:id="rId41" o:title=""/>
           </v:shape>
-          <o:OLEObject Type="Embed" ProgID="Equation.DSMT4" ShapeID="_x0000_i1038" DrawAspect="Content" ObjectID="_1490449568" r:id="rId42"/>
+          <o:OLEObject Type="Embed" ProgID="Equation.DSMT4" ShapeID="_x0000_i1038" DrawAspect="Content" ObjectID="_1491088665" r:id="rId42"/>
         </w:object>
       </w:r>
     </w:p>
@@ -3005,10 +3004,10 @@
           <w:position w:val="-68"/>
         </w:rPr>
         <w:object w:dxaOrig="4220" w:dyaOrig="1480">
-          <v:shape id="_x0000_i1039" type="#_x0000_t75" style="width:210.7pt;height:74.2pt" o:ole="">
+          <v:shape id="_x0000_i1039" type="#_x0000_t75" style="width:210.75pt;height:74.25pt" o:ole="">
             <v:imagedata r:id="rId43" o:title=""/>
           </v:shape>
-          <o:OLEObject Type="Embed" ProgID="Equation.DSMT4" ShapeID="_x0000_i1039" DrawAspect="Content" ObjectID="_1490449569" r:id="rId44"/>
+          <o:OLEObject Type="Embed" ProgID="Equation.DSMT4" ShapeID="_x0000_i1039" DrawAspect="Content" ObjectID="_1491088666" r:id="rId44"/>
         </w:object>
       </w:r>
     </w:p>
@@ -3021,10 +3020,10 @@
           <w:position w:val="-68"/>
         </w:rPr>
         <w:object w:dxaOrig="4200" w:dyaOrig="1480">
-          <v:shape id="_x0000_i1040" type="#_x0000_t75" style="width:209.8pt;height:74.2pt" o:ole="">
+          <v:shape id="_x0000_i1040" type="#_x0000_t75" style="width:209.75pt;height:74.25pt" o:ole="">
             <v:imagedata r:id="rId45" o:title=""/>
           </v:shape>
-          <o:OLEObject Type="Embed" ProgID="Equation.DSMT4" ShapeID="_x0000_i1040" DrawAspect="Content" ObjectID="_1490449570" r:id="rId46"/>
+          <o:OLEObject Type="Embed" ProgID="Equation.DSMT4" ShapeID="_x0000_i1040" DrawAspect="Content" ObjectID="_1491088667" r:id="rId46"/>
         </w:object>
       </w:r>
     </w:p>
@@ -3070,10 +3069,10 @@
           <w:position w:val="-14"/>
         </w:rPr>
         <w:object w:dxaOrig="1340" w:dyaOrig="400">
-          <v:shape id="_x0000_i1041" type="#_x0000_t75" style="width:66.7pt;height:20.3pt" o:ole="">
+          <v:shape id="_x0000_i1041" type="#_x0000_t75" style="width:66.75pt;height:20.25pt" o:ole="">
             <v:imagedata r:id="rId47" o:title=""/>
           </v:shape>
-          <o:OLEObject Type="Embed" ProgID="Equation.DSMT4" ShapeID="_x0000_i1041" DrawAspect="Content" ObjectID="_1490449571" r:id="rId48"/>
+          <o:OLEObject Type="Embed" ProgID="Equation.DSMT4" ShapeID="_x0000_i1041" DrawAspect="Content" ObjectID="_1491088668" r:id="rId48"/>
         </w:object>
       </w:r>
     </w:p>
@@ -3133,10 +3132,10 @@
           <w:position w:val="-24"/>
         </w:rPr>
         <w:object w:dxaOrig="1560" w:dyaOrig="660">
-          <v:shape id="_x0000_i1042" type="#_x0000_t75" style="width:78.2pt;height:33.15pt" o:ole="">
+          <v:shape id="_x0000_i1042" type="#_x0000_t75" style="width:78.25pt;height:33.25pt" o:ole="">
             <v:imagedata r:id="rId49" o:title=""/>
           </v:shape>
-          <o:OLEObject Type="Embed" ProgID="Equation.DSMT4" ShapeID="_x0000_i1042" DrawAspect="Content" ObjectID="_1490449572" r:id="rId50"/>
+          <o:OLEObject Type="Embed" ProgID="Equation.DSMT4" ShapeID="_x0000_i1042" DrawAspect="Content" ObjectID="_1491088669" r:id="rId50"/>
         </w:object>
       </w:r>
     </w:p>
@@ -3149,10 +3148,10 @@
           <w:position w:val="-14"/>
         </w:rPr>
         <w:object w:dxaOrig="1280" w:dyaOrig="400">
-          <v:shape id="_x0000_i1043" type="#_x0000_t75" style="width:63.6pt;height:20.3pt" o:ole="">
+          <v:shape id="_x0000_i1043" type="#_x0000_t75" style="width:63.5pt;height:20.25pt" o:ole="">
             <v:imagedata r:id="rId51" o:title=""/>
           </v:shape>
-          <o:OLEObject Type="Embed" ProgID="Equation.DSMT4" ShapeID="_x0000_i1043" DrawAspect="Content" ObjectID="_1490449573" r:id="rId52"/>
+          <o:OLEObject Type="Embed" ProgID="Equation.DSMT4" ShapeID="_x0000_i1043" DrawAspect="Content" ObjectID="_1491088670" r:id="rId52"/>
         </w:object>
       </w:r>
     </w:p>
@@ -3190,10 +3189,10 @@
           <w:position w:val="-24"/>
         </w:rPr>
         <w:object w:dxaOrig="1700" w:dyaOrig="680">
-          <v:shape id="_x0000_i1044" type="#_x0000_t75" style="width:85.7pt;height:33.55pt" o:ole="">
+          <v:shape id="_x0000_i1044" type="#_x0000_t75" style="width:85.75pt;height:33.5pt" o:ole="">
             <v:imagedata r:id="rId53" o:title=""/>
           </v:shape>
-          <o:OLEObject Type="Embed" ProgID="Equation.DSMT4" ShapeID="_x0000_i1044" DrawAspect="Content" ObjectID="_1490449574" r:id="rId54"/>
+          <o:OLEObject Type="Embed" ProgID="Equation.DSMT4" ShapeID="_x0000_i1044" DrawAspect="Content" ObjectID="_1491088671" r:id="rId54"/>
         </w:object>
       </w:r>
     </w:p>
@@ -3241,10 +3240,10 @@
           <w:position w:val="-32"/>
         </w:rPr>
         <w:object w:dxaOrig="1400" w:dyaOrig="740">
-          <v:shape id="_x0000_i1045" type="#_x0000_t75" style="width:69.8pt;height:36.65pt" o:ole="">
+          <v:shape id="_x0000_i1045" type="#_x0000_t75" style="width:69.75pt;height:36.75pt" o:ole="">
             <v:imagedata r:id="rId55" o:title=""/>
           </v:shape>
-          <o:OLEObject Type="Embed" ProgID="Equation.DSMT4" ShapeID="_x0000_i1045" DrawAspect="Content" ObjectID="_1490449575" r:id="rId56"/>
+          <o:OLEObject Type="Embed" ProgID="Equation.DSMT4" ShapeID="_x0000_i1045" DrawAspect="Content" ObjectID="_1491088672" r:id="rId56"/>
         </w:object>
       </w:r>
     </w:p>
@@ -3445,7 +3444,6 @@
           <w:noProof/>
           <w:lang w:eastAsia="en-CA"/>
         </w:rPr>
-        <w:lastRenderedPageBreak/>
         <w:drawing>
           <wp:inline distT="0" distB="0" distL="0" distR="0" wp14:anchorId="15450045" wp14:editId="040392D5">
             <wp:extent cx="3779848" cy="1707028"/>
@@ -3632,10 +3630,10 @@
           <w:position w:val="-30"/>
         </w:rPr>
         <w:object w:dxaOrig="1359" w:dyaOrig="680">
-          <v:shape id="_x0000_i1046" type="#_x0000_t75" style="width:68pt;height:33.55pt" o:ole="">
+          <v:shape id="_x0000_i1046" type="#_x0000_t75" style="width:68pt;height:33.5pt" o:ole="">
             <v:imagedata r:id="rId61" o:title=""/>
           </v:shape>
-          <o:OLEObject Type="Embed" ProgID="Equation.DSMT4" ShapeID="_x0000_i1046" DrawAspect="Content" ObjectID="_1490449576" r:id="rId62"/>
+          <o:OLEObject Type="Embed" ProgID="Equation.DSMT4" ShapeID="_x0000_i1046" DrawAspect="Content" ObjectID="_1491088673" r:id="rId62"/>
         </w:object>
       </w:r>
     </w:p>
@@ -3793,10 +3791,10 @@
           <w:position w:val="-30"/>
         </w:rPr>
         <w:object w:dxaOrig="1219" w:dyaOrig="680">
-          <v:shape id="_x0000_i1047" type="#_x0000_t75" style="width:60.95pt;height:33.55pt" o:ole="">
+          <v:shape id="_x0000_i1047" type="#_x0000_t75" style="width:61pt;height:33.5pt" o:ole="">
             <v:imagedata r:id="rId63" o:title=""/>
           </v:shape>
-          <o:OLEObject Type="Embed" ProgID="Equation.DSMT4" ShapeID="_x0000_i1047" DrawAspect="Content" ObjectID="_1490449577" r:id="rId64"/>
+          <o:OLEObject Type="Embed" ProgID="Equation.DSMT4" ShapeID="_x0000_i1047" DrawAspect="Content" ObjectID="_1491088674" r:id="rId64"/>
         </w:object>
       </w:r>
     </w:p>
@@ -3848,10 +3846,10 @@
           <w:position w:val="-30"/>
         </w:rPr>
         <w:object w:dxaOrig="1160" w:dyaOrig="680">
-          <v:shape id="_x0000_i1048" type="#_x0000_t75" style="width:58.3pt;height:33.55pt" o:ole="">
+          <v:shape id="_x0000_i1048" type="#_x0000_t75" style="width:58.25pt;height:33.5pt" o:ole="">
             <v:imagedata r:id="rId65" o:title=""/>
           </v:shape>
-          <o:OLEObject Type="Embed" ProgID="Equation.DSMT4" ShapeID="_x0000_i1048" DrawAspect="Content" ObjectID="_1490449578" r:id="rId66"/>
+          <o:OLEObject Type="Embed" ProgID="Equation.DSMT4" ShapeID="_x0000_i1048" DrawAspect="Content" ObjectID="_1491088675" r:id="rId66"/>
         </w:object>
       </w:r>
     </w:p>
@@ -3919,7 +3917,6 @@
         <w:pStyle w:val="NoSpacing"/>
       </w:pPr>
       <w:r>
-        <w:lastRenderedPageBreak/>
         <w:t>[</w:t>
       </w:r>
       <w:proofErr w:type="spellStart"/>
@@ -3991,10 +3988,10 @@
           <w:position w:val="-32"/>
         </w:rPr>
         <w:object w:dxaOrig="1920" w:dyaOrig="800">
-          <v:shape id="_x0000_i1049" type="#_x0000_t75" style="width:95.85pt;height:39.75pt" o:ole="">
+          <v:shape id="_x0000_i1049" type="#_x0000_t75" style="width:95.75pt;height:39.75pt" o:ole="">
             <v:imagedata r:id="rId68" o:title=""/>
           </v:shape>
-          <o:OLEObject Type="Embed" ProgID="Equation.DSMT4" ShapeID="_x0000_i1049" DrawAspect="Content" ObjectID="_1490449579" r:id="rId69"/>
+          <o:OLEObject Type="Embed" ProgID="Equation.DSMT4" ShapeID="_x0000_i1049" DrawAspect="Content" ObjectID="_1491088676" r:id="rId69"/>
         </w:object>
       </w:r>
     </w:p>
@@ -4027,10 +4024,10 @@
           <w:position w:val="-32"/>
         </w:rPr>
         <w:object w:dxaOrig="2540" w:dyaOrig="800">
-          <v:shape id="_x0000_i1050" type="#_x0000_t75" style="width:127.65pt;height:39.75pt" o:ole="">
+          <v:shape id="_x0000_i1050" type="#_x0000_t75" style="width:127.75pt;height:39.75pt" o:ole="">
             <v:imagedata r:id="rId70" o:title=""/>
           </v:shape>
-          <o:OLEObject Type="Embed" ProgID="Equation.DSMT4" ShapeID="_x0000_i1050" DrawAspect="Content" ObjectID="_1490449580" r:id="rId71"/>
+          <o:OLEObject Type="Embed" ProgID="Equation.DSMT4" ShapeID="_x0000_i1050" DrawAspect="Content" ObjectID="_1491088677" r:id="rId71"/>
         </w:object>
       </w:r>
     </w:p>
@@ -4043,10 +4040,10 @@
           <w:position w:val="-32"/>
         </w:rPr>
         <w:object w:dxaOrig="1219" w:dyaOrig="760">
-          <v:shape id="_x0000_i1051" type="#_x0000_t75" style="width:60.95pt;height:38.45pt" o:ole="">
+          <v:shape id="_x0000_i1051" type="#_x0000_t75" style="width:61pt;height:38.5pt" o:ole="">
             <v:imagedata r:id="rId72" o:title=""/>
           </v:shape>
-          <o:OLEObject Type="Embed" ProgID="Equation.DSMT4" ShapeID="_x0000_i1051" DrawAspect="Content" ObjectID="_1490449581" r:id="rId73"/>
+          <o:OLEObject Type="Embed" ProgID="Equation.DSMT4" ShapeID="_x0000_i1051" DrawAspect="Content" ObjectID="_1491088678" r:id="rId73"/>
         </w:object>
       </w:r>
     </w:p>
@@ -4059,10 +4056,10 @@
           <w:position w:val="-32"/>
         </w:rPr>
         <w:object w:dxaOrig="3700" w:dyaOrig="760">
-          <v:shape id="_x0000_i1052" type="#_x0000_t75" style="width:184.65pt;height:38.45pt" o:ole="">
+          <v:shape id="_x0000_i1052" type="#_x0000_t75" style="width:184.75pt;height:38.5pt" o:ole="">
             <v:imagedata r:id="rId74" o:title=""/>
           </v:shape>
-          <o:OLEObject Type="Embed" ProgID="Equation.DSMT4" ShapeID="_x0000_i1052" DrawAspect="Content" ObjectID="_1490449582" r:id="rId75"/>
+          <o:OLEObject Type="Embed" ProgID="Equation.DSMT4" ShapeID="_x0000_i1052" DrawAspect="Content" ObjectID="_1491088679" r:id="rId75"/>
         </w:object>
       </w:r>
     </w:p>
@@ -4075,10 +4072,10 @@
           <w:position w:val="-70"/>
         </w:rPr>
         <w:object w:dxaOrig="3240" w:dyaOrig="1120">
-          <v:shape id="_x0000_i1053" type="#_x0000_t75" style="width:162.1pt;height:55.65pt" o:ole="">
+          <v:shape id="_x0000_i1053" type="#_x0000_t75" style="width:162.25pt;height:55.75pt" o:ole="">
             <v:imagedata r:id="rId76" o:title=""/>
           </v:shape>
-          <o:OLEObject Type="Embed" ProgID="Equation.DSMT4" ShapeID="_x0000_i1053" DrawAspect="Content" ObjectID="_1490449583" r:id="rId77"/>
+          <o:OLEObject Type="Embed" ProgID="Equation.DSMT4" ShapeID="_x0000_i1053" DrawAspect="Content" ObjectID="_1491088680" r:id="rId77"/>
         </w:object>
       </w:r>
     </w:p>
@@ -4275,10 +4272,10 @@
           <w:position w:val="-20"/>
         </w:rPr>
         <w:object w:dxaOrig="1260" w:dyaOrig="460">
-          <v:shape id="_x0000_i1054" type="#_x0000_t75" style="width:63.15pt;height:23.4pt" o:ole="">
+          <v:shape id="_x0000_i1054" type="#_x0000_t75" style="width:63.25pt;height:23.5pt" o:ole="">
             <v:imagedata r:id="rId78" o:title=""/>
           </v:shape>
-          <o:OLEObject Type="Embed" ProgID="Equation.DSMT4" ShapeID="_x0000_i1054" DrawAspect="Content" ObjectID="_1490449584" r:id="rId79"/>
+          <o:OLEObject Type="Embed" ProgID="Equation.DSMT4" ShapeID="_x0000_i1054" DrawAspect="Content" ObjectID="_1491088681" r:id="rId79"/>
         </w:object>
       </w:r>
     </w:p>
@@ -4321,10 +4318,10 @@
           <w:position w:val="-20"/>
         </w:rPr>
         <w:object w:dxaOrig="2060" w:dyaOrig="460">
-          <v:shape id="_x0000_i1055" type="#_x0000_t75" style="width:103.35pt;height:23.4pt" o:ole="">
+          <v:shape id="_x0000_i1055" type="#_x0000_t75" style="width:103.25pt;height:23.5pt" o:ole="">
             <v:imagedata r:id="rId80" o:title=""/>
           </v:shape>
-          <o:OLEObject Type="Embed" ProgID="Equation.DSMT4" ShapeID="_x0000_i1055" DrawAspect="Content" ObjectID="_1490449585" r:id="rId81"/>
+          <o:OLEObject Type="Embed" ProgID="Equation.DSMT4" ShapeID="_x0000_i1055" DrawAspect="Content" ObjectID="_1491088682" r:id="rId81"/>
         </w:object>
       </w:r>
     </w:p>
@@ -4340,10 +4337,10 @@
           <w:position w:val="-20"/>
         </w:rPr>
         <w:object w:dxaOrig="1480" w:dyaOrig="460">
-          <v:shape id="_x0000_i1056" type="#_x0000_t75" style="width:74.2pt;height:23.4pt" o:ole="">
+          <v:shape id="_x0000_i1056" type="#_x0000_t75" style="width:74.25pt;height:23.5pt" o:ole="">
             <v:imagedata r:id="rId82" o:title=""/>
           </v:shape>
-          <o:OLEObject Type="Embed" ProgID="Equation.DSMT4" ShapeID="_x0000_i1056" DrawAspect="Content" ObjectID="_1490449586" r:id="rId83"/>
+          <o:OLEObject Type="Embed" ProgID="Equation.DSMT4" ShapeID="_x0000_i1056" DrawAspect="Content" ObjectID="_1491088683" r:id="rId83"/>
         </w:object>
       </w:r>
       <w:r>
@@ -4371,7 +4368,6 @@
         <w:pStyle w:val="Heading4"/>
       </w:pPr>
       <w:r>
-        <w:lastRenderedPageBreak/>
         <w:t>1)</w:t>
       </w:r>
       <w:r>
@@ -4733,10 +4729,10 @@
           <w:position w:val="-24"/>
         </w:rPr>
         <w:object w:dxaOrig="880" w:dyaOrig="620">
-          <v:shape id="_x0000_i1057" type="#_x0000_t75" style="width:43.75pt;height:31.35pt" o:ole="">
+          <v:shape id="_x0000_i1057" type="#_x0000_t75" style="width:43.75pt;height:31.25pt" o:ole="">
             <v:imagedata r:id="rId88" o:title=""/>
           </v:shape>
-          <o:OLEObject Type="Embed" ProgID="Equation.DSMT4" ShapeID="_x0000_i1057" DrawAspect="Content" ObjectID="_1490449587" r:id="rId89"/>
+          <o:OLEObject Type="Embed" ProgID="Equation.DSMT4" ShapeID="_x0000_i1057" DrawAspect="Content" ObjectID="_1491088684" r:id="rId89"/>
         </w:object>
       </w:r>
     </w:p>
@@ -4771,7 +4767,6 @@
         <w:rPr>
           <w:b/>
         </w:rPr>
-        <w:lastRenderedPageBreak/>
         <w:t>Rise time</w:t>
       </w:r>
       <w:r>
@@ -4918,62 +4913,85 @@
           <w:b/>
         </w:rPr>
       </w:pPr>
-    </w:p>
-    <w:p>
-      <w:pPr>
-        <w:pStyle w:val="NoSpacing"/>
-      </w:pPr>
       <w:r>
         <w:rPr>
           <w:b/>
-        </w:rPr>
-        <w:t>Damping Ratio</w:t>
-      </w:r>
-      <w:r>
-        <w:t xml:space="preserve"> [ζ]:</w:t>
-      </w:r>
-      <w:r>
-        <w:t xml:space="preserve"> </w:t>
-      </w:r>
-    </w:p>
-    <w:p>
-      <w:pPr>
-        <w:pStyle w:val="NoSpacing"/>
-      </w:pPr>
-    </w:p>
-    <w:p>
-      <w:pPr>
-        <w:pStyle w:val="NoSpacing"/>
-      </w:pPr>
-      <w:r>
-        <w:rPr>
-          <w:b/>
-        </w:rPr>
-        <w:t>Percent overshoot</w:t>
-      </w:r>
-      <w:r>
-        <w:t xml:space="preserve"> [%OS]</w:t>
-      </w:r>
-      <w:r>
-        <w:t xml:space="preserve">: </w:t>
-      </w:r>
-      <w:r>
-        <w:t>how much further is the peak from the final</w:t>
-      </w:r>
-    </w:p>
-    <w:p>
-      <w:pPr>
-        <w:pStyle w:val="NoSpacing"/>
-      </w:pPr>
-      <w:r>
-        <w:rPr>
           <w:position w:val="-30"/>
         </w:rPr>
-        <w:object w:dxaOrig="2520" w:dyaOrig="680">
-          <v:shape id="_x0000_i1058" type="#_x0000_t75" style="width:125.9pt;height:33.55pt" o:ole="">
+        <w:object w:dxaOrig="920" w:dyaOrig="680">
+          <v:shape id="_x0000_i1058" type="#_x0000_t75" style="width:46pt;height:34pt" o:ole="">
             <v:imagedata r:id="rId90" o:title=""/>
           </v:shape>
-          <o:OLEObject Type="Embed" ProgID="Equation.DSMT4" ShapeID="_x0000_i1058" DrawAspect="Content" ObjectID="_1490449588" r:id="rId91"/>
+          <o:OLEObject Type="Embed" ProgID="Equation.DSMT4" ShapeID="_x0000_i1058" DrawAspect="Content" ObjectID="_1491088685" r:id="rId91"/>
+        </w:object>
+      </w:r>
+    </w:p>
+    <w:p>
+      <w:pPr>
+        <w:pStyle w:val="NoSpacing"/>
+      </w:pPr>
+      <w:r>
+        <w:rPr>
+          <w:b/>
+        </w:rPr>
+        <w:t>Damping Ratio</w:t>
+      </w:r>
+      <w:r>
+        <w:t xml:space="preserve"> [ζ]:</w:t>
+      </w:r>
+      <w:r>
+        <w:t xml:space="preserve"> </w:t>
+      </w:r>
+      <w:r>
+        <w:rPr>
+          <w:position w:val="-38"/>
+        </w:rPr>
+        <w:object w:dxaOrig="2160" w:dyaOrig="800">
+          <v:shape id="_x0000_i1059" type="#_x0000_t75" style="width:108pt;height:40pt" o:ole="">
+            <v:imagedata r:id="rId92" o:title=""/>
+          </v:shape>
+          <o:OLEObject Type="Embed" ProgID="Equation.DSMT4" ShapeID="_x0000_i1059" DrawAspect="Content" ObjectID="_1491088686" r:id="rId93"/>
+        </w:object>
+      </w:r>
+    </w:p>
+    <w:p>
+      <w:pPr>
+        <w:pStyle w:val="NoSpacing"/>
+      </w:pPr>
+    </w:p>
+    <w:p>
+      <w:pPr>
+        <w:pStyle w:val="NoSpacing"/>
+      </w:pPr>
+      <w:r>
+        <w:rPr>
+          <w:b/>
+        </w:rPr>
+        <w:t>Percent overshoot</w:t>
+      </w:r>
+      <w:r>
+        <w:t xml:space="preserve"> [%OS]</w:t>
+      </w:r>
+      <w:r>
+        <w:t xml:space="preserve">: </w:t>
+      </w:r>
+      <w:r>
+        <w:t>how much further is the peak from the final</w:t>
+      </w:r>
+    </w:p>
+    <w:p>
+      <w:pPr>
+        <w:pStyle w:val="NoSpacing"/>
+      </w:pPr>
+      <w:r>
+        <w:rPr>
+          <w:position w:val="-30"/>
+        </w:rPr>
+        <w:object w:dxaOrig="2520" w:dyaOrig="680">
+          <v:shape id="_x0000_i1060" type="#_x0000_t75" style="width:125.75pt;height:33.5pt" o:ole="">
+            <v:imagedata r:id="rId94" o:title=""/>
+          </v:shape>
+          <o:OLEObject Type="Embed" ProgID="Equation.DSMT4" ShapeID="_x0000_i1060" DrawAspect="Content" ObjectID="_1491088687" r:id="rId95"/>
         </w:object>
       </w:r>
     </w:p>
@@ -5052,7 +5070,7 @@
                     </pic:cNvPicPr>
                   </pic:nvPicPr>
                   <pic:blipFill>
-                    <a:blip r:embed="rId92">
+                    <a:blip r:embed="rId96">
                       <a:extLst>
                         <a:ext uri="{28A0092B-C50C-407E-A947-70E740481C1C}">
                           <a14:useLocalDpi xmlns:a14="http://schemas.microsoft.com/office/drawing/2010/main" val="0"/>
@@ -5093,7 +5111,6 @@
           <w:noProof/>
           <w:lang w:eastAsia="en-CA"/>
         </w:rPr>
-        <w:lastRenderedPageBreak/>
         <w:drawing>
           <wp:inline distT="0" distB="0" distL="0" distR="0" wp14:anchorId="0CA5F2B7" wp14:editId="555D19B1">
             <wp:extent cx="3639706" cy="2460562"/>
@@ -5110,7 +5127,7 @@
                     <pic:cNvPicPr/>
                   </pic:nvPicPr>
                   <pic:blipFill>
-                    <a:blip r:embed="rId93"/>
+                    <a:blip r:embed="rId97"/>
                     <a:stretch>
                       <a:fillRect/>
                     </a:stretch>
@@ -5140,10 +5157,10 @@
           <w:position w:val="-12"/>
         </w:rPr>
         <w:object w:dxaOrig="1200" w:dyaOrig="360">
-          <v:shape id="_x0000_i1059" type="#_x0000_t75" style="width:60.05pt;height:18.1pt" o:ole="">
-            <v:imagedata r:id="rId94" o:title=""/>
+          <v:shape id="_x0000_i1061" type="#_x0000_t75" style="width:60pt;height:18pt" o:ole="">
+            <v:imagedata r:id="rId98" o:title=""/>
           </v:shape>
-          <o:OLEObject Type="Embed" ProgID="Equation.DSMT4" ShapeID="_x0000_i1059" DrawAspect="Content" ObjectID="_1490449589" r:id="rId95"/>
+          <o:OLEObject Type="Embed" ProgID="Equation.DSMT4" ShapeID="_x0000_i1061" DrawAspect="Content" ObjectID="_1491088688" r:id="rId99"/>
         </w:object>
       </w:r>
     </w:p>
@@ -5164,10 +5181,10 @@
           <w:position w:val="-30"/>
         </w:rPr>
         <w:object w:dxaOrig="3220" w:dyaOrig="680">
-          <v:shape id="_x0000_i1060" type="#_x0000_t75" style="width:160.35pt;height:33.55pt" o:ole="">
-            <v:imagedata r:id="rId96" o:title=""/>
+          <v:shape id="_x0000_i1062" type="#_x0000_t75" style="width:160.25pt;height:33.5pt" o:ole="">
+            <v:imagedata r:id="rId100" o:title=""/>
           </v:shape>
-          <o:OLEObject Type="Embed" ProgID="Equation.DSMT4" ShapeID="_x0000_i1060" DrawAspect="Content" ObjectID="_1490449590" r:id="rId97"/>
+          <o:OLEObject Type="Embed" ProgID="Equation.DSMT4" ShapeID="_x0000_i1062" DrawAspect="Content" ObjectID="_1491088689" r:id="rId101"/>
         </w:object>
       </w:r>
     </w:p>
@@ -5443,7 +5460,7 @@
                     <pic:cNvPicPr/>
                   </pic:nvPicPr>
                   <pic:blipFill>
-                    <a:blip r:embed="rId98"/>
+                    <a:blip r:embed="rId102"/>
                     <a:stretch>
                       <a:fillRect/>
                     </a:stretch>
@@ -5476,10 +5493,10 @@
           <w:position w:val="-32"/>
         </w:rPr>
         <w:object w:dxaOrig="1440" w:dyaOrig="740">
-          <v:shape id="_x0000_i1061" type="#_x0000_t75" style="width:1in;height:36.65pt" o:ole="">
-            <v:imagedata r:id="rId99" o:title=""/>
+          <v:shape id="_x0000_i1063" type="#_x0000_t75" style="width:1in;height:36.75pt" o:ole="">
+            <v:imagedata r:id="rId103" o:title=""/>
           </v:shape>
-          <o:OLEObject Type="Embed" ProgID="Equation.DSMT4" ShapeID="_x0000_i1061" DrawAspect="Content" ObjectID="_1490449591" r:id="rId100"/>
+          <o:OLEObject Type="Embed" ProgID="Equation.DSMT4" ShapeID="_x0000_i1063" DrawAspect="Content" ObjectID="_1491088690" r:id="rId104"/>
         </w:object>
       </w:r>
     </w:p>
@@ -5498,10 +5515,10 @@
           <w:position w:val="-32"/>
         </w:rPr>
         <w:object w:dxaOrig="1440" w:dyaOrig="740">
-          <v:shape id="_x0000_i1062" type="#_x0000_t75" style="width:1in;height:36.65pt" o:ole="">
-            <v:imagedata r:id="rId101" o:title=""/>
+          <v:shape id="_x0000_i1064" type="#_x0000_t75" style="width:1in;height:36.75pt" o:ole="">
+            <v:imagedata r:id="rId105" o:title=""/>
           </v:shape>
-          <o:OLEObject Type="Embed" ProgID="Equation.DSMT4" ShapeID="_x0000_i1062" DrawAspect="Content" ObjectID="_1490449592" r:id="rId102"/>
+          <o:OLEObject Type="Embed" ProgID="Equation.DSMT4" ShapeID="_x0000_i1064" DrawAspect="Content" ObjectID="_1491088691" r:id="rId106"/>
         </w:object>
       </w:r>
     </w:p>
@@ -5562,7 +5579,7 @@
                     <pic:cNvPicPr/>
                   </pic:nvPicPr>
                   <pic:blipFill>
-                    <a:blip r:embed="rId103"/>
+                    <a:blip r:embed="rId107"/>
                     <a:stretch>
                       <a:fillRect/>
                     </a:stretch>
@@ -5678,6 +5695,22 @@
     </w:p>
     <w:p>
       <w:pPr>
+        <w:pStyle w:val="MTDisplayEquation"/>
+      </w:pPr>
+      <w:r>
+        <w:rPr>
+          <w:position w:val="-14"/>
+        </w:rPr>
+        <w:object w:dxaOrig="2120" w:dyaOrig="440">
+          <v:shape id="_x0000_i1065" type="#_x0000_t75" style="width:106pt;height:22pt" o:ole="">
+            <v:imagedata r:id="rId108" o:title=""/>
+          </v:shape>
+          <o:OLEObject Type="Embed" ProgID="Equation.DSMT4" ShapeID="_x0000_i1065" DrawAspect="Content" ObjectID="_1491088692" r:id="rId109"/>
+        </w:object>
+      </w:r>
+    </w:p>
+    <w:p>
+      <w:pPr>
         <w:pStyle w:val="Heading1"/>
       </w:pPr>
       <w:bookmarkStart w:id="19" w:name="_Toc414369155"/>
@@ -5752,6 +5785,171 @@
     </w:p>
     <w:p>
       <w:pPr>
+        <w:pStyle w:val="NoSpacing"/>
+      </w:pPr>
+      <w:r>
+        <w:t>A</w:t>
+      </w:r>
+      <w:r>
+        <w:rPr>
+          <w:vertAlign w:val="superscript"/>
+        </w:rPr>
+        <w:t>-1</w:t>
+      </w:r>
+      <w:r>
+        <w:t xml:space="preserve"> = </w:t>
+      </w:r>
+      <w:r>
+        <w:rPr>
+          <w:position w:val="-32"/>
+        </w:rPr>
+        <w:object w:dxaOrig="1460" w:dyaOrig="700">
+          <v:shape id="_x0000_i1066" type="#_x0000_t75" style="width:73pt;height:35pt" o:ole="">
+            <v:imagedata r:id="rId110" o:title=""/>
+          </v:shape>
+          <o:OLEObject Type="Embed" ProgID="Equation.DSMT4" ShapeID="_x0000_i1066" DrawAspect="Content" ObjectID="_1491088693" r:id="rId111"/>
+        </w:object>
+      </w:r>
+    </w:p>
+    <w:p>
+      <w:pPr>
+        <w:pStyle w:val="NoSpacing"/>
+        <w:rPr>
+          <w:lang w:val="fr-CA"/>
+        </w:rPr>
+      </w:pPr>
+      <w:r>
+        <w:rPr>
+          <w:lang w:val="fr-CA"/>
+        </w:rPr>
+        <w:t>adjoint</w:t>
+      </w:r>
+      <w:r>
+        <w:rPr>
+          <w:lang w:val="fr-CA"/>
+        </w:rPr>
+        <w:t>(A)</w:t>
+      </w:r>
+      <w:r>
+        <w:rPr>
+          <w:lang w:val="fr-CA"/>
+        </w:rPr>
+        <w:t xml:space="preserve"> = (</w:t>
+      </w:r>
+      <w:proofErr w:type="spellStart"/>
+      <w:r>
+        <w:rPr>
+          <w:lang w:val="fr-CA"/>
+        </w:rPr>
+        <w:t>cofactor</w:t>
+      </w:r>
+      <w:proofErr w:type="spellEnd"/>
+      <w:r>
+        <w:rPr>
+          <w:lang w:val="fr-CA"/>
+        </w:rPr>
+        <w:t xml:space="preserve"> matrix(A)</w:t>
+      </w:r>
+      <w:proofErr w:type="gramStart"/>
+      <w:r>
+        <w:rPr>
+          <w:lang w:val="fr-CA"/>
+        </w:rPr>
+        <w:t>)</w:t>
+      </w:r>
+      <w:r>
+        <w:rPr>
+          <w:vertAlign w:val="superscript"/>
+          <w:lang w:val="fr-CA"/>
+        </w:rPr>
+        <w:t>T</w:t>
+      </w:r>
+      <w:proofErr w:type="gramEnd"/>
+    </w:p>
+    <w:p>
+      <w:pPr>
+        <w:pStyle w:val="NoSpacing"/>
+        <w:rPr>
+          <w:lang w:val="fr-CA"/>
+        </w:rPr>
+      </w:pPr>
+      <w:r>
+        <w:rPr>
+          <w:position w:val="-50"/>
+          <w:lang w:val="fr-CA"/>
+        </w:rPr>
+        <w:object w:dxaOrig="1500" w:dyaOrig="1120">
+          <v:shape id="_x0000_i1067" type="#_x0000_t75" style="width:75pt;height:56pt" o:ole="">
+            <v:imagedata r:id="rId112" o:title=""/>
+          </v:shape>
+          <o:OLEObject Type="Embed" ProgID="Equation.DSMT4" ShapeID="_x0000_i1067" DrawAspect="Content" ObjectID="_1491088694" r:id="rId113"/>
+        </w:object>
+      </w:r>
+    </w:p>
+    <w:p>
+      <w:pPr>
+        <w:pStyle w:val="NoSpacing"/>
+        <w:rPr>
+          <w:lang w:val="fr-CA"/>
+        </w:rPr>
+      </w:pPr>
+      <w:proofErr w:type="spellStart"/>
+      <w:proofErr w:type="gramStart"/>
+      <w:r>
+        <w:rPr>
+          <w:lang w:val="fr-CA"/>
+        </w:rPr>
+        <w:t>cofactor</w:t>
+      </w:r>
+      <w:proofErr w:type="spellEnd"/>
+      <w:r>
+        <w:rPr>
+          <w:lang w:val="fr-CA"/>
+        </w:rPr>
+        <w:t>(</w:t>
+      </w:r>
+      <w:proofErr w:type="gramEnd"/>
+      <w:r>
+        <w:rPr>
+          <w:lang w:val="fr-CA"/>
+        </w:rPr>
+        <w:t xml:space="preserve">A) = </w:t>
+      </w:r>
+      <w:r>
+        <w:rPr>
+          <w:position w:val="-50"/>
+          <w:lang w:val="fr-CA"/>
+        </w:rPr>
+        <w:object w:dxaOrig="1640" w:dyaOrig="1120">
+          <v:shape id="_x0000_i1068" type="#_x0000_t75" style="width:82pt;height:56pt" o:ole="">
+            <v:imagedata r:id="rId114" o:title=""/>
+          </v:shape>
+          <o:OLEObject Type="Embed" ProgID="Equation.DSMT4" ShapeID="_x0000_i1068" DrawAspect="Content" ObjectID="_1491088695" r:id="rId115"/>
+        </w:object>
+      </w:r>
+    </w:p>
+    <w:p>
+      <w:pPr>
+        <w:pStyle w:val="NoSpacing"/>
+        <w:rPr>
+          <w:lang w:val="fr-CA"/>
+        </w:rPr>
+      </w:pPr>
+      <w:r>
+        <w:rPr>
+          <w:position w:val="-30"/>
+          <w:lang w:val="fr-CA"/>
+        </w:rPr>
+        <w:object w:dxaOrig="2540" w:dyaOrig="720">
+          <v:shape id="_x0000_i1069" type="#_x0000_t75" style="width:127pt;height:36pt" o:ole="">
+            <v:imagedata r:id="rId116" o:title=""/>
+          </v:shape>
+          <o:OLEObject Type="Embed" ProgID="Equation.DSMT4" ShapeID="_x0000_i1069" DrawAspect="Content" ObjectID="_1491088696" r:id="rId117"/>
+        </w:object>
+      </w:r>
+    </w:p>
+    <w:p>
+      <w:pPr>
         <w:pStyle w:val="Heading1"/>
       </w:pPr>
       <w:bookmarkStart w:id="20" w:name="_Toc414369156"/>
@@ -5803,10 +6001,10 @@
           <w:position w:val="-20"/>
         </w:rPr>
         <w:object w:dxaOrig="2620" w:dyaOrig="580">
-          <v:shape id="_x0000_i1063" type="#_x0000_t75" style="width:131.2pt;height:29.15pt" o:ole="">
-            <v:imagedata r:id="rId104" o:title=""/>
+          <v:shape id="_x0000_i1070" type="#_x0000_t75" style="width:131.25pt;height:29.25pt" o:ole="">
+            <v:imagedata r:id="rId118" o:title=""/>
           </v:shape>
-          <o:OLEObject Type="Embed" ProgID="Equation.DSMT4" ShapeID="_x0000_i1063" DrawAspect="Content" ObjectID="_1490449593" r:id="rId105"/>
+          <o:OLEObject Type="Embed" ProgID="Equation.DSMT4" ShapeID="_x0000_i1070" DrawAspect="Content" ObjectID="_1491088697" r:id="rId119"/>
         </w:object>
       </w:r>
     </w:p>
@@ -5902,7 +6100,6 @@
         </w:numPr>
       </w:pPr>
       <w:r>
-        <w:lastRenderedPageBreak/>
         <w:t>magnitude = −</w:t>
       </w:r>
       <w:r>
@@ -6101,7 +6298,7 @@
                     </pic:cNvPicPr>
                   </pic:nvPicPr>
                   <pic:blipFill>
-                    <a:blip r:embed="rId106">
+                    <a:blip r:embed="rId120">
                       <a:extLst>
                         <a:ext uri="{28A0092B-C50C-407E-A947-70E740481C1C}">
                           <a14:useLocalDpi xmlns:a14="http://schemas.microsoft.com/office/drawing/2010/main" val="0"/>
@@ -6158,7 +6355,7 @@
                     <pic:cNvPicPr/>
                   </pic:nvPicPr>
                   <pic:blipFill>
-                    <a:blip r:embed="rId107"/>
+                    <a:blip r:embed="rId121"/>
                     <a:stretch>
                       <a:fillRect/>
                     </a:stretch>
@@ -6187,9 +6384,7 @@
       <w:r>
         <w:t>Root Locus</w:t>
       </w:r>
-      <w:bookmarkStart w:id="22" w:name="_GoBack"/>
       <w:bookmarkEnd w:id="21"/>
-      <w:bookmarkEnd w:id="22"/>
     </w:p>
     <w:p>
       <w:pPr>
@@ -6229,7 +6424,7 @@
                     </pic:cNvPicPr>
                   </pic:nvPicPr>
                   <pic:blipFill>
-                    <a:blip r:embed="rId108">
+                    <a:blip r:embed="rId122">
                       <a:extLst>
                         <a:ext uri="{28A0092B-C50C-407E-A947-70E740481C1C}">
                           <a14:useLocalDpi xmlns:a14="http://schemas.microsoft.com/office/drawing/2010/main" val="0"/>
@@ -6269,7 +6464,6 @@
         <w:rPr>
           <w:b/>
         </w:rPr>
-        <w:lastRenderedPageBreak/>
         <w:t>Branch</w:t>
       </w:r>
       <w:r>
@@ -6364,7 +6558,7 @@
                     </pic:cNvPicPr>
                   </pic:nvPicPr>
                   <pic:blipFill>
-                    <a:blip r:embed="rId109">
+                    <a:blip r:embed="rId123">
                       <a:extLst>
                         <a:ext uri="{28A0092B-C50C-407E-A947-70E740481C1C}">
                           <a14:useLocalDpi xmlns:a14="http://schemas.microsoft.com/office/drawing/2010/main" val="0"/>
@@ -6463,7 +6657,7 @@
                     </pic:cNvPicPr>
                   </pic:nvPicPr>
                   <pic:blipFill>
-                    <a:blip r:embed="rId110">
+                    <a:blip r:embed="rId124">
                       <a:extLst>
                         <a:ext uri="{28A0092B-C50C-407E-A947-70E740481C1C}">
                           <a14:useLocalDpi xmlns:a14="http://schemas.microsoft.com/office/drawing/2010/main" val="0"/>
@@ -6568,7 +6762,7 @@
                     </pic:cNvPicPr>
                   </pic:nvPicPr>
                   <pic:blipFill>
-                    <a:blip r:embed="rId111">
+                    <a:blip r:embed="rId125">
                       <a:extLst>
                         <a:ext uri="{28A0092B-C50C-407E-A947-70E740481C1C}">
                           <a14:useLocalDpi xmlns:a14="http://schemas.microsoft.com/office/drawing/2010/main" val="0"/>
@@ -6616,10 +6810,10 @@
           <w:position w:val="-34"/>
         </w:rPr>
         <w:object w:dxaOrig="2500" w:dyaOrig="820">
-          <v:shape id="_x0000_i1064" type="#_x0000_t75" style="width:125pt;height:41.1pt" o:ole="">
-            <v:imagedata r:id="rId112" o:title=""/>
+          <v:shape id="_x0000_i1071" type="#_x0000_t75" style="width:125pt;height:41pt" o:ole="">
+            <v:imagedata r:id="rId126" o:title=""/>
           </v:shape>
-          <o:OLEObject Type="Embed" ProgID="Equation.DSMT4" ShapeID="_x0000_i1064" DrawAspect="Content" ObjectID="_1490449594" r:id="rId113"/>
+          <o:OLEObject Type="Embed" ProgID="Equation.DSMT4" ShapeID="_x0000_i1071" DrawAspect="Content" ObjectID="_1491088698" r:id="rId127"/>
         </w:object>
       </w:r>
       <w:r>
@@ -6630,10 +6824,10 @@
           <w:position w:val="-34"/>
         </w:rPr>
         <w:object w:dxaOrig="2180" w:dyaOrig="820">
-          <v:shape id="_x0000_i1065" type="#_x0000_t75" style="width:109.1pt;height:41.1pt" o:ole="">
-            <v:imagedata r:id="rId114" o:title=""/>
+          <v:shape id="_x0000_i1072" type="#_x0000_t75" style="width:109pt;height:41pt" o:ole="">
+            <v:imagedata r:id="rId128" o:title=""/>
           </v:shape>
-          <o:OLEObject Type="Embed" ProgID="Equation.DSMT4" ShapeID="_x0000_i1065" DrawAspect="Content" ObjectID="_1490449595" r:id="rId115"/>
+          <o:OLEObject Type="Embed" ProgID="Equation.DSMT4" ShapeID="_x0000_i1072" DrawAspect="Content" ObjectID="_1491088699" r:id="rId129"/>
         </w:object>
       </w:r>
     </w:p>
@@ -6737,10 +6931,10 @@
           <w:position w:val="-24"/>
         </w:rPr>
         <w:object w:dxaOrig="760" w:dyaOrig="620">
-          <v:shape id="_x0000_i1066" type="#_x0000_t75" style="width:38pt;height:30.9pt" o:ole="">
-            <v:imagedata r:id="rId116" o:title=""/>
+          <v:shape id="_x0000_i1073" type="#_x0000_t75" style="width:38pt;height:31pt" o:ole="">
+            <v:imagedata r:id="rId130" o:title=""/>
           </v:shape>
-          <o:OLEObject Type="Embed" ProgID="Equation.DSMT4" ShapeID="_x0000_i1066" DrawAspect="Content" ObjectID="_1490449596" r:id="rId117"/>
+          <o:OLEObject Type="Embed" ProgID="Equation.DSMT4" ShapeID="_x0000_i1073" DrawAspect="Content" ObjectID="_1491088700" r:id="rId131"/>
         </w:object>
       </w:r>
       <w:r>
@@ -6780,7 +6974,6 @@
         <w:pStyle w:val="NoSpacing"/>
       </w:pPr>
       <w:r>
-        <w:lastRenderedPageBreak/>
         <w:t>Solve for σ, where</w:t>
       </w:r>
     </w:p>
@@ -6793,10 +6986,10 @@
           <w:position w:val="-24"/>
         </w:rPr>
         <w:object w:dxaOrig="760" w:dyaOrig="620">
-          <v:shape id="_x0000_i1067" type="#_x0000_t75" style="width:38pt;height:30.9pt" o:ole="">
-            <v:imagedata r:id="rId118" o:title=""/>
+          <v:shape id="_x0000_i1074" type="#_x0000_t75" style="width:38pt;height:31pt" o:ole="">
+            <v:imagedata r:id="rId132" o:title=""/>
           </v:shape>
-          <o:OLEObject Type="Embed" ProgID="Equation.DSMT4" ShapeID="_x0000_i1067" DrawAspect="Content" ObjectID="_1490449597" r:id="rId119"/>
+          <o:OLEObject Type="Embed" ProgID="Equation.DSMT4" ShapeID="_x0000_i1074" DrawAspect="Content" ObjectID="_1491088701" r:id="rId133"/>
         </w:object>
       </w:r>
       <w:r>
@@ -6846,12 +7039,12 @@
       <w:pPr>
         <w:pStyle w:val="Heading3"/>
       </w:pPr>
-      <w:bookmarkStart w:id="23" w:name="_Toc414369158"/>
+      <w:bookmarkStart w:id="22" w:name="_Toc414369158"/>
       <w:proofErr w:type="gramStart"/>
       <w:r>
         <w:t>e.g.)</w:t>
       </w:r>
-      <w:bookmarkEnd w:id="23"/>
+      <w:bookmarkEnd w:id="22"/>
       <w:proofErr w:type="gramEnd"/>
     </w:p>
     <w:p>
@@ -6871,10 +7064,10 @@
           <w:position w:val="-24"/>
         </w:rPr>
         <w:object w:dxaOrig="1560" w:dyaOrig="620">
-          <v:shape id="_x0000_i1068" type="#_x0000_t75" style="width:78.2pt;height:30.9pt" o:ole="">
-            <v:imagedata r:id="rId120" o:title=""/>
+          <v:shape id="_x0000_i1075" type="#_x0000_t75" style="width:78.25pt;height:31pt" o:ole="">
+            <v:imagedata r:id="rId134" o:title=""/>
           </v:shape>
-          <o:OLEObject Type="Embed" ProgID="Equation.DSMT4" ShapeID="_x0000_i1068" DrawAspect="Content" ObjectID="_1490449598" r:id="rId121"/>
+          <o:OLEObject Type="Embed" ProgID="Equation.DSMT4" ShapeID="_x0000_i1075" DrawAspect="Content" ObjectID="_1491088702" r:id="rId135"/>
         </w:object>
       </w:r>
     </w:p>
@@ -6903,10 +7096,10 @@
           <w:position w:val="-6"/>
         </w:rPr>
         <w:object w:dxaOrig="2160" w:dyaOrig="320">
-          <v:shape id="_x0000_i1069" type="#_x0000_t75" style="width:108.2pt;height:15.9pt" o:ole="">
-            <v:imagedata r:id="rId122" o:title=""/>
+          <v:shape id="_x0000_i1076" type="#_x0000_t75" style="width:108.25pt;height:16pt" o:ole="">
+            <v:imagedata r:id="rId136" o:title=""/>
           </v:shape>
-          <o:OLEObject Type="Embed" ProgID="Equation.DSMT4" ShapeID="_x0000_i1069" DrawAspect="Content" ObjectID="_1490449599" r:id="rId123"/>
+          <o:OLEObject Type="Embed" ProgID="Equation.DSMT4" ShapeID="_x0000_i1076" DrawAspect="Content" ObjectID="_1491088703" r:id="rId137"/>
         </w:object>
       </w:r>
     </w:p>
@@ -6940,12 +7133,175 @@
           <w:position w:val="-60"/>
         </w:rPr>
         <w:object w:dxaOrig="2760" w:dyaOrig="1320">
-          <v:shape id="_x0000_i1070" type="#_x0000_t75" style="width:137.8pt;height:65.8pt" o:ole="">
-            <v:imagedata r:id="rId124" o:title=""/>
+          <v:shape id="_x0000_i1077" type="#_x0000_t75" style="width:137.75pt;height:65.75pt" o:ole="">
+            <v:imagedata r:id="rId138" o:title=""/>
           </v:shape>
-          <o:OLEObject Type="Embed" ProgID="Equation.DSMT4" ShapeID="_x0000_i1070" DrawAspect="Content" ObjectID="_1490449600" r:id="rId125"/>
+          <o:OLEObject Type="Embed" ProgID="Equation.DSMT4" ShapeID="_x0000_i1077" DrawAspect="Content" ObjectID="_1491088704" r:id="rId139"/>
         </w:object>
       </w:r>
+    </w:p>
+    <w:p>
+      <w:pPr>
+        <w:pStyle w:val="Heading3"/>
+      </w:pPr>
+      <w:r>
+        <w:t>Second Order Approximation</w:t>
+      </w:r>
+    </w:p>
+    <w:p>
+      <w:pPr>
+        <w:pStyle w:val="NoSpacing"/>
+      </w:pPr>
+      <w:r>
+        <w:rPr>
+          <w:position w:val="-30"/>
+        </w:rPr>
+        <w:object w:dxaOrig="2340" w:dyaOrig="720">
+          <v:shape id="_x0000_i1104" type="#_x0000_t75" style="width:117pt;height:36pt" o:ole="">
+            <v:imagedata r:id="rId140" o:title=""/>
+          </v:shape>
+          <o:OLEObject Type="Embed" ProgID="Equation.DSMT4" ShapeID="_x0000_i1104" DrawAspect="Content" ObjectID="_1491088705" r:id="rId141"/>
+        </w:object>
+      </w:r>
+    </w:p>
+    <w:p>
+      <w:pPr>
+        <w:pStyle w:val="NoSpacing"/>
+      </w:pPr>
+      <w:r>
+        <w:rPr>
+          <w:position w:val="-14"/>
+        </w:rPr>
+        <w:object w:dxaOrig="2439" w:dyaOrig="460">
+          <v:shape id="_x0000_i1078" type="#_x0000_t75" style="width:122pt;height:23pt" o:ole="">
+            <v:imagedata r:id="rId142" o:title=""/>
+          </v:shape>
+          <o:OLEObject Type="Embed" ProgID="Equation.DSMT4" ShapeID="_x0000_i1078" DrawAspect="Content" ObjectID="_1491088706" r:id="rId143"/>
+        </w:object>
+      </w:r>
+    </w:p>
+    <w:p>
+      <w:pPr>
+        <w:pStyle w:val="NoSpacing"/>
+      </w:pPr>
+      <w:r>
+        <w:rPr>
+          <w:position w:val="-50"/>
+        </w:rPr>
+        <w:object w:dxaOrig="3860" w:dyaOrig="1120">
+          <v:shape id="_x0000_i1105" type="#_x0000_t75" style="width:193pt;height:56pt" o:ole="">
+            <v:imagedata r:id="rId144" o:title=""/>
+          </v:shape>
+          <o:OLEObject Type="Embed" ProgID="Equation.DSMT4" ShapeID="_x0000_i1105" DrawAspect="Content" ObjectID="_1491088707" r:id="rId145"/>
+        </w:object>
+      </w:r>
+    </w:p>
+    <w:p>
+      <w:pPr>
+        <w:pStyle w:val="NoSpacing"/>
+      </w:pPr>
+      <w:r>
+        <w:t>For dumb people who don’t use radians, use 180 degrees instead of π. I hate degrees though, so I’m not even going to write it out.</w:t>
+      </w:r>
+    </w:p>
+    <w:p>
+      <w:pPr>
+        <w:pStyle w:val="NoSpacing"/>
+      </w:pPr>
+      <w:bookmarkStart w:id="23" w:name="_GoBack"/>
+      <w:bookmarkEnd w:id="23"/>
+    </w:p>
+    <w:p>
+      <w:pPr>
+        <w:pStyle w:val="NoSpacing"/>
+      </w:pPr>
+      <w:r>
+        <w:rPr>
+          <w:b/>
+        </w:rPr>
+        <w:t>Compensator Zero</w:t>
+      </w:r>
+      <w:r>
+        <w:t xml:space="preserve"> </w:t>
+      </w:r>
+      <w:r>
+        <w:t>[</w:t>
+      </w:r>
+      <w:proofErr w:type="spellStart"/>
+      <w:proofErr w:type="gramStart"/>
+      <w:r>
+        <w:t>z</w:t>
+      </w:r>
+      <w:r>
+        <w:rPr>
+          <w:vertAlign w:val="subscript"/>
+        </w:rPr>
+        <w:t>c</w:t>
+      </w:r>
+      <w:proofErr w:type="spellEnd"/>
+      <w:proofErr w:type="gramEnd"/>
+      <w:r>
+        <w:t xml:space="preserve">]: </w:t>
+      </w:r>
+      <w:r>
+        <w:t>eventually cancelled out</w:t>
+      </w:r>
+      <w:r>
+        <w:t>,</w:t>
+      </w:r>
+    </w:p>
+    <w:p>
+      <w:pPr>
+        <w:pStyle w:val="NoSpacing"/>
+      </w:pPr>
+      <w:proofErr w:type="spellStart"/>
+      <w:proofErr w:type="gramStart"/>
+      <w:r>
+        <w:t>θ</w:t>
+      </w:r>
+      <w:r>
+        <w:rPr>
+          <w:vertAlign w:val="subscript"/>
+        </w:rPr>
+        <w:t>zc</w:t>
+      </w:r>
+      <w:proofErr w:type="spellEnd"/>
+      <w:proofErr w:type="gramEnd"/>
+      <w:r>
+        <w:t xml:space="preserve"> is the angle that is the result of the </w:t>
+      </w:r>
+      <w:proofErr w:type="spellStart"/>
+      <w:r>
+        <w:t>z</w:t>
+      </w:r>
+      <w:r>
+        <w:rPr>
+          <w:vertAlign w:val="subscript"/>
+        </w:rPr>
+        <w:t>c</w:t>
+      </w:r>
+      <w:proofErr w:type="spellEnd"/>
+      <w:r>
+        <w:t>.</w:t>
+      </w:r>
+    </w:p>
+    <w:p>
+      <w:pPr>
+        <w:pStyle w:val="Heading4"/>
+      </w:pPr>
+      <w:r>
+        <w:t>Graph method</w:t>
+      </w:r>
+    </w:p>
+    <w:p>
+      <w:pPr>
+        <w:pStyle w:val="NoSpacing"/>
+      </w:pPr>
+      <w:proofErr w:type="gramStart"/>
+      <w:r>
+        <w:t>noodles</w:t>
+      </w:r>
+      <w:proofErr w:type="gramEnd"/>
     </w:p>
     <w:p>
       <w:pPr>
@@ -6971,10 +7327,10 @@
           <w:position w:val="-60"/>
         </w:rPr>
         <w:object w:dxaOrig="1640" w:dyaOrig="1320">
-          <v:shape id="_x0000_i1071" type="#_x0000_t75" style="width:82.15pt;height:65.8pt" o:ole="">
-            <v:imagedata r:id="rId126" o:title=""/>
+          <v:shape id="_x0000_i1079" type="#_x0000_t75" style="width:82.25pt;height:65.75pt" o:ole="">
+            <v:imagedata r:id="rId146" o:title=""/>
           </v:shape>
-          <o:OLEObject Type="Embed" ProgID="Equation.DSMT4" ShapeID="_x0000_i1071" DrawAspect="Content" ObjectID="_1490449601" r:id="rId127"/>
+          <o:OLEObject Type="Embed" ProgID="Equation.DSMT4" ShapeID="_x0000_i1079" DrawAspect="Content" ObjectID="_1491088708" r:id="rId147"/>
         </w:object>
       </w:r>
     </w:p>
@@ -6995,6 +7351,54 @@
       </w:r>
       <w:r>
         <w:t>:</w:t>
+      </w:r>
+    </w:p>
+    <w:p>
+      <w:pPr>
+        <w:pStyle w:val="NoSpacing"/>
+      </w:pPr>
+    </w:p>
+    <w:p>
+      <w:pPr>
+        <w:pStyle w:val="NoSpacing"/>
+      </w:pPr>
+      <w:r>
+        <w:rPr>
+          <w:b/>
+        </w:rPr>
+        <w:t>Phase margin</w:t>
+      </w:r>
+      <w:r>
+        <w:rPr>
+          <w:b/>
+        </w:rPr>
+        <w:t xml:space="preserve"> </w:t>
+      </w:r>
+      <w:r>
+        <w:t>[</w:t>
+      </w:r>
+      <w:r>
+        <w:rPr>
+          <w:rFonts w:cs="Times New Roman"/>
+        </w:rPr>
+        <w:sym w:font="Euclid Symbol" w:char="F046"/>
+      </w:r>
+      <w:r>
+        <w:t>]</w:t>
+      </w:r>
+      <w:r>
+        <w:t xml:space="preserve">: </w:t>
+      </w:r>
+      <w:r>
+        <w:rPr>
+          <w:position w:val="-4"/>
+        </w:rPr>
+        <w:object w:dxaOrig="440" w:dyaOrig="240">
+          <v:shape id="_x0000_i1080" type="#_x0000_t75" style="width:22pt;height:12pt" o:ole="">
+            <v:imagedata r:id="rId148" o:title=""/>
+          </v:shape>
+          <o:OLEObject Type="Embed" ProgID="Equation.DSMT4" ShapeID="_x0000_i1080" DrawAspect="Content" ObjectID="_1491088709" r:id="rId149"/>
+        </w:object>
       </w:r>
     </w:p>
     <w:p>
@@ -7100,10 +7504,10 @@
           <w:position w:val="-10"/>
         </w:rPr>
         <w:object w:dxaOrig="620" w:dyaOrig="260">
-          <v:shape id="_x0000_i1072" type="#_x0000_t75" style="width:30.9pt;height:12.8pt" o:ole="">
-            <v:imagedata r:id="rId128" o:title=""/>
+          <v:shape id="_x0000_i1081" type="#_x0000_t75" style="width:31pt;height:12.75pt" o:ole="">
+            <v:imagedata r:id="rId150" o:title=""/>
           </v:shape>
-          <o:OLEObject Type="Embed" ProgID="Equation.DSMT4" ShapeID="_x0000_i1072" DrawAspect="Content" ObjectID="_1490449602" r:id="rId129"/>
+          <o:OLEObject Type="Embed" ProgID="Equation.DSMT4" ShapeID="_x0000_i1081" DrawAspect="Content" ObjectID="_1491088710" r:id="rId151"/>
         </w:object>
       </w:r>
     </w:p>
@@ -7120,10 +7524,10 @@
           <w:position w:val="-14"/>
         </w:rPr>
         <w:object w:dxaOrig="1160" w:dyaOrig="400">
-          <v:shape id="_x0000_i1073" type="#_x0000_t75" style="width:57.85pt;height:19.9pt" o:ole="">
-            <v:imagedata r:id="rId130" o:title=""/>
+          <v:shape id="_x0000_i1082" type="#_x0000_t75" style="width:57.75pt;height:20pt" o:ole="">
+            <v:imagedata r:id="rId152" o:title=""/>
           </v:shape>
-          <o:OLEObject Type="Embed" ProgID="Equation.DSMT4" ShapeID="_x0000_i1073" DrawAspect="Content" ObjectID="_1490449603" r:id="rId131"/>
+          <o:OLEObject Type="Embed" ProgID="Equation.DSMT4" ShapeID="_x0000_i1082" DrawAspect="Content" ObjectID="_1491088711" r:id="rId153"/>
         </w:object>
       </w:r>
     </w:p>
@@ -7140,10 +7544,10 @@
           <w:position w:val="-12"/>
         </w:rPr>
         <w:object w:dxaOrig="180" w:dyaOrig="360">
-          <v:shape id="_x0000_i1074" type="#_x0000_t75" style="width:8.85pt;height:18.1pt" o:ole="">
-            <v:imagedata r:id="rId132" o:title=""/>
+          <v:shape id="_x0000_i1083" type="#_x0000_t75" style="width:8.75pt;height:18pt" o:ole="">
+            <v:imagedata r:id="rId154" o:title=""/>
           </v:shape>
-          <o:OLEObject Type="Embed" ProgID="Equation.DSMT4" ShapeID="_x0000_i1074" DrawAspect="Content" ObjectID="_1490449604" r:id="rId133"/>
+          <o:OLEObject Type="Embed" ProgID="Equation.DSMT4" ShapeID="_x0000_i1083" DrawAspect="Content" ObjectID="_1491088712" r:id="rId155"/>
         </w:object>
       </w:r>
     </w:p>
@@ -7160,10 +7564,10 @@
           <w:position w:val="-32"/>
         </w:rPr>
         <w:object w:dxaOrig="4080" w:dyaOrig="740">
-          <v:shape id="_x0000_i1075" type="#_x0000_t75" style="width:204.05pt;height:37.1pt" o:ole="">
-            <v:imagedata r:id="rId134" o:title=""/>
+          <v:shape id="_x0000_i1084" type="#_x0000_t75" style="width:204pt;height:37pt" o:ole="">
+            <v:imagedata r:id="rId156" o:title=""/>
           </v:shape>
-          <o:OLEObject Type="Embed" ProgID="Equation.DSMT4" ShapeID="_x0000_i1075" DrawAspect="Content" ObjectID="_1490449605" r:id="rId135"/>
+          <o:OLEObject Type="Embed" ProgID="Equation.DSMT4" ShapeID="_x0000_i1084" DrawAspect="Content" ObjectID="_1491088713" r:id="rId157"/>
         </w:object>
       </w:r>
     </w:p>
@@ -7194,10 +7598,10 @@
           <w:position w:val="-20"/>
         </w:rPr>
         <w:object w:dxaOrig="1100" w:dyaOrig="460">
-          <v:shape id="_x0000_i1076" type="#_x0000_t75" style="width:55.2pt;height:22.95pt" o:ole="">
-            <v:imagedata r:id="rId136" o:title=""/>
+          <v:shape id="_x0000_i1085" type="#_x0000_t75" style="width:55.25pt;height:23pt" o:ole="">
+            <v:imagedata r:id="rId158" o:title=""/>
           </v:shape>
-          <o:OLEObject Type="Embed" ProgID="Equation.DSMT4" ShapeID="_x0000_i1076" DrawAspect="Content" ObjectID="_1490449606" r:id="rId137"/>
+          <o:OLEObject Type="Embed" ProgID="Equation.DSMT4" ShapeID="_x0000_i1085" DrawAspect="Content" ObjectID="_1491088714" r:id="rId159"/>
         </w:object>
       </w:r>
     </w:p>
@@ -7235,10 +7639,10 @@
           <w:position w:val="-10"/>
         </w:rPr>
         <w:object w:dxaOrig="740" w:dyaOrig="260">
-          <v:shape id="_x0000_i1077" type="#_x0000_t75" style="width:37.1pt;height:12.8pt" o:ole="">
-            <v:imagedata r:id="rId138" o:title=""/>
+          <v:shape id="_x0000_i1086" type="#_x0000_t75" style="width:37pt;height:12.75pt" o:ole="">
+            <v:imagedata r:id="rId160" o:title=""/>
           </v:shape>
-          <o:OLEObject Type="Embed" ProgID="Equation.DSMT4" ShapeID="_x0000_i1077" DrawAspect="Content" ObjectID="_1490449607" r:id="rId139"/>
+          <o:OLEObject Type="Embed" ProgID="Equation.DSMT4" ShapeID="_x0000_i1086" DrawAspect="Content" ObjectID="_1491088715" r:id="rId161"/>
         </w:object>
       </w:r>
     </w:p>
@@ -7255,10 +7659,10 @@
           <w:position w:val="-14"/>
         </w:rPr>
         <w:object w:dxaOrig="1240" w:dyaOrig="400">
-          <v:shape id="_x0000_i1078" type="#_x0000_t75" style="width:61.85pt;height:19.9pt" o:ole="">
-            <v:imagedata r:id="rId140" o:title=""/>
+          <v:shape id="_x0000_i1087" type="#_x0000_t75" style="width:62pt;height:20pt" o:ole="">
+            <v:imagedata r:id="rId162" o:title=""/>
           </v:shape>
-          <o:OLEObject Type="Embed" ProgID="Equation.DSMT4" ShapeID="_x0000_i1078" DrawAspect="Content" ObjectID="_1490449608" r:id="rId141"/>
+          <o:OLEObject Type="Embed" ProgID="Equation.DSMT4" ShapeID="_x0000_i1087" DrawAspect="Content" ObjectID="_1491088716" r:id="rId163"/>
         </w:object>
       </w:r>
     </w:p>
@@ -7275,10 +7679,10 @@
           <w:position w:val="-14"/>
         </w:rPr>
         <w:object w:dxaOrig="240" w:dyaOrig="380">
-          <v:shape id="_x0000_i1079" type="#_x0000_t75" style="width:11.95pt;height:19pt" o:ole="">
-            <v:imagedata r:id="rId142" o:title=""/>
+          <v:shape id="_x0000_i1088" type="#_x0000_t75" style="width:12pt;height:19pt" o:ole="">
+            <v:imagedata r:id="rId164" o:title=""/>
           </v:shape>
-          <o:OLEObject Type="Embed" ProgID="Equation.DSMT4" ShapeID="_x0000_i1079" DrawAspect="Content" ObjectID="_1490449609" r:id="rId143"/>
+          <o:OLEObject Type="Embed" ProgID="Equation.DSMT4" ShapeID="_x0000_i1088" DrawAspect="Content" ObjectID="_1491088717" r:id="rId165"/>
         </w:object>
       </w:r>
     </w:p>
@@ -7295,10 +7699,10 @@
           <w:position w:val="-38"/>
         </w:rPr>
         <w:object w:dxaOrig="5539" w:dyaOrig="859">
-          <v:shape id="_x0000_i1080" type="#_x0000_t75" style="width:276.95pt;height:42.85pt" o:ole="">
-            <v:imagedata r:id="rId144" o:title=""/>
+          <v:shape id="_x0000_i1089" type="#_x0000_t75" style="width:277pt;height:42.75pt" o:ole="">
+            <v:imagedata r:id="rId166" o:title=""/>
           </v:shape>
-          <o:OLEObject Type="Embed" ProgID="Equation.DSMT4" ShapeID="_x0000_i1080" DrawAspect="Content" ObjectID="_1490449610" r:id="rId145"/>
+          <o:OLEObject Type="Embed" ProgID="Equation.DSMT4" ShapeID="_x0000_i1089" DrawAspect="Content" ObjectID="_1491088718" r:id="rId167"/>
         </w:object>
       </w:r>
     </w:p>
@@ -7329,10 +7733,10 @@
           <w:position w:val="-20"/>
         </w:rPr>
         <w:object w:dxaOrig="1200" w:dyaOrig="460">
-          <v:shape id="_x0000_i1081" type="#_x0000_t75" style="width:60.05pt;height:22.95pt" o:ole="">
-            <v:imagedata r:id="rId146" o:title=""/>
+          <v:shape id="_x0000_i1090" type="#_x0000_t75" style="width:60pt;height:23pt" o:ole="">
+            <v:imagedata r:id="rId168" o:title=""/>
           </v:shape>
-          <o:OLEObject Type="Embed" ProgID="Equation.DSMT4" ShapeID="_x0000_i1081" DrawAspect="Content" ObjectID="_1490449611" r:id="rId147"/>
+          <o:OLEObject Type="Embed" ProgID="Equation.DSMT4" ShapeID="_x0000_i1090" DrawAspect="Content" ObjectID="_1491088719" r:id="rId169"/>
         </w:object>
       </w:r>
     </w:p>
@@ -7361,10 +7765,10 @@
           <w:position w:val="-10"/>
         </w:rPr>
         <w:object w:dxaOrig="820" w:dyaOrig="360">
-          <v:shape id="_x0000_i1082" type="#_x0000_t75" style="width:41.1pt;height:18.1pt" o:ole="">
-            <v:imagedata r:id="rId148" o:title=""/>
+          <v:shape id="_x0000_i1091" type="#_x0000_t75" style="width:41pt;height:18pt" o:ole="">
+            <v:imagedata r:id="rId170" o:title=""/>
           </v:shape>
-          <o:OLEObject Type="Embed" ProgID="Equation.DSMT4" ShapeID="_x0000_i1082" DrawAspect="Content" ObjectID="_1490449612" r:id="rId149"/>
+          <o:OLEObject Type="Embed" ProgID="Equation.DSMT4" ShapeID="_x0000_i1091" DrawAspect="Content" ObjectID="_1491088720" r:id="rId171"/>
         </w:object>
       </w:r>
     </w:p>
@@ -7381,10 +7785,10 @@
           <w:position w:val="-14"/>
         </w:rPr>
         <w:object w:dxaOrig="1320" w:dyaOrig="400">
-          <v:shape id="_x0000_i1083" type="#_x0000_t75" style="width:65.8pt;height:19.9pt" o:ole="">
-            <v:imagedata r:id="rId150" o:title=""/>
+          <v:shape id="_x0000_i1092" type="#_x0000_t75" style="width:65.75pt;height:20pt" o:ole="">
+            <v:imagedata r:id="rId172" o:title=""/>
           </v:shape>
-          <o:OLEObject Type="Embed" ProgID="Equation.DSMT4" ShapeID="_x0000_i1083" DrawAspect="Content" ObjectID="_1490449613" r:id="rId151"/>
+          <o:OLEObject Type="Embed" ProgID="Equation.DSMT4" ShapeID="_x0000_i1092" DrawAspect="Content" ObjectID="_1491088721" r:id="rId173"/>
         </w:object>
       </w:r>
     </w:p>
@@ -7401,10 +7805,10 @@
           <w:position w:val="-14"/>
         </w:rPr>
         <w:object w:dxaOrig="740" w:dyaOrig="380">
-          <v:shape id="_x0000_i1084" type="#_x0000_t75" style="width:37.1pt;height:19pt" o:ole="">
-            <v:imagedata r:id="rId152" o:title=""/>
+          <v:shape id="_x0000_i1093" type="#_x0000_t75" style="width:37pt;height:19pt" o:ole="">
+            <v:imagedata r:id="rId174" o:title=""/>
           </v:shape>
-          <o:OLEObject Type="Embed" ProgID="Equation.DSMT4" ShapeID="_x0000_i1084" DrawAspect="Content" ObjectID="_1490449614" r:id="rId153"/>
+          <o:OLEObject Type="Embed" ProgID="Equation.DSMT4" ShapeID="_x0000_i1093" DrawAspect="Content" ObjectID="_1491088722" r:id="rId175"/>
         </w:object>
       </w:r>
     </w:p>
@@ -7421,10 +7825,10 @@
           <w:position w:val="-38"/>
         </w:rPr>
         <w:object w:dxaOrig="5860" w:dyaOrig="859">
-          <v:shape id="_x0000_i1085" type="#_x0000_t75" style="width:292.85pt;height:42.85pt" o:ole="">
-            <v:imagedata r:id="rId154" o:title=""/>
+          <v:shape id="_x0000_i1094" type="#_x0000_t75" style="width:292.75pt;height:42.75pt" o:ole="">
+            <v:imagedata r:id="rId176" o:title=""/>
           </v:shape>
-          <o:OLEObject Type="Embed" ProgID="Equation.DSMT4" ShapeID="_x0000_i1085" DrawAspect="Content" ObjectID="_1490449615" r:id="rId155"/>
+          <o:OLEObject Type="Embed" ProgID="Equation.DSMT4" ShapeID="_x0000_i1094" DrawAspect="Content" ObjectID="_1491088723" r:id="rId177"/>
         </w:object>
       </w:r>
     </w:p>
@@ -7453,10 +7857,10 @@
           <w:position w:val="-20"/>
         </w:rPr>
         <w:object w:dxaOrig="1280" w:dyaOrig="460">
-          <v:shape id="_x0000_i1086" type="#_x0000_t75" style="width:64.05pt;height:22.95pt" o:ole="">
-            <v:imagedata r:id="rId156" o:title=""/>
+          <v:shape id="_x0000_i1095" type="#_x0000_t75" style="width:64pt;height:23pt" o:ole="">
+            <v:imagedata r:id="rId178" o:title=""/>
           </v:shape>
-          <o:OLEObject Type="Embed" ProgID="Equation.DSMT4" ShapeID="_x0000_i1086" DrawAspect="Content" ObjectID="_1490449616" r:id="rId157"/>
+          <o:OLEObject Type="Embed" ProgID="Equation.DSMT4" ShapeID="_x0000_i1095" DrawAspect="Content" ObjectID="_1491088724" r:id="rId179"/>
         </w:object>
       </w:r>
     </w:p>
@@ -7492,7 +7896,7 @@
                     </pic:cNvPicPr>
                   </pic:nvPicPr>
                   <pic:blipFill>
-                    <a:blip r:embed="rId158">
+                    <a:blip r:embed="rId180">
                       <a:extLst>
                         <a:ext uri="{28A0092B-C50C-407E-A947-70E740481C1C}">
                           <a14:useLocalDpi xmlns:a14="http://schemas.microsoft.com/office/drawing/2010/main" val="0"/>
@@ -7533,10 +7937,10 @@
           <w:position w:val="-58"/>
         </w:rPr>
         <w:object w:dxaOrig="7260" w:dyaOrig="1280">
-          <v:shape id="_x0000_i1087" type="#_x0000_t75" style="width:363.1pt;height:64.05pt" o:ole="">
-            <v:imagedata r:id="rId159" o:title=""/>
+          <v:shape id="_x0000_i1096" type="#_x0000_t75" style="width:363pt;height:64pt" o:ole="">
+            <v:imagedata r:id="rId181" o:title=""/>
           </v:shape>
-          <o:OLEObject Type="Embed" ProgID="Equation.DSMT4" ShapeID="_x0000_i1087" DrawAspect="Content" ObjectID="_1490449617" r:id="rId160"/>
+          <o:OLEObject Type="Embed" ProgID="Equation.DSMT4" ShapeID="_x0000_i1096" DrawAspect="Content" ObjectID="_1491088725" r:id="rId182"/>
         </w:object>
       </w:r>
     </w:p>
@@ -7575,31 +7979,10 @@
         <w:rPr>
           <w:b/>
         </w:rPr>
-        <w:t>Proportional Derivative</w:t>
-      </w:r>
-      <w:r>
-        <w:rPr>
-          <w:b/>
-        </w:rPr>
-        <w:t xml:space="preserve"> [</w:t>
-      </w:r>
-      <w:r>
-        <w:rPr>
-          <w:b/>
-        </w:rPr>
-        <w:t>PD</w:t>
-      </w:r>
-      <w:r>
-        <w:rPr>
-          <w:b/>
-        </w:rPr>
-        <w:t>]</w:t>
-      </w:r>
-      <w:r>
-        <w:t>:</w:t>
-      </w:r>
-      <w:r>
-        <w:t xml:space="preserve"> </w:t>
+        <w:t>Proportional Integral (PI)</w:t>
+      </w:r>
+      <w:r>
+        <w:t xml:space="preserve">: </w:t>
       </w:r>
     </w:p>
     <w:p>
@@ -7628,10 +8011,7 @@
       <w:proofErr w:type="spellEnd"/>
       <w:proofErr w:type="gramEnd"/>
       <w:r>
-        <w:t xml:space="preserve"> &amp; </w:t>
-      </w:r>
-      <w:r>
-        <w:t>K</w:t>
+        <w:t xml:space="preserve"> &amp; K</w:t>
       </w:r>
       <w:r>
         <w:rPr>
@@ -7642,6 +8022,63 @@
       <w:r>
         <w:t xml:space="preserve"> enter system</w:t>
       </w:r>
+    </w:p>
+    <w:p>
+      <w:pPr>
+        <w:pStyle w:val="NoSpacing"/>
+        <w:rPr>
+          <w:b/>
+        </w:rPr>
+      </w:pPr>
+    </w:p>
+    <w:p>
+      <w:pPr>
+        <w:pStyle w:val="NoSpacing"/>
+      </w:pPr>
+      <w:r>
+        <w:rPr>
+          <w:b/>
+        </w:rPr>
+        <w:t>Proportional Derivative</w:t>
+      </w:r>
+      <w:r>
+        <w:rPr>
+          <w:b/>
+        </w:rPr>
+        <w:t xml:space="preserve"> </w:t>
+      </w:r>
+      <w:r>
+        <w:rPr>
+          <w:b/>
+        </w:rPr>
+        <w:t>(</w:t>
+      </w:r>
+      <w:r>
+        <w:rPr>
+          <w:b/>
+        </w:rPr>
+        <w:t>PD</w:t>
+      </w:r>
+      <w:r>
+        <w:rPr>
+          <w:b/>
+        </w:rPr>
+        <w:t>)</w:t>
+      </w:r>
+      <w:r>
+        <w:t>:</w:t>
+      </w:r>
+      <w:r>
+        <w:t xml:space="preserve"> </w:t>
+      </w:r>
+      <w:r>
+        <w:t>a.k.a. proportional differential</w:t>
+      </w:r>
+    </w:p>
+    <w:p>
+      <w:pPr>
+        <w:pStyle w:val="NoSpacing"/>
+      </w:pPr>
     </w:p>
     <w:p>
       <w:pPr>
@@ -7706,6 +8143,46 @@
         <w:rPr>
           <w:b/>
         </w:rPr>
+        <w:t>Compensator</w:t>
+      </w:r>
+      <w:r>
+        <w:t xml:space="preserve">: </w:t>
+      </w:r>
+      <w:r>
+        <w:t>a way of altering your system to your design constraints, mathematically</w:t>
+      </w:r>
+    </w:p>
+    <w:p>
+      <w:pPr>
+        <w:pStyle w:val="NoSpacing"/>
+      </w:pPr>
+    </w:p>
+    <w:p>
+      <w:pPr>
+        <w:pStyle w:val="NoSpacing"/>
+      </w:pPr>
+      <w:r>
+        <w:t>Some types of compensators:</w:t>
+      </w:r>
+    </w:p>
+    <w:p>
+      <w:pPr>
+        <w:pStyle w:val="NoSpacing"/>
+      </w:pPr>
+    </w:p>
+    <w:p>
+      <w:pPr>
+        <w:pStyle w:val="NoSpacing"/>
+      </w:pPr>
+    </w:p>
+    <w:p>
+      <w:pPr>
+        <w:pStyle w:val="NoSpacing"/>
+      </w:pPr>
+      <w:r>
+        <w:rPr>
+          <w:b/>
+        </w:rPr>
         <w:t>Comp</w:t>
       </w:r>
       <w:r>
@@ -7724,14 +8201,17 @@
         <w:t>:</w:t>
       </w:r>
       <w:r>
+        <w:t xml:space="preserve"> a.k.a. controller equation</w:t>
+      </w:r>
+      <w:r>
         <w:rPr>
           <w:position w:val="-14"/>
         </w:rPr>
         <w:object w:dxaOrig="3600" w:dyaOrig="400">
-          <v:shape id="_x0000_i1088" type="#_x0000_t75" style="width:180.2pt;height:19.9pt" o:ole="">
-            <v:imagedata r:id="rId161" o:title=""/>
+          <v:shape id="_x0000_i1097" type="#_x0000_t75" style="width:180.25pt;height:20pt" o:ole="">
+            <v:imagedata r:id="rId183" o:title=""/>
           </v:shape>
-          <o:OLEObject Type="Embed" ProgID="Equation.DSMT4" ShapeID="_x0000_i1088" DrawAspect="Content" ObjectID="_1490449618" r:id="rId162"/>
+          <o:OLEObject Type="Embed" ProgID="Equation.DSMT4" ShapeID="_x0000_i1097" DrawAspect="Content" ObjectID="_1491088726" r:id="rId184"/>
         </w:object>
       </w:r>
     </w:p>
@@ -7852,7 +8332,6 @@
           <w:noProof/>
           <w:lang w:eastAsia="en-CA"/>
         </w:rPr>
-        <w:lastRenderedPageBreak/>
         <w:drawing>
           <wp:inline distT="0" distB="0" distL="0" distR="0" wp14:anchorId="6C4503B4" wp14:editId="2EAC0DD2">
             <wp:extent cx="2533780" cy="1505027"/>
@@ -7869,7 +8348,7 @@
                     <pic:cNvPicPr/>
                   </pic:nvPicPr>
                   <pic:blipFill>
-                    <a:blip r:embed="rId163"/>
+                    <a:blip r:embed="rId185"/>
                     <a:stretch>
                       <a:fillRect/>
                     </a:stretch>
@@ -7892,6 +8371,16 @@
     </w:p>
     <w:p>
       <w:pPr>
+        <w:pStyle w:val="NoSpacing"/>
+      </w:pPr>
+    </w:p>
+    <w:p>
+      <w:pPr>
+        <w:pStyle w:val="NoSpacing"/>
+      </w:pPr>
+    </w:p>
+    <w:p>
+      <w:pPr>
         <w:pStyle w:val="Heading1"/>
       </w:pPr>
       <w:r>
@@ -7918,10 +8407,10 @@
           <w:position w:val="-52"/>
         </w:rPr>
         <w:object w:dxaOrig="2620" w:dyaOrig="1160">
-          <v:shape id="_x0000_i1089" type="#_x0000_t75" style="width:131.2pt;height:57.85pt" o:ole="">
-            <v:imagedata r:id="rId164" o:title=""/>
+          <v:shape id="_x0000_i1098" type="#_x0000_t75" style="width:131.25pt;height:57.75pt" o:ole="">
+            <v:imagedata r:id="rId186" o:title=""/>
           </v:shape>
-          <o:OLEObject Type="Embed" ProgID="Equation.DSMT4" ShapeID="_x0000_i1089" DrawAspect="Content" ObjectID="_1490449619" r:id="rId165"/>
+          <o:OLEObject Type="Embed" ProgID="Equation.DSMT4" ShapeID="_x0000_i1098" DrawAspect="Content" ObjectID="_1491088727" r:id="rId187"/>
         </w:object>
       </w:r>
     </w:p>
@@ -7934,10 +8423,10 @@
           <w:position w:val="-32"/>
         </w:rPr>
         <w:object w:dxaOrig="859" w:dyaOrig="760">
-          <v:shape id="_x0000_i1090" type="#_x0000_t75" style="width:42.85pt;height:38pt" o:ole="">
-            <v:imagedata r:id="rId166" o:title=""/>
+          <v:shape id="_x0000_i1099" type="#_x0000_t75" style="width:42.75pt;height:38pt" o:ole="">
+            <v:imagedata r:id="rId188" o:title=""/>
           </v:shape>
-          <o:OLEObject Type="Embed" ProgID="Equation.DSMT4" ShapeID="_x0000_i1090" DrawAspect="Content" ObjectID="_1490449620" r:id="rId167"/>
+          <o:OLEObject Type="Embed" ProgID="Equation.DSMT4" ShapeID="_x0000_i1099" DrawAspect="Content" ObjectID="_1491088728" r:id="rId189"/>
         </w:object>
       </w:r>
     </w:p>
@@ -7966,10 +8455,10 @@
           <w:position w:val="-52"/>
         </w:rPr>
         <w:object w:dxaOrig="2439" w:dyaOrig="1160">
-          <v:shape id="_x0000_i1091" type="#_x0000_t75" style="width:121.9pt;height:57.85pt" o:ole="">
-            <v:imagedata r:id="rId168" o:title=""/>
+          <v:shape id="_x0000_i1100" type="#_x0000_t75" style="width:122pt;height:57.75pt" o:ole="">
+            <v:imagedata r:id="rId190" o:title=""/>
           </v:shape>
-          <o:OLEObject Type="Embed" ProgID="Equation.DSMT4" ShapeID="_x0000_i1091" DrawAspect="Content" ObjectID="_1490449621" r:id="rId169"/>
+          <o:OLEObject Type="Embed" ProgID="Equation.DSMT4" ShapeID="_x0000_i1100" DrawAspect="Content" ObjectID="_1491088729" r:id="rId191"/>
         </w:object>
       </w:r>
     </w:p>
@@ -7982,10 +8471,10 @@
           <w:position w:val="-32"/>
         </w:rPr>
         <w:object w:dxaOrig="859" w:dyaOrig="760">
-          <v:shape id="_x0000_i1092" type="#_x0000_t75" style="width:42.85pt;height:38pt" o:ole="">
-            <v:imagedata r:id="rId170" o:title=""/>
+          <v:shape id="_x0000_i1101" type="#_x0000_t75" style="width:42.75pt;height:38pt" o:ole="">
+            <v:imagedata r:id="rId192" o:title=""/>
           </v:shape>
-          <o:OLEObject Type="Embed" ProgID="Equation.DSMT4" ShapeID="_x0000_i1092" DrawAspect="Content" ObjectID="_1490449622" r:id="rId171"/>
+          <o:OLEObject Type="Embed" ProgID="Equation.DSMT4" ShapeID="_x0000_i1101" DrawAspect="Content" ObjectID="_1491088730" r:id="rId193"/>
         </w:object>
       </w:r>
     </w:p>
@@ -8006,10 +8495,10 @@
           <w:position w:val="-16"/>
         </w:rPr>
         <w:object w:dxaOrig="3340" w:dyaOrig="440">
-          <v:shape id="_x0000_i1093" type="#_x0000_t75" style="width:166.95pt;height:22.1pt" o:ole="">
-            <v:imagedata r:id="rId172" o:title=""/>
+          <v:shape id="_x0000_i1102" type="#_x0000_t75" style="width:167pt;height:22pt" o:ole="">
+            <v:imagedata r:id="rId194" o:title=""/>
           </v:shape>
-          <o:OLEObject Type="Embed" ProgID="Equation.DSMT4" ShapeID="_x0000_i1093" DrawAspect="Content" ObjectID="_1490449623" r:id="rId173"/>
+          <o:OLEObject Type="Embed" ProgID="Equation.DSMT4" ShapeID="_x0000_i1102" DrawAspect="Content" ObjectID="_1491088731" r:id="rId195"/>
         </w:object>
       </w:r>
       <w:r>
@@ -8025,10 +8514,10 @@
           <w:position w:val="-30"/>
         </w:rPr>
         <w:object w:dxaOrig="1480" w:dyaOrig="720">
-          <v:shape id="_x0000_i1094" type="#_x0000_t75" style="width:74.2pt;height:36.2pt" o:ole="">
-            <v:imagedata r:id="rId174" o:title=""/>
+          <v:shape id="_x0000_i1103" type="#_x0000_t75" style="width:74.25pt;height:36.25pt" o:ole="">
+            <v:imagedata r:id="rId196" o:title=""/>
           </v:shape>
-          <o:OLEObject Type="Embed" ProgID="Equation.DSMT4" ShapeID="_x0000_i1094" DrawAspect="Content" ObjectID="_1490449624" r:id="rId175"/>
+          <o:OLEObject Type="Embed" ProgID="Equation.DSMT4" ShapeID="_x0000_i1103" DrawAspect="Content" ObjectID="_1491088732" r:id="rId197"/>
         </w:object>
       </w:r>
     </w:p>
@@ -8065,11 +8554,6 @@
       </w:r>
       <w:proofErr w:type="spellEnd"/>
       <w:proofErr w:type="gramEnd"/>
-    </w:p>
-    <w:p>
-      <w:pPr>
-        <w:pStyle w:val="NoSpacing"/>
-      </w:pPr>
     </w:p>
     <w:p>
       <w:pPr>
@@ -8142,7 +8626,6 @@
         <w:rPr>
           <w:rStyle w:val="codeChar"/>
         </w:rPr>
-        <w:lastRenderedPageBreak/>
         <w:t>fe</w:t>
       </w:r>
       <w:r>
@@ -8203,8 +8686,31 @@
       </w:r>
       <w:proofErr w:type="spellEnd"/>
     </w:p>
+    <w:p>
+      <w:pPr>
+        <w:pStyle w:val="NoSpacing"/>
+        <w:numPr>
+          <w:ilvl w:val="0"/>
+          <w:numId w:val="14"/>
+        </w:numPr>
+      </w:pPr>
+      <w:proofErr w:type="spellStart"/>
+      <w:r>
+        <w:t>zpk</w:t>
+      </w:r>
+      <w:proofErr w:type="spellEnd"/>
+      <w:r>
+        <w:t>([zero1 zero2], [pole1 pole2], gain)</w:t>
+      </w:r>
+      <w:r>
+        <w:t>: zero pole gain</w:t>
+      </w:r>
+      <w:r>
+        <w:t xml:space="preserve"> </w:t>
+      </w:r>
+    </w:p>
     <w:sectPr>
-      <w:footerReference w:type="default" r:id="rId176"/>
+      <w:footerReference w:type="default" r:id="rId198"/>
       <w:pgSz w:w="12240" w:h="15840"/>
       <w:pgMar w:top="1440" w:right="1440" w:bottom="1440" w:left="1440" w:header="708" w:footer="708" w:gutter="0"/>
       <w:cols w:space="708"/>
@@ -8249,7 +8755,6 @@
         <w:docPartUnique/>
       </w:docPartObj>
     </w:sdtPr>
-    <w:sdtEndPr/>
     <w:sdtContent>
       <w:sdt>
         <w:sdtPr>
@@ -8259,7 +8764,6 @@
             <w:docPartUnique/>
           </w:docPartObj>
         </w:sdtPr>
-        <w:sdtEndPr/>
         <w:sdtContent>
           <w:p>
             <w:pPr>
@@ -8298,7 +8802,7 @@
                 <w:bCs/>
                 <w:noProof/>
               </w:rPr>
-              <w:t>13</w:t>
+              <w:t>19</w:t>
             </w:r>
             <w:r>
               <w:rPr>
@@ -8340,7 +8844,7 @@
                 <w:bCs/>
                 <w:noProof/>
               </w:rPr>
-              <w:t>18</w:t>
+              <w:t>19</w:t>
             </w:r>
             <w:r>
               <w:rPr>
@@ -11751,7 +12255,7 @@
 </file>
 
 <file path=customXml/itemProps1.xml><?xml version="1.0" encoding="utf-8"?>
-<ds:datastoreItem xmlns:ds="http://schemas.openxmlformats.org/officeDocument/2006/customXml" ds:itemID="{11A07B33-827A-4761-A9D5-66A1E0BB04C6}">
+<ds:datastoreItem xmlns:ds="http://schemas.openxmlformats.org/officeDocument/2006/customXml" ds:itemID="{2890AA3F-7BB1-4811-AE8B-C132EE86EB7F}">
   <ds:schemaRefs>
     <ds:schemaRef ds:uri="http://schemas.openxmlformats.org/officeDocument/2006/bibliography"/>
   </ds:schemaRefs>

</xml_diff>